<commit_message>
Aggiornamento TP e TCS
</commit_message>
<xml_diff>
--- a/Semilavorati/TP_KawaiiComix.docx
+++ b/Semilavorati/TP_KawaiiComix.docx
@@ -24067,7 +24067,19 @@
         <w:t xml:space="preserve">TC2_1: </w:t>
       </w:r>
       <w:r>
-        <w:t>Gestione stato Ordine</w:t>
+        <w:t xml:space="preserve">Gestione </w:t>
+      </w:r>
+      <w:r>
+        <w:t xml:space="preserve">dello </w:t>
+      </w:r>
+      <w:r>
+        <w:t>stato</w:t>
+      </w:r>
+      <w:r>
+        <w:t xml:space="preserve"> di un</w:t>
+      </w:r>
+      <w:r>
+        <w:t xml:space="preserve"> Ordine</w:t>
       </w:r>
       <w:bookmarkEnd w:id="30"/>
     </w:p>
@@ -24131,7 +24143,7 @@
           </w:tcPr>
           <w:p>
             <w:r>
-              <w:t>Ordine</w:t>
+              <w:t>Stato Ordine</w:t>
             </w:r>
           </w:p>
         </w:tc>
@@ -24261,6 +24273,9 @@
           </w:tcPr>
           <w:p>
             <w:r>
+              <w:t xml:space="preserve">Stato </w:t>
+            </w:r>
+            <w:r>
               <w:t>Ordine</w:t>
             </w:r>
           </w:p>
@@ -24283,18 +24298,15 @@
                 <w:ilvl w:val="0"/>
                 <w:numId w:val="24"/>
               </w:numPr>
-              <w:spacing w:after="0" w:line="240" w:lineRule="auto"/>
-              <w:rPr>
-                <w:sz w:val="24"/>
-                <w:szCs w:val="24"/>
-              </w:rPr>
-            </w:pPr>
-            <w:r>
-              <w:rPr>
-                <w:sz w:val="24"/>
-                <w:szCs w:val="24"/>
-              </w:rPr>
-              <w:t>OP1: ordine/i presente/i nel database</w:t>
+            </w:pPr>
+            <w:r>
+              <w:t>OP</w:t>
+            </w:r>
+            <w:r>
+              <w:t>1</w:t>
+            </w:r>
+            <w:r>
+              <w:t>: Cambio stato ordine in “Confermato”</w:t>
             </w:r>
           </w:p>
           <w:p>
@@ -24306,7 +24318,13 @@
               </w:numPr>
             </w:pPr>
             <w:r>
-              <w:t>OP2: ordine/i non presente/i nel database</w:t>
+              <w:t>OP</w:t>
+            </w:r>
+            <w:r>
+              <w:t>2</w:t>
+            </w:r>
+            <w:r>
+              <w:t>: Cambio stato ordine in “Spedito”</w:t>
             </w:r>
           </w:p>
           <w:p>
@@ -24318,79 +24336,13 @@
               </w:numPr>
             </w:pPr>
             <w:r>
-              <w:t>OP3: ordine/i presente nel database per ogni utente</w:t>
-            </w:r>
-          </w:p>
-          <w:p>
-            <w:pPr>
-              <w:pStyle w:val="Paragrafoelenco"/>
-              <w:numPr>
-                <w:ilvl w:val="0"/>
-                <w:numId w:val="24"/>
-              </w:numPr>
-            </w:pPr>
-            <w:r>
-              <w:t>OP4: ordine/i non presente nel database per ogni utente</w:t>
-            </w:r>
-          </w:p>
-          <w:p>
-            <w:pPr>
-              <w:pStyle w:val="Paragrafoelenco"/>
-              <w:numPr>
-                <w:ilvl w:val="0"/>
-                <w:numId w:val="24"/>
-              </w:numPr>
-            </w:pPr>
-            <w:r>
-              <w:t>OP5: ordine/i presente nel database per intervallo di tempo</w:t>
-            </w:r>
-          </w:p>
-          <w:p>
-            <w:pPr>
-              <w:pStyle w:val="Paragrafoelenco"/>
-              <w:numPr>
-                <w:ilvl w:val="0"/>
-                <w:numId w:val="24"/>
-              </w:numPr>
-            </w:pPr>
-            <w:r>
-              <w:t>OP6: ordine/i non presente nel database per intervallo di tempo</w:t>
-            </w:r>
-          </w:p>
-          <w:p>
-            <w:pPr>
-              <w:pStyle w:val="Paragrafoelenco"/>
-              <w:numPr>
-                <w:ilvl w:val="0"/>
-                <w:numId w:val="24"/>
-              </w:numPr>
-            </w:pPr>
-            <w:r>
-              <w:t>OP7: Cambio stato ordine in “Confermato”</w:t>
-            </w:r>
-          </w:p>
-          <w:p>
-            <w:pPr>
-              <w:pStyle w:val="Paragrafoelenco"/>
-              <w:numPr>
-                <w:ilvl w:val="0"/>
-                <w:numId w:val="24"/>
-              </w:numPr>
-            </w:pPr>
-            <w:r>
-              <w:t>OP8: Cambio stato ordine in “Spedito”</w:t>
-            </w:r>
-          </w:p>
-          <w:p>
-            <w:pPr>
-              <w:pStyle w:val="Paragrafoelenco"/>
-              <w:numPr>
-                <w:ilvl w:val="0"/>
-                <w:numId w:val="24"/>
-              </w:numPr>
-            </w:pPr>
-            <w:r>
-              <w:t>OP9: Cambio stato ordine in “Annullato”</w:t>
+              <w:t>OP</w:t>
+            </w:r>
+            <w:r>
+              <w:t>3</w:t>
+            </w:r>
+            <w:r>
+              <w:t>: Cambio stato ordine in “Annullato”</w:t>
             </w:r>
           </w:p>
           <w:p/>
@@ -24399,18 +24351,6 @@
     </w:tbl>
     <w:p>
       <w:pPr>
-        <w:pStyle w:val="Paragrafoelenco"/>
-        <w:rPr>
-          <w:rFonts w:asciiTheme="majorHAnsi" w:hAnsiTheme="majorHAnsi"/>
-          <w:color w:val="365F91" w:themeColor="accent1" w:themeShade="BF"/>
-          <w:sz w:val="26"/>
-          <w:szCs w:val="26"/>
-        </w:rPr>
-      </w:pPr>
-    </w:p>
-    <w:p>
-      <w:pPr>
-        <w:ind w:firstLine="708"/>
         <w:rPr>
           <w:rFonts w:asciiTheme="majorHAnsi" w:hAnsiTheme="majorHAnsi"/>
           <w:color w:val="365F91" w:themeColor="accent1" w:themeShade="BF"/>
@@ -24526,7 +24466,6 @@
               <w:right w:val="single" w:sz="4" w:space="0" w:color="auto"/>
             </w:tcBorders>
             <w:vAlign w:val="center"/>
-            <w:hideMark/>
           </w:tcPr>
           <w:p>
             <w:pPr>
@@ -24546,15 +24485,13 @@
               <w:bottom w:val="single" w:sz="4" w:space="0" w:color="auto"/>
               <w:right w:val="single" w:sz="4" w:space="0" w:color="auto"/>
             </w:tcBorders>
-            <w:hideMark/>
-          </w:tcPr>
-          <w:p>
-            <w:r>
-              <w:t xml:space="preserve">Visualizzazione della pagina della gestione degli </w:t>
-            </w:r>
-            <w:r>
-              <w:lastRenderedPageBreak/>
-              <w:t>ordini</w:t>
+          </w:tcPr>
+          <w:p>
+            <w:r>
+              <w:t>Visualizzazione della pagina della gestione degli ordini con</w:t>
+            </w:r>
+            <w:r>
+              <w:t xml:space="preserve"> stato dell’ordine modificato in “Confermato”</w:t>
             </w:r>
           </w:p>
         </w:tc>
@@ -24570,15 +24507,16 @@
               <w:right w:val="single" w:sz="4" w:space="0" w:color="auto"/>
             </w:tcBorders>
             <w:vAlign w:val="center"/>
-            <w:hideMark/>
           </w:tcPr>
           <w:p>
             <w:pPr>
               <w:jc w:val="center"/>
             </w:pPr>
             <w:r>
-              <w:lastRenderedPageBreak/>
-              <w:t>OP2</w:t>
+              <w:t>OP</w:t>
+            </w:r>
+            <w:r>
+              <w:t>2</w:t>
             </w:r>
           </w:p>
         </w:tc>
@@ -24591,18 +24529,23 @@
               <w:bottom w:val="single" w:sz="4" w:space="0" w:color="auto"/>
               <w:right w:val="single" w:sz="4" w:space="0" w:color="auto"/>
             </w:tcBorders>
-            <w:hideMark/>
-          </w:tcPr>
-          <w:p>
-            <w:r>
-              <w:t>Visualizzazione della pagina della gestione degli ordini con lista degli ordini vuota</w:t>
+          </w:tcPr>
+          <w:p>
+            <w:r>
+              <w:t>Visualizzazione della pagina della gestione degli ordini con stato dell’ordine modificato in “</w:t>
+            </w:r>
+            <w:r>
+              <w:t>Spedito</w:t>
+            </w:r>
+            <w:r>
+              <w:t>”</w:t>
             </w:r>
           </w:p>
         </w:tc>
       </w:tr>
       <w:tr>
         <w:trPr>
-          <w:trHeight w:val="626"/>
+          <w:trHeight w:val="187"/>
         </w:trPr>
         <w:tc>
           <w:tcPr>
@@ -24620,7 +24563,10 @@
               <w:jc w:val="center"/>
             </w:pPr>
             <w:r>
-              <w:t>OP1-OP3</w:t>
+              <w:t>OP</w:t>
+            </w:r>
+            <w:r>
+              <w:t>3</w:t>
             </w:r>
           </w:p>
         </w:tc>
@@ -24636,48 +24582,151 @@
           </w:tcPr>
           <w:p>
             <w:r>
-              <w:t>Visualizzazione della pagina della gestione degli ordini in base all’id dell’utente inserito</w:t>
-            </w:r>
-          </w:p>
+              <w:t xml:space="preserve">Visualizzazione della pagina della gestione degli ordini con stato dell’ordine modificato in </w:t>
+            </w:r>
+            <w:r>
+              <w:lastRenderedPageBreak/>
+              <w:t>“</w:t>
+            </w:r>
+            <w:r>
+              <w:t>Annullato</w:t>
+            </w:r>
+            <w:r>
+              <w:t>”</w:t>
+            </w:r>
+          </w:p>
+        </w:tc>
+      </w:tr>
+    </w:tbl>
+    <w:p>
+      <w:pPr>
+        <w:rPr>
+          <w:rFonts w:asciiTheme="majorHAnsi" w:hAnsiTheme="majorHAnsi"/>
+          <w:color w:val="365F91" w:themeColor="accent1" w:themeShade="BF"/>
+          <w:sz w:val="26"/>
+          <w:szCs w:val="26"/>
+        </w:rPr>
+      </w:pPr>
+    </w:p>
+    <w:p>
+      <w:pPr>
+        <w:pStyle w:val="Titolo3"/>
+        <w:numPr>
+          <w:ilvl w:val="2"/>
+          <w:numId w:val="19"/>
+        </w:numPr>
+      </w:pPr>
+      <w:r>
+        <w:t xml:space="preserve">TC2_1: </w:t>
+      </w:r>
+      <w:r>
+        <w:t>Filtro Ordini</w:t>
+      </w:r>
+    </w:p>
+    <w:tbl>
+      <w:tblPr>
+        <w:tblW w:w="0" w:type="auto"/>
+        <w:tblInd w:w="709" w:type="dxa"/>
+        <w:tblBorders>
+          <w:top w:val="single" w:sz="4" w:space="0" w:color="auto"/>
+          <w:left w:val="single" w:sz="4" w:space="0" w:color="auto"/>
+          <w:bottom w:val="single" w:sz="4" w:space="0" w:color="auto"/>
+          <w:right w:val="single" w:sz="4" w:space="0" w:color="auto"/>
+          <w:insideH w:val="single" w:sz="4" w:space="0" w:color="auto"/>
+          <w:insideV w:val="single" w:sz="4" w:space="0" w:color="auto"/>
+        </w:tblBorders>
+        <w:tblLook w:val="04A0" w:firstRow="1" w:lastRow="0" w:firstColumn="1" w:lastColumn="0" w:noHBand="0" w:noVBand="1"/>
+      </w:tblPr>
+      <w:tblGrid>
+        <w:gridCol w:w="2801"/>
+        <w:gridCol w:w="6343"/>
+      </w:tblGrid>
+      <w:tr>
+        <w:tc>
+          <w:tcPr>
+            <w:tcW w:w="2801" w:type="dxa"/>
+            <w:tcBorders>
+              <w:top w:val="single" w:sz="4" w:space="0" w:color="auto"/>
+              <w:left w:val="single" w:sz="4" w:space="0" w:color="auto"/>
+              <w:bottom w:val="single" w:sz="4" w:space="0" w:color="auto"/>
+              <w:right w:val="single" w:sz="4" w:space="0" w:color="auto"/>
+            </w:tcBorders>
+            <w:shd w:val="clear" w:color="auto" w:fill="8EAADB"/>
+            <w:hideMark/>
+          </w:tcPr>
+          <w:p>
+            <w:pPr>
+              <w:rPr>
+                <w:b/>
+                <w:bCs/>
+              </w:rPr>
+            </w:pPr>
+            <w:r>
+              <w:rPr>
+                <w:b/>
+                <w:bCs/>
+              </w:rPr>
+              <w:t>Parametri</w:t>
+            </w:r>
+          </w:p>
+        </w:tc>
+        <w:tc>
+          <w:tcPr>
+            <w:tcW w:w="6343" w:type="dxa"/>
+            <w:tcBorders>
+              <w:top w:val="single" w:sz="4" w:space="0" w:color="auto"/>
+              <w:left w:val="single" w:sz="4" w:space="0" w:color="auto"/>
+              <w:bottom w:val="single" w:sz="4" w:space="0" w:color="auto"/>
+              <w:right w:val="single" w:sz="4" w:space="0" w:color="auto"/>
+            </w:tcBorders>
+            <w:hideMark/>
+          </w:tcPr>
+          <w:p/>
         </w:tc>
       </w:tr>
       <w:tr>
         <w:tc>
           <w:tcPr>
-            <w:tcW w:w="4570" w:type="dxa"/>
-            <w:tcBorders>
-              <w:top w:val="single" w:sz="4" w:space="0" w:color="auto"/>
-              <w:left w:val="single" w:sz="4" w:space="0" w:color="auto"/>
-              <w:bottom w:val="single" w:sz="4" w:space="0" w:color="auto"/>
-              <w:right w:val="single" w:sz="4" w:space="0" w:color="auto"/>
-            </w:tcBorders>
-            <w:vAlign w:val="center"/>
-          </w:tcPr>
-          <w:p>
-            <w:pPr>
-              <w:jc w:val="center"/>
-            </w:pPr>
-            <w:r>
-              <w:t>OP2-OP</w:t>
-            </w:r>
-            <w:r>
-              <w:t>4</w:t>
-            </w:r>
-          </w:p>
-        </w:tc>
-        <w:tc>
-          <w:tcPr>
-            <w:tcW w:w="4574" w:type="dxa"/>
-            <w:tcBorders>
-              <w:top w:val="single" w:sz="4" w:space="0" w:color="auto"/>
-              <w:left w:val="single" w:sz="4" w:space="0" w:color="auto"/>
-              <w:bottom w:val="single" w:sz="4" w:space="0" w:color="auto"/>
-              <w:right w:val="single" w:sz="4" w:space="0" w:color="auto"/>
-            </w:tcBorders>
-          </w:tcPr>
-          <w:p>
-            <w:r>
-              <w:t>Visualizzazione della pagina della gestione degli ordini in base all’id dell’utente inserito con lista degli ordini vuota</w:t>
+            <w:tcW w:w="2801" w:type="dxa"/>
+            <w:tcBorders>
+              <w:top w:val="single" w:sz="4" w:space="0" w:color="auto"/>
+              <w:left w:val="single" w:sz="4" w:space="0" w:color="auto"/>
+              <w:bottom w:val="single" w:sz="4" w:space="0" w:color="auto"/>
+              <w:right w:val="single" w:sz="4" w:space="0" w:color="auto"/>
+            </w:tcBorders>
+            <w:shd w:val="clear" w:color="auto" w:fill="8EAADB"/>
+            <w:hideMark/>
+          </w:tcPr>
+          <w:p>
+            <w:pPr>
+              <w:rPr>
+                <w:b/>
+                <w:bCs/>
+              </w:rPr>
+            </w:pPr>
+            <w:r>
+              <w:rPr>
+                <w:b/>
+                <w:bCs/>
+              </w:rPr>
+              <w:t>Oggetti dell’ambiente</w:t>
+            </w:r>
+          </w:p>
+        </w:tc>
+        <w:tc>
+          <w:tcPr>
+            <w:tcW w:w="6343" w:type="dxa"/>
+            <w:tcBorders>
+              <w:top w:val="single" w:sz="4" w:space="0" w:color="auto"/>
+              <w:left w:val="single" w:sz="4" w:space="0" w:color="auto"/>
+              <w:bottom w:val="single" w:sz="4" w:space="0" w:color="auto"/>
+              <w:right w:val="single" w:sz="4" w:space="0" w:color="auto"/>
+            </w:tcBorders>
+            <w:hideMark/>
+          </w:tcPr>
+          <w:p>
+            <w:r>
+              <w:t>Database</w:t>
             </w:r>
           </w:p>
         </w:tc>
@@ -24685,196 +24734,101 @@
       <w:tr>
         <w:tc>
           <w:tcPr>
-            <w:tcW w:w="4570" w:type="dxa"/>
-            <w:tcBorders>
-              <w:top w:val="single" w:sz="4" w:space="0" w:color="auto"/>
-              <w:left w:val="single" w:sz="4" w:space="0" w:color="auto"/>
-              <w:bottom w:val="single" w:sz="4" w:space="0" w:color="auto"/>
-              <w:right w:val="single" w:sz="4" w:space="0" w:color="auto"/>
-            </w:tcBorders>
-            <w:vAlign w:val="center"/>
+            <w:tcW w:w="2801" w:type="dxa"/>
+            <w:tcBorders>
+              <w:top w:val="single" w:sz="4" w:space="0" w:color="auto"/>
+              <w:left w:val="single" w:sz="4" w:space="0" w:color="auto"/>
+              <w:bottom w:val="single" w:sz="4" w:space="0" w:color="auto"/>
+              <w:right w:val="single" w:sz="4" w:space="0" w:color="auto"/>
+            </w:tcBorders>
+            <w:shd w:val="clear" w:color="auto" w:fill="8EAADB"/>
+            <w:hideMark/>
           </w:tcPr>
           <w:p>
             <w:pPr>
               <w:jc w:val="center"/>
-            </w:pPr>
-            <w:r>
-              <w:t>OP1-OP5</w:t>
-            </w:r>
-          </w:p>
-        </w:tc>
-        <w:tc>
-          <w:tcPr>
-            <w:tcW w:w="4574" w:type="dxa"/>
-            <w:tcBorders>
-              <w:top w:val="single" w:sz="4" w:space="0" w:color="auto"/>
-              <w:left w:val="single" w:sz="4" w:space="0" w:color="auto"/>
-              <w:bottom w:val="single" w:sz="4" w:space="0" w:color="auto"/>
-              <w:right w:val="single" w:sz="4" w:space="0" w:color="auto"/>
-            </w:tcBorders>
-          </w:tcPr>
-          <w:p>
-            <w:r>
-              <w:t>Visualizzazione della pagina della gestione degli ordini in base alle date di inizio e fine selezionate</w:t>
+              <w:rPr>
+                <w:b/>
+                <w:bCs/>
+              </w:rPr>
+            </w:pPr>
+            <w:r>
+              <w:rPr>
+                <w:b/>
+                <w:bCs/>
+              </w:rPr>
+              <w:t>Categorie</w:t>
+            </w:r>
+          </w:p>
+        </w:tc>
+        <w:tc>
+          <w:tcPr>
+            <w:tcW w:w="6343" w:type="dxa"/>
+            <w:tcBorders>
+              <w:top w:val="single" w:sz="4" w:space="0" w:color="auto"/>
+              <w:left w:val="single" w:sz="4" w:space="0" w:color="auto"/>
+              <w:bottom w:val="single" w:sz="4" w:space="0" w:color="auto"/>
+              <w:right w:val="single" w:sz="4" w:space="0" w:color="auto"/>
+            </w:tcBorders>
+            <w:shd w:val="clear" w:color="auto" w:fill="8EAADB"/>
+            <w:hideMark/>
+          </w:tcPr>
+          <w:p>
+            <w:pPr>
+              <w:jc w:val="center"/>
+              <w:rPr>
+                <w:b/>
+                <w:bCs/>
+              </w:rPr>
+            </w:pPr>
+            <w:r>
+              <w:rPr>
+                <w:b/>
+                <w:bCs/>
+              </w:rPr>
+              <w:t>Scelte</w:t>
             </w:r>
           </w:p>
         </w:tc>
       </w:tr>
       <w:tr>
-        <w:tc>
-          <w:tcPr>
-            <w:tcW w:w="4570" w:type="dxa"/>
-            <w:tcBorders>
-              <w:top w:val="single" w:sz="4" w:space="0" w:color="auto"/>
-              <w:left w:val="single" w:sz="4" w:space="0" w:color="auto"/>
-              <w:bottom w:val="single" w:sz="4" w:space="0" w:color="auto"/>
-              <w:right w:val="single" w:sz="4" w:space="0" w:color="auto"/>
-            </w:tcBorders>
-            <w:vAlign w:val="center"/>
-          </w:tcPr>
-          <w:p>
-            <w:pPr>
-              <w:jc w:val="center"/>
-            </w:pPr>
-            <w:r>
-              <w:t>OP2-OP6</w:t>
-            </w:r>
-          </w:p>
-        </w:tc>
-        <w:tc>
-          <w:tcPr>
-            <w:tcW w:w="4574" w:type="dxa"/>
-            <w:tcBorders>
-              <w:top w:val="single" w:sz="4" w:space="0" w:color="auto"/>
-              <w:left w:val="single" w:sz="4" w:space="0" w:color="auto"/>
-              <w:bottom w:val="single" w:sz="4" w:space="0" w:color="auto"/>
-              <w:right w:val="single" w:sz="4" w:space="0" w:color="auto"/>
-            </w:tcBorders>
-          </w:tcPr>
-          <w:p>
-            <w:r>
-              <w:t>Visualizzazione della pagina della gestione degli ordini in base alle date di inizio e fine selezionate con lista degli ordini vuota</w:t>
-            </w:r>
-          </w:p>
-        </w:tc>
-      </w:tr>
-      <w:tr>
-        <w:tc>
-          <w:tcPr>
-            <w:tcW w:w="4570" w:type="dxa"/>
-            <w:tcBorders>
-              <w:top w:val="single" w:sz="4" w:space="0" w:color="auto"/>
-              <w:left w:val="single" w:sz="4" w:space="0" w:color="auto"/>
-              <w:bottom w:val="single" w:sz="4" w:space="0" w:color="auto"/>
-              <w:right w:val="single" w:sz="4" w:space="0" w:color="auto"/>
-            </w:tcBorders>
-            <w:vAlign w:val="center"/>
-          </w:tcPr>
-          <w:p>
-            <w:pPr>
-              <w:jc w:val="center"/>
-            </w:pPr>
-            <w:r>
-              <w:t>OP1-OP7</w:t>
-            </w:r>
-          </w:p>
-        </w:tc>
-        <w:tc>
-          <w:tcPr>
-            <w:tcW w:w="4574" w:type="dxa"/>
-            <w:tcBorders>
-              <w:top w:val="single" w:sz="4" w:space="0" w:color="auto"/>
-              <w:left w:val="single" w:sz="4" w:space="0" w:color="auto"/>
-              <w:bottom w:val="single" w:sz="4" w:space="0" w:color="auto"/>
-              <w:right w:val="single" w:sz="4" w:space="0" w:color="auto"/>
-            </w:tcBorders>
-          </w:tcPr>
-          <w:p>
-            <w:r>
-              <w:t>Visualizzazione della pagina della gestione degli ordini con lista degli ordini con stato “in</w:t>
-            </w:r>
-            <w:r>
-              <w:t xml:space="preserve"> lavorazione</w:t>
-            </w:r>
-            <w:r>
-              <w:t>”</w:t>
-            </w:r>
-          </w:p>
-        </w:tc>
-      </w:tr>
-      <w:tr>
-        <w:tc>
-          <w:tcPr>
-            <w:tcW w:w="4570" w:type="dxa"/>
-            <w:tcBorders>
-              <w:top w:val="single" w:sz="4" w:space="0" w:color="auto"/>
-              <w:left w:val="single" w:sz="4" w:space="0" w:color="auto"/>
-              <w:bottom w:val="single" w:sz="4" w:space="0" w:color="auto"/>
-              <w:right w:val="single" w:sz="4" w:space="0" w:color="auto"/>
-            </w:tcBorders>
-            <w:vAlign w:val="center"/>
-          </w:tcPr>
-          <w:p>
-            <w:pPr>
-              <w:jc w:val="center"/>
-            </w:pPr>
-            <w:r>
-              <w:t>OP1-OP8</w:t>
-            </w:r>
-          </w:p>
-        </w:tc>
-        <w:tc>
-          <w:tcPr>
-            <w:tcW w:w="4574" w:type="dxa"/>
-            <w:tcBorders>
-              <w:top w:val="single" w:sz="4" w:space="0" w:color="auto"/>
-              <w:left w:val="single" w:sz="4" w:space="0" w:color="auto"/>
-              <w:bottom w:val="single" w:sz="4" w:space="0" w:color="auto"/>
-              <w:right w:val="single" w:sz="4" w:space="0" w:color="auto"/>
-            </w:tcBorders>
-          </w:tcPr>
-          <w:p>
-            <w:r>
-              <w:t>Visualizzazione della pagina della gestione degli ordini con lista degli ordini con stato “confermato”</w:t>
-            </w:r>
-          </w:p>
-        </w:tc>
-      </w:tr>
-      <w:tr>
-        <w:tc>
-          <w:tcPr>
-            <w:tcW w:w="4570" w:type="dxa"/>
-            <w:tcBorders>
-              <w:top w:val="single" w:sz="4" w:space="0" w:color="auto"/>
-              <w:left w:val="single" w:sz="4" w:space="0" w:color="auto"/>
-              <w:bottom w:val="single" w:sz="4" w:space="0" w:color="auto"/>
-              <w:right w:val="single" w:sz="4" w:space="0" w:color="auto"/>
-            </w:tcBorders>
-            <w:vAlign w:val="center"/>
-          </w:tcPr>
-          <w:p>
-            <w:pPr>
-              <w:jc w:val="center"/>
-            </w:pPr>
-            <w:r>
-              <w:t>OP1-OP9</w:t>
-            </w:r>
-          </w:p>
-        </w:tc>
-        <w:tc>
-          <w:tcPr>
-            <w:tcW w:w="4574" w:type="dxa"/>
-            <w:tcBorders>
-              <w:top w:val="single" w:sz="4" w:space="0" w:color="auto"/>
-              <w:left w:val="single" w:sz="4" w:space="0" w:color="auto"/>
-              <w:bottom w:val="single" w:sz="4" w:space="0" w:color="auto"/>
-              <w:right w:val="single" w:sz="4" w:space="0" w:color="auto"/>
-            </w:tcBorders>
-          </w:tcPr>
-          <w:p>
-            <w:r>
-              <w:t xml:space="preserve">Visualizzazione della pagina della gestione degli ordini con lista degli ordini con qualsiasi stato </w:t>
-            </w:r>
+        <w:trPr>
+          <w:trHeight w:val="838"/>
+        </w:trPr>
+        <w:tc>
+          <w:tcPr>
+            <w:tcW w:w="2801" w:type="dxa"/>
+            <w:tcBorders>
+              <w:top w:val="single" w:sz="4" w:space="0" w:color="auto"/>
+              <w:left w:val="single" w:sz="4" w:space="0" w:color="auto"/>
+              <w:bottom w:val="single" w:sz="4" w:space="0" w:color="auto"/>
+              <w:right w:val="single" w:sz="4" w:space="0" w:color="auto"/>
+            </w:tcBorders>
+            <w:shd w:val="clear" w:color="auto" w:fill="8EAADB"/>
+            <w:hideMark/>
+          </w:tcPr>
+          <w:p>
+            <w:r>
+              <w:t>Stato Ordine</w:t>
+            </w:r>
+          </w:p>
+        </w:tc>
+        <w:tc>
+          <w:tcPr>
+            <w:tcW w:w="6343" w:type="dxa"/>
+            <w:tcBorders>
+              <w:top w:val="single" w:sz="4" w:space="0" w:color="auto"/>
+              <w:left w:val="single" w:sz="4" w:space="0" w:color="auto"/>
+              <w:bottom w:val="single" w:sz="4" w:space="0" w:color="auto"/>
+              <w:right w:val="single" w:sz="4" w:space="0" w:color="auto"/>
+            </w:tcBorders>
+            <w:hideMark/>
+          </w:tcPr>
+          <w:p>
+            <w:pPr>
+              <w:pStyle w:val="Paragrafoelenco"/>
+              <w:ind w:left="360"/>
+            </w:pPr>
           </w:p>
         </w:tc>
       </w:tr>
@@ -24951,6 +24905,7 @@
           <w:p>
             <w:pPr>
               <w:pStyle w:val="Paragrafoelenco"/>
+              <w:spacing w:after="0"/>
               <w:ind w:left="360"/>
               <w:rPr>
                 <w:b/>
@@ -24992,6 +24947,9 @@
             <w:hideMark/>
           </w:tcPr>
           <w:p>
+            <w:pPr>
+              <w:spacing w:after="0"/>
+            </w:pPr>
             <w:r>
               <w:t>ISBN, Nome, Autore, Descrizione, Immagine, Prezzo, Quantità, Genere, Categoria</w:t>
             </w:r>
@@ -25013,6 +24971,7 @@
           </w:tcPr>
           <w:p>
             <w:pPr>
+              <w:spacing w:after="0"/>
               <w:rPr>
                 <w:b/>
                 <w:bCs/>
@@ -25039,6 +24998,9 @@
             <w:hideMark/>
           </w:tcPr>
           <w:p>
+            <w:pPr>
+              <w:spacing w:after="0"/>
+            </w:pPr>
             <w:r>
               <w:t>Database</w:t>
             </w:r>
@@ -25060,6 +25022,7 @@
           </w:tcPr>
           <w:p>
             <w:pPr>
+              <w:spacing w:after="0"/>
               <w:jc w:val="center"/>
               <w:rPr>
                 <w:b/>
@@ -25089,6 +25052,7 @@
           </w:tcPr>
           <w:p>
             <w:pPr>
+              <w:spacing w:after="0"/>
               <w:jc w:val="center"/>
               <w:rPr>
                 <w:b/>
@@ -25122,6 +25086,9 @@
             <w:hideMark/>
           </w:tcPr>
           <w:p>
+            <w:pPr>
+              <w:spacing w:after="0"/>
+            </w:pPr>
             <w:r>
               <w:t>ISBN</w:t>
             </w:r>
@@ -25158,6 +25125,25 @@
             <w:r>
               <w:t xml:space="preserve"> vuoto</w:t>
             </w:r>
+            <w:r>
+              <w:t xml:space="preserve"> [</w:t>
+            </w:r>
+            <w:proofErr w:type="spellStart"/>
+            <w:r>
+              <w:t>property</w:t>
+            </w:r>
+            <w:proofErr w:type="spellEnd"/>
+            <w:r>
+              <w:t xml:space="preserve"> </w:t>
+            </w:r>
+            <w:proofErr w:type="spellStart"/>
+            <w:r>
+              <w:t>isbn_vuoto</w:t>
+            </w:r>
+            <w:proofErr w:type="spellEnd"/>
+            <w:r>
+              <w:t>]</w:t>
+            </w:r>
           </w:p>
           <w:p>
             <w:pPr>
@@ -25166,6 +25152,7 @@
                 <w:ilvl w:val="0"/>
                 <w:numId w:val="24"/>
               </w:numPr>
+              <w:spacing w:after="0"/>
             </w:pPr>
             <w:r>
               <w:t xml:space="preserve">IV2: </w:t>
@@ -25177,6 +25164,383 @@
             <w:proofErr w:type="spellEnd"/>
             <w:r>
               <w:t xml:space="preserve"> non vuoto</w:t>
+            </w:r>
+            <w:r>
+              <w:t xml:space="preserve"> [</w:t>
+            </w:r>
+            <w:proofErr w:type="spellStart"/>
+            <w:r>
+              <w:t>property</w:t>
+            </w:r>
+            <w:proofErr w:type="spellEnd"/>
+            <w:r>
+              <w:t xml:space="preserve"> </w:t>
+            </w:r>
+            <w:proofErr w:type="spellStart"/>
+            <w:r>
+              <w:t>isbn_non_vuoto</w:t>
+            </w:r>
+            <w:proofErr w:type="spellEnd"/>
+            <w:r>
+              <w:t>]</w:t>
+            </w:r>
+          </w:p>
+          <w:p>
+            <w:pPr>
+              <w:pStyle w:val="Paragrafoelenco"/>
+              <w:numPr>
+                <w:ilvl w:val="0"/>
+                <w:numId w:val="24"/>
+              </w:numPr>
+              <w:spacing w:after="0"/>
+            </w:pPr>
+            <w:r>
+              <w:t xml:space="preserve">IP1: </w:t>
+            </w:r>
+            <w:proofErr w:type="spellStart"/>
+            <w:r>
+              <w:t>isbn</w:t>
+            </w:r>
+            <w:proofErr w:type="spellEnd"/>
+            <w:r>
+              <w:t xml:space="preserve"> presente nel Database [</w:t>
+            </w:r>
+            <w:proofErr w:type="spellStart"/>
+            <w:r>
+              <w:t>if</w:t>
+            </w:r>
+            <w:proofErr w:type="spellEnd"/>
+            <w:r>
+              <w:t xml:space="preserve"> </w:t>
+            </w:r>
+            <w:proofErr w:type="spellStart"/>
+            <w:r>
+              <w:t>isbn_non_vuoto</w:t>
+            </w:r>
+            <w:proofErr w:type="spellEnd"/>
+            <w:r>
+              <w:t>]</w:t>
+            </w:r>
+          </w:p>
+          <w:p>
+            <w:pPr>
+              <w:pStyle w:val="Paragrafoelenco"/>
+              <w:numPr>
+                <w:ilvl w:val="0"/>
+                <w:numId w:val="24"/>
+              </w:numPr>
+              <w:spacing w:after="0"/>
+            </w:pPr>
+            <w:r>
+              <w:t>IP</w:t>
+            </w:r>
+            <w:r>
+              <w:t>2</w:t>
+            </w:r>
+            <w:r>
+              <w:t xml:space="preserve">: </w:t>
+            </w:r>
+            <w:proofErr w:type="spellStart"/>
+            <w:r>
+              <w:t>isbn</w:t>
+            </w:r>
+            <w:proofErr w:type="spellEnd"/>
+            <w:r>
+              <w:t xml:space="preserve"> </w:t>
+            </w:r>
+            <w:r>
+              <w:t xml:space="preserve">non </w:t>
+            </w:r>
+            <w:r>
+              <w:t>presente nel Database [</w:t>
+            </w:r>
+            <w:proofErr w:type="spellStart"/>
+            <w:r>
+              <w:t>if</w:t>
+            </w:r>
+            <w:proofErr w:type="spellEnd"/>
+            <w:r>
+              <w:t xml:space="preserve"> </w:t>
+            </w:r>
+            <w:proofErr w:type="spellStart"/>
+            <w:r>
+              <w:t>isbn_non_vuoto</w:t>
+            </w:r>
+            <w:proofErr w:type="spellEnd"/>
+            <w:r>
+              <w:t>]</w:t>
+            </w:r>
+          </w:p>
+        </w:tc>
+      </w:tr>
+      <w:tr>
+        <w:trPr>
+          <w:trHeight w:val="519"/>
+        </w:trPr>
+        <w:tc>
+          <w:tcPr>
+            <w:tcW w:w="2801" w:type="dxa"/>
+            <w:tcBorders>
+              <w:top w:val="single" w:sz="4" w:space="0" w:color="auto"/>
+              <w:left w:val="single" w:sz="4" w:space="0" w:color="auto"/>
+              <w:bottom w:val="single" w:sz="4" w:space="0" w:color="auto"/>
+              <w:right w:val="single" w:sz="4" w:space="0" w:color="auto"/>
+            </w:tcBorders>
+            <w:shd w:val="clear" w:color="auto" w:fill="8EAADB"/>
+          </w:tcPr>
+          <w:p>
+            <w:pPr>
+              <w:spacing w:after="0"/>
+            </w:pPr>
+            <w:r>
+              <w:t>Nome</w:t>
+            </w:r>
+          </w:p>
+        </w:tc>
+        <w:tc>
+          <w:tcPr>
+            <w:tcW w:w="6343" w:type="dxa"/>
+            <w:tcBorders>
+              <w:top w:val="single" w:sz="4" w:space="0" w:color="auto"/>
+              <w:left w:val="single" w:sz="4" w:space="0" w:color="auto"/>
+              <w:bottom w:val="single" w:sz="4" w:space="0" w:color="auto"/>
+              <w:right w:val="single" w:sz="4" w:space="0" w:color="auto"/>
+            </w:tcBorders>
+          </w:tcPr>
+          <w:p>
+            <w:pPr>
+              <w:pStyle w:val="Paragrafoelenco"/>
+              <w:numPr>
+                <w:ilvl w:val="0"/>
+                <w:numId w:val="24"/>
+              </w:numPr>
+              <w:spacing w:after="0"/>
+            </w:pPr>
+            <w:r>
+              <w:t xml:space="preserve">NV1: </w:t>
+            </w:r>
+            <w:r>
+              <w:t>nome vuoto</w:t>
+            </w:r>
+          </w:p>
+          <w:p>
+            <w:pPr>
+              <w:pStyle w:val="Paragrafoelenco"/>
+              <w:numPr>
+                <w:ilvl w:val="0"/>
+                <w:numId w:val="24"/>
+              </w:numPr>
+              <w:spacing w:after="0"/>
+            </w:pPr>
+            <w:r>
+              <w:t xml:space="preserve">NV2: </w:t>
+            </w:r>
+            <w:r>
+              <w:t>nome non vuoto</w:t>
+            </w:r>
+          </w:p>
+        </w:tc>
+      </w:tr>
+      <w:tr>
+        <w:trPr>
+          <w:trHeight w:val="329"/>
+        </w:trPr>
+        <w:tc>
+          <w:tcPr>
+            <w:tcW w:w="2801" w:type="dxa"/>
+            <w:tcBorders>
+              <w:top w:val="single" w:sz="4" w:space="0" w:color="auto"/>
+              <w:left w:val="single" w:sz="4" w:space="0" w:color="auto"/>
+              <w:bottom w:val="single" w:sz="4" w:space="0" w:color="auto"/>
+              <w:right w:val="single" w:sz="4" w:space="0" w:color="auto"/>
+            </w:tcBorders>
+            <w:shd w:val="clear" w:color="auto" w:fill="8EAADB"/>
+          </w:tcPr>
+          <w:p>
+            <w:pPr>
+              <w:spacing w:after="0"/>
+            </w:pPr>
+            <w:r>
+              <w:t>Autore</w:t>
+            </w:r>
+          </w:p>
+        </w:tc>
+        <w:tc>
+          <w:tcPr>
+            <w:tcW w:w="6343" w:type="dxa"/>
+            <w:tcBorders>
+              <w:top w:val="single" w:sz="4" w:space="0" w:color="auto"/>
+              <w:left w:val="single" w:sz="4" w:space="0" w:color="auto"/>
+              <w:bottom w:val="single" w:sz="4" w:space="0" w:color="auto"/>
+              <w:right w:val="single" w:sz="4" w:space="0" w:color="auto"/>
+            </w:tcBorders>
+          </w:tcPr>
+          <w:p>
+            <w:pPr>
+              <w:pStyle w:val="Paragrafoelenco"/>
+              <w:numPr>
+                <w:ilvl w:val="0"/>
+                <w:numId w:val="24"/>
+              </w:numPr>
+              <w:spacing w:after="0"/>
+            </w:pPr>
+            <w:r>
+              <w:t xml:space="preserve">AV1: </w:t>
+            </w:r>
+            <w:r>
+              <w:t>autore vuoto</w:t>
+            </w:r>
+          </w:p>
+          <w:p>
+            <w:pPr>
+              <w:pStyle w:val="Paragrafoelenco"/>
+              <w:numPr>
+                <w:ilvl w:val="0"/>
+                <w:numId w:val="24"/>
+              </w:numPr>
+              <w:spacing w:after="0"/>
+            </w:pPr>
+            <w:r>
+              <w:t xml:space="preserve">AV2: </w:t>
+            </w:r>
+            <w:r>
+              <w:t>autore non vuoto</w:t>
+            </w:r>
+          </w:p>
+        </w:tc>
+      </w:tr>
+      <w:tr>
+        <w:trPr>
+          <w:trHeight w:val="611"/>
+        </w:trPr>
+        <w:tc>
+          <w:tcPr>
+            <w:tcW w:w="2801" w:type="dxa"/>
+            <w:tcBorders>
+              <w:top w:val="single" w:sz="4" w:space="0" w:color="auto"/>
+              <w:left w:val="single" w:sz="4" w:space="0" w:color="auto"/>
+              <w:bottom w:val="single" w:sz="4" w:space="0" w:color="auto"/>
+              <w:right w:val="single" w:sz="4" w:space="0" w:color="auto"/>
+            </w:tcBorders>
+            <w:shd w:val="clear" w:color="auto" w:fill="8EAADB"/>
+          </w:tcPr>
+          <w:p>
+            <w:pPr>
+              <w:spacing w:after="0"/>
+            </w:pPr>
+            <w:r>
+              <w:t>Descrizione</w:t>
+            </w:r>
+          </w:p>
+        </w:tc>
+        <w:tc>
+          <w:tcPr>
+            <w:tcW w:w="6343" w:type="dxa"/>
+            <w:tcBorders>
+              <w:top w:val="single" w:sz="4" w:space="0" w:color="auto"/>
+              <w:left w:val="single" w:sz="4" w:space="0" w:color="auto"/>
+              <w:bottom w:val="single" w:sz="4" w:space="0" w:color="auto"/>
+              <w:right w:val="single" w:sz="4" w:space="0" w:color="auto"/>
+            </w:tcBorders>
+          </w:tcPr>
+          <w:p>
+            <w:pPr>
+              <w:pStyle w:val="Paragrafoelenco"/>
+              <w:numPr>
+                <w:ilvl w:val="0"/>
+                <w:numId w:val="24"/>
+              </w:numPr>
+              <w:spacing w:after="0"/>
+            </w:pPr>
+            <w:r>
+              <w:t xml:space="preserve">DV1: </w:t>
+            </w:r>
+            <w:r>
+              <w:t>descrizione vuota</w:t>
+            </w:r>
+          </w:p>
+          <w:p>
+            <w:pPr>
+              <w:pStyle w:val="Paragrafoelenco"/>
+              <w:numPr>
+                <w:ilvl w:val="0"/>
+                <w:numId w:val="24"/>
+              </w:numPr>
+              <w:spacing w:after="0"/>
+            </w:pPr>
+            <w:r>
+              <w:t xml:space="preserve">DV2: </w:t>
+            </w:r>
+            <w:r>
+              <w:t>descrizione non vuota</w:t>
+            </w:r>
+          </w:p>
+        </w:tc>
+      </w:tr>
+      <w:tr>
+        <w:trPr>
+          <w:trHeight w:val="422"/>
+        </w:trPr>
+        <w:tc>
+          <w:tcPr>
+            <w:tcW w:w="2801" w:type="dxa"/>
+            <w:tcBorders>
+              <w:top w:val="single" w:sz="4" w:space="0" w:color="auto"/>
+              <w:left w:val="single" w:sz="4" w:space="0" w:color="auto"/>
+              <w:bottom w:val="single" w:sz="4" w:space="0" w:color="auto"/>
+              <w:right w:val="single" w:sz="4" w:space="0" w:color="auto"/>
+            </w:tcBorders>
+            <w:shd w:val="clear" w:color="auto" w:fill="8EAADB"/>
+          </w:tcPr>
+          <w:p>
+            <w:pPr>
+              <w:spacing w:after="0"/>
+            </w:pPr>
+            <w:r>
+              <w:t>Immagine</w:t>
+            </w:r>
+          </w:p>
+        </w:tc>
+        <w:tc>
+          <w:tcPr>
+            <w:tcW w:w="6343" w:type="dxa"/>
+            <w:tcBorders>
+              <w:top w:val="single" w:sz="4" w:space="0" w:color="auto"/>
+              <w:left w:val="single" w:sz="4" w:space="0" w:color="auto"/>
+              <w:bottom w:val="single" w:sz="4" w:space="0" w:color="auto"/>
+              <w:right w:val="single" w:sz="4" w:space="0" w:color="auto"/>
+            </w:tcBorders>
+          </w:tcPr>
+          <w:p>
+            <w:pPr>
+              <w:pStyle w:val="Paragrafoelenco"/>
+              <w:numPr>
+                <w:ilvl w:val="0"/>
+                <w:numId w:val="24"/>
+              </w:numPr>
+              <w:spacing w:after="0"/>
+            </w:pPr>
+            <w:r>
+              <w:t>IMV1:</w:t>
+            </w:r>
+            <w:r>
+              <w:t xml:space="preserve"> immagine vuota</w:t>
+            </w:r>
+          </w:p>
+          <w:p>
+            <w:pPr>
+              <w:pStyle w:val="Paragrafoelenco"/>
+              <w:numPr>
+                <w:ilvl w:val="0"/>
+                <w:numId w:val="24"/>
+              </w:numPr>
+              <w:spacing w:after="0"/>
+            </w:pPr>
+            <w:r>
+              <w:t>IMV2:</w:t>
+            </w:r>
+            <w:r>
+              <w:t xml:space="preserve"> immagine non vuota</w:t>
             </w:r>
           </w:p>
         </w:tc>
@@ -25197,8 +25561,11 @@
             <w:shd w:val="clear" w:color="auto" w:fill="8EAADB"/>
           </w:tcPr>
           <w:p>
-            <w:r>
-              <w:t>Nome</w:t>
+            <w:pPr>
+              <w:spacing w:after="0"/>
+            </w:pPr>
+            <w:r>
+              <w:t>Prezzo</w:t>
             </w:r>
           </w:p>
         </w:tc>
@@ -25219,12 +25586,19 @@
                 <w:ilvl w:val="0"/>
                 <w:numId w:val="24"/>
               </w:numPr>
-            </w:pPr>
-            <w:r>
-              <w:t xml:space="preserve">NV1: </w:t>
-            </w:r>
-            <w:r>
-              <w:t>nome vuoto</w:t>
+              <w:spacing w:after="0"/>
+            </w:pPr>
+            <w:r>
+              <w:t xml:space="preserve">PV1: </w:t>
+            </w:r>
+            <w:r>
+              <w:t>prezzo &lt;</w:t>
+            </w:r>
+            <w:r>
+              <w:t>=</w:t>
+            </w:r>
+            <w:r>
+              <w:t>0</w:t>
             </w:r>
           </w:p>
           <w:p>
@@ -25234,12 +25608,29 @@
                 <w:ilvl w:val="0"/>
                 <w:numId w:val="24"/>
               </w:numPr>
-            </w:pPr>
-            <w:r>
-              <w:t xml:space="preserve">NV2: </w:t>
-            </w:r>
-            <w:r>
-              <w:t>nome non vuoto</w:t>
+              <w:spacing w:after="0"/>
+            </w:pPr>
+            <w:r>
+              <w:t>PV2:</w:t>
+            </w:r>
+            <w:r>
+              <w:t xml:space="preserve"> prezzo &gt;</w:t>
+            </w:r>
+            <w:r>
+              <w:t>0</w:t>
+            </w:r>
+          </w:p>
+          <w:p>
+            <w:pPr>
+              <w:pStyle w:val="Paragrafoelenco"/>
+              <w:numPr>
+                <w:ilvl w:val="0"/>
+                <w:numId w:val="24"/>
+              </w:numPr>
+              <w:spacing w:after="0"/>
+            </w:pPr>
+            <w:r>
+              <w:t>PV3: prezzo vuoto</w:t>
             </w:r>
           </w:p>
         </w:tc>
@@ -25260,9 +25651,11 @@
             <w:shd w:val="clear" w:color="auto" w:fill="8EAADB"/>
           </w:tcPr>
           <w:p>
-            <w:r>
-              <w:lastRenderedPageBreak/>
-              <w:t>Autore</w:t>
+            <w:pPr>
+              <w:spacing w:after="0"/>
+            </w:pPr>
+            <w:r>
+              <w:t>Quantità</w:t>
             </w:r>
           </w:p>
         </w:tc>
@@ -25283,12 +25676,10 @@
                 <w:ilvl w:val="0"/>
                 <w:numId w:val="24"/>
               </w:numPr>
-            </w:pPr>
-            <w:r>
-              <w:t xml:space="preserve">AV1: </w:t>
-            </w:r>
-            <w:r>
-              <w:t>autore vuoto</w:t>
+              <w:spacing w:after="0" w:line="240" w:lineRule="auto"/>
+            </w:pPr>
+            <w:r>
+              <w:t xml:space="preserve">QV1: quantità &lt; 0 </w:t>
             </w:r>
           </w:p>
           <w:p>
@@ -25298,47 +25689,12 @@
                 <w:ilvl w:val="0"/>
                 <w:numId w:val="24"/>
               </w:numPr>
-            </w:pPr>
-            <w:r>
-              <w:t xml:space="preserve">AV2: </w:t>
-            </w:r>
-            <w:r>
-              <w:t>autore non vuoto</w:t>
-            </w:r>
-          </w:p>
-        </w:tc>
-      </w:tr>
-      <w:tr>
-        <w:trPr>
-          <w:trHeight w:val="838"/>
-        </w:trPr>
-        <w:tc>
-          <w:tcPr>
-            <w:tcW w:w="2801" w:type="dxa"/>
-            <w:tcBorders>
-              <w:top w:val="single" w:sz="4" w:space="0" w:color="auto"/>
-              <w:left w:val="single" w:sz="4" w:space="0" w:color="auto"/>
-              <w:bottom w:val="single" w:sz="4" w:space="0" w:color="auto"/>
-              <w:right w:val="single" w:sz="4" w:space="0" w:color="auto"/>
-            </w:tcBorders>
-            <w:shd w:val="clear" w:color="auto" w:fill="8EAADB"/>
-          </w:tcPr>
-          <w:p>
-            <w:r>
-              <w:t>Descrizione</w:t>
-            </w:r>
-          </w:p>
-        </w:tc>
-        <w:tc>
-          <w:tcPr>
-            <w:tcW w:w="6343" w:type="dxa"/>
-            <w:tcBorders>
-              <w:top w:val="single" w:sz="4" w:space="0" w:color="auto"/>
-              <w:left w:val="single" w:sz="4" w:space="0" w:color="auto"/>
-              <w:bottom w:val="single" w:sz="4" w:space="0" w:color="auto"/>
-              <w:right w:val="single" w:sz="4" w:space="0" w:color="auto"/>
-            </w:tcBorders>
-          </w:tcPr>
+              <w:spacing w:after="0" w:line="240" w:lineRule="auto"/>
+            </w:pPr>
+            <w:r>
+              <w:t>QV2: quantità &gt;=0</w:t>
+            </w:r>
+          </w:p>
           <w:p>
             <w:pPr>
               <w:pStyle w:val="Paragrafoelenco"/>
@@ -25346,14 +25702,48 @@
                 <w:ilvl w:val="0"/>
                 <w:numId w:val="24"/>
               </w:numPr>
-            </w:pPr>
-            <w:r>
-              <w:t xml:space="preserve">DV1: </w:t>
-            </w:r>
-            <w:r>
-              <w:t>descrizione vuota</w:t>
-            </w:r>
-          </w:p>
+              <w:spacing w:after="0" w:line="240" w:lineRule="auto"/>
+            </w:pPr>
+            <w:r>
+              <w:t>QV3: quantità vuota</w:t>
+            </w:r>
+          </w:p>
+        </w:tc>
+      </w:tr>
+      <w:tr>
+        <w:trPr>
+          <w:trHeight w:val="400"/>
+        </w:trPr>
+        <w:tc>
+          <w:tcPr>
+            <w:tcW w:w="2801" w:type="dxa"/>
+            <w:tcBorders>
+              <w:top w:val="single" w:sz="4" w:space="0" w:color="auto"/>
+              <w:left w:val="single" w:sz="4" w:space="0" w:color="auto"/>
+              <w:bottom w:val="single" w:sz="4" w:space="0" w:color="auto"/>
+              <w:right w:val="single" w:sz="4" w:space="0" w:color="auto"/>
+            </w:tcBorders>
+            <w:shd w:val="clear" w:color="auto" w:fill="8EAADB"/>
+          </w:tcPr>
+          <w:p>
+            <w:pPr>
+              <w:spacing w:after="0"/>
+            </w:pPr>
+            <w:r>
+              <w:t>Genere</w:t>
+            </w:r>
+          </w:p>
+        </w:tc>
+        <w:tc>
+          <w:tcPr>
+            <w:tcW w:w="6343" w:type="dxa"/>
+            <w:tcBorders>
+              <w:top w:val="single" w:sz="4" w:space="0" w:color="auto"/>
+              <w:left w:val="single" w:sz="4" w:space="0" w:color="auto"/>
+              <w:bottom w:val="single" w:sz="4" w:space="0" w:color="auto"/>
+              <w:right w:val="single" w:sz="4" w:space="0" w:color="auto"/>
+            </w:tcBorders>
+          </w:tcPr>
           <w:p>
             <w:pPr>
               <w:pStyle w:val="Paragrafoelenco"/>
@@ -25361,47 +25751,12 @@
                 <w:ilvl w:val="0"/>
                 <w:numId w:val="24"/>
               </w:numPr>
-            </w:pPr>
-            <w:r>
-              <w:t xml:space="preserve">DV2: </w:t>
-            </w:r>
-            <w:r>
-              <w:t>descrizione non vuota</w:t>
-            </w:r>
-          </w:p>
-        </w:tc>
-      </w:tr>
-      <w:tr>
-        <w:trPr>
-          <w:trHeight w:val="838"/>
-        </w:trPr>
-        <w:tc>
-          <w:tcPr>
-            <w:tcW w:w="2801" w:type="dxa"/>
-            <w:tcBorders>
-              <w:top w:val="single" w:sz="4" w:space="0" w:color="auto"/>
-              <w:left w:val="single" w:sz="4" w:space="0" w:color="auto"/>
-              <w:bottom w:val="single" w:sz="4" w:space="0" w:color="auto"/>
-              <w:right w:val="single" w:sz="4" w:space="0" w:color="auto"/>
-            </w:tcBorders>
-            <w:shd w:val="clear" w:color="auto" w:fill="8EAADB"/>
-          </w:tcPr>
-          <w:p>
-            <w:r>
-              <w:t>Immagine</w:t>
-            </w:r>
-          </w:p>
-        </w:tc>
-        <w:tc>
-          <w:tcPr>
-            <w:tcW w:w="6343" w:type="dxa"/>
-            <w:tcBorders>
-              <w:top w:val="single" w:sz="4" w:space="0" w:color="auto"/>
-              <w:left w:val="single" w:sz="4" w:space="0" w:color="auto"/>
-              <w:bottom w:val="single" w:sz="4" w:space="0" w:color="auto"/>
-              <w:right w:val="single" w:sz="4" w:space="0" w:color="auto"/>
-            </w:tcBorders>
-          </w:tcPr>
+              <w:spacing w:after="0" w:line="240" w:lineRule="auto"/>
+            </w:pPr>
+            <w:r>
+              <w:t>GV1: genere vuoto</w:t>
+            </w:r>
+          </w:p>
           <w:p>
             <w:pPr>
               <w:pStyle w:val="Paragrafoelenco"/>
@@ -25409,14 +25764,48 @@
                 <w:ilvl w:val="0"/>
                 <w:numId w:val="24"/>
               </w:numPr>
-            </w:pPr>
-            <w:r>
-              <w:t>IMV1:</w:t>
-            </w:r>
-            <w:r>
-              <w:t xml:space="preserve"> immagine vuota</w:t>
-            </w:r>
-          </w:p>
+              <w:spacing w:after="0"/>
+            </w:pPr>
+            <w:r>
+              <w:t>GV2: genere non vuoto</w:t>
+            </w:r>
+          </w:p>
+        </w:tc>
+      </w:tr>
+      <w:tr>
+        <w:trPr>
+          <w:trHeight w:val="380"/>
+        </w:trPr>
+        <w:tc>
+          <w:tcPr>
+            <w:tcW w:w="2801" w:type="dxa"/>
+            <w:tcBorders>
+              <w:top w:val="single" w:sz="4" w:space="0" w:color="auto"/>
+              <w:left w:val="single" w:sz="4" w:space="0" w:color="auto"/>
+              <w:bottom w:val="single" w:sz="4" w:space="0" w:color="auto"/>
+              <w:right w:val="single" w:sz="4" w:space="0" w:color="auto"/>
+            </w:tcBorders>
+            <w:shd w:val="clear" w:color="auto" w:fill="8EAADB"/>
+          </w:tcPr>
+          <w:p>
+            <w:pPr>
+              <w:spacing w:after="0"/>
+            </w:pPr>
+            <w:r>
+              <w:t>Categoria</w:t>
+            </w:r>
+          </w:p>
+        </w:tc>
+        <w:tc>
+          <w:tcPr>
+            <w:tcW w:w="6343" w:type="dxa"/>
+            <w:tcBorders>
+              <w:top w:val="single" w:sz="4" w:space="0" w:color="auto"/>
+              <w:left w:val="single" w:sz="4" w:space="0" w:color="auto"/>
+              <w:bottom w:val="single" w:sz="4" w:space="0" w:color="auto"/>
+              <w:right w:val="single" w:sz="4" w:space="0" w:color="auto"/>
+            </w:tcBorders>
+          </w:tcPr>
           <w:p>
             <w:pPr>
               <w:pStyle w:val="Paragrafoelenco"/>
@@ -25424,47 +25813,12 @@
                 <w:ilvl w:val="0"/>
                 <w:numId w:val="24"/>
               </w:numPr>
-            </w:pPr>
-            <w:r>
-              <w:t>IMV2:</w:t>
-            </w:r>
-            <w:r>
-              <w:t xml:space="preserve"> immagine non vuota</w:t>
-            </w:r>
-          </w:p>
-        </w:tc>
-      </w:tr>
-      <w:tr>
-        <w:trPr>
-          <w:trHeight w:val="838"/>
-        </w:trPr>
-        <w:tc>
-          <w:tcPr>
-            <w:tcW w:w="2801" w:type="dxa"/>
-            <w:tcBorders>
-              <w:top w:val="single" w:sz="4" w:space="0" w:color="auto"/>
-              <w:left w:val="single" w:sz="4" w:space="0" w:color="auto"/>
-              <w:bottom w:val="single" w:sz="4" w:space="0" w:color="auto"/>
-              <w:right w:val="single" w:sz="4" w:space="0" w:color="auto"/>
-            </w:tcBorders>
-            <w:shd w:val="clear" w:color="auto" w:fill="8EAADB"/>
-          </w:tcPr>
-          <w:p>
-            <w:r>
-              <w:t>Prezzo</w:t>
-            </w:r>
-          </w:p>
-        </w:tc>
-        <w:tc>
-          <w:tcPr>
-            <w:tcW w:w="6343" w:type="dxa"/>
-            <w:tcBorders>
-              <w:top w:val="single" w:sz="4" w:space="0" w:color="auto"/>
-              <w:left w:val="single" w:sz="4" w:space="0" w:color="auto"/>
-              <w:bottom w:val="single" w:sz="4" w:space="0" w:color="auto"/>
-              <w:right w:val="single" w:sz="4" w:space="0" w:color="auto"/>
-            </w:tcBorders>
-          </w:tcPr>
+              <w:spacing w:after="0" w:line="240" w:lineRule="auto"/>
+            </w:pPr>
+            <w:r>
+              <w:t>CV1: categoria vuota</w:t>
+            </w:r>
+          </w:p>
           <w:p>
             <w:pPr>
               <w:pStyle w:val="Paragrafoelenco"/>
@@ -25472,233 +25826,7 @@
                 <w:ilvl w:val="0"/>
                 <w:numId w:val="24"/>
               </w:numPr>
-            </w:pPr>
-            <w:r>
-              <w:t xml:space="preserve">PV1: </w:t>
-            </w:r>
-            <w:r>
-              <w:t>prezzo &lt;</w:t>
-            </w:r>
-            <w:r>
-              <w:t>=</w:t>
-            </w:r>
-            <w:r>
-              <w:t>0</w:t>
-            </w:r>
-          </w:p>
-          <w:p>
-            <w:pPr>
-              <w:pStyle w:val="Paragrafoelenco"/>
-              <w:numPr>
-                <w:ilvl w:val="0"/>
-                <w:numId w:val="24"/>
-              </w:numPr>
-            </w:pPr>
-            <w:r>
-              <w:t>PV2:</w:t>
-            </w:r>
-            <w:r>
-              <w:t xml:space="preserve"> prezzo &gt;</w:t>
-            </w:r>
-            <w:r>
-              <w:t>0</w:t>
-            </w:r>
-          </w:p>
-          <w:p>
-            <w:pPr>
-              <w:pStyle w:val="Paragrafoelenco"/>
-              <w:numPr>
-                <w:ilvl w:val="0"/>
-                <w:numId w:val="24"/>
-              </w:numPr>
-            </w:pPr>
-            <w:r>
-              <w:t>PV3: prezzo vuoto</w:t>
-            </w:r>
-          </w:p>
-        </w:tc>
-      </w:tr>
-      <w:tr>
-        <w:trPr>
-          <w:trHeight w:val="838"/>
-        </w:trPr>
-        <w:tc>
-          <w:tcPr>
-            <w:tcW w:w="2801" w:type="dxa"/>
-            <w:tcBorders>
-              <w:top w:val="single" w:sz="4" w:space="0" w:color="auto"/>
-              <w:left w:val="single" w:sz="4" w:space="0" w:color="auto"/>
-              <w:bottom w:val="single" w:sz="4" w:space="0" w:color="auto"/>
-              <w:right w:val="single" w:sz="4" w:space="0" w:color="auto"/>
-            </w:tcBorders>
-            <w:shd w:val="clear" w:color="auto" w:fill="8EAADB"/>
-          </w:tcPr>
-          <w:p>
-            <w:r>
-              <w:t>Quantità</w:t>
-            </w:r>
-          </w:p>
-        </w:tc>
-        <w:tc>
-          <w:tcPr>
-            <w:tcW w:w="6343" w:type="dxa"/>
-            <w:tcBorders>
-              <w:top w:val="single" w:sz="4" w:space="0" w:color="auto"/>
-              <w:left w:val="single" w:sz="4" w:space="0" w:color="auto"/>
-              <w:bottom w:val="single" w:sz="4" w:space="0" w:color="auto"/>
-              <w:right w:val="single" w:sz="4" w:space="0" w:color="auto"/>
-            </w:tcBorders>
-          </w:tcPr>
-          <w:p>
-            <w:pPr>
-              <w:pStyle w:val="Paragrafoelenco"/>
-              <w:numPr>
-                <w:ilvl w:val="0"/>
-                <w:numId w:val="24"/>
-              </w:numPr>
-              <w:spacing w:line="240" w:lineRule="auto"/>
-            </w:pPr>
-            <w:r>
-              <w:t xml:space="preserve">QV1: quantità &lt; 0 </w:t>
-            </w:r>
-          </w:p>
-          <w:p>
-            <w:pPr>
-              <w:pStyle w:val="Paragrafoelenco"/>
-              <w:numPr>
-                <w:ilvl w:val="0"/>
-                <w:numId w:val="24"/>
-              </w:numPr>
-              <w:spacing w:line="240" w:lineRule="auto"/>
-            </w:pPr>
-            <w:r>
-              <w:t>QV2: quantità &gt;=0</w:t>
-            </w:r>
-          </w:p>
-          <w:p>
-            <w:pPr>
-              <w:pStyle w:val="Paragrafoelenco"/>
-              <w:numPr>
-                <w:ilvl w:val="0"/>
-                <w:numId w:val="24"/>
-              </w:numPr>
-              <w:spacing w:line="240" w:lineRule="auto"/>
-            </w:pPr>
-            <w:r>
-              <w:t>QV3: quantità vuota</w:t>
-            </w:r>
-          </w:p>
-        </w:tc>
-      </w:tr>
-      <w:tr>
-        <w:trPr>
-          <w:trHeight w:val="838"/>
-        </w:trPr>
-        <w:tc>
-          <w:tcPr>
-            <w:tcW w:w="2801" w:type="dxa"/>
-            <w:tcBorders>
-              <w:top w:val="single" w:sz="4" w:space="0" w:color="auto"/>
-              <w:left w:val="single" w:sz="4" w:space="0" w:color="auto"/>
-              <w:bottom w:val="single" w:sz="4" w:space="0" w:color="auto"/>
-              <w:right w:val="single" w:sz="4" w:space="0" w:color="auto"/>
-            </w:tcBorders>
-            <w:shd w:val="clear" w:color="auto" w:fill="8EAADB"/>
-          </w:tcPr>
-          <w:p>
-            <w:r>
-              <w:t>Genere</w:t>
-            </w:r>
-          </w:p>
-        </w:tc>
-        <w:tc>
-          <w:tcPr>
-            <w:tcW w:w="6343" w:type="dxa"/>
-            <w:tcBorders>
-              <w:top w:val="single" w:sz="4" w:space="0" w:color="auto"/>
-              <w:left w:val="single" w:sz="4" w:space="0" w:color="auto"/>
-              <w:bottom w:val="single" w:sz="4" w:space="0" w:color="auto"/>
-              <w:right w:val="single" w:sz="4" w:space="0" w:color="auto"/>
-            </w:tcBorders>
-          </w:tcPr>
-          <w:p>
-            <w:pPr>
-              <w:pStyle w:val="Paragrafoelenco"/>
-              <w:numPr>
-                <w:ilvl w:val="0"/>
-                <w:numId w:val="24"/>
-              </w:numPr>
-              <w:spacing w:line="240" w:lineRule="auto"/>
-            </w:pPr>
-            <w:r>
-              <w:t>GV1: genere vuoto</w:t>
-            </w:r>
-          </w:p>
-          <w:p>
-            <w:pPr>
-              <w:pStyle w:val="Paragrafoelenco"/>
-              <w:numPr>
-                <w:ilvl w:val="0"/>
-                <w:numId w:val="24"/>
-              </w:numPr>
-            </w:pPr>
-            <w:r>
-              <w:t>GV2: genere non vuoto</w:t>
-            </w:r>
-          </w:p>
-        </w:tc>
-      </w:tr>
-      <w:tr>
-        <w:trPr>
-          <w:trHeight w:val="838"/>
-        </w:trPr>
-        <w:tc>
-          <w:tcPr>
-            <w:tcW w:w="2801" w:type="dxa"/>
-            <w:tcBorders>
-              <w:top w:val="single" w:sz="4" w:space="0" w:color="auto"/>
-              <w:left w:val="single" w:sz="4" w:space="0" w:color="auto"/>
-              <w:bottom w:val="single" w:sz="4" w:space="0" w:color="auto"/>
-              <w:right w:val="single" w:sz="4" w:space="0" w:color="auto"/>
-            </w:tcBorders>
-            <w:shd w:val="clear" w:color="auto" w:fill="8EAADB"/>
-          </w:tcPr>
-          <w:p>
-            <w:r>
-              <w:t>Categoria</w:t>
-            </w:r>
-          </w:p>
-        </w:tc>
-        <w:tc>
-          <w:tcPr>
-            <w:tcW w:w="6343" w:type="dxa"/>
-            <w:tcBorders>
-              <w:top w:val="single" w:sz="4" w:space="0" w:color="auto"/>
-              <w:left w:val="single" w:sz="4" w:space="0" w:color="auto"/>
-              <w:bottom w:val="single" w:sz="4" w:space="0" w:color="auto"/>
-              <w:right w:val="single" w:sz="4" w:space="0" w:color="auto"/>
-            </w:tcBorders>
-          </w:tcPr>
-          <w:p>
-            <w:pPr>
-              <w:pStyle w:val="Paragrafoelenco"/>
-              <w:numPr>
-                <w:ilvl w:val="0"/>
-                <w:numId w:val="24"/>
-              </w:numPr>
-              <w:spacing w:line="240" w:lineRule="auto"/>
-            </w:pPr>
-            <w:r>
-              <w:t>CV1: categoria vuota</w:t>
-            </w:r>
-          </w:p>
-          <w:p>
-            <w:pPr>
-              <w:pStyle w:val="Paragrafoelenco"/>
-              <w:numPr>
-                <w:ilvl w:val="0"/>
-                <w:numId w:val="24"/>
-              </w:numPr>
+              <w:spacing w:after="0"/>
             </w:pPr>
             <w:r>
               <w:t>CV2: categoria non vuota</w:t>
@@ -25771,6 +25899,7 @@
           </w:tcPr>
           <w:p>
             <w:pPr>
+              <w:spacing w:after="0"/>
               <w:rPr>
                 <w:b/>
                 <w:bCs/>
@@ -25781,6 +25910,7 @@
                 <w:b/>
                 <w:bCs/>
               </w:rPr>
+              <w:lastRenderedPageBreak/>
               <w:t>Combinazione</w:t>
             </w:r>
           </w:p>
@@ -25799,6 +25929,7 @@
           </w:tcPr>
           <w:p>
             <w:pPr>
+              <w:spacing w:after="0"/>
               <w:rPr>
                 <w:b/>
                 <w:bCs/>
@@ -25829,10 +25960,17 @@
           </w:tcPr>
           <w:p>
             <w:pPr>
+              <w:spacing w:after="0"/>
               <w:jc w:val="center"/>
             </w:pPr>
             <w:r>
-              <w:t>IV2 – NV2 – AV2 – DV2 – IMV2 – PV2 – QV2 – GV2- CV2</w:t>
+              <w:t>IV2</w:t>
+            </w:r>
+            <w:r>
+              <w:t xml:space="preserve"> – IP2</w:t>
+            </w:r>
+            <w:r>
+              <w:t xml:space="preserve"> – NV2 – AV2 – DV2 – IMV2 – PV2 – QV2 – GV2- CV2</w:t>
             </w:r>
           </w:p>
         </w:tc>
@@ -25848,6 +25986,9 @@
             <w:hideMark/>
           </w:tcPr>
           <w:p>
+            <w:pPr>
+              <w:spacing w:after="0"/>
+            </w:pPr>
             <w:r>
               <w:t>Prodotto aggiunto al catalogo, visualizzazione della pagina di aggiunta di un prodotto al catalogo</w:t>
             </w:r>
@@ -25869,6 +26010,7 @@
           </w:tcPr>
           <w:p>
             <w:pPr>
+              <w:spacing w:after="0"/>
               <w:jc w:val="center"/>
             </w:pPr>
             <w:r>
@@ -25888,6 +26030,9 @@
             <w:hideMark/>
           </w:tcPr>
           <w:p>
+            <w:pPr>
+              <w:spacing w:after="0"/>
+            </w:pPr>
             <w:r>
               <w:t>Visualizzazione della pagina di aggiunta di un prodotto al catalogo con messaggio d’errore “</w:t>
             </w:r>
@@ -25896,6 +26041,66 @@
             </w:r>
             <w:r>
               <w:t>”</w:t>
+            </w:r>
+          </w:p>
+        </w:tc>
+      </w:tr>
+      <w:tr>
+        <w:tc>
+          <w:tcPr>
+            <w:tcW w:w="4570" w:type="dxa"/>
+            <w:tcBorders>
+              <w:top w:val="single" w:sz="4" w:space="0" w:color="auto"/>
+              <w:left w:val="single" w:sz="4" w:space="0" w:color="auto"/>
+              <w:bottom w:val="single" w:sz="4" w:space="0" w:color="auto"/>
+              <w:right w:val="single" w:sz="4" w:space="0" w:color="auto"/>
+            </w:tcBorders>
+            <w:vAlign w:val="center"/>
+          </w:tcPr>
+          <w:p>
+            <w:pPr>
+              <w:spacing w:after="0"/>
+              <w:jc w:val="center"/>
+            </w:pPr>
+            <w:r>
+              <w:t>IV</w:t>
+            </w:r>
+            <w:r>
+              <w:t>2 – IP1</w:t>
+            </w:r>
+            <w:r>
+              <w:t xml:space="preserve"> – NV2 – AV2 – DV2 – IMV2 – PV2 – QV2 – GV2</w:t>
+            </w:r>
+            <w:r>
+              <w:t xml:space="preserve"> </w:t>
+            </w:r>
+            <w:r>
+              <w:t>-</w:t>
+            </w:r>
+            <w:r>
+              <w:t xml:space="preserve"> </w:t>
+            </w:r>
+            <w:r>
+              <w:t>CV2</w:t>
+            </w:r>
+          </w:p>
+        </w:tc>
+        <w:tc>
+          <w:tcPr>
+            <w:tcW w:w="4574" w:type="dxa"/>
+            <w:tcBorders>
+              <w:top w:val="single" w:sz="4" w:space="0" w:color="auto"/>
+              <w:left w:val="single" w:sz="4" w:space="0" w:color="auto"/>
+              <w:bottom w:val="single" w:sz="4" w:space="0" w:color="auto"/>
+              <w:right w:val="single" w:sz="4" w:space="0" w:color="auto"/>
+            </w:tcBorders>
+          </w:tcPr>
+          <w:p>
+            <w:pPr>
+              <w:spacing w:after="0"/>
+            </w:pPr>
+            <w:r>
+              <w:t>Visualizzazione della pagina di aggiunta di un prodotto al catalogo con messaggio d’errore “inserire un ISBN valido”</w:t>
             </w:r>
           </w:p>
         </w:tc>
@@ -25917,10 +26122,20 @@
           </w:tcPr>
           <w:p>
             <w:pPr>
+              <w:spacing w:after="0"/>
               <w:jc w:val="center"/>
             </w:pPr>
             <w:r>
-              <w:t>IV2 – NV1 – AV2 – DV2 – IMV2 – PV2 – QV2 – GV2- CV2</w:t>
+              <w:t>IV2</w:t>
+            </w:r>
+            <w:r>
+              <w:t xml:space="preserve"> </w:t>
+            </w:r>
+            <w:r>
+              <w:t>– IP2</w:t>
+            </w:r>
+            <w:r>
+              <w:t xml:space="preserve"> – NV1 – AV2 – DV2 – IMV2 – PV2 – QV2 – GV2- CV2</w:t>
             </w:r>
           </w:p>
         </w:tc>
@@ -25935,6 +26150,9 @@
             </w:tcBorders>
           </w:tcPr>
           <w:p>
+            <w:pPr>
+              <w:spacing w:after="0"/>
+            </w:pPr>
             <w:r>
               <w:t>Visualizzazione della pagina di aggiunta di un prodotto al catalogo con messaggio d’errore “inserire un nome”</w:t>
             </w:r>
@@ -25955,10 +26173,20 @@
           </w:tcPr>
           <w:p>
             <w:pPr>
+              <w:spacing w:after="0"/>
               <w:jc w:val="center"/>
             </w:pPr>
             <w:r>
-              <w:t>IV2 – NV2 – AV1 – DV2 – IMV2 – PV2 – QV2 – GV2- CV2</w:t>
+              <w:t>IV2</w:t>
+            </w:r>
+            <w:r>
+              <w:t xml:space="preserve"> </w:t>
+            </w:r>
+            <w:r>
+              <w:t>– IP2</w:t>
+            </w:r>
+            <w:r>
+              <w:t xml:space="preserve"> – NV2 – AV1 – DV2 – IMV2 – PV2 – QV2 – GV2- CV2</w:t>
             </w:r>
           </w:p>
         </w:tc>
@@ -25973,6 +26201,9 @@
             </w:tcBorders>
           </w:tcPr>
           <w:p>
+            <w:pPr>
+              <w:spacing w:after="0"/>
+            </w:pPr>
             <w:r>
               <w:t>Visualizzazione della pagina di aggiunta di un prodotto al catalogo con messaggio d’errore “inserire il nome dell’autore”</w:t>
             </w:r>
@@ -25993,10 +26224,17 @@
           </w:tcPr>
           <w:p>
             <w:pPr>
+              <w:spacing w:after="0"/>
               <w:jc w:val="center"/>
             </w:pPr>
             <w:r>
-              <w:t>IV2 – NV2 – AV2 – DV1 – IMV2 – PV2 – QV2 – GV2- CV2</w:t>
+              <w:t xml:space="preserve">IV2 </w:t>
+            </w:r>
+            <w:r>
+              <w:t xml:space="preserve">– IP2 </w:t>
+            </w:r>
+            <w:r>
+              <w:t>– NV2 – AV2 – DV1 – IMV2 – PV2 – QV2 – GV2- CV2</w:t>
             </w:r>
           </w:p>
         </w:tc>
@@ -26011,6 +26249,9 @@
             </w:tcBorders>
           </w:tcPr>
           <w:p>
+            <w:pPr>
+              <w:spacing w:after="0"/>
+            </w:pPr>
             <w:r>
               <w:t>Visualizzazione della pagina di aggiunta di un prodotto al catalogo con messaggio d’errore “inserire una descrizione”</w:t>
             </w:r>
@@ -26031,11 +26272,17 @@
           </w:tcPr>
           <w:p>
             <w:pPr>
+              <w:spacing w:after="0"/>
               <w:jc w:val="center"/>
             </w:pPr>
             <w:r>
-              <w:lastRenderedPageBreak/>
-              <w:t>IV2 – NV2 – AV2 – DV2 – IMV1 – PV2 – QV2 – GV2- CV2</w:t>
+              <w:t xml:space="preserve">IV2 </w:t>
+            </w:r>
+            <w:r>
+              <w:t xml:space="preserve">– IP2 </w:t>
+            </w:r>
+            <w:r>
+              <w:t>– NV2 – AV2 – DV2 – IMV1 – PV2 – QV2 – GV2- CV2</w:t>
             </w:r>
           </w:p>
         </w:tc>
@@ -26054,6 +26301,7 @@
               <w:tabs>
                 <w:tab w:val="left" w:pos="1270"/>
               </w:tabs>
+              <w:spacing w:after="0"/>
             </w:pPr>
             <w:r>
               <w:t>Visualizzazione della pagina di aggiunta di un prodotto al catalogo con messaggio d’errore “il percorso dell’immagine non è valido”</w:t>
@@ -26075,10 +26323,17 @@
           </w:tcPr>
           <w:p>
             <w:pPr>
+              <w:spacing w:after="0"/>
               <w:jc w:val="center"/>
             </w:pPr>
             <w:r>
-              <w:t>IV2 – NV2 – AV2 – DV2 – IMV2 – PV1 – QV2 – GV2- CV2</w:t>
+              <w:t xml:space="preserve">IV2 </w:t>
+            </w:r>
+            <w:r>
+              <w:t xml:space="preserve">– IP2 </w:t>
+            </w:r>
+            <w:r>
+              <w:t>– NV2 – AV2 – DV2 – IMV2 – PV1 – QV2 – GV2- CV2</w:t>
             </w:r>
           </w:p>
         </w:tc>
@@ -26093,6 +26348,9 @@
             </w:tcBorders>
           </w:tcPr>
           <w:p>
+            <w:pPr>
+              <w:spacing w:after="0"/>
+            </w:pPr>
             <w:r>
               <w:t xml:space="preserve">Visualizzazione della pagina di aggiunta di un prodotto al catalogo con messaggio d’errore </w:t>
             </w:r>
@@ -26122,10 +26380,17 @@
           </w:tcPr>
           <w:p>
             <w:pPr>
+              <w:spacing w:after="0"/>
               <w:jc w:val="center"/>
             </w:pPr>
             <w:r>
-              <w:t>IV2 – NV2 – AV2 – DV2 – IMV2 – PV3 – QV2 – GV2- CV2</w:t>
+              <w:t xml:space="preserve">IV2 </w:t>
+            </w:r>
+            <w:r>
+              <w:t xml:space="preserve">– IP2 </w:t>
+            </w:r>
+            <w:r>
+              <w:t>– NV2 – AV2 – DV2 – IMV2 – PV3 – QV2 – GV2- CV2</w:t>
             </w:r>
           </w:p>
         </w:tc>
@@ -26140,6 +26405,9 @@
             </w:tcBorders>
           </w:tcPr>
           <w:p>
+            <w:pPr>
+              <w:spacing w:after="0"/>
+            </w:pPr>
             <w:r>
               <w:t>Visualizzazione della pagina di aggiunta di un prodotto al catalogo con messaggio d’errore “</w:t>
             </w:r>
@@ -26166,10 +26434,17 @@
           </w:tcPr>
           <w:p>
             <w:pPr>
+              <w:spacing w:after="0"/>
               <w:jc w:val="center"/>
             </w:pPr>
             <w:r>
-              <w:t>IV2 – NV2 – AV2 – DV2 – IMV1 – PV2 – QV1 – GV2- CV2</w:t>
+              <w:t xml:space="preserve">IV2 </w:t>
+            </w:r>
+            <w:r>
+              <w:t xml:space="preserve">– IP2 </w:t>
+            </w:r>
+            <w:r>
+              <w:t>– NV2 – AV2 – DV2 – IMV1 – PV2 – QV1 – GV2- CV2</w:t>
             </w:r>
           </w:p>
         </w:tc>
@@ -26184,6 +26459,9 @@
             </w:tcBorders>
           </w:tcPr>
           <w:p>
+            <w:pPr>
+              <w:spacing w:after="0"/>
+            </w:pPr>
             <w:r>
               <w:t>Visualizzazione della pagina di aggiunta di un prodotto al catalogo con messaggio d’errore “il valore deve essere superiore o uguale a 0”</w:t>
             </w:r>
@@ -26204,10 +26482,17 @@
           </w:tcPr>
           <w:p>
             <w:pPr>
+              <w:spacing w:after="0"/>
               <w:jc w:val="center"/>
             </w:pPr>
             <w:r>
-              <w:t>IV2 – NV2 – AV2 – DV2 – IMV1 – PV2 – QV3 – GV2- CV2</w:t>
+              <w:t xml:space="preserve">IV2 </w:t>
+            </w:r>
+            <w:r>
+              <w:t xml:space="preserve">– IP2 </w:t>
+            </w:r>
+            <w:r>
+              <w:t>– NV2 – AV2 – DV2 – IMV1 – PV2 – QV3 – GV2- CV2</w:t>
             </w:r>
           </w:p>
         </w:tc>
@@ -26222,6 +26507,9 @@
             </w:tcBorders>
           </w:tcPr>
           <w:p>
+            <w:pPr>
+              <w:spacing w:after="0"/>
+            </w:pPr>
             <w:r>
               <w:t>Visualizzazione della pagina di aggiunta di un prodotto al catalogo con messaggio d’errore “inserire una quantità”</w:t>
             </w:r>
@@ -26242,10 +26530,17 @@
           </w:tcPr>
           <w:p>
             <w:pPr>
+              <w:spacing w:after="0"/>
               <w:jc w:val="center"/>
             </w:pPr>
             <w:r>
-              <w:t>IV2 – NV2 – AV2 – DV2 – IMV1 – PV2 – QV2 – GV1- CV2</w:t>
+              <w:t xml:space="preserve">IV2 </w:t>
+            </w:r>
+            <w:r>
+              <w:t xml:space="preserve">– IP2 </w:t>
+            </w:r>
+            <w:r>
+              <w:t>– NV2 – AV2 – DV2 – IMV1 – PV2 – QV2 – GV1- CV2</w:t>
             </w:r>
           </w:p>
         </w:tc>
@@ -26260,6 +26555,9 @@
             </w:tcBorders>
           </w:tcPr>
           <w:p>
+            <w:pPr>
+              <w:spacing w:after="0"/>
+            </w:pPr>
             <w:r>
               <w:t>Visualizzazione della pagina di aggiunta di un prodotto al catalogo con messaggio d’errore “selezionare un genere”</w:t>
             </w:r>
@@ -26280,9 +26578,1546 @@
           </w:tcPr>
           <w:p>
             <w:pPr>
+              <w:spacing w:after="0"/>
               <w:jc w:val="center"/>
             </w:pPr>
             <w:r>
+              <w:t xml:space="preserve">IV2 </w:t>
+            </w:r>
+            <w:r>
+              <w:t xml:space="preserve">– IP2 </w:t>
+            </w:r>
+            <w:r>
+              <w:t>– NV2 – AV2 – DV2 – IMV1 – PV2 – QV2 – GV2- CV1</w:t>
+            </w:r>
+          </w:p>
+        </w:tc>
+        <w:tc>
+          <w:tcPr>
+            <w:tcW w:w="4574" w:type="dxa"/>
+            <w:tcBorders>
+              <w:top w:val="single" w:sz="4" w:space="0" w:color="auto"/>
+              <w:left w:val="single" w:sz="4" w:space="0" w:color="auto"/>
+              <w:bottom w:val="single" w:sz="4" w:space="0" w:color="auto"/>
+              <w:right w:val="single" w:sz="4" w:space="0" w:color="auto"/>
+            </w:tcBorders>
+          </w:tcPr>
+          <w:p>
+            <w:pPr>
+              <w:spacing w:after="0"/>
+            </w:pPr>
+            <w:r>
+              <w:t>Visualizzazione della pagina di aggiunta di un prodotto al catalogo con messaggio d’errore “selezionare una categoria”</w:t>
+            </w:r>
+          </w:p>
+        </w:tc>
+      </w:tr>
+    </w:tbl>
+    <w:p/>
+    <w:p>
+      <w:pPr>
+        <w:pStyle w:val="Titolo3"/>
+        <w:numPr>
+          <w:ilvl w:val="2"/>
+          <w:numId w:val="19"/>
+        </w:numPr>
+      </w:pPr>
+      <w:r>
+        <w:t xml:space="preserve"> Modifica di un prodotto d</w:t>
+      </w:r>
+      <w:r>
+        <w:t>e</w:t>
+      </w:r>
+      <w:r>
+        <w:t>l catalogo</w:t>
+      </w:r>
+    </w:p>
+    <w:tbl>
+      <w:tblPr>
+        <w:tblW w:w="0" w:type="auto"/>
+        <w:tblInd w:w="709" w:type="dxa"/>
+        <w:tblBorders>
+          <w:top w:val="single" w:sz="4" w:space="0" w:color="auto"/>
+          <w:left w:val="single" w:sz="4" w:space="0" w:color="auto"/>
+          <w:bottom w:val="single" w:sz="4" w:space="0" w:color="auto"/>
+          <w:right w:val="single" w:sz="4" w:space="0" w:color="auto"/>
+          <w:insideH w:val="single" w:sz="4" w:space="0" w:color="auto"/>
+          <w:insideV w:val="single" w:sz="4" w:space="0" w:color="auto"/>
+        </w:tblBorders>
+        <w:tblLook w:val="04A0" w:firstRow="1" w:lastRow="0" w:firstColumn="1" w:lastColumn="0" w:noHBand="0" w:noVBand="1"/>
+      </w:tblPr>
+      <w:tblGrid>
+        <w:gridCol w:w="2801"/>
+        <w:gridCol w:w="6343"/>
+      </w:tblGrid>
+      <w:tr>
+        <w:tc>
+          <w:tcPr>
+            <w:tcW w:w="2801" w:type="dxa"/>
+            <w:tcBorders>
+              <w:top w:val="single" w:sz="4" w:space="0" w:color="auto"/>
+              <w:left w:val="single" w:sz="4" w:space="0" w:color="auto"/>
+              <w:bottom w:val="single" w:sz="4" w:space="0" w:color="auto"/>
+              <w:right w:val="single" w:sz="4" w:space="0" w:color="auto"/>
+            </w:tcBorders>
+            <w:shd w:val="clear" w:color="auto" w:fill="8EAADB"/>
+            <w:hideMark/>
+          </w:tcPr>
+          <w:p>
+            <w:pPr>
+              <w:pStyle w:val="Paragrafoelenco"/>
+              <w:spacing w:after="0"/>
+              <w:ind w:left="360"/>
+              <w:rPr>
+                <w:b/>
+                <w:bCs/>
+              </w:rPr>
+            </w:pPr>
+            <w:r>
+              <w:rPr>
+                <w:b/>
+                <w:bCs/>
+              </w:rPr>
+              <w:t>Parametri</w:t>
+            </w:r>
+          </w:p>
+        </w:tc>
+        <w:tc>
+          <w:tcPr>
+            <w:tcW w:w="6343" w:type="dxa"/>
+            <w:tcBorders>
+              <w:top w:val="single" w:sz="4" w:space="0" w:color="auto"/>
+              <w:left w:val="single" w:sz="4" w:space="0" w:color="auto"/>
+              <w:bottom w:val="single" w:sz="4" w:space="0" w:color="auto"/>
+              <w:right w:val="single" w:sz="4" w:space="0" w:color="auto"/>
+            </w:tcBorders>
+            <w:hideMark/>
+          </w:tcPr>
+          <w:p>
+            <w:pPr>
+              <w:spacing w:after="0"/>
+            </w:pPr>
+            <w:r>
+              <w:t xml:space="preserve">ISBN, Nome, Autore, Descrizione, Immagine, Prezzo, Quantità, </w:t>
+            </w:r>
+            <w:r>
+              <w:lastRenderedPageBreak/>
+              <w:t>Genere, Categoria</w:t>
+            </w:r>
+          </w:p>
+        </w:tc>
+      </w:tr>
+      <w:tr>
+        <w:tc>
+          <w:tcPr>
+            <w:tcW w:w="2801" w:type="dxa"/>
+            <w:tcBorders>
+              <w:top w:val="single" w:sz="4" w:space="0" w:color="auto"/>
+              <w:left w:val="single" w:sz="4" w:space="0" w:color="auto"/>
+              <w:bottom w:val="single" w:sz="4" w:space="0" w:color="auto"/>
+              <w:right w:val="single" w:sz="4" w:space="0" w:color="auto"/>
+            </w:tcBorders>
+            <w:shd w:val="clear" w:color="auto" w:fill="8EAADB"/>
+            <w:hideMark/>
+          </w:tcPr>
+          <w:p>
+            <w:pPr>
+              <w:spacing w:after="0"/>
+              <w:rPr>
+                <w:b/>
+                <w:bCs/>
+              </w:rPr>
+            </w:pPr>
+            <w:r>
+              <w:rPr>
+                <w:b/>
+                <w:bCs/>
+              </w:rPr>
+              <w:lastRenderedPageBreak/>
+              <w:t>Oggetti dell’ambiente</w:t>
+            </w:r>
+          </w:p>
+        </w:tc>
+        <w:tc>
+          <w:tcPr>
+            <w:tcW w:w="6343" w:type="dxa"/>
+            <w:tcBorders>
+              <w:top w:val="single" w:sz="4" w:space="0" w:color="auto"/>
+              <w:left w:val="single" w:sz="4" w:space="0" w:color="auto"/>
+              <w:bottom w:val="single" w:sz="4" w:space="0" w:color="auto"/>
+              <w:right w:val="single" w:sz="4" w:space="0" w:color="auto"/>
+            </w:tcBorders>
+            <w:hideMark/>
+          </w:tcPr>
+          <w:p>
+            <w:pPr>
+              <w:spacing w:after="0"/>
+            </w:pPr>
+            <w:r>
+              <w:t>Database</w:t>
+            </w:r>
+          </w:p>
+        </w:tc>
+      </w:tr>
+      <w:tr>
+        <w:tc>
+          <w:tcPr>
+            <w:tcW w:w="2801" w:type="dxa"/>
+            <w:tcBorders>
+              <w:top w:val="single" w:sz="4" w:space="0" w:color="auto"/>
+              <w:left w:val="single" w:sz="4" w:space="0" w:color="auto"/>
+              <w:bottom w:val="single" w:sz="4" w:space="0" w:color="auto"/>
+              <w:right w:val="single" w:sz="4" w:space="0" w:color="auto"/>
+            </w:tcBorders>
+            <w:shd w:val="clear" w:color="auto" w:fill="8EAADB"/>
+            <w:hideMark/>
+          </w:tcPr>
+          <w:p>
+            <w:pPr>
+              <w:spacing w:after="0"/>
+              <w:jc w:val="center"/>
+              <w:rPr>
+                <w:b/>
+                <w:bCs/>
+              </w:rPr>
+            </w:pPr>
+            <w:r>
+              <w:rPr>
+                <w:b/>
+                <w:bCs/>
+              </w:rPr>
+              <w:t>Categorie</w:t>
+            </w:r>
+          </w:p>
+        </w:tc>
+        <w:tc>
+          <w:tcPr>
+            <w:tcW w:w="6343" w:type="dxa"/>
+            <w:tcBorders>
+              <w:top w:val="single" w:sz="4" w:space="0" w:color="auto"/>
+              <w:left w:val="single" w:sz="4" w:space="0" w:color="auto"/>
+              <w:bottom w:val="single" w:sz="4" w:space="0" w:color="auto"/>
+              <w:right w:val="single" w:sz="4" w:space="0" w:color="auto"/>
+            </w:tcBorders>
+            <w:shd w:val="clear" w:color="auto" w:fill="8EAADB"/>
+            <w:hideMark/>
+          </w:tcPr>
+          <w:p>
+            <w:pPr>
+              <w:spacing w:after="0"/>
+              <w:jc w:val="center"/>
+              <w:rPr>
+                <w:b/>
+                <w:bCs/>
+              </w:rPr>
+            </w:pPr>
+            <w:r>
+              <w:rPr>
+                <w:b/>
+                <w:bCs/>
+              </w:rPr>
+              <w:t>Scelte</w:t>
+            </w:r>
+          </w:p>
+        </w:tc>
+      </w:tr>
+      <w:tr>
+        <w:trPr>
+          <w:trHeight w:val="387"/>
+        </w:trPr>
+        <w:tc>
+          <w:tcPr>
+            <w:tcW w:w="2801" w:type="dxa"/>
+            <w:tcBorders>
+              <w:top w:val="single" w:sz="4" w:space="0" w:color="auto"/>
+              <w:left w:val="single" w:sz="4" w:space="0" w:color="auto"/>
+              <w:bottom w:val="single" w:sz="4" w:space="0" w:color="auto"/>
+              <w:right w:val="single" w:sz="4" w:space="0" w:color="auto"/>
+            </w:tcBorders>
+            <w:shd w:val="clear" w:color="auto" w:fill="8EAADB"/>
+            <w:hideMark/>
+          </w:tcPr>
+          <w:p>
+            <w:pPr>
+              <w:spacing w:after="0"/>
+            </w:pPr>
+            <w:r>
+              <w:t>ISBN</w:t>
+            </w:r>
+          </w:p>
+        </w:tc>
+        <w:tc>
+          <w:tcPr>
+            <w:tcW w:w="6343" w:type="dxa"/>
+            <w:tcBorders>
+              <w:top w:val="single" w:sz="4" w:space="0" w:color="auto"/>
+              <w:left w:val="single" w:sz="4" w:space="0" w:color="auto"/>
+              <w:bottom w:val="single" w:sz="4" w:space="0" w:color="auto"/>
+              <w:right w:val="single" w:sz="4" w:space="0" w:color="auto"/>
+            </w:tcBorders>
+            <w:hideMark/>
+          </w:tcPr>
+          <w:p>
+            <w:pPr>
+              <w:pStyle w:val="Paragrafoelenco"/>
+              <w:numPr>
+                <w:ilvl w:val="0"/>
+                <w:numId w:val="24"/>
+              </w:numPr>
+              <w:spacing w:after="0" w:line="240" w:lineRule="auto"/>
+            </w:pPr>
+            <w:r>
+              <w:t xml:space="preserve">IV1: </w:t>
+            </w:r>
+            <w:proofErr w:type="spellStart"/>
+            <w:r>
+              <w:t>isbn</w:t>
+            </w:r>
+            <w:proofErr w:type="spellEnd"/>
+            <w:r>
+              <w:t xml:space="preserve"> vuoto</w:t>
+            </w:r>
+            <w:r>
+              <w:t xml:space="preserve"> [</w:t>
+            </w:r>
+            <w:proofErr w:type="spellStart"/>
+            <w:r>
+              <w:t>property</w:t>
+            </w:r>
+            <w:proofErr w:type="spellEnd"/>
+            <w:r>
+              <w:t xml:space="preserve"> </w:t>
+            </w:r>
+            <w:proofErr w:type="spellStart"/>
+            <w:r>
+              <w:t>isbn_vuoto</w:t>
+            </w:r>
+            <w:proofErr w:type="spellEnd"/>
+            <w:r>
+              <w:t>]</w:t>
+            </w:r>
+          </w:p>
+          <w:p>
+            <w:pPr>
+              <w:pStyle w:val="Paragrafoelenco"/>
+              <w:numPr>
+                <w:ilvl w:val="0"/>
+                <w:numId w:val="24"/>
+              </w:numPr>
+              <w:spacing w:after="0"/>
+            </w:pPr>
+            <w:r>
+              <w:t xml:space="preserve">IV2: </w:t>
+            </w:r>
+            <w:proofErr w:type="spellStart"/>
+            <w:r>
+              <w:t>isbn</w:t>
+            </w:r>
+            <w:proofErr w:type="spellEnd"/>
+            <w:r>
+              <w:t xml:space="preserve"> non vuoto [</w:t>
+            </w:r>
+            <w:proofErr w:type="spellStart"/>
+            <w:r>
+              <w:t>property</w:t>
+            </w:r>
+            <w:proofErr w:type="spellEnd"/>
+            <w:r>
+              <w:t xml:space="preserve"> </w:t>
+            </w:r>
+            <w:proofErr w:type="spellStart"/>
+            <w:r>
+              <w:t>isbn_non_vuoto</w:t>
+            </w:r>
+            <w:proofErr w:type="spellEnd"/>
+            <w:r>
+              <w:t>]</w:t>
+            </w:r>
+          </w:p>
+        </w:tc>
+      </w:tr>
+      <w:tr>
+        <w:trPr>
+          <w:trHeight w:val="519"/>
+        </w:trPr>
+        <w:tc>
+          <w:tcPr>
+            <w:tcW w:w="2801" w:type="dxa"/>
+            <w:tcBorders>
+              <w:top w:val="single" w:sz="4" w:space="0" w:color="auto"/>
+              <w:left w:val="single" w:sz="4" w:space="0" w:color="auto"/>
+              <w:bottom w:val="single" w:sz="4" w:space="0" w:color="auto"/>
+              <w:right w:val="single" w:sz="4" w:space="0" w:color="auto"/>
+            </w:tcBorders>
+            <w:shd w:val="clear" w:color="auto" w:fill="8EAADB"/>
+          </w:tcPr>
+          <w:p>
+            <w:pPr>
+              <w:spacing w:after="0"/>
+            </w:pPr>
+            <w:r>
+              <w:t>Nome</w:t>
+            </w:r>
+          </w:p>
+        </w:tc>
+        <w:tc>
+          <w:tcPr>
+            <w:tcW w:w="6343" w:type="dxa"/>
+            <w:tcBorders>
+              <w:top w:val="single" w:sz="4" w:space="0" w:color="auto"/>
+              <w:left w:val="single" w:sz="4" w:space="0" w:color="auto"/>
+              <w:bottom w:val="single" w:sz="4" w:space="0" w:color="auto"/>
+              <w:right w:val="single" w:sz="4" w:space="0" w:color="auto"/>
+            </w:tcBorders>
+          </w:tcPr>
+          <w:p>
+            <w:pPr>
+              <w:pStyle w:val="Paragrafoelenco"/>
+              <w:numPr>
+                <w:ilvl w:val="0"/>
+                <w:numId w:val="24"/>
+              </w:numPr>
+              <w:spacing w:after="0"/>
+            </w:pPr>
+            <w:r>
+              <w:t>NV1: nome vuoto</w:t>
+            </w:r>
+          </w:p>
+          <w:p>
+            <w:pPr>
+              <w:pStyle w:val="Paragrafoelenco"/>
+              <w:numPr>
+                <w:ilvl w:val="0"/>
+                <w:numId w:val="24"/>
+              </w:numPr>
+              <w:spacing w:after="0"/>
+            </w:pPr>
+            <w:r>
+              <w:t>NV2: nome non vuoto</w:t>
+            </w:r>
+          </w:p>
+        </w:tc>
+      </w:tr>
+      <w:tr>
+        <w:trPr>
+          <w:trHeight w:val="329"/>
+        </w:trPr>
+        <w:tc>
+          <w:tcPr>
+            <w:tcW w:w="2801" w:type="dxa"/>
+            <w:tcBorders>
+              <w:top w:val="single" w:sz="4" w:space="0" w:color="auto"/>
+              <w:left w:val="single" w:sz="4" w:space="0" w:color="auto"/>
+              <w:bottom w:val="single" w:sz="4" w:space="0" w:color="auto"/>
+              <w:right w:val="single" w:sz="4" w:space="0" w:color="auto"/>
+            </w:tcBorders>
+            <w:shd w:val="clear" w:color="auto" w:fill="8EAADB"/>
+          </w:tcPr>
+          <w:p>
+            <w:pPr>
+              <w:spacing w:after="0"/>
+            </w:pPr>
+            <w:r>
+              <w:t>Autore</w:t>
+            </w:r>
+          </w:p>
+        </w:tc>
+        <w:tc>
+          <w:tcPr>
+            <w:tcW w:w="6343" w:type="dxa"/>
+            <w:tcBorders>
+              <w:top w:val="single" w:sz="4" w:space="0" w:color="auto"/>
+              <w:left w:val="single" w:sz="4" w:space="0" w:color="auto"/>
+              <w:bottom w:val="single" w:sz="4" w:space="0" w:color="auto"/>
+              <w:right w:val="single" w:sz="4" w:space="0" w:color="auto"/>
+            </w:tcBorders>
+          </w:tcPr>
+          <w:p>
+            <w:pPr>
+              <w:pStyle w:val="Paragrafoelenco"/>
+              <w:numPr>
+                <w:ilvl w:val="0"/>
+                <w:numId w:val="24"/>
+              </w:numPr>
+              <w:spacing w:after="0"/>
+            </w:pPr>
+            <w:r>
+              <w:t>AV1: autore vuoto</w:t>
+            </w:r>
+          </w:p>
+          <w:p>
+            <w:pPr>
+              <w:pStyle w:val="Paragrafoelenco"/>
+              <w:numPr>
+                <w:ilvl w:val="0"/>
+                <w:numId w:val="24"/>
+              </w:numPr>
+              <w:spacing w:after="0"/>
+            </w:pPr>
+            <w:r>
+              <w:t>AV2: autore non vuoto</w:t>
+            </w:r>
+          </w:p>
+        </w:tc>
+      </w:tr>
+      <w:tr>
+        <w:trPr>
+          <w:trHeight w:val="611"/>
+        </w:trPr>
+        <w:tc>
+          <w:tcPr>
+            <w:tcW w:w="2801" w:type="dxa"/>
+            <w:tcBorders>
+              <w:top w:val="single" w:sz="4" w:space="0" w:color="auto"/>
+              <w:left w:val="single" w:sz="4" w:space="0" w:color="auto"/>
+              <w:bottom w:val="single" w:sz="4" w:space="0" w:color="auto"/>
+              <w:right w:val="single" w:sz="4" w:space="0" w:color="auto"/>
+            </w:tcBorders>
+            <w:shd w:val="clear" w:color="auto" w:fill="8EAADB"/>
+          </w:tcPr>
+          <w:p>
+            <w:pPr>
+              <w:spacing w:after="0"/>
+            </w:pPr>
+            <w:r>
+              <w:t>Descrizione</w:t>
+            </w:r>
+          </w:p>
+        </w:tc>
+        <w:tc>
+          <w:tcPr>
+            <w:tcW w:w="6343" w:type="dxa"/>
+            <w:tcBorders>
+              <w:top w:val="single" w:sz="4" w:space="0" w:color="auto"/>
+              <w:left w:val="single" w:sz="4" w:space="0" w:color="auto"/>
+              <w:bottom w:val="single" w:sz="4" w:space="0" w:color="auto"/>
+              <w:right w:val="single" w:sz="4" w:space="0" w:color="auto"/>
+            </w:tcBorders>
+          </w:tcPr>
+          <w:p>
+            <w:pPr>
+              <w:pStyle w:val="Paragrafoelenco"/>
+              <w:numPr>
+                <w:ilvl w:val="0"/>
+                <w:numId w:val="24"/>
+              </w:numPr>
+              <w:spacing w:after="0"/>
+            </w:pPr>
+            <w:r>
+              <w:t>DV1: descrizione vuota</w:t>
+            </w:r>
+          </w:p>
+          <w:p>
+            <w:pPr>
+              <w:pStyle w:val="Paragrafoelenco"/>
+              <w:numPr>
+                <w:ilvl w:val="0"/>
+                <w:numId w:val="24"/>
+              </w:numPr>
+              <w:spacing w:after="0"/>
+            </w:pPr>
+            <w:r>
+              <w:t>DV2: descrizione non vuota</w:t>
+            </w:r>
+          </w:p>
+        </w:tc>
+      </w:tr>
+      <w:tr>
+        <w:trPr>
+          <w:trHeight w:val="422"/>
+        </w:trPr>
+        <w:tc>
+          <w:tcPr>
+            <w:tcW w:w="2801" w:type="dxa"/>
+            <w:tcBorders>
+              <w:top w:val="single" w:sz="4" w:space="0" w:color="auto"/>
+              <w:left w:val="single" w:sz="4" w:space="0" w:color="auto"/>
+              <w:bottom w:val="single" w:sz="4" w:space="0" w:color="auto"/>
+              <w:right w:val="single" w:sz="4" w:space="0" w:color="auto"/>
+            </w:tcBorders>
+            <w:shd w:val="clear" w:color="auto" w:fill="8EAADB"/>
+          </w:tcPr>
+          <w:p>
+            <w:pPr>
+              <w:spacing w:after="0"/>
+            </w:pPr>
+            <w:r>
+              <w:t>Immagine</w:t>
+            </w:r>
+          </w:p>
+        </w:tc>
+        <w:tc>
+          <w:tcPr>
+            <w:tcW w:w="6343" w:type="dxa"/>
+            <w:tcBorders>
+              <w:top w:val="single" w:sz="4" w:space="0" w:color="auto"/>
+              <w:left w:val="single" w:sz="4" w:space="0" w:color="auto"/>
+              <w:bottom w:val="single" w:sz="4" w:space="0" w:color="auto"/>
+              <w:right w:val="single" w:sz="4" w:space="0" w:color="auto"/>
+            </w:tcBorders>
+          </w:tcPr>
+          <w:p>
+            <w:pPr>
+              <w:pStyle w:val="Paragrafoelenco"/>
+              <w:numPr>
+                <w:ilvl w:val="0"/>
+                <w:numId w:val="24"/>
+              </w:numPr>
+              <w:spacing w:after="0"/>
+            </w:pPr>
+            <w:r>
+              <w:t>IMV1: immagine vuota</w:t>
+            </w:r>
+          </w:p>
+          <w:p>
+            <w:pPr>
+              <w:pStyle w:val="Paragrafoelenco"/>
+              <w:numPr>
+                <w:ilvl w:val="0"/>
+                <w:numId w:val="24"/>
+              </w:numPr>
+              <w:spacing w:after="0"/>
+            </w:pPr>
+            <w:r>
+              <w:t>IMV2: immagine non vuota</w:t>
+            </w:r>
+          </w:p>
+        </w:tc>
+      </w:tr>
+      <w:tr>
+        <w:trPr>
+          <w:trHeight w:val="838"/>
+        </w:trPr>
+        <w:tc>
+          <w:tcPr>
+            <w:tcW w:w="2801" w:type="dxa"/>
+            <w:tcBorders>
+              <w:top w:val="single" w:sz="4" w:space="0" w:color="auto"/>
+              <w:left w:val="single" w:sz="4" w:space="0" w:color="auto"/>
+              <w:bottom w:val="single" w:sz="4" w:space="0" w:color="auto"/>
+              <w:right w:val="single" w:sz="4" w:space="0" w:color="auto"/>
+            </w:tcBorders>
+            <w:shd w:val="clear" w:color="auto" w:fill="8EAADB"/>
+          </w:tcPr>
+          <w:p>
+            <w:pPr>
+              <w:spacing w:after="0"/>
+            </w:pPr>
+            <w:r>
+              <w:t>Prezzo</w:t>
+            </w:r>
+          </w:p>
+        </w:tc>
+        <w:tc>
+          <w:tcPr>
+            <w:tcW w:w="6343" w:type="dxa"/>
+            <w:tcBorders>
+              <w:top w:val="single" w:sz="4" w:space="0" w:color="auto"/>
+              <w:left w:val="single" w:sz="4" w:space="0" w:color="auto"/>
+              <w:bottom w:val="single" w:sz="4" w:space="0" w:color="auto"/>
+              <w:right w:val="single" w:sz="4" w:space="0" w:color="auto"/>
+            </w:tcBorders>
+          </w:tcPr>
+          <w:p>
+            <w:pPr>
+              <w:pStyle w:val="Paragrafoelenco"/>
+              <w:numPr>
+                <w:ilvl w:val="0"/>
+                <w:numId w:val="24"/>
+              </w:numPr>
+              <w:spacing w:after="0"/>
+            </w:pPr>
+            <w:r>
+              <w:t>PV1: prezzo &lt;=0</w:t>
+            </w:r>
+          </w:p>
+          <w:p>
+            <w:pPr>
+              <w:pStyle w:val="Paragrafoelenco"/>
+              <w:numPr>
+                <w:ilvl w:val="0"/>
+                <w:numId w:val="24"/>
+              </w:numPr>
+              <w:spacing w:after="0"/>
+            </w:pPr>
+            <w:r>
+              <w:t>PV2: prezzo &gt;0</w:t>
+            </w:r>
+          </w:p>
+          <w:p>
+            <w:pPr>
+              <w:pStyle w:val="Paragrafoelenco"/>
+              <w:numPr>
+                <w:ilvl w:val="0"/>
+                <w:numId w:val="24"/>
+              </w:numPr>
+              <w:spacing w:after="0"/>
+            </w:pPr>
+            <w:r>
+              <w:t>PV3: prezzo vuoto</w:t>
+            </w:r>
+          </w:p>
+        </w:tc>
+      </w:tr>
+      <w:tr>
+        <w:trPr>
+          <w:trHeight w:val="838"/>
+        </w:trPr>
+        <w:tc>
+          <w:tcPr>
+            <w:tcW w:w="2801" w:type="dxa"/>
+            <w:tcBorders>
+              <w:top w:val="single" w:sz="4" w:space="0" w:color="auto"/>
+              <w:left w:val="single" w:sz="4" w:space="0" w:color="auto"/>
+              <w:bottom w:val="single" w:sz="4" w:space="0" w:color="auto"/>
+              <w:right w:val="single" w:sz="4" w:space="0" w:color="auto"/>
+            </w:tcBorders>
+            <w:shd w:val="clear" w:color="auto" w:fill="8EAADB"/>
+          </w:tcPr>
+          <w:p>
+            <w:pPr>
+              <w:spacing w:after="0"/>
+            </w:pPr>
+            <w:r>
+              <w:t>Quantità</w:t>
+            </w:r>
+          </w:p>
+        </w:tc>
+        <w:tc>
+          <w:tcPr>
+            <w:tcW w:w="6343" w:type="dxa"/>
+            <w:tcBorders>
+              <w:top w:val="single" w:sz="4" w:space="0" w:color="auto"/>
+              <w:left w:val="single" w:sz="4" w:space="0" w:color="auto"/>
+              <w:bottom w:val="single" w:sz="4" w:space="0" w:color="auto"/>
+              <w:right w:val="single" w:sz="4" w:space="0" w:color="auto"/>
+            </w:tcBorders>
+          </w:tcPr>
+          <w:p>
+            <w:pPr>
+              <w:pStyle w:val="Paragrafoelenco"/>
+              <w:numPr>
+                <w:ilvl w:val="0"/>
+                <w:numId w:val="24"/>
+              </w:numPr>
+              <w:spacing w:after="0" w:line="240" w:lineRule="auto"/>
+            </w:pPr>
+            <w:r>
+              <w:t xml:space="preserve">QV1: quantità &lt; 0 </w:t>
+            </w:r>
+          </w:p>
+          <w:p>
+            <w:pPr>
+              <w:pStyle w:val="Paragrafoelenco"/>
+              <w:numPr>
+                <w:ilvl w:val="0"/>
+                <w:numId w:val="24"/>
+              </w:numPr>
+              <w:spacing w:after="0" w:line="240" w:lineRule="auto"/>
+            </w:pPr>
+            <w:r>
+              <w:t>QV2: quantità &gt;=0</w:t>
+            </w:r>
+          </w:p>
+          <w:p>
+            <w:pPr>
+              <w:pStyle w:val="Paragrafoelenco"/>
+              <w:numPr>
+                <w:ilvl w:val="0"/>
+                <w:numId w:val="24"/>
+              </w:numPr>
+              <w:spacing w:after="0" w:line="240" w:lineRule="auto"/>
+            </w:pPr>
+            <w:r>
+              <w:t>QV3: quantità vuota</w:t>
+            </w:r>
+          </w:p>
+        </w:tc>
+      </w:tr>
+      <w:tr>
+        <w:trPr>
+          <w:trHeight w:val="400"/>
+        </w:trPr>
+        <w:tc>
+          <w:tcPr>
+            <w:tcW w:w="2801" w:type="dxa"/>
+            <w:tcBorders>
+              <w:top w:val="single" w:sz="4" w:space="0" w:color="auto"/>
+              <w:left w:val="single" w:sz="4" w:space="0" w:color="auto"/>
+              <w:bottom w:val="single" w:sz="4" w:space="0" w:color="auto"/>
+              <w:right w:val="single" w:sz="4" w:space="0" w:color="auto"/>
+            </w:tcBorders>
+            <w:shd w:val="clear" w:color="auto" w:fill="8EAADB"/>
+          </w:tcPr>
+          <w:p>
+            <w:pPr>
+              <w:spacing w:after="0"/>
+            </w:pPr>
+            <w:r>
+              <w:t>Genere</w:t>
+            </w:r>
+          </w:p>
+        </w:tc>
+        <w:tc>
+          <w:tcPr>
+            <w:tcW w:w="6343" w:type="dxa"/>
+            <w:tcBorders>
+              <w:top w:val="single" w:sz="4" w:space="0" w:color="auto"/>
+              <w:left w:val="single" w:sz="4" w:space="0" w:color="auto"/>
+              <w:bottom w:val="single" w:sz="4" w:space="0" w:color="auto"/>
+              <w:right w:val="single" w:sz="4" w:space="0" w:color="auto"/>
+            </w:tcBorders>
+          </w:tcPr>
+          <w:p>
+            <w:pPr>
+              <w:pStyle w:val="Paragrafoelenco"/>
+              <w:numPr>
+                <w:ilvl w:val="0"/>
+                <w:numId w:val="24"/>
+              </w:numPr>
+              <w:spacing w:after="0" w:line="240" w:lineRule="auto"/>
+            </w:pPr>
+            <w:r>
+              <w:t>GV1: genere vuoto</w:t>
+            </w:r>
+          </w:p>
+          <w:p>
+            <w:pPr>
+              <w:pStyle w:val="Paragrafoelenco"/>
+              <w:numPr>
+                <w:ilvl w:val="0"/>
+                <w:numId w:val="24"/>
+              </w:numPr>
+              <w:spacing w:after="0"/>
+            </w:pPr>
+            <w:r>
+              <w:t>GV2: genere non vuoto</w:t>
+            </w:r>
+          </w:p>
+        </w:tc>
+      </w:tr>
+      <w:tr>
+        <w:trPr>
+          <w:trHeight w:val="380"/>
+        </w:trPr>
+        <w:tc>
+          <w:tcPr>
+            <w:tcW w:w="2801" w:type="dxa"/>
+            <w:tcBorders>
+              <w:top w:val="single" w:sz="4" w:space="0" w:color="auto"/>
+              <w:left w:val="single" w:sz="4" w:space="0" w:color="auto"/>
+              <w:bottom w:val="single" w:sz="4" w:space="0" w:color="auto"/>
+              <w:right w:val="single" w:sz="4" w:space="0" w:color="auto"/>
+            </w:tcBorders>
+            <w:shd w:val="clear" w:color="auto" w:fill="8EAADB"/>
+          </w:tcPr>
+          <w:p>
+            <w:pPr>
+              <w:spacing w:after="0"/>
+            </w:pPr>
+            <w:r>
+              <w:t>Categoria</w:t>
+            </w:r>
+          </w:p>
+        </w:tc>
+        <w:tc>
+          <w:tcPr>
+            <w:tcW w:w="6343" w:type="dxa"/>
+            <w:tcBorders>
+              <w:top w:val="single" w:sz="4" w:space="0" w:color="auto"/>
+              <w:left w:val="single" w:sz="4" w:space="0" w:color="auto"/>
+              <w:bottom w:val="single" w:sz="4" w:space="0" w:color="auto"/>
+              <w:right w:val="single" w:sz="4" w:space="0" w:color="auto"/>
+            </w:tcBorders>
+          </w:tcPr>
+          <w:p>
+            <w:pPr>
+              <w:pStyle w:val="Paragrafoelenco"/>
+              <w:numPr>
+                <w:ilvl w:val="0"/>
+                <w:numId w:val="24"/>
+              </w:numPr>
+              <w:spacing w:after="0" w:line="240" w:lineRule="auto"/>
+            </w:pPr>
+            <w:r>
+              <w:t>CV1: categoria vuota</w:t>
+            </w:r>
+          </w:p>
+          <w:p>
+            <w:pPr>
+              <w:pStyle w:val="Paragrafoelenco"/>
+              <w:numPr>
+                <w:ilvl w:val="0"/>
+                <w:numId w:val="24"/>
+              </w:numPr>
+              <w:spacing w:after="0"/>
+            </w:pPr>
+            <w:r>
+              <w:t>CV2: categoria non vuota</w:t>
+            </w:r>
+          </w:p>
+        </w:tc>
+      </w:tr>
+    </w:tbl>
+    <w:p/>
+    <w:p>
+      <w:pPr>
+        <w:ind w:firstLine="708"/>
+        <w:rPr>
+          <w:rFonts w:asciiTheme="majorHAnsi" w:hAnsiTheme="majorHAnsi"/>
+          <w:color w:val="365F91" w:themeColor="accent1" w:themeShade="BF"/>
+          <w:sz w:val="26"/>
+          <w:szCs w:val="26"/>
+        </w:rPr>
+      </w:pPr>
+      <w:r>
+        <w:rPr>
+          <w:rFonts w:asciiTheme="majorHAnsi" w:hAnsiTheme="majorHAnsi"/>
+          <w:color w:val="365F91" w:themeColor="accent1" w:themeShade="BF"/>
+          <w:sz w:val="26"/>
+          <w:szCs w:val="26"/>
+        </w:rPr>
+        <w:t>Test Frame</w:t>
+      </w:r>
+    </w:p>
+    <w:tbl>
+      <w:tblPr>
+        <w:tblW w:w="0" w:type="auto"/>
+        <w:tblInd w:w="709" w:type="dxa"/>
+        <w:tblBorders>
+          <w:top w:val="single" w:sz="4" w:space="0" w:color="auto"/>
+          <w:left w:val="single" w:sz="4" w:space="0" w:color="auto"/>
+          <w:bottom w:val="single" w:sz="4" w:space="0" w:color="auto"/>
+          <w:right w:val="single" w:sz="4" w:space="0" w:color="auto"/>
+          <w:insideH w:val="single" w:sz="4" w:space="0" w:color="auto"/>
+          <w:insideV w:val="single" w:sz="4" w:space="0" w:color="auto"/>
+        </w:tblBorders>
+        <w:tblLook w:val="04A0" w:firstRow="1" w:lastRow="0" w:firstColumn="1" w:lastColumn="0" w:noHBand="0" w:noVBand="1"/>
+      </w:tblPr>
+      <w:tblGrid>
+        <w:gridCol w:w="4570"/>
+        <w:gridCol w:w="4574"/>
+      </w:tblGrid>
+      <w:tr>
+        <w:tc>
+          <w:tcPr>
+            <w:tcW w:w="4570" w:type="dxa"/>
+            <w:tcBorders>
+              <w:top w:val="single" w:sz="4" w:space="0" w:color="auto"/>
+              <w:left w:val="single" w:sz="4" w:space="0" w:color="auto"/>
+              <w:bottom w:val="single" w:sz="4" w:space="0" w:color="auto"/>
+              <w:right w:val="single" w:sz="4" w:space="0" w:color="auto"/>
+            </w:tcBorders>
+            <w:shd w:val="clear" w:color="auto" w:fill="8EAADB"/>
+            <w:hideMark/>
+          </w:tcPr>
+          <w:p>
+            <w:pPr>
+              <w:spacing w:after="0"/>
+              <w:rPr>
+                <w:b/>
+                <w:bCs/>
+              </w:rPr>
+            </w:pPr>
+            <w:r>
+              <w:rPr>
+                <w:b/>
+                <w:bCs/>
+              </w:rPr>
+              <w:t>Combinazione</w:t>
+            </w:r>
+          </w:p>
+        </w:tc>
+        <w:tc>
+          <w:tcPr>
+            <w:tcW w:w="4574" w:type="dxa"/>
+            <w:tcBorders>
+              <w:top w:val="single" w:sz="4" w:space="0" w:color="auto"/>
+              <w:left w:val="single" w:sz="4" w:space="0" w:color="auto"/>
+              <w:bottom w:val="single" w:sz="4" w:space="0" w:color="auto"/>
+              <w:right w:val="single" w:sz="4" w:space="0" w:color="auto"/>
+            </w:tcBorders>
+            <w:shd w:val="clear" w:color="auto" w:fill="8EAADB"/>
+            <w:hideMark/>
+          </w:tcPr>
+          <w:p>
+            <w:pPr>
+              <w:spacing w:after="0"/>
+              <w:rPr>
+                <w:b/>
+                <w:bCs/>
+              </w:rPr>
+            </w:pPr>
+            <w:r>
+              <w:rPr>
+                <w:b/>
+                <w:bCs/>
+              </w:rPr>
+              <w:t>Oracolo</w:t>
+            </w:r>
+          </w:p>
+        </w:tc>
+      </w:tr>
+      <w:tr>
+        <w:tc>
+          <w:tcPr>
+            <w:tcW w:w="4570" w:type="dxa"/>
+            <w:tcBorders>
+              <w:top w:val="single" w:sz="4" w:space="0" w:color="auto"/>
+              <w:left w:val="single" w:sz="4" w:space="0" w:color="auto"/>
+              <w:bottom w:val="single" w:sz="4" w:space="0" w:color="auto"/>
+              <w:right w:val="single" w:sz="4" w:space="0" w:color="auto"/>
+            </w:tcBorders>
+            <w:vAlign w:val="center"/>
+            <w:hideMark/>
+          </w:tcPr>
+          <w:p>
+            <w:pPr>
+              <w:spacing w:after="0"/>
+              <w:jc w:val="center"/>
+            </w:pPr>
+            <w:r>
+              <w:t>IV2 – NV2 – AV2 – DV2 – IMV2 – PV2 – QV2 – GV2- CV2</w:t>
+            </w:r>
+          </w:p>
+        </w:tc>
+        <w:tc>
+          <w:tcPr>
+            <w:tcW w:w="4574" w:type="dxa"/>
+            <w:tcBorders>
+              <w:top w:val="single" w:sz="4" w:space="0" w:color="auto"/>
+              <w:left w:val="single" w:sz="4" w:space="0" w:color="auto"/>
+              <w:bottom w:val="single" w:sz="4" w:space="0" w:color="auto"/>
+              <w:right w:val="single" w:sz="4" w:space="0" w:color="auto"/>
+            </w:tcBorders>
+            <w:hideMark/>
+          </w:tcPr>
+          <w:p>
+            <w:pPr>
+              <w:spacing w:after="0"/>
+            </w:pPr>
+            <w:r>
+              <w:t>Prodotto correttamente modificato nel Database.</w:t>
+            </w:r>
+          </w:p>
+        </w:tc>
+      </w:tr>
+      <w:tr>
+        <w:tc>
+          <w:tcPr>
+            <w:tcW w:w="4570" w:type="dxa"/>
+            <w:tcBorders>
+              <w:top w:val="single" w:sz="4" w:space="0" w:color="auto"/>
+              <w:left w:val="single" w:sz="4" w:space="0" w:color="auto"/>
+              <w:bottom w:val="single" w:sz="4" w:space="0" w:color="auto"/>
+              <w:right w:val="single" w:sz="4" w:space="0" w:color="auto"/>
+            </w:tcBorders>
+            <w:vAlign w:val="center"/>
+            <w:hideMark/>
+          </w:tcPr>
+          <w:p>
+            <w:pPr>
+              <w:spacing w:after="0"/>
+              <w:jc w:val="center"/>
+            </w:pPr>
+            <w:r>
+              <w:t>IV1 – NV2 – AV2 – DV2 – IMV2 – PV2 – QV2 – GV2- CV2</w:t>
+            </w:r>
+          </w:p>
+        </w:tc>
+        <w:tc>
+          <w:tcPr>
+            <w:tcW w:w="4574" w:type="dxa"/>
+            <w:tcBorders>
+              <w:top w:val="single" w:sz="4" w:space="0" w:color="auto"/>
+              <w:left w:val="single" w:sz="4" w:space="0" w:color="auto"/>
+              <w:bottom w:val="single" w:sz="4" w:space="0" w:color="auto"/>
+              <w:right w:val="single" w:sz="4" w:space="0" w:color="auto"/>
+            </w:tcBorders>
+            <w:hideMark/>
+          </w:tcPr>
+          <w:p>
+            <w:pPr>
+              <w:spacing w:after="0"/>
+            </w:pPr>
+            <w:r>
+              <w:t xml:space="preserve">Visualizzazione della pagina di </w:t>
+            </w:r>
+            <w:r>
+              <w:t>modifica</w:t>
+            </w:r>
+            <w:r>
+              <w:t xml:space="preserve"> di un prodotto </w:t>
+            </w:r>
+            <w:r>
+              <w:t>de</w:t>
+            </w:r>
+            <w:r>
+              <w:t>l catalogo con messaggio d’errore “inserire un ISB</w:t>
+            </w:r>
+            <w:r>
+              <w:t>N</w:t>
+            </w:r>
+            <w:r>
+              <w:t>”</w:t>
+            </w:r>
+          </w:p>
+        </w:tc>
+      </w:tr>
+      <w:tr>
+        <w:trPr>
+          <w:trHeight w:val="626"/>
+        </w:trPr>
+        <w:tc>
+          <w:tcPr>
+            <w:tcW w:w="4570" w:type="dxa"/>
+            <w:tcBorders>
+              <w:top w:val="single" w:sz="4" w:space="0" w:color="auto"/>
+              <w:left w:val="single" w:sz="4" w:space="0" w:color="auto"/>
+              <w:bottom w:val="single" w:sz="4" w:space="0" w:color="auto"/>
+              <w:right w:val="single" w:sz="4" w:space="0" w:color="auto"/>
+            </w:tcBorders>
+            <w:vAlign w:val="center"/>
+          </w:tcPr>
+          <w:p>
+            <w:pPr>
+              <w:spacing w:after="0"/>
+              <w:jc w:val="center"/>
+            </w:pPr>
+            <w:r>
+              <w:t>IV2 – NV1 – AV2 – DV2 – IMV2 – PV2 – QV2 – GV2- CV2</w:t>
+            </w:r>
+          </w:p>
+        </w:tc>
+        <w:tc>
+          <w:tcPr>
+            <w:tcW w:w="4574" w:type="dxa"/>
+            <w:tcBorders>
+              <w:top w:val="single" w:sz="4" w:space="0" w:color="auto"/>
+              <w:left w:val="single" w:sz="4" w:space="0" w:color="auto"/>
+              <w:bottom w:val="single" w:sz="4" w:space="0" w:color="auto"/>
+              <w:right w:val="single" w:sz="4" w:space="0" w:color="auto"/>
+            </w:tcBorders>
+          </w:tcPr>
+          <w:p>
+            <w:pPr>
+              <w:spacing w:after="0"/>
+            </w:pPr>
+            <w:r>
+              <w:t>Prodotto correttamente modificato nel Database tranne per il ca</w:t>
+            </w:r>
+            <w:r>
+              <w:t>mpo nome. Viene mantenuto il valore precedente.</w:t>
+            </w:r>
+          </w:p>
+        </w:tc>
+      </w:tr>
+      <w:tr>
+        <w:tc>
+          <w:tcPr>
+            <w:tcW w:w="4570" w:type="dxa"/>
+            <w:tcBorders>
+              <w:top w:val="single" w:sz="4" w:space="0" w:color="auto"/>
+              <w:left w:val="single" w:sz="4" w:space="0" w:color="auto"/>
+              <w:bottom w:val="single" w:sz="4" w:space="0" w:color="auto"/>
+              <w:right w:val="single" w:sz="4" w:space="0" w:color="auto"/>
+            </w:tcBorders>
+            <w:vAlign w:val="center"/>
+          </w:tcPr>
+          <w:p>
+            <w:pPr>
+              <w:spacing w:after="0"/>
+              <w:jc w:val="center"/>
+            </w:pPr>
+            <w:r>
+              <w:t>IV2 – NV2 – AV1 – DV2 – IMV2 – PV2 – QV2 – GV2- CV2</w:t>
+            </w:r>
+          </w:p>
+        </w:tc>
+        <w:tc>
+          <w:tcPr>
+            <w:tcW w:w="4574" w:type="dxa"/>
+            <w:tcBorders>
+              <w:top w:val="single" w:sz="4" w:space="0" w:color="auto"/>
+              <w:left w:val="single" w:sz="4" w:space="0" w:color="auto"/>
+              <w:bottom w:val="single" w:sz="4" w:space="0" w:color="auto"/>
+              <w:right w:val="single" w:sz="4" w:space="0" w:color="auto"/>
+            </w:tcBorders>
+          </w:tcPr>
+          <w:p>
+            <w:pPr>
+              <w:spacing w:after="0"/>
+            </w:pPr>
+            <w:r>
+              <w:t xml:space="preserve">Prodotto correttamente modificato nel Database tranne per il campo </w:t>
+            </w:r>
+            <w:r>
+              <w:t>autore</w:t>
+            </w:r>
+            <w:r>
+              <w:t>. Viene mantenuto il valore precedente.</w:t>
+            </w:r>
+          </w:p>
+        </w:tc>
+      </w:tr>
+      <w:tr>
+        <w:tc>
+          <w:tcPr>
+            <w:tcW w:w="4570" w:type="dxa"/>
+            <w:tcBorders>
+              <w:top w:val="single" w:sz="4" w:space="0" w:color="auto"/>
+              <w:left w:val="single" w:sz="4" w:space="0" w:color="auto"/>
+              <w:bottom w:val="single" w:sz="4" w:space="0" w:color="auto"/>
+              <w:right w:val="single" w:sz="4" w:space="0" w:color="auto"/>
+            </w:tcBorders>
+            <w:vAlign w:val="center"/>
+          </w:tcPr>
+          <w:p>
+            <w:pPr>
+              <w:spacing w:after="0"/>
+              <w:jc w:val="center"/>
+            </w:pPr>
+            <w:r>
+              <w:t>IV2 – NV2 – AV2 – DV1 – IMV2 – PV2 – QV2 – GV2- CV2</w:t>
+            </w:r>
+          </w:p>
+        </w:tc>
+        <w:tc>
+          <w:tcPr>
+            <w:tcW w:w="4574" w:type="dxa"/>
+            <w:tcBorders>
+              <w:top w:val="single" w:sz="4" w:space="0" w:color="auto"/>
+              <w:left w:val="single" w:sz="4" w:space="0" w:color="auto"/>
+              <w:bottom w:val="single" w:sz="4" w:space="0" w:color="auto"/>
+              <w:right w:val="single" w:sz="4" w:space="0" w:color="auto"/>
+            </w:tcBorders>
+          </w:tcPr>
+          <w:p>
+            <w:pPr>
+              <w:spacing w:after="0"/>
+            </w:pPr>
+            <w:r>
+              <w:t xml:space="preserve">Prodotto correttamente modificato nel Database tranne per il campo </w:t>
+            </w:r>
+            <w:r>
+              <w:t>descrizione</w:t>
+            </w:r>
+            <w:r>
+              <w:t>. Viene mantenuto il valore precedente.</w:t>
+            </w:r>
+          </w:p>
+        </w:tc>
+      </w:tr>
+      <w:tr>
+        <w:tc>
+          <w:tcPr>
+            <w:tcW w:w="4570" w:type="dxa"/>
+            <w:tcBorders>
+              <w:top w:val="single" w:sz="4" w:space="0" w:color="auto"/>
+              <w:left w:val="single" w:sz="4" w:space="0" w:color="auto"/>
+              <w:bottom w:val="single" w:sz="4" w:space="0" w:color="auto"/>
+              <w:right w:val="single" w:sz="4" w:space="0" w:color="auto"/>
+            </w:tcBorders>
+            <w:vAlign w:val="center"/>
+          </w:tcPr>
+          <w:p>
+            <w:pPr>
+              <w:spacing w:after="0"/>
+              <w:jc w:val="center"/>
+            </w:pPr>
+            <w:r>
+              <w:t>IV2 – NV2 – AV2 – DV2 – IMV1 – PV2 – QV2 – GV2- CV2</w:t>
+            </w:r>
+          </w:p>
+        </w:tc>
+        <w:tc>
+          <w:tcPr>
+            <w:tcW w:w="4574" w:type="dxa"/>
+            <w:tcBorders>
+              <w:top w:val="single" w:sz="4" w:space="0" w:color="auto"/>
+              <w:left w:val="single" w:sz="4" w:space="0" w:color="auto"/>
+              <w:bottom w:val="single" w:sz="4" w:space="0" w:color="auto"/>
+              <w:right w:val="single" w:sz="4" w:space="0" w:color="auto"/>
+            </w:tcBorders>
+          </w:tcPr>
+          <w:p>
+            <w:pPr>
+              <w:tabs>
+                <w:tab w:val="left" w:pos="1270"/>
+              </w:tabs>
+              <w:spacing w:after="0"/>
+            </w:pPr>
+            <w:r>
+              <w:t xml:space="preserve">Prodotto correttamente modificato nel Database tranne per il campo </w:t>
+            </w:r>
+            <w:r>
+              <w:t>immagine</w:t>
+            </w:r>
+            <w:r>
+              <w:t>. Viene mantenuto il valore precedente.</w:t>
+            </w:r>
+          </w:p>
+        </w:tc>
+      </w:tr>
+      <w:tr>
+        <w:tc>
+          <w:tcPr>
+            <w:tcW w:w="4570" w:type="dxa"/>
+            <w:tcBorders>
+              <w:top w:val="single" w:sz="4" w:space="0" w:color="auto"/>
+              <w:left w:val="single" w:sz="4" w:space="0" w:color="auto"/>
+              <w:bottom w:val="single" w:sz="4" w:space="0" w:color="auto"/>
+              <w:right w:val="single" w:sz="4" w:space="0" w:color="auto"/>
+            </w:tcBorders>
+            <w:vAlign w:val="center"/>
+          </w:tcPr>
+          <w:p>
+            <w:pPr>
+              <w:spacing w:after="0"/>
+              <w:jc w:val="center"/>
+            </w:pPr>
+            <w:r>
+              <w:lastRenderedPageBreak/>
+              <w:t>IV2 – NV2 – AV2 – DV2 – IMV2 – PV1 – QV2 – GV2- CV2</w:t>
+            </w:r>
+          </w:p>
+        </w:tc>
+        <w:tc>
+          <w:tcPr>
+            <w:tcW w:w="4574" w:type="dxa"/>
+            <w:tcBorders>
+              <w:top w:val="single" w:sz="4" w:space="0" w:color="auto"/>
+              <w:left w:val="single" w:sz="4" w:space="0" w:color="auto"/>
+              <w:bottom w:val="single" w:sz="4" w:space="0" w:color="auto"/>
+              <w:right w:val="single" w:sz="4" w:space="0" w:color="auto"/>
+            </w:tcBorders>
+          </w:tcPr>
+          <w:p>
+            <w:pPr>
+              <w:spacing w:after="0"/>
+            </w:pPr>
+            <w:r>
+              <w:t xml:space="preserve">Prodotto correttamente modificato nel Database tranne per il campo </w:t>
+            </w:r>
+            <w:r>
+              <w:t>prezzo</w:t>
+            </w:r>
+            <w:r>
+              <w:t>. Viene mantenuto il valore precedente.</w:t>
+            </w:r>
+          </w:p>
+        </w:tc>
+      </w:tr>
+      <w:tr>
+        <w:tc>
+          <w:tcPr>
+            <w:tcW w:w="4570" w:type="dxa"/>
+            <w:tcBorders>
+              <w:top w:val="single" w:sz="4" w:space="0" w:color="auto"/>
+              <w:left w:val="single" w:sz="4" w:space="0" w:color="auto"/>
+              <w:bottom w:val="single" w:sz="4" w:space="0" w:color="auto"/>
+              <w:right w:val="single" w:sz="4" w:space="0" w:color="auto"/>
+            </w:tcBorders>
+            <w:vAlign w:val="center"/>
+          </w:tcPr>
+          <w:p>
+            <w:pPr>
+              <w:spacing w:after="0"/>
+              <w:jc w:val="center"/>
+            </w:pPr>
+            <w:r>
+              <w:t>IV2 – NV2 – AV2 – DV2 – IMV2 – PV3 – QV2 – GV2- CV2</w:t>
+            </w:r>
+          </w:p>
+        </w:tc>
+        <w:tc>
+          <w:tcPr>
+            <w:tcW w:w="4574" w:type="dxa"/>
+            <w:tcBorders>
+              <w:top w:val="single" w:sz="4" w:space="0" w:color="auto"/>
+              <w:left w:val="single" w:sz="4" w:space="0" w:color="auto"/>
+              <w:bottom w:val="single" w:sz="4" w:space="0" w:color="auto"/>
+              <w:right w:val="single" w:sz="4" w:space="0" w:color="auto"/>
+            </w:tcBorders>
+          </w:tcPr>
+          <w:p>
+            <w:pPr>
+              <w:spacing w:after="0"/>
+            </w:pPr>
+            <w:r>
+              <w:t xml:space="preserve">Prodotto correttamente modificato nel Database tranne per il campo </w:t>
+            </w:r>
+            <w:r>
+              <w:t>prezzo</w:t>
+            </w:r>
+            <w:r>
+              <w:t>. Viene mantenuto il valore precedente.</w:t>
+            </w:r>
+          </w:p>
+        </w:tc>
+      </w:tr>
+      <w:tr>
+        <w:tc>
+          <w:tcPr>
+            <w:tcW w:w="4570" w:type="dxa"/>
+            <w:tcBorders>
+              <w:top w:val="single" w:sz="4" w:space="0" w:color="auto"/>
+              <w:left w:val="single" w:sz="4" w:space="0" w:color="auto"/>
+              <w:bottom w:val="single" w:sz="4" w:space="0" w:color="auto"/>
+              <w:right w:val="single" w:sz="4" w:space="0" w:color="auto"/>
+            </w:tcBorders>
+            <w:vAlign w:val="center"/>
+          </w:tcPr>
+          <w:p>
+            <w:pPr>
+              <w:spacing w:after="0"/>
+              <w:jc w:val="center"/>
+            </w:pPr>
+            <w:r>
+              <w:t>IV2 – NV2 – AV2 – DV2 – IMV1 – PV2 – QV1 – GV2- CV2</w:t>
+            </w:r>
+          </w:p>
+        </w:tc>
+        <w:tc>
+          <w:tcPr>
+            <w:tcW w:w="4574" w:type="dxa"/>
+            <w:tcBorders>
+              <w:top w:val="single" w:sz="4" w:space="0" w:color="auto"/>
+              <w:left w:val="single" w:sz="4" w:space="0" w:color="auto"/>
+              <w:bottom w:val="single" w:sz="4" w:space="0" w:color="auto"/>
+              <w:right w:val="single" w:sz="4" w:space="0" w:color="auto"/>
+            </w:tcBorders>
+          </w:tcPr>
+          <w:p>
+            <w:pPr>
+              <w:spacing w:after="0"/>
+            </w:pPr>
+            <w:r>
+              <w:t xml:space="preserve">Prodotto correttamente modificato nel Database tranne per il campo </w:t>
+            </w:r>
+            <w:r>
+              <w:t>quantità</w:t>
+            </w:r>
+            <w:r>
+              <w:t>. Viene mantenuto il valore precedente.</w:t>
+            </w:r>
+          </w:p>
+        </w:tc>
+      </w:tr>
+      <w:tr>
+        <w:tc>
+          <w:tcPr>
+            <w:tcW w:w="4570" w:type="dxa"/>
+            <w:tcBorders>
+              <w:top w:val="single" w:sz="4" w:space="0" w:color="auto"/>
+              <w:left w:val="single" w:sz="4" w:space="0" w:color="auto"/>
+              <w:bottom w:val="single" w:sz="4" w:space="0" w:color="auto"/>
+              <w:right w:val="single" w:sz="4" w:space="0" w:color="auto"/>
+            </w:tcBorders>
+            <w:vAlign w:val="center"/>
+          </w:tcPr>
+          <w:p>
+            <w:pPr>
+              <w:spacing w:after="0"/>
+              <w:jc w:val="center"/>
+            </w:pPr>
+            <w:r>
+              <w:t>IV2 – NV2 – AV2 – DV2 – IMV1 – PV2 – QV3 – GV2- CV2</w:t>
+            </w:r>
+          </w:p>
+        </w:tc>
+        <w:tc>
+          <w:tcPr>
+            <w:tcW w:w="4574" w:type="dxa"/>
+            <w:tcBorders>
+              <w:top w:val="single" w:sz="4" w:space="0" w:color="auto"/>
+              <w:left w:val="single" w:sz="4" w:space="0" w:color="auto"/>
+              <w:bottom w:val="single" w:sz="4" w:space="0" w:color="auto"/>
+              <w:right w:val="single" w:sz="4" w:space="0" w:color="auto"/>
+            </w:tcBorders>
+          </w:tcPr>
+          <w:p>
+            <w:pPr>
+              <w:spacing w:after="0"/>
+            </w:pPr>
+            <w:r>
+              <w:t xml:space="preserve">Prodotto correttamente modificato nel Database tranne per il campo </w:t>
+            </w:r>
+            <w:r>
+              <w:t>quantità</w:t>
+            </w:r>
+            <w:r>
+              <w:t>. Viene mantenuto il valore precedente.</w:t>
+            </w:r>
+          </w:p>
+        </w:tc>
+      </w:tr>
+      <w:tr>
+        <w:tc>
+          <w:tcPr>
+            <w:tcW w:w="4570" w:type="dxa"/>
+            <w:tcBorders>
+              <w:top w:val="single" w:sz="4" w:space="0" w:color="auto"/>
+              <w:left w:val="single" w:sz="4" w:space="0" w:color="auto"/>
+              <w:bottom w:val="single" w:sz="4" w:space="0" w:color="auto"/>
+              <w:right w:val="single" w:sz="4" w:space="0" w:color="auto"/>
+            </w:tcBorders>
+            <w:vAlign w:val="center"/>
+          </w:tcPr>
+          <w:p>
+            <w:pPr>
+              <w:spacing w:after="0"/>
+              <w:jc w:val="center"/>
+            </w:pPr>
+            <w:r>
+              <w:t>IV2 – NV2 – AV2 – DV2 – IMV1 – PV2 – QV2 – GV1- CV2</w:t>
+            </w:r>
+          </w:p>
+        </w:tc>
+        <w:tc>
+          <w:tcPr>
+            <w:tcW w:w="4574" w:type="dxa"/>
+            <w:tcBorders>
+              <w:top w:val="single" w:sz="4" w:space="0" w:color="auto"/>
+              <w:left w:val="single" w:sz="4" w:space="0" w:color="auto"/>
+              <w:bottom w:val="single" w:sz="4" w:space="0" w:color="auto"/>
+              <w:right w:val="single" w:sz="4" w:space="0" w:color="auto"/>
+            </w:tcBorders>
+          </w:tcPr>
+          <w:p>
+            <w:pPr>
+              <w:spacing w:after="0"/>
+            </w:pPr>
+            <w:r>
+              <w:t xml:space="preserve">Prodotto correttamente modificato nel Database tranne per il campo </w:t>
+            </w:r>
+            <w:r>
+              <w:t>genere</w:t>
+            </w:r>
+            <w:r>
+              <w:t>. Viene mantenuto il valore precedente.</w:t>
+            </w:r>
+          </w:p>
+        </w:tc>
+      </w:tr>
+      <w:tr>
+        <w:tc>
+          <w:tcPr>
+            <w:tcW w:w="4570" w:type="dxa"/>
+            <w:tcBorders>
+              <w:top w:val="single" w:sz="4" w:space="0" w:color="auto"/>
+              <w:left w:val="single" w:sz="4" w:space="0" w:color="auto"/>
+              <w:bottom w:val="single" w:sz="4" w:space="0" w:color="auto"/>
+              <w:right w:val="single" w:sz="4" w:space="0" w:color="auto"/>
+            </w:tcBorders>
+            <w:vAlign w:val="center"/>
+          </w:tcPr>
+          <w:p>
+            <w:pPr>
+              <w:spacing w:after="0"/>
+              <w:jc w:val="center"/>
+            </w:pPr>
+            <w:r>
               <w:t>IV2 – NV2 – AV2 – DV2 – IMV1 – PV2 – QV2 – GV2- CV1</w:t>
             </w:r>
           </w:p>
@@ -26298,8 +28133,17 @@
             </w:tcBorders>
           </w:tcPr>
           <w:p>
-            <w:r>
-              <w:t>Visualizzazione della pagina di aggiunta di un prodotto al catalogo con messaggio d’errore “selezionare una categoria”</w:t>
+            <w:pPr>
+              <w:spacing w:after="0"/>
+            </w:pPr>
+            <w:r>
+              <w:t xml:space="preserve">Prodotto correttamente modificato nel Database tranne per il campo </w:t>
+            </w:r>
+            <w:r>
+              <w:t>categoria</w:t>
+            </w:r>
+            <w:r>
+              <w:t>. Viene mantenuto il valore precedente.</w:t>
             </w:r>
           </w:p>
         </w:tc>

</xml_diff>

<commit_message>
modifiche minori TP, inizio setting dell'ambiente per il testing, aggiunta secondo prototipo di testplan
</commit_message>
<xml_diff>
--- a/Semilavorati/TP_KawaiiComix.docx
+++ b/Semilavorati/TP_KawaiiComix.docx
@@ -5037,7 +5037,14 @@
                 <w:sz w:val="24"/>
                 <w:szCs w:val="24"/>
               </w:rPr>
-              <w:t xml:space="preserve"> 10</w:t>
+              <w:t xml:space="preserve"> </w:t>
+            </w:r>
+            <w:r>
+              <w:rPr>
+                <w:sz w:val="24"/>
+                <w:szCs w:val="24"/>
+              </w:rPr>
+              <w:t>8</w:t>
             </w:r>
           </w:p>
           <w:p>
@@ -5058,14 +5065,14 @@
                 <w:sz w:val="24"/>
                 <w:szCs w:val="24"/>
               </w:rPr>
-              <w:t>LP2: lunghezza password &lt; 10</w:t>
-            </w:r>
-            <w:r>
-              <w:rPr>
-                <w:sz w:val="24"/>
-                <w:szCs w:val="24"/>
-              </w:rPr>
-              <w:t xml:space="preserve"> </w:t>
+              <w:t xml:space="preserve">LP2: lunghezza password &lt; </w:t>
+            </w:r>
+            <w:r>
+              <w:rPr>
+                <w:sz w:val="24"/>
+                <w:szCs w:val="24"/>
+              </w:rPr>
+              <w:t>8</w:t>
             </w:r>
           </w:p>
         </w:tc>
@@ -5554,14 +5561,7 @@
                 <w:sz w:val="24"/>
                 <w:szCs w:val="24"/>
               </w:rPr>
-              <w:t>vuot</w:t>
-            </w:r>
-            <w:r>
-              <w:rPr>
-                <w:sz w:val="24"/>
-                <w:szCs w:val="24"/>
-              </w:rPr>
-              <w:t>a</w:t>
+              <w:t>vuota</w:t>
             </w:r>
           </w:p>
           <w:p>
@@ -5603,14 +5603,7 @@
                 <w:sz w:val="24"/>
                 <w:szCs w:val="24"/>
               </w:rPr>
-              <w:t>vuot</w:t>
-            </w:r>
-            <w:r>
-              <w:rPr>
-                <w:sz w:val="24"/>
-                <w:szCs w:val="24"/>
-              </w:rPr>
-              <w:t>a</w:t>
+              <w:t>vuota</w:t>
             </w:r>
           </w:p>
         </w:tc>
@@ -5721,14 +5714,7 @@
                 <w:sz w:val="24"/>
                 <w:szCs w:val="24"/>
               </w:rPr>
-              <w:t>vuot</w:t>
-            </w:r>
-            <w:r>
-              <w:rPr>
-                <w:sz w:val="24"/>
-                <w:szCs w:val="24"/>
-              </w:rPr>
-              <w:t>o</w:t>
+              <w:t>vuoto</w:t>
             </w:r>
           </w:p>
         </w:tc>
@@ -5811,14 +5797,7 @@
                 <w:sz w:val="24"/>
                 <w:szCs w:val="24"/>
               </w:rPr>
-              <w:t>vuot</w:t>
-            </w:r>
-            <w:r>
-              <w:rPr>
-                <w:sz w:val="24"/>
-                <w:szCs w:val="24"/>
-              </w:rPr>
-              <w:t>a</w:t>
+              <w:t>vuota</w:t>
             </w:r>
           </w:p>
           <w:p>
@@ -5846,14 +5825,7 @@
                 <w:sz w:val="24"/>
                 <w:szCs w:val="24"/>
               </w:rPr>
-              <w:t>vuot</w:t>
-            </w:r>
-            <w:r>
-              <w:rPr>
-                <w:sz w:val="24"/>
-                <w:szCs w:val="24"/>
-              </w:rPr>
-              <w:t>a</w:t>
+              <w:t>vuota</w:t>
             </w:r>
           </w:p>
         </w:tc>
@@ -5936,14 +5908,7 @@
                 <w:sz w:val="24"/>
                 <w:szCs w:val="24"/>
               </w:rPr>
-              <w:t>vuot</w:t>
-            </w:r>
-            <w:r>
-              <w:rPr>
-                <w:sz w:val="24"/>
-                <w:szCs w:val="24"/>
-              </w:rPr>
-              <w:t>a</w:t>
+              <w:t>vuota</w:t>
             </w:r>
           </w:p>
           <w:p>
@@ -5971,14 +5936,7 @@
                 <w:sz w:val="24"/>
                 <w:szCs w:val="24"/>
               </w:rPr>
-              <w:t>vuot</w:t>
-            </w:r>
-            <w:r>
-              <w:rPr>
-                <w:sz w:val="24"/>
-                <w:szCs w:val="24"/>
-              </w:rPr>
-              <w:t>a</w:t>
+              <w:t>vuota</w:t>
             </w:r>
           </w:p>
         </w:tc>

</xml_diff>

<commit_message>
Inizio test di integrazione, modifiche minori al TCS
</commit_message>
<xml_diff>
--- a/Semilavorati/TP_KawaiiComix.docx
+++ b/Semilavorati/TP_KawaiiComix.docx
@@ -133,13 +133,23 @@
           <w:lang w:val="en-US"/>
         </w:rPr>
       </w:pPr>
+      <w:proofErr w:type="spellStart"/>
       <w:r>
         <w:rPr>
           <w:sz w:val="32"/>
           <w:szCs w:val="32"/>
           <w:lang w:val="en-US"/>
         </w:rPr>
-        <w:t>Versione 1.</w:t>
+        <w:t>Versione</w:t>
+      </w:r>
+      <w:proofErr w:type="spellEnd"/>
+      <w:r>
+        <w:rPr>
+          <w:sz w:val="32"/>
+          <w:szCs w:val="32"/>
+          <w:lang w:val="en-US"/>
+        </w:rPr>
+        <w:t xml:space="preserve"> 1.</w:t>
       </w:r>
       <w:r>
         <w:rPr>
@@ -898,6 +908,7 @@
           <w:szCs w:val="28"/>
         </w:rPr>
       </w:pPr>
+      <w:proofErr w:type="spellStart"/>
       <w:r>
         <w:rPr>
           <w:b/>
@@ -905,7 +916,17 @@
           <w:sz w:val="28"/>
           <w:szCs w:val="28"/>
         </w:rPr>
-        <w:t>Revision History</w:t>
+        <w:t>Revision</w:t>
+      </w:r>
+      <w:proofErr w:type="spellEnd"/>
+      <w:r>
+        <w:rPr>
+          <w:b/>
+          <w:bCs/>
+          <w:sz w:val="28"/>
+          <w:szCs w:val="28"/>
+        </w:rPr>
+        <w:t xml:space="preserve"> History</w:t>
       </w:r>
     </w:p>
     <w:tbl>
@@ -1309,8 +1330,17 @@
                 <w:sz w:val="24"/>
                 <w:szCs w:val="24"/>
               </w:rPr>
-              <w:t>Inseriti ultimi test cases</w:t>
-            </w:r>
+              <w:t xml:space="preserve">Inseriti ultimi test </w:t>
+            </w:r>
+            <w:proofErr w:type="spellStart"/>
+            <w:r>
+              <w:rPr>
+                <w:sz w:val="24"/>
+                <w:szCs w:val="24"/>
+              </w:rPr>
+              <w:t>cases</w:t>
+            </w:r>
+            <w:proofErr w:type="spellEnd"/>
           </w:p>
         </w:tc>
         <w:tc>
@@ -3439,12 +3469,21 @@
         </w:rPr>
         <w:t xml:space="preserve">di definire le strategie che verranno utilizzate per effettuare il testing del sistema </w:t>
       </w:r>
+      <w:proofErr w:type="spellStart"/>
       <w:r>
         <w:rPr>
           <w:sz w:val="24"/>
           <w:szCs w:val="24"/>
         </w:rPr>
-        <w:t>Kawaii Comix</w:t>
+        <w:t>Kawaii</w:t>
+      </w:r>
+      <w:proofErr w:type="spellEnd"/>
+      <w:r>
+        <w:rPr>
+          <w:sz w:val="24"/>
+          <w:szCs w:val="24"/>
+        </w:rPr>
+        <w:t xml:space="preserve"> Comix</w:t>
       </w:r>
       <w:r>
         <w:rPr>
@@ -3964,7 +4003,23 @@
           <w:sz w:val="24"/>
           <w:szCs w:val="24"/>
         </w:rPr>
-        <w:t>Eseguiremo prima i test di unità e poi i test di sistema, per ogni esecuzione di test sarà presente un test execution report che ci permetterà di individuare le problematiche sorte in fase di testing.</w:t>
+        <w:t xml:space="preserve">Eseguiremo prima i test di unità e poi i test di sistema, per ogni esecuzione di test sarà presente un test </w:t>
+      </w:r>
+      <w:proofErr w:type="spellStart"/>
+      <w:r>
+        <w:rPr>
+          <w:sz w:val="24"/>
+          <w:szCs w:val="24"/>
+        </w:rPr>
+        <w:t>execution</w:t>
+      </w:r>
+      <w:proofErr w:type="spellEnd"/>
+      <w:r>
+        <w:rPr>
+          <w:sz w:val="24"/>
+          <w:szCs w:val="24"/>
+        </w:rPr>
+        <w:t xml:space="preserve"> report che ci permetterà di individuare le problematiche sorte in fase di testing.</w:t>
       </w:r>
     </w:p>
     <w:p>
@@ -4011,6 +4066,7 @@
           <w:szCs w:val="24"/>
         </w:rPr>
       </w:pPr>
+      <w:proofErr w:type="spellStart"/>
       <w:r>
         <w:rPr>
           <w:sz w:val="24"/>
@@ -4018,6 +4074,7 @@
         </w:rPr>
         <w:t>DBUnit</w:t>
       </w:r>
+      <w:proofErr w:type="spellEnd"/>
     </w:p>
     <w:p>
       <w:pPr>
@@ -4033,6 +4090,7 @@
           <w:szCs w:val="24"/>
         </w:rPr>
       </w:pPr>
+      <w:proofErr w:type="spellStart"/>
       <w:r>
         <w:rPr>
           <w:sz w:val="24"/>
@@ -4040,6 +4098,7 @@
         </w:rPr>
         <w:t>Selenium</w:t>
       </w:r>
+      <w:proofErr w:type="spellEnd"/>
     </w:p>
     <w:p>
       <w:pPr>
@@ -4055,6 +4114,7 @@
           <w:szCs w:val="24"/>
         </w:rPr>
       </w:pPr>
+      <w:proofErr w:type="spellStart"/>
       <w:r>
         <w:rPr>
           <w:sz w:val="24"/>
@@ -4062,6 +4122,7 @@
         </w:rPr>
         <w:t>Mockito</w:t>
       </w:r>
+      <w:proofErr w:type="spellEnd"/>
     </w:p>
     <w:p>
       <w:pPr>
@@ -4361,7 +4422,63 @@
           <w:sz w:val="24"/>
           <w:szCs w:val="24"/>
         </w:rPr>
-        <w:t>mail,password,nome,cognome,Indirizzo, città, CAP, provincia</w:t>
+        <w:t>mail,</w:t>
+      </w:r>
+      <w:r>
+        <w:rPr>
+          <w:sz w:val="24"/>
+          <w:szCs w:val="24"/>
+        </w:rPr>
+        <w:t xml:space="preserve"> </w:t>
+      </w:r>
+      <w:r>
+        <w:rPr>
+          <w:sz w:val="24"/>
+          <w:szCs w:val="24"/>
+        </w:rPr>
+        <w:t>password,</w:t>
+      </w:r>
+      <w:r>
+        <w:rPr>
+          <w:sz w:val="24"/>
+          <w:szCs w:val="24"/>
+        </w:rPr>
+        <w:t xml:space="preserve"> </w:t>
+      </w:r>
+      <w:r>
+        <w:rPr>
+          <w:sz w:val="24"/>
+          <w:szCs w:val="24"/>
+        </w:rPr>
+        <w:t>nome,</w:t>
+      </w:r>
+      <w:r>
+        <w:rPr>
+          <w:sz w:val="24"/>
+          <w:szCs w:val="24"/>
+        </w:rPr>
+        <w:t xml:space="preserve"> </w:t>
+      </w:r>
+      <w:r>
+        <w:rPr>
+          <w:sz w:val="24"/>
+          <w:szCs w:val="24"/>
+        </w:rPr>
+        <w:t>cognome,</w:t>
+      </w:r>
+      <w:r>
+        <w:rPr>
+          <w:sz w:val="24"/>
+          <w:szCs w:val="24"/>
+        </w:rPr>
+        <w:t xml:space="preserve"> i</w:t>
+      </w:r>
+      <w:r>
+        <w:rPr>
+          <w:sz w:val="24"/>
+          <w:szCs w:val="24"/>
+        </w:rPr>
+        <w:t>ndirizzo, città, CAP, provincia</w:t>
       </w:r>
     </w:p>
     <w:p>
@@ -4377,7 +4494,23 @@
           <w:szCs w:val="24"/>
         </w:rPr>
         <w:tab/>
-        <w:t xml:space="preserve">se uno o più di questi attributi non risulta essere del formato corretto o se l’email che si usa </w:t>
+        <w:t xml:space="preserve">se uno o più di questi attributi non risulta essere del formato corretto o se </w:t>
+      </w:r>
+      <w:proofErr w:type="gramStart"/>
+      <w:r>
+        <w:rPr>
+          <w:sz w:val="24"/>
+          <w:szCs w:val="24"/>
+        </w:rPr>
+        <w:t>l’email</w:t>
+      </w:r>
+      <w:proofErr w:type="gramEnd"/>
+      <w:r>
+        <w:rPr>
+          <w:sz w:val="24"/>
+          <w:szCs w:val="24"/>
+        </w:rPr>
+        <w:t xml:space="preserve"> che si usa </w:t>
       </w:r>
       <w:r>
         <w:rPr>
@@ -4531,21 +4664,7 @@
                 <w:sz w:val="24"/>
                 <w:szCs w:val="24"/>
               </w:rPr>
-              <w:t>L</w:t>
-            </w:r>
-            <w:r>
-              <w:rPr>
-                <w:sz w:val="24"/>
-                <w:szCs w:val="24"/>
-              </w:rPr>
-              <w:t>’email non è presente nel database</w:t>
-            </w:r>
-            <w:r>
-              <w:rPr>
-                <w:sz w:val="24"/>
-                <w:szCs w:val="24"/>
-              </w:rPr>
-              <w:t xml:space="preserve"> e t</w:t>
+              <w:t>L’email non è presente nel database e t</w:t>
             </w:r>
             <w:r>
               <w:rPr>
@@ -4741,21 +4860,7 @@
                 <w:sz w:val="24"/>
                 <w:szCs w:val="24"/>
               </w:rPr>
-              <w:t>L</w:t>
-            </w:r>
-            <w:r>
-              <w:rPr>
-                <w:sz w:val="24"/>
-                <w:szCs w:val="24"/>
-              </w:rPr>
-              <w:t>a mail non è presente nel database</w:t>
-            </w:r>
-            <w:r>
-              <w:rPr>
-                <w:sz w:val="24"/>
-                <w:szCs w:val="24"/>
-              </w:rPr>
-              <w:t xml:space="preserve"> e t</w:t>
+              <w:t>La mail non è presente nel database e t</w:t>
             </w:r>
             <w:r>
               <w:rPr>
@@ -4834,21 +4939,7 @@
                 <w:sz w:val="24"/>
                 <w:szCs w:val="24"/>
               </w:rPr>
-              <w:t>L</w:t>
-            </w:r>
-            <w:r>
-              <w:rPr>
-                <w:sz w:val="24"/>
-                <w:szCs w:val="24"/>
-              </w:rPr>
-              <w:t>’email non è presente nel database</w:t>
-            </w:r>
-            <w:r>
-              <w:rPr>
-                <w:sz w:val="24"/>
-                <w:szCs w:val="24"/>
-              </w:rPr>
-              <w:t xml:space="preserve"> e t</w:t>
+              <w:t>L’email non è presente nel database e t</w:t>
             </w:r>
             <w:r>
               <w:rPr>
@@ -4938,14 +5029,23 @@
                 <w:szCs w:val="24"/>
               </w:rPr>
               <w:lastRenderedPageBreak/>
-              <w:t>L’email non è presente nel database e tutti i campi sono formattati correttamente tranne il campo</w:t>
-            </w:r>
-            <w:r>
-              <w:rPr>
-                <w:sz w:val="24"/>
-                <w:szCs w:val="24"/>
-              </w:rPr>
-              <w:t xml:space="preserve"> ”cognome”</w:t>
+              <w:t xml:space="preserve">L’email non è presente nel database e tutti i campi sono formattati correttamente tranne il </w:t>
+            </w:r>
+            <w:proofErr w:type="gramStart"/>
+            <w:r>
+              <w:rPr>
+                <w:sz w:val="24"/>
+                <w:szCs w:val="24"/>
+              </w:rPr>
+              <w:t>campo ”cognome</w:t>
+            </w:r>
+            <w:proofErr w:type="gramEnd"/>
+            <w:r>
+              <w:rPr>
+                <w:sz w:val="24"/>
+                <w:szCs w:val="24"/>
+              </w:rPr>
+              <w:t>”</w:t>
             </w:r>
           </w:p>
         </w:tc>
@@ -5003,21 +5103,7 @@
                 <w:sz w:val="24"/>
                 <w:szCs w:val="24"/>
               </w:rPr>
-              <w:t>L’email non è presente nel database e tutti i campi sono formattati correttamente tranne il campo “</w:t>
-            </w:r>
-            <w:r>
-              <w:rPr>
-                <w:sz w:val="24"/>
-                <w:szCs w:val="24"/>
-              </w:rPr>
-              <w:t>indirizzo</w:t>
-            </w:r>
-            <w:r>
-              <w:rPr>
-                <w:sz w:val="24"/>
-                <w:szCs w:val="24"/>
-              </w:rPr>
-              <w:t>”</w:t>
+              <w:t>L’email non è presente nel database e tutti i campi sono formattati correttamente tranne il campo “indirizzo”</w:t>
             </w:r>
           </w:p>
         </w:tc>
@@ -5076,15 +5162,17 @@
                 <w:sz w:val="24"/>
                 <w:szCs w:val="24"/>
               </w:rPr>
-              <w:t>L’email non è presente nel database e tutti i campi sono formattati correttamente tranne il campo ”</w:t>
-            </w:r>
-            <w:r>
-              <w:rPr>
-                <w:sz w:val="24"/>
-                <w:szCs w:val="24"/>
-              </w:rPr>
-              <w:t>città</w:t>
-            </w:r>
+              <w:t xml:space="preserve">L’email non è presente nel database e tutti i campi sono formattati correttamente tranne il </w:t>
+            </w:r>
+            <w:proofErr w:type="gramStart"/>
+            <w:r>
+              <w:rPr>
+                <w:sz w:val="24"/>
+                <w:szCs w:val="24"/>
+              </w:rPr>
+              <w:t>campo ”città</w:t>
+            </w:r>
+            <w:proofErr w:type="gramEnd"/>
             <w:r>
               <w:rPr>
                 <w:sz w:val="24"/>
@@ -5150,21 +5238,7 @@
                 <w:sz w:val="24"/>
                 <w:szCs w:val="24"/>
               </w:rPr>
-              <w:t>L’email non è presente nel database e tutti i campi sono formattati correttamente tranne il campo “</w:t>
-            </w:r>
-            <w:r>
-              <w:rPr>
-                <w:sz w:val="24"/>
-                <w:szCs w:val="24"/>
-              </w:rPr>
-              <w:t>CAP</w:t>
-            </w:r>
-            <w:r>
-              <w:rPr>
-                <w:sz w:val="24"/>
-                <w:szCs w:val="24"/>
-              </w:rPr>
-              <w:t>”</w:t>
+              <w:t>L’email non è presente nel database e tutti i campi sono formattati correttamente tranne il campo “CAP”</w:t>
             </w:r>
           </w:p>
         </w:tc>
@@ -5224,14 +5298,7 @@
                 <w:sz w:val="24"/>
                 <w:szCs w:val="24"/>
               </w:rPr>
-              <w:t xml:space="preserve">L’email non è presente nel database e tutti i campi sono formattati correttamente tranne il campo </w:t>
-            </w:r>
-            <w:r>
-              <w:rPr>
-                <w:sz w:val="24"/>
-                <w:szCs w:val="24"/>
-              </w:rPr>
-              <w:t>“</w:t>
+              <w:t>L’email non è presente nel database e tutti i campi sono formattati correttamente tranne il campo “</w:t>
             </w:r>
             <w:r>
               <w:rPr>
@@ -5383,7 +5450,37 @@
           <w:sz w:val="24"/>
           <w:szCs w:val="24"/>
         </w:rPr>
-        <w:t>I parametri per l’autenticazione sono: email,password</w:t>
+        <w:t xml:space="preserve">I parametri per l’autenticazione sono: </w:t>
+      </w:r>
+      <w:proofErr w:type="gramStart"/>
+      <w:r>
+        <w:rPr>
+          <w:sz w:val="24"/>
+          <w:szCs w:val="24"/>
+        </w:rPr>
+        <w:t>email</w:t>
+      </w:r>
+      <w:proofErr w:type="gramEnd"/>
+      <w:r>
+        <w:rPr>
+          <w:sz w:val="24"/>
+          <w:szCs w:val="24"/>
+        </w:rPr>
+        <w:t>,</w:t>
+      </w:r>
+      <w:r>
+        <w:rPr>
+          <w:sz w:val="24"/>
+          <w:szCs w:val="24"/>
+        </w:rPr>
+        <w:t xml:space="preserve"> </w:t>
+      </w:r>
+      <w:r>
+        <w:rPr>
+          <w:sz w:val="24"/>
+          <w:szCs w:val="24"/>
+        </w:rPr>
+        <w:t>password</w:t>
       </w:r>
     </w:p>
     <w:p>
@@ -5399,13 +5496,43 @@
           <w:szCs w:val="24"/>
         </w:rPr>
         <w:tab/>
-        <w:t xml:space="preserve">Se l’email è presente all’interno del database viene verificato che la password inserita corrisponda a </w:t>
-      </w:r>
+        <w:t xml:space="preserve">Se </w:t>
+      </w:r>
+      <w:proofErr w:type="gramStart"/>
       <w:r>
         <w:rPr>
           <w:sz w:val="24"/>
           <w:szCs w:val="24"/>
         </w:rPr>
+        <w:t>l’email</w:t>
+      </w:r>
+      <w:proofErr w:type="gramEnd"/>
+      <w:r>
+        <w:rPr>
+          <w:sz w:val="24"/>
+          <w:szCs w:val="24"/>
+        </w:rPr>
+        <w:t xml:space="preserve"> è presente all’interno del database viene verificato che la password inserita </w:t>
+      </w:r>
+      <w:r>
+        <w:rPr>
+          <w:sz w:val="24"/>
+          <w:szCs w:val="24"/>
+        </w:rPr>
+        <w:tab/>
+      </w:r>
+      <w:r>
+        <w:rPr>
+          <w:sz w:val="24"/>
+          <w:szCs w:val="24"/>
+        </w:rPr>
+        <w:t xml:space="preserve">corrisponda a </w:t>
+      </w:r>
+      <w:r>
+        <w:rPr>
+          <w:sz w:val="24"/>
+          <w:szCs w:val="24"/>
+        </w:rPr>
         <w:tab/>
         <w:t>quella presente nel database, se ciò avviene l’utente viene autenticato.</w:t>
       </w:r>
@@ -5423,15 +5550,37 @@
           <w:szCs w:val="24"/>
         </w:rPr>
         <w:tab/>
-        <w:t xml:space="preserve">Se l’email non è presente all’interno del database o se l’email non risulta essere del formato corretto </w:t>
-      </w:r>
+        <w:t xml:space="preserve">Se </w:t>
+      </w:r>
+      <w:proofErr w:type="gramStart"/>
       <w:r>
         <w:rPr>
           <w:sz w:val="24"/>
           <w:szCs w:val="24"/>
         </w:rPr>
+        <w:t>l’email</w:t>
+      </w:r>
+      <w:proofErr w:type="gramEnd"/>
+      <w:r>
+        <w:rPr>
+          <w:sz w:val="24"/>
+          <w:szCs w:val="24"/>
+        </w:rPr>
+        <w:t xml:space="preserve"> non è presente all’interno del database o se l’email non risulta essere del formato </w:t>
+      </w:r>
+      <w:r>
+        <w:rPr>
+          <w:sz w:val="24"/>
+          <w:szCs w:val="24"/>
+        </w:rPr>
         <w:tab/>
-        <w:t>viene mostrato un messaggio d’errore e l’autenticazione non va a buon fine</w:t>
+      </w:r>
+      <w:r>
+        <w:rPr>
+          <w:sz w:val="24"/>
+          <w:szCs w:val="24"/>
+        </w:rPr>
+        <w:t>corretto viene mostrato un messaggio d’errore e l’autenticazione non va a buon fine</w:t>
       </w:r>
     </w:p>
     <w:p>
@@ -5983,28 +6132,7 @@
                 <w:sz w:val="24"/>
                 <w:szCs w:val="24"/>
               </w:rPr>
-              <w:t xml:space="preserve">Lunghezza della stringa di ricerca </w:t>
-            </w:r>
-            <w:r>
-              <w:rPr>
-                <w:sz w:val="24"/>
-                <w:szCs w:val="24"/>
-              </w:rPr>
-              <w:t>&gt;</w:t>
-            </w:r>
-            <w:r>
-              <w:rPr>
-                <w:sz w:val="24"/>
-                <w:szCs w:val="24"/>
-              </w:rPr>
-              <w:t xml:space="preserve"> 0</w:t>
-            </w:r>
-            <w:r>
-              <w:rPr>
-                <w:sz w:val="24"/>
-                <w:szCs w:val="24"/>
-              </w:rPr>
-              <w:t xml:space="preserve"> &lt;100 </w:t>
+              <w:t xml:space="preserve">Lunghezza della stringa di ricerca &gt; 0 &lt;100 </w:t>
             </w:r>
           </w:p>
         </w:tc>
@@ -6062,35 +6190,7 @@
                 <w:sz w:val="24"/>
                 <w:szCs w:val="24"/>
               </w:rPr>
-              <w:t xml:space="preserve">Lunghezza della stringa di ricerca </w:t>
-            </w:r>
-            <w:r>
-              <w:rPr>
-                <w:sz w:val="24"/>
-                <w:szCs w:val="24"/>
-              </w:rPr>
-              <w:t>&gt;</w:t>
-            </w:r>
-            <w:r>
-              <w:rPr>
-                <w:sz w:val="24"/>
-                <w:szCs w:val="24"/>
-              </w:rPr>
-              <w:t xml:space="preserve"> </w:t>
-            </w:r>
-            <w:r>
-              <w:rPr>
-                <w:sz w:val="24"/>
-                <w:szCs w:val="24"/>
-              </w:rPr>
-              <w:t>10</w:t>
-            </w:r>
-            <w:r>
-              <w:rPr>
-                <w:sz w:val="24"/>
-                <w:szCs w:val="24"/>
-              </w:rPr>
-              <w:t>0</w:t>
+              <w:t>Lunghezza della stringa di ricerca &gt; 100</w:t>
             </w:r>
           </w:p>
         </w:tc>
@@ -6169,21 +6269,142 @@
           <w:sz w:val="24"/>
           <w:szCs w:val="24"/>
         </w:rPr>
-        <w:t xml:space="preserve"> Art Book, Character Book, Josei, Kodomo, Manga Italiani, Manga Magazine, </w:t>
-      </w:r>
+        <w:t xml:space="preserve"> Art Book, </w:t>
+      </w:r>
+      <w:proofErr w:type="spellStart"/>
       <w:r>
         <w:rPr>
           <w:sz w:val="24"/>
           <w:szCs w:val="24"/>
         </w:rPr>
-        <w:tab/>
-      </w:r>
+        <w:t>Character</w:t>
+      </w:r>
+      <w:proofErr w:type="spellEnd"/>
       <w:r>
         <w:rPr>
           <w:sz w:val="24"/>
           <w:szCs w:val="24"/>
         </w:rPr>
-        <w:t>Manhwa, Novel, Seinen, Shojo, Shonen, Web Comic</w:t>
+        <w:t xml:space="preserve"> Book, </w:t>
+      </w:r>
+      <w:proofErr w:type="spellStart"/>
+      <w:r>
+        <w:rPr>
+          <w:sz w:val="24"/>
+          <w:szCs w:val="24"/>
+        </w:rPr>
+        <w:t>Josei</w:t>
+      </w:r>
+      <w:proofErr w:type="spellEnd"/>
+      <w:r>
+        <w:rPr>
+          <w:sz w:val="24"/>
+          <w:szCs w:val="24"/>
+        </w:rPr>
+        <w:t xml:space="preserve">, </w:t>
+      </w:r>
+      <w:proofErr w:type="spellStart"/>
+      <w:r>
+        <w:rPr>
+          <w:sz w:val="24"/>
+          <w:szCs w:val="24"/>
+        </w:rPr>
+        <w:t>Kodomo</w:t>
+      </w:r>
+      <w:proofErr w:type="spellEnd"/>
+      <w:r>
+        <w:rPr>
+          <w:sz w:val="24"/>
+          <w:szCs w:val="24"/>
+        </w:rPr>
+        <w:t xml:space="preserve">, Manga Italiani, Manga Magazine, </w:t>
+      </w:r>
+      <w:r>
+        <w:rPr>
+          <w:sz w:val="24"/>
+          <w:szCs w:val="24"/>
+        </w:rPr>
+        <w:tab/>
+      </w:r>
+      <w:proofErr w:type="spellStart"/>
+      <w:r>
+        <w:rPr>
+          <w:sz w:val="24"/>
+          <w:szCs w:val="24"/>
+        </w:rPr>
+        <w:t>Manhwa</w:t>
+      </w:r>
+      <w:proofErr w:type="spellEnd"/>
+      <w:r>
+        <w:rPr>
+          <w:sz w:val="24"/>
+          <w:szCs w:val="24"/>
+        </w:rPr>
+        <w:t xml:space="preserve">, </w:t>
+      </w:r>
+      <w:proofErr w:type="spellStart"/>
+      <w:r>
+        <w:rPr>
+          <w:sz w:val="24"/>
+          <w:szCs w:val="24"/>
+        </w:rPr>
+        <w:t>Novel</w:t>
+      </w:r>
+      <w:proofErr w:type="spellEnd"/>
+      <w:r>
+        <w:rPr>
+          <w:sz w:val="24"/>
+          <w:szCs w:val="24"/>
+        </w:rPr>
+        <w:t xml:space="preserve">, </w:t>
+      </w:r>
+      <w:proofErr w:type="spellStart"/>
+      <w:r>
+        <w:rPr>
+          <w:sz w:val="24"/>
+          <w:szCs w:val="24"/>
+        </w:rPr>
+        <w:t>Seinen</w:t>
+      </w:r>
+      <w:proofErr w:type="spellEnd"/>
+      <w:r>
+        <w:rPr>
+          <w:sz w:val="24"/>
+          <w:szCs w:val="24"/>
+        </w:rPr>
+        <w:t xml:space="preserve">, </w:t>
+      </w:r>
+      <w:proofErr w:type="spellStart"/>
+      <w:r>
+        <w:rPr>
+          <w:sz w:val="24"/>
+          <w:szCs w:val="24"/>
+        </w:rPr>
+        <w:t>Shojo</w:t>
+      </w:r>
+      <w:proofErr w:type="spellEnd"/>
+      <w:r>
+        <w:rPr>
+          <w:sz w:val="24"/>
+          <w:szCs w:val="24"/>
+        </w:rPr>
+        <w:t xml:space="preserve">, </w:t>
+      </w:r>
+      <w:proofErr w:type="spellStart"/>
+      <w:r>
+        <w:rPr>
+          <w:sz w:val="24"/>
+          <w:szCs w:val="24"/>
+        </w:rPr>
+        <w:t>Shonen</w:t>
+      </w:r>
+      <w:proofErr w:type="spellEnd"/>
+      <w:r>
+        <w:rPr>
+          <w:sz w:val="24"/>
+          <w:szCs w:val="24"/>
+        </w:rPr>
+        <w:t>, Web Comic</w:t>
       </w:r>
     </w:p>
     <w:p>
@@ -6362,6 +6583,7 @@
         </w:rPr>
         <w:t xml:space="preserve">, </w:t>
       </w:r>
+      <w:proofErr w:type="spellStart"/>
       <w:r>
         <w:rPr>
           <w:sz w:val="24"/>
@@ -6369,6 +6591,7 @@
         </w:rPr>
         <w:t>Mecha</w:t>
       </w:r>
+      <w:proofErr w:type="spellEnd"/>
       <w:r>
         <w:rPr>
           <w:sz w:val="24"/>
@@ -6768,13 +6991,41 @@
                 <w:lang w:val="en-US"/>
               </w:rPr>
             </w:pPr>
+            <w:proofErr w:type="spellStart"/>
             <w:r>
               <w:rPr>
                 <w:sz w:val="24"/>
                 <w:szCs w:val="24"/>
                 <w:lang w:val="en-US"/>
               </w:rPr>
-              <w:t>Selezionato filtro “Art Book”</w:t>
+              <w:t>Selezionato</w:t>
+            </w:r>
+            <w:proofErr w:type="spellEnd"/>
+            <w:r>
+              <w:rPr>
+                <w:sz w:val="24"/>
+                <w:szCs w:val="24"/>
+                <w:lang w:val="en-US"/>
+              </w:rPr>
+              <w:t xml:space="preserve"> </w:t>
+            </w:r>
+            <w:proofErr w:type="spellStart"/>
+            <w:r>
+              <w:rPr>
+                <w:sz w:val="24"/>
+                <w:szCs w:val="24"/>
+                <w:lang w:val="en-US"/>
+              </w:rPr>
+              <w:t>filtro</w:t>
+            </w:r>
+            <w:proofErr w:type="spellEnd"/>
+            <w:r>
+              <w:rPr>
+                <w:sz w:val="24"/>
+                <w:szCs w:val="24"/>
+                <w:lang w:val="en-US"/>
+              </w:rPr>
+              <w:t xml:space="preserve"> “Art Book”</w:t>
             </w:r>
           </w:p>
         </w:tc>
@@ -6823,6 +7074,7 @@
                 <w:szCs w:val="24"/>
               </w:rPr>
             </w:pPr>
+            <w:proofErr w:type="spellStart"/>
             <w:r>
               <w:rPr>
                 <w:sz w:val="24"/>
@@ -6830,23 +7082,34 @@
                 <w:lang w:val="en-US"/>
               </w:rPr>
               <w:lastRenderedPageBreak/>
-              <w:t>Selezionato filtro “</w:t>
-            </w:r>
+              <w:t>Selezionato</w:t>
+            </w:r>
+            <w:proofErr w:type="spellEnd"/>
             <w:r>
               <w:rPr>
                 <w:sz w:val="24"/>
                 <w:szCs w:val="24"/>
                 <w:lang w:val="en-US"/>
               </w:rPr>
-              <w:t>Character Book</w:t>
-            </w:r>
+              <w:t xml:space="preserve"> </w:t>
+            </w:r>
+            <w:proofErr w:type="spellStart"/>
             <w:r>
               <w:rPr>
                 <w:sz w:val="24"/>
                 <w:szCs w:val="24"/>
                 <w:lang w:val="en-US"/>
               </w:rPr>
-              <w:t>”</w:t>
+              <w:t>filtro</w:t>
+            </w:r>
+            <w:proofErr w:type="spellEnd"/>
+            <w:r>
+              <w:rPr>
+                <w:sz w:val="24"/>
+                <w:szCs w:val="24"/>
+                <w:lang w:val="en-US"/>
+              </w:rPr>
+              <w:t xml:space="preserve"> “Character Book”</w:t>
             </w:r>
           </w:p>
         </w:tc>
@@ -6865,7 +7128,15 @@
               <w:spacing w:after="0"/>
             </w:pPr>
             <w:r>
-              <w:t>Visualizzazione della pagina del catalogo in cui sono presenti tutti i prodotti della categoria Character Book</w:t>
+              <w:t xml:space="preserve">Visualizzazione della pagina del catalogo in cui sono presenti tutti i prodotti della categoria </w:t>
+            </w:r>
+            <w:proofErr w:type="spellStart"/>
+            <w:r>
+              <w:t>Character</w:t>
+            </w:r>
+            <w:proofErr w:type="spellEnd"/>
+            <w:r>
+              <w:t xml:space="preserve"> Book</w:t>
             </w:r>
           </w:p>
         </w:tc>
@@ -6891,48 +7162,68 @@
                 <w:szCs w:val="24"/>
               </w:rPr>
             </w:pPr>
+            <w:proofErr w:type="spellStart"/>
             <w:r>
               <w:rPr>
                 <w:sz w:val="24"/>
                 <w:szCs w:val="24"/>
                 <w:lang w:val="en-US"/>
               </w:rPr>
-              <w:t>Selezionato filtro “</w:t>
-            </w:r>
+              <w:t>Selezionato</w:t>
+            </w:r>
+            <w:proofErr w:type="spellEnd"/>
             <w:r>
               <w:rPr>
                 <w:sz w:val="24"/>
                 <w:szCs w:val="24"/>
                 <w:lang w:val="en-US"/>
               </w:rPr>
+              <w:t xml:space="preserve"> </w:t>
+            </w:r>
+            <w:proofErr w:type="spellStart"/>
+            <w:r>
+              <w:rPr>
+                <w:sz w:val="24"/>
+                <w:szCs w:val="24"/>
+                <w:lang w:val="en-US"/>
+              </w:rPr>
+              <w:t>filtro</w:t>
+            </w:r>
+            <w:proofErr w:type="spellEnd"/>
+            <w:r>
+              <w:rPr>
+                <w:sz w:val="24"/>
+                <w:szCs w:val="24"/>
+                <w:lang w:val="en-US"/>
+              </w:rPr>
+              <w:t xml:space="preserve"> “Josei”</w:t>
+            </w:r>
+          </w:p>
+        </w:tc>
+        <w:tc>
+          <w:tcPr>
+            <w:tcW w:w="4574" w:type="dxa"/>
+            <w:tcBorders>
+              <w:top w:val="single" w:sz="4" w:space="0" w:color="auto"/>
+              <w:left w:val="single" w:sz="4" w:space="0" w:color="auto"/>
+              <w:bottom w:val="single" w:sz="4" w:space="0" w:color="auto"/>
+              <w:right w:val="single" w:sz="4" w:space="0" w:color="auto"/>
+            </w:tcBorders>
+          </w:tcPr>
+          <w:p>
+            <w:pPr>
+              <w:spacing w:after="0"/>
+            </w:pPr>
+            <w:r>
+              <w:t xml:space="preserve">Visualizzazione della pagina del catalogo in cui sono presenti tutti i prodotti della categoria </w:t>
+            </w:r>
+            <w:proofErr w:type="spellStart"/>
+            <w:r>
               <w:t>Josei</w:t>
             </w:r>
-            <w:r>
-              <w:rPr>
-                <w:sz w:val="24"/>
-                <w:szCs w:val="24"/>
-                <w:lang w:val="en-US"/>
-              </w:rPr>
-              <w:t>”</w:t>
-            </w:r>
-          </w:p>
-        </w:tc>
-        <w:tc>
-          <w:tcPr>
-            <w:tcW w:w="4574" w:type="dxa"/>
-            <w:tcBorders>
-              <w:top w:val="single" w:sz="4" w:space="0" w:color="auto"/>
-              <w:left w:val="single" w:sz="4" w:space="0" w:color="auto"/>
-              <w:bottom w:val="single" w:sz="4" w:space="0" w:color="auto"/>
-              <w:right w:val="single" w:sz="4" w:space="0" w:color="auto"/>
-            </w:tcBorders>
-          </w:tcPr>
-          <w:p>
-            <w:pPr>
-              <w:spacing w:after="0"/>
-            </w:pPr>
-            <w:r>
-              <w:t xml:space="preserve">Visualizzazione della pagina del catalogo in cui sono presenti tutti i prodotti della categoria Josei </w:t>
+            <w:proofErr w:type="spellEnd"/>
+            <w:r>
+              <w:t xml:space="preserve"> </w:t>
             </w:r>
           </w:p>
         </w:tc>
@@ -6958,22 +7249,52 @@
                 <w:szCs w:val="24"/>
               </w:rPr>
             </w:pPr>
+            <w:proofErr w:type="spellStart"/>
             <w:r>
               <w:rPr>
                 <w:sz w:val="24"/>
                 <w:szCs w:val="24"/>
                 <w:lang w:val="en-US"/>
               </w:rPr>
-              <w:t>Selezionato filtro “</w:t>
-            </w:r>
+              <w:t>Selezionato</w:t>
+            </w:r>
+            <w:proofErr w:type="spellEnd"/>
             <w:r>
               <w:rPr>
                 <w:sz w:val="24"/>
                 <w:szCs w:val="24"/>
                 <w:lang w:val="en-US"/>
               </w:rPr>
+              <w:t xml:space="preserve"> </w:t>
+            </w:r>
+            <w:proofErr w:type="spellStart"/>
+            <w:r>
+              <w:rPr>
+                <w:sz w:val="24"/>
+                <w:szCs w:val="24"/>
+                <w:lang w:val="en-US"/>
+              </w:rPr>
+              <w:t>filtro</w:t>
+            </w:r>
+            <w:proofErr w:type="spellEnd"/>
+            <w:r>
+              <w:rPr>
+                <w:sz w:val="24"/>
+                <w:szCs w:val="24"/>
+                <w:lang w:val="en-US"/>
+              </w:rPr>
+              <w:t xml:space="preserve"> “</w:t>
+            </w:r>
+            <w:proofErr w:type="spellStart"/>
+            <w:r>
+              <w:rPr>
+                <w:sz w:val="24"/>
+                <w:szCs w:val="24"/>
+                <w:lang w:val="en-US"/>
+              </w:rPr>
               <w:t>Kodomo</w:t>
             </w:r>
+            <w:proofErr w:type="spellEnd"/>
             <w:r>
               <w:rPr>
                 <w:sz w:val="24"/>
@@ -6999,8 +7320,13 @@
               <w:spacing w:after="0"/>
             </w:pPr>
             <w:r>
-              <w:t>Visualizzazione della pagina del catalogo in cui sono presenti tutti i prodotti della categoria Kodomo</w:t>
-            </w:r>
+              <w:t xml:space="preserve">Visualizzazione della pagina del catalogo in cui sono presenti tutti i prodotti della categoria </w:t>
+            </w:r>
+            <w:proofErr w:type="spellStart"/>
+            <w:r>
+              <w:t>Kodomo</w:t>
+            </w:r>
+            <w:proofErr w:type="spellEnd"/>
           </w:p>
         </w:tc>
       </w:tr>
@@ -7025,22 +7351,52 @@
                 <w:szCs w:val="24"/>
               </w:rPr>
             </w:pPr>
+            <w:proofErr w:type="spellStart"/>
             <w:r>
               <w:rPr>
                 <w:sz w:val="24"/>
                 <w:szCs w:val="24"/>
                 <w:lang w:val="en-US"/>
               </w:rPr>
-              <w:t>Selezionato filtro “</w:t>
-            </w:r>
+              <w:t>Selezionato</w:t>
+            </w:r>
+            <w:proofErr w:type="spellEnd"/>
             <w:r>
               <w:rPr>
                 <w:sz w:val="24"/>
                 <w:szCs w:val="24"/>
                 <w:lang w:val="en-US"/>
               </w:rPr>
-              <w:t>Manga Italiani</w:t>
-            </w:r>
+              <w:t xml:space="preserve"> </w:t>
+            </w:r>
+            <w:proofErr w:type="spellStart"/>
+            <w:r>
+              <w:rPr>
+                <w:sz w:val="24"/>
+                <w:szCs w:val="24"/>
+                <w:lang w:val="en-US"/>
+              </w:rPr>
+              <w:t>filtro</w:t>
+            </w:r>
+            <w:proofErr w:type="spellEnd"/>
+            <w:r>
+              <w:rPr>
+                <w:sz w:val="24"/>
+                <w:szCs w:val="24"/>
+                <w:lang w:val="en-US"/>
+              </w:rPr>
+              <w:t xml:space="preserve"> “Manga </w:t>
+            </w:r>
+            <w:proofErr w:type="spellStart"/>
+            <w:r>
+              <w:rPr>
+                <w:sz w:val="24"/>
+                <w:szCs w:val="24"/>
+                <w:lang w:val="en-US"/>
+              </w:rPr>
+              <w:t>Italiani</w:t>
+            </w:r>
+            <w:proofErr w:type="spellEnd"/>
             <w:r>
               <w:rPr>
                 <w:sz w:val="24"/>
@@ -7092,29 +7448,41 @@
                 <w:szCs w:val="24"/>
               </w:rPr>
             </w:pPr>
+            <w:proofErr w:type="spellStart"/>
             <w:r>
               <w:rPr>
                 <w:sz w:val="24"/>
                 <w:szCs w:val="24"/>
                 <w:lang w:val="en-US"/>
               </w:rPr>
-              <w:t>Selezionato filtro “</w:t>
-            </w:r>
+              <w:t>Selezionato</w:t>
+            </w:r>
+            <w:proofErr w:type="spellEnd"/>
             <w:r>
               <w:rPr>
                 <w:sz w:val="24"/>
                 <w:szCs w:val="24"/>
                 <w:lang w:val="en-US"/>
               </w:rPr>
-              <w:t>Manga Magazine</w:t>
-            </w:r>
+              <w:t xml:space="preserve"> </w:t>
+            </w:r>
+            <w:proofErr w:type="spellStart"/>
             <w:r>
               <w:rPr>
                 <w:sz w:val="24"/>
                 <w:szCs w:val="24"/>
                 <w:lang w:val="en-US"/>
               </w:rPr>
-              <w:t>”</w:t>
+              <w:t>filtro</w:t>
+            </w:r>
+            <w:proofErr w:type="spellEnd"/>
+            <w:r>
+              <w:rPr>
+                <w:sz w:val="24"/>
+                <w:szCs w:val="24"/>
+                <w:lang w:val="en-US"/>
+              </w:rPr>
+              <w:t xml:space="preserve"> “Manga Magazine”</w:t>
             </w:r>
           </w:p>
         </w:tc>
@@ -7159,49 +7527,66 @@
                 <w:szCs w:val="24"/>
               </w:rPr>
             </w:pPr>
+            <w:proofErr w:type="spellStart"/>
             <w:r>
               <w:rPr>
                 <w:sz w:val="24"/>
                 <w:szCs w:val="24"/>
                 <w:lang w:val="en-US"/>
               </w:rPr>
-              <w:t>Selezionato filtro “</w:t>
-            </w:r>
+              <w:t>Selezionato</w:t>
+            </w:r>
+            <w:proofErr w:type="spellEnd"/>
             <w:r>
               <w:rPr>
                 <w:sz w:val="24"/>
                 <w:szCs w:val="24"/>
                 <w:lang w:val="en-US"/>
               </w:rPr>
+              <w:t xml:space="preserve"> </w:t>
+            </w:r>
+            <w:proofErr w:type="spellStart"/>
+            <w:r>
+              <w:rPr>
+                <w:sz w:val="24"/>
+                <w:szCs w:val="24"/>
+                <w:lang w:val="en-US"/>
+              </w:rPr>
+              <w:t>filtro</w:t>
+            </w:r>
+            <w:proofErr w:type="spellEnd"/>
+            <w:r>
+              <w:rPr>
+                <w:sz w:val="24"/>
+                <w:szCs w:val="24"/>
+                <w:lang w:val="en-US"/>
+              </w:rPr>
+              <w:t xml:space="preserve"> “Novel”</w:t>
+            </w:r>
+          </w:p>
+        </w:tc>
+        <w:tc>
+          <w:tcPr>
+            <w:tcW w:w="4574" w:type="dxa"/>
+            <w:tcBorders>
+              <w:top w:val="single" w:sz="4" w:space="0" w:color="auto"/>
+              <w:left w:val="single" w:sz="4" w:space="0" w:color="auto"/>
+              <w:bottom w:val="single" w:sz="4" w:space="0" w:color="auto"/>
+              <w:right w:val="single" w:sz="4" w:space="0" w:color="auto"/>
+            </w:tcBorders>
+          </w:tcPr>
+          <w:p>
+            <w:pPr>
+              <w:spacing w:after="0"/>
+            </w:pPr>
+            <w:r>
+              <w:t xml:space="preserve">Visualizzazione della pagina del catalogo in cui sono presenti tutti i prodotti della categoria </w:t>
+            </w:r>
+            <w:proofErr w:type="spellStart"/>
+            <w:r>
               <w:t>Novel</w:t>
             </w:r>
-            <w:r>
-              <w:rPr>
-                <w:sz w:val="24"/>
-                <w:szCs w:val="24"/>
-                <w:lang w:val="en-US"/>
-              </w:rPr>
-              <w:t>”</w:t>
-            </w:r>
-          </w:p>
-        </w:tc>
-        <w:tc>
-          <w:tcPr>
-            <w:tcW w:w="4574" w:type="dxa"/>
-            <w:tcBorders>
-              <w:top w:val="single" w:sz="4" w:space="0" w:color="auto"/>
-              <w:left w:val="single" w:sz="4" w:space="0" w:color="auto"/>
-              <w:bottom w:val="single" w:sz="4" w:space="0" w:color="auto"/>
-              <w:right w:val="single" w:sz="4" w:space="0" w:color="auto"/>
-            </w:tcBorders>
-          </w:tcPr>
-          <w:p>
-            <w:pPr>
-              <w:spacing w:after="0"/>
-            </w:pPr>
-            <w:r>
-              <w:t>Visualizzazione della pagina del catalogo in cui sono presenti tutti i prodotti della categoria Novel</w:t>
-            </w:r>
+            <w:proofErr w:type="spellEnd"/>
           </w:p>
         </w:tc>
       </w:tr>
@@ -7226,21 +7611,41 @@
                 <w:szCs w:val="24"/>
               </w:rPr>
             </w:pPr>
+            <w:proofErr w:type="spellStart"/>
             <w:r>
               <w:rPr>
                 <w:sz w:val="24"/>
                 <w:szCs w:val="24"/>
                 <w:lang w:val="en-US"/>
               </w:rPr>
-              <w:t>Selezionato filtro “</w:t>
-            </w:r>
+              <w:t>Selezionato</w:t>
+            </w:r>
+            <w:proofErr w:type="spellEnd"/>
             <w:r>
               <w:rPr>
                 <w:sz w:val="24"/>
                 <w:szCs w:val="24"/>
                 <w:lang w:val="en-US"/>
               </w:rPr>
-              <w:t>S</w:t>
+              <w:t xml:space="preserve"> </w:t>
+            </w:r>
+            <w:proofErr w:type="spellStart"/>
+            <w:r>
+              <w:rPr>
+                <w:sz w:val="24"/>
+                <w:szCs w:val="24"/>
+                <w:lang w:val="en-US"/>
+              </w:rPr>
+              <w:t>filtro</w:t>
+            </w:r>
+            <w:proofErr w:type="spellEnd"/>
+            <w:r>
+              <w:rPr>
+                <w:sz w:val="24"/>
+                <w:szCs w:val="24"/>
+                <w:lang w:val="en-US"/>
+              </w:rPr>
+              <w:t xml:space="preserve"> “S</w:t>
             </w:r>
             <w:r>
               <w:rPr>
@@ -7276,8 +7681,13 @@
               <w:spacing w:after="0"/>
             </w:pPr>
             <w:r>
-              <w:t>Visualizzazione della pagina del catalogo in cui sono presenti tutti i prodotti della categoria Seinen</w:t>
-            </w:r>
+              <w:t xml:space="preserve">Visualizzazione della pagina del catalogo in cui sono presenti tutti i prodotti della categoria </w:t>
+            </w:r>
+            <w:proofErr w:type="spellStart"/>
+            <w:r>
+              <w:t>Seinen</w:t>
+            </w:r>
+            <w:proofErr w:type="spellEnd"/>
           </w:p>
         </w:tc>
       </w:tr>
@@ -7302,49 +7712,66 @@
                 <w:szCs w:val="24"/>
               </w:rPr>
             </w:pPr>
+            <w:proofErr w:type="spellStart"/>
             <w:r>
               <w:rPr>
                 <w:sz w:val="24"/>
                 <w:szCs w:val="24"/>
                 <w:lang w:val="en-US"/>
               </w:rPr>
-              <w:t>Selezionato filtro “</w:t>
-            </w:r>
+              <w:t>Selezionato</w:t>
+            </w:r>
+            <w:proofErr w:type="spellEnd"/>
             <w:r>
               <w:rPr>
                 <w:sz w:val="24"/>
                 <w:szCs w:val="24"/>
                 <w:lang w:val="en-US"/>
               </w:rPr>
+              <w:t xml:space="preserve"> </w:t>
+            </w:r>
+            <w:proofErr w:type="spellStart"/>
+            <w:r>
+              <w:rPr>
+                <w:sz w:val="24"/>
+                <w:szCs w:val="24"/>
+                <w:lang w:val="en-US"/>
+              </w:rPr>
+              <w:t>filtro</w:t>
+            </w:r>
+            <w:proofErr w:type="spellEnd"/>
+            <w:r>
+              <w:rPr>
+                <w:sz w:val="24"/>
+                <w:szCs w:val="24"/>
+                <w:lang w:val="en-US"/>
+              </w:rPr>
+              <w:t xml:space="preserve"> “Shojo”</w:t>
+            </w:r>
+          </w:p>
+        </w:tc>
+        <w:tc>
+          <w:tcPr>
+            <w:tcW w:w="4574" w:type="dxa"/>
+            <w:tcBorders>
+              <w:top w:val="single" w:sz="4" w:space="0" w:color="auto"/>
+              <w:left w:val="single" w:sz="4" w:space="0" w:color="auto"/>
+              <w:bottom w:val="single" w:sz="4" w:space="0" w:color="auto"/>
+              <w:right w:val="single" w:sz="4" w:space="0" w:color="auto"/>
+            </w:tcBorders>
+          </w:tcPr>
+          <w:p>
+            <w:pPr>
+              <w:spacing w:after="0"/>
+            </w:pPr>
+            <w:r>
+              <w:t xml:space="preserve">Visualizzazione della pagina del catalogo in cui sono presenti tutti i prodotti della categoria </w:t>
+            </w:r>
+            <w:proofErr w:type="spellStart"/>
+            <w:r>
               <w:t>Shojo</w:t>
             </w:r>
-            <w:r>
-              <w:rPr>
-                <w:sz w:val="24"/>
-                <w:szCs w:val="24"/>
-                <w:lang w:val="en-US"/>
-              </w:rPr>
-              <w:t>”</w:t>
-            </w:r>
-          </w:p>
-        </w:tc>
-        <w:tc>
-          <w:tcPr>
-            <w:tcW w:w="4574" w:type="dxa"/>
-            <w:tcBorders>
-              <w:top w:val="single" w:sz="4" w:space="0" w:color="auto"/>
-              <w:left w:val="single" w:sz="4" w:space="0" w:color="auto"/>
-              <w:bottom w:val="single" w:sz="4" w:space="0" w:color="auto"/>
-              <w:right w:val="single" w:sz="4" w:space="0" w:color="auto"/>
-            </w:tcBorders>
-          </w:tcPr>
-          <w:p>
-            <w:pPr>
-              <w:spacing w:after="0"/>
-            </w:pPr>
-            <w:r>
-              <w:t>Visualizzazione della pagina del catalogo in cui sono presenti tutti i prodotti della categoria Shojo</w:t>
-            </w:r>
+            <w:proofErr w:type="spellEnd"/>
           </w:p>
         </w:tc>
       </w:tr>
@@ -7369,49 +7796,66 @@
                 <w:szCs w:val="24"/>
               </w:rPr>
             </w:pPr>
+            <w:proofErr w:type="spellStart"/>
             <w:r>
               <w:rPr>
                 <w:sz w:val="24"/>
                 <w:szCs w:val="24"/>
                 <w:lang w:val="en-US"/>
               </w:rPr>
-              <w:t>Selezionato filtro “</w:t>
-            </w:r>
+              <w:t>Selezionato</w:t>
+            </w:r>
+            <w:proofErr w:type="spellEnd"/>
             <w:r>
               <w:rPr>
                 <w:sz w:val="24"/>
                 <w:szCs w:val="24"/>
                 <w:lang w:val="en-US"/>
               </w:rPr>
+              <w:t xml:space="preserve"> </w:t>
+            </w:r>
+            <w:proofErr w:type="spellStart"/>
+            <w:r>
+              <w:rPr>
+                <w:sz w:val="24"/>
+                <w:szCs w:val="24"/>
+                <w:lang w:val="en-US"/>
+              </w:rPr>
+              <w:t>filtro</w:t>
+            </w:r>
+            <w:proofErr w:type="spellEnd"/>
+            <w:r>
+              <w:rPr>
+                <w:sz w:val="24"/>
+                <w:szCs w:val="24"/>
+                <w:lang w:val="en-US"/>
+              </w:rPr>
+              <w:t xml:space="preserve"> “Shonen”</w:t>
+            </w:r>
+          </w:p>
+        </w:tc>
+        <w:tc>
+          <w:tcPr>
+            <w:tcW w:w="4574" w:type="dxa"/>
+            <w:tcBorders>
+              <w:top w:val="single" w:sz="4" w:space="0" w:color="auto"/>
+              <w:left w:val="single" w:sz="4" w:space="0" w:color="auto"/>
+              <w:bottom w:val="single" w:sz="4" w:space="0" w:color="auto"/>
+              <w:right w:val="single" w:sz="4" w:space="0" w:color="auto"/>
+            </w:tcBorders>
+          </w:tcPr>
+          <w:p>
+            <w:pPr>
+              <w:spacing w:after="0"/>
+            </w:pPr>
+            <w:r>
+              <w:t xml:space="preserve">Visualizzazione della pagina del catalogo in cui sono presenti tutti i prodotti della categoria </w:t>
+            </w:r>
+            <w:proofErr w:type="spellStart"/>
+            <w:r>
               <w:t>Shonen</w:t>
             </w:r>
-            <w:r>
-              <w:rPr>
-                <w:sz w:val="24"/>
-                <w:szCs w:val="24"/>
-                <w:lang w:val="en-US"/>
-              </w:rPr>
-              <w:t>”</w:t>
-            </w:r>
-          </w:p>
-        </w:tc>
-        <w:tc>
-          <w:tcPr>
-            <w:tcW w:w="4574" w:type="dxa"/>
-            <w:tcBorders>
-              <w:top w:val="single" w:sz="4" w:space="0" w:color="auto"/>
-              <w:left w:val="single" w:sz="4" w:space="0" w:color="auto"/>
-              <w:bottom w:val="single" w:sz="4" w:space="0" w:color="auto"/>
-              <w:right w:val="single" w:sz="4" w:space="0" w:color="auto"/>
-            </w:tcBorders>
-          </w:tcPr>
-          <w:p>
-            <w:pPr>
-              <w:spacing w:after="0"/>
-            </w:pPr>
-            <w:r>
-              <w:t>Visualizzazione della pagina del catalogo in cui sono presenti tutti i prodotti della categoria Shonen</w:t>
-            </w:r>
+            <w:proofErr w:type="spellEnd"/>
           </w:p>
         </w:tc>
       </w:tr>
@@ -7436,29 +7880,41 @@
                 <w:szCs w:val="24"/>
               </w:rPr>
             </w:pPr>
+            <w:proofErr w:type="spellStart"/>
             <w:r>
               <w:rPr>
                 <w:sz w:val="24"/>
                 <w:szCs w:val="24"/>
                 <w:lang w:val="en-US"/>
               </w:rPr>
-              <w:t>Selezionato filtro “</w:t>
-            </w:r>
+              <w:t>Selezionato</w:t>
+            </w:r>
+            <w:proofErr w:type="spellEnd"/>
             <w:r>
               <w:rPr>
                 <w:sz w:val="24"/>
                 <w:szCs w:val="24"/>
                 <w:lang w:val="en-US"/>
               </w:rPr>
-              <w:t>Web Comic</w:t>
-            </w:r>
+              <w:t xml:space="preserve"> </w:t>
+            </w:r>
+            <w:proofErr w:type="spellStart"/>
             <w:r>
               <w:rPr>
                 <w:sz w:val="24"/>
                 <w:szCs w:val="24"/>
                 <w:lang w:val="en-US"/>
               </w:rPr>
-              <w:t>”</w:t>
+              <w:t>filtro</w:t>
+            </w:r>
+            <w:proofErr w:type="spellEnd"/>
+            <w:r>
+              <w:rPr>
+                <w:sz w:val="24"/>
+                <w:szCs w:val="24"/>
+                <w:lang w:val="en-US"/>
+              </w:rPr>
+              <w:t xml:space="preserve"> “Web Comic”</w:t>
             </w:r>
           </w:p>
         </w:tc>
@@ -7503,22 +7959,52 @@
                 <w:szCs w:val="24"/>
               </w:rPr>
             </w:pPr>
+            <w:proofErr w:type="spellStart"/>
             <w:r>
               <w:rPr>
                 <w:sz w:val="24"/>
                 <w:szCs w:val="24"/>
                 <w:lang w:val="en-US"/>
               </w:rPr>
-              <w:t>Selezionato filtro “</w:t>
-            </w:r>
+              <w:t>Selezionato</w:t>
+            </w:r>
+            <w:proofErr w:type="spellEnd"/>
             <w:r>
               <w:rPr>
                 <w:sz w:val="24"/>
                 <w:szCs w:val="24"/>
                 <w:lang w:val="en-US"/>
               </w:rPr>
+              <w:t xml:space="preserve"> </w:t>
+            </w:r>
+            <w:proofErr w:type="spellStart"/>
+            <w:r>
+              <w:rPr>
+                <w:sz w:val="24"/>
+                <w:szCs w:val="24"/>
+                <w:lang w:val="en-US"/>
+              </w:rPr>
+              <w:t>filtro</w:t>
+            </w:r>
+            <w:proofErr w:type="spellEnd"/>
+            <w:r>
+              <w:rPr>
+                <w:sz w:val="24"/>
+                <w:szCs w:val="24"/>
+                <w:lang w:val="en-US"/>
+              </w:rPr>
+              <w:t xml:space="preserve"> “</w:t>
+            </w:r>
+            <w:proofErr w:type="spellStart"/>
+            <w:r>
+              <w:rPr>
+                <w:sz w:val="24"/>
+                <w:szCs w:val="24"/>
+                <w:lang w:val="en-US"/>
+              </w:rPr>
               <w:t>Avventura</w:t>
             </w:r>
+            <w:proofErr w:type="spellEnd"/>
             <w:r>
               <w:rPr>
                 <w:sz w:val="24"/>
@@ -7570,29 +8056,41 @@
                 <w:szCs w:val="24"/>
               </w:rPr>
             </w:pPr>
+            <w:proofErr w:type="spellStart"/>
             <w:r>
               <w:rPr>
                 <w:sz w:val="24"/>
                 <w:szCs w:val="24"/>
                 <w:lang w:val="en-US"/>
               </w:rPr>
-              <w:t>Selezionato filtro “</w:t>
-            </w:r>
+              <w:t>Selezionato</w:t>
+            </w:r>
+            <w:proofErr w:type="spellEnd"/>
             <w:r>
               <w:rPr>
                 <w:sz w:val="24"/>
                 <w:szCs w:val="24"/>
                 <w:lang w:val="en-US"/>
               </w:rPr>
-              <w:t>Azione</w:t>
-            </w:r>
+              <w:t xml:space="preserve"> </w:t>
+            </w:r>
+            <w:proofErr w:type="spellStart"/>
             <w:r>
               <w:rPr>
                 <w:sz w:val="24"/>
                 <w:szCs w:val="24"/>
                 <w:lang w:val="en-US"/>
               </w:rPr>
-              <w:t>”</w:t>
+              <w:t>filtro</w:t>
+            </w:r>
+            <w:proofErr w:type="spellEnd"/>
+            <w:r>
+              <w:rPr>
+                <w:sz w:val="24"/>
+                <w:szCs w:val="24"/>
+                <w:lang w:val="en-US"/>
+              </w:rPr>
+              <w:t xml:space="preserve"> “Azione”</w:t>
             </w:r>
           </w:p>
         </w:tc>
@@ -7637,22 +8135,52 @@
                 <w:szCs w:val="24"/>
               </w:rPr>
             </w:pPr>
+            <w:proofErr w:type="spellStart"/>
             <w:r>
               <w:rPr>
                 <w:sz w:val="24"/>
                 <w:szCs w:val="24"/>
                 <w:lang w:val="en-US"/>
               </w:rPr>
-              <w:t>Selezionato filtro “</w:t>
-            </w:r>
+              <w:t>Selezionato</w:t>
+            </w:r>
+            <w:proofErr w:type="spellEnd"/>
             <w:r>
               <w:rPr>
                 <w:sz w:val="24"/>
                 <w:szCs w:val="24"/>
                 <w:lang w:val="en-US"/>
               </w:rPr>
+              <w:t xml:space="preserve"> </w:t>
+            </w:r>
+            <w:proofErr w:type="spellStart"/>
+            <w:r>
+              <w:rPr>
+                <w:sz w:val="24"/>
+                <w:szCs w:val="24"/>
+                <w:lang w:val="en-US"/>
+              </w:rPr>
+              <w:t>filtro</w:t>
+            </w:r>
+            <w:proofErr w:type="spellEnd"/>
+            <w:r>
+              <w:rPr>
+                <w:sz w:val="24"/>
+                <w:szCs w:val="24"/>
+                <w:lang w:val="en-US"/>
+              </w:rPr>
+              <w:t xml:space="preserve"> “</w:t>
+            </w:r>
+            <w:proofErr w:type="spellStart"/>
+            <w:r>
+              <w:rPr>
+                <w:sz w:val="24"/>
+                <w:szCs w:val="24"/>
+                <w:lang w:val="en-US"/>
+              </w:rPr>
               <w:t>Combattimento</w:t>
             </w:r>
+            <w:proofErr w:type="spellEnd"/>
             <w:r>
               <w:rPr>
                 <w:sz w:val="24"/>
@@ -7704,29 +8232,41 @@
                 <w:szCs w:val="24"/>
               </w:rPr>
             </w:pPr>
+            <w:proofErr w:type="spellStart"/>
             <w:r>
               <w:rPr>
                 <w:sz w:val="24"/>
                 <w:szCs w:val="24"/>
                 <w:lang w:val="en-US"/>
               </w:rPr>
-              <w:t>Selezionato filtro “</w:t>
-            </w:r>
+              <w:t>Selezionato</w:t>
+            </w:r>
+            <w:proofErr w:type="spellEnd"/>
             <w:r>
               <w:rPr>
                 <w:sz w:val="24"/>
                 <w:szCs w:val="24"/>
                 <w:lang w:val="en-US"/>
               </w:rPr>
-              <w:t>Commedia</w:t>
-            </w:r>
+              <w:t xml:space="preserve"> </w:t>
+            </w:r>
+            <w:proofErr w:type="spellStart"/>
             <w:r>
               <w:rPr>
                 <w:sz w:val="24"/>
                 <w:szCs w:val="24"/>
                 <w:lang w:val="en-US"/>
               </w:rPr>
-              <w:t>”</w:t>
+              <w:t>filtro</w:t>
+            </w:r>
+            <w:proofErr w:type="spellEnd"/>
+            <w:r>
+              <w:rPr>
+                <w:sz w:val="24"/>
+                <w:szCs w:val="24"/>
+                <w:lang w:val="en-US"/>
+              </w:rPr>
+              <w:t xml:space="preserve"> “Commedia”</w:t>
             </w:r>
           </w:p>
         </w:tc>
@@ -7771,22 +8311,52 @@
                 <w:szCs w:val="24"/>
               </w:rPr>
             </w:pPr>
+            <w:proofErr w:type="spellStart"/>
             <w:r>
               <w:rPr>
                 <w:sz w:val="24"/>
                 <w:szCs w:val="24"/>
                 <w:lang w:val="en-US"/>
               </w:rPr>
-              <w:t>Selezionato filtro “</w:t>
-            </w:r>
+              <w:t>Selezionato</w:t>
+            </w:r>
+            <w:proofErr w:type="spellEnd"/>
             <w:r>
               <w:rPr>
                 <w:sz w:val="24"/>
                 <w:szCs w:val="24"/>
                 <w:lang w:val="en-US"/>
               </w:rPr>
+              <w:t xml:space="preserve"> </w:t>
+            </w:r>
+            <w:proofErr w:type="spellStart"/>
+            <w:r>
+              <w:rPr>
+                <w:sz w:val="24"/>
+                <w:szCs w:val="24"/>
+                <w:lang w:val="en-US"/>
+              </w:rPr>
+              <w:t>filtro</w:t>
+            </w:r>
+            <w:proofErr w:type="spellEnd"/>
+            <w:r>
+              <w:rPr>
+                <w:sz w:val="24"/>
+                <w:szCs w:val="24"/>
+                <w:lang w:val="en-US"/>
+              </w:rPr>
+              <w:t xml:space="preserve"> “</w:t>
+            </w:r>
+            <w:proofErr w:type="spellStart"/>
+            <w:r>
+              <w:rPr>
+                <w:sz w:val="24"/>
+                <w:szCs w:val="24"/>
+                <w:lang w:val="en-US"/>
+              </w:rPr>
               <w:t>Crimine</w:t>
             </w:r>
+            <w:proofErr w:type="spellEnd"/>
             <w:r>
               <w:rPr>
                 <w:sz w:val="24"/>
@@ -7838,6 +8408,7 @@
                 <w:szCs w:val="24"/>
               </w:rPr>
             </w:pPr>
+            <w:proofErr w:type="spellStart"/>
             <w:r>
               <w:rPr>
                 <w:sz w:val="24"/>
@@ -7845,16 +8416,45 @@
                 <w:lang w:val="en-US"/>
               </w:rPr>
               <w:lastRenderedPageBreak/>
-              <w:t>Selezionato filtro “</w:t>
-            </w:r>
+              <w:t>Selezionato</w:t>
+            </w:r>
+            <w:proofErr w:type="spellEnd"/>
             <w:r>
               <w:rPr>
                 <w:sz w:val="24"/>
                 <w:szCs w:val="24"/>
                 <w:lang w:val="en-US"/>
               </w:rPr>
+              <w:t xml:space="preserve"> </w:t>
+            </w:r>
+            <w:proofErr w:type="spellStart"/>
+            <w:r>
+              <w:rPr>
+                <w:sz w:val="24"/>
+                <w:szCs w:val="24"/>
+                <w:lang w:val="en-US"/>
+              </w:rPr>
+              <w:t>filtro</w:t>
+            </w:r>
+            <w:proofErr w:type="spellEnd"/>
+            <w:r>
+              <w:rPr>
+                <w:sz w:val="24"/>
+                <w:szCs w:val="24"/>
+                <w:lang w:val="en-US"/>
+              </w:rPr>
+              <w:t xml:space="preserve"> “</w:t>
+            </w:r>
+            <w:proofErr w:type="spellStart"/>
+            <w:r>
+              <w:rPr>
+                <w:sz w:val="24"/>
+                <w:szCs w:val="24"/>
+                <w:lang w:val="en-US"/>
+              </w:rPr>
               <w:t>Drammatico</w:t>
             </w:r>
+            <w:proofErr w:type="spellEnd"/>
             <w:r>
               <w:rPr>
                 <w:sz w:val="24"/>
@@ -7906,22 +8506,52 @@
                 <w:szCs w:val="24"/>
               </w:rPr>
             </w:pPr>
+            <w:proofErr w:type="spellStart"/>
             <w:r>
               <w:rPr>
                 <w:sz w:val="24"/>
                 <w:szCs w:val="24"/>
                 <w:lang w:val="en-US"/>
               </w:rPr>
-              <w:t>Selezionato filtro “</w:t>
-            </w:r>
+              <w:t>Selezionato</w:t>
+            </w:r>
+            <w:proofErr w:type="spellEnd"/>
             <w:r>
               <w:rPr>
                 <w:sz w:val="24"/>
                 <w:szCs w:val="24"/>
                 <w:lang w:val="en-US"/>
               </w:rPr>
+              <w:t xml:space="preserve"> </w:t>
+            </w:r>
+            <w:proofErr w:type="spellStart"/>
+            <w:r>
+              <w:rPr>
+                <w:sz w:val="24"/>
+                <w:szCs w:val="24"/>
+                <w:lang w:val="en-US"/>
+              </w:rPr>
+              <w:t>filtro</w:t>
+            </w:r>
+            <w:proofErr w:type="spellEnd"/>
+            <w:r>
+              <w:rPr>
+                <w:sz w:val="24"/>
+                <w:szCs w:val="24"/>
+                <w:lang w:val="en-US"/>
+              </w:rPr>
+              <w:t xml:space="preserve"> “</w:t>
+            </w:r>
+            <w:proofErr w:type="spellStart"/>
+            <w:r>
+              <w:rPr>
+                <w:sz w:val="24"/>
+                <w:szCs w:val="24"/>
+                <w:lang w:val="en-US"/>
+              </w:rPr>
               <w:t>Fantascienza</w:t>
             </w:r>
+            <w:proofErr w:type="spellEnd"/>
             <w:r>
               <w:rPr>
                 <w:sz w:val="24"/>
@@ -7973,22 +8603,52 @@
                 <w:szCs w:val="24"/>
               </w:rPr>
             </w:pPr>
+            <w:proofErr w:type="spellStart"/>
             <w:r>
               <w:rPr>
                 <w:sz w:val="24"/>
                 <w:szCs w:val="24"/>
                 <w:lang w:val="en-US"/>
               </w:rPr>
-              <w:t>Selezionato filtro “</w:t>
-            </w:r>
+              <w:t>Selezionato</w:t>
+            </w:r>
+            <w:proofErr w:type="spellEnd"/>
             <w:r>
               <w:rPr>
                 <w:sz w:val="24"/>
                 <w:szCs w:val="24"/>
                 <w:lang w:val="en-US"/>
               </w:rPr>
+              <w:t xml:space="preserve"> </w:t>
+            </w:r>
+            <w:proofErr w:type="spellStart"/>
+            <w:r>
+              <w:rPr>
+                <w:sz w:val="24"/>
+                <w:szCs w:val="24"/>
+                <w:lang w:val="en-US"/>
+              </w:rPr>
+              <w:t>filtro</w:t>
+            </w:r>
+            <w:proofErr w:type="spellEnd"/>
+            <w:r>
+              <w:rPr>
+                <w:sz w:val="24"/>
+                <w:szCs w:val="24"/>
+                <w:lang w:val="en-US"/>
+              </w:rPr>
+              <w:t xml:space="preserve"> “</w:t>
+            </w:r>
+            <w:proofErr w:type="spellStart"/>
+            <w:r>
+              <w:rPr>
+                <w:sz w:val="24"/>
+                <w:szCs w:val="24"/>
+                <w:lang w:val="en-US"/>
+              </w:rPr>
               <w:t>Fantastico</w:t>
             </w:r>
+            <w:proofErr w:type="spellEnd"/>
             <w:r>
               <w:rPr>
                 <w:sz w:val="24"/>
@@ -8040,29 +8700,41 @@
                 <w:szCs w:val="24"/>
               </w:rPr>
             </w:pPr>
+            <w:proofErr w:type="spellStart"/>
             <w:r>
               <w:rPr>
                 <w:sz w:val="24"/>
                 <w:szCs w:val="24"/>
                 <w:lang w:val="en-US"/>
               </w:rPr>
-              <w:t>Selezionato filtro “</w:t>
-            </w:r>
+              <w:t>Selezionato</w:t>
+            </w:r>
+            <w:proofErr w:type="spellEnd"/>
             <w:r>
               <w:rPr>
                 <w:sz w:val="24"/>
                 <w:szCs w:val="24"/>
                 <w:lang w:val="en-US"/>
               </w:rPr>
-              <w:t>Fantasy</w:t>
-            </w:r>
+              <w:t xml:space="preserve"> </w:t>
+            </w:r>
+            <w:proofErr w:type="spellStart"/>
             <w:r>
               <w:rPr>
                 <w:sz w:val="24"/>
                 <w:szCs w:val="24"/>
                 <w:lang w:val="en-US"/>
               </w:rPr>
-              <w:t>”</w:t>
+              <w:t>filtro</w:t>
+            </w:r>
+            <w:proofErr w:type="spellEnd"/>
+            <w:r>
+              <w:rPr>
+                <w:sz w:val="24"/>
+                <w:szCs w:val="24"/>
+                <w:lang w:val="en-US"/>
+              </w:rPr>
+              <w:t xml:space="preserve"> “Fantasy”</w:t>
             </w:r>
           </w:p>
         </w:tc>
@@ -8162,21 +8834,7 @@
                 <w:sz w:val="24"/>
                 <w:szCs w:val="24"/>
               </w:rPr>
-              <w:t>Selezionato filtro “</w:t>
-            </w:r>
-            <w:r>
-              <w:rPr>
-                <w:sz w:val="24"/>
-                <w:szCs w:val="24"/>
-              </w:rPr>
-              <w:t>Giallo</w:t>
-            </w:r>
-            <w:r>
-              <w:rPr>
-                <w:sz w:val="24"/>
-                <w:szCs w:val="24"/>
-              </w:rPr>
-              <w:t>”</w:t>
+              <w:t>Selezionato filtro “Giallo”</w:t>
             </w:r>
           </w:p>
         </w:tc>
@@ -8226,21 +8884,7 @@
                 <w:sz w:val="24"/>
                 <w:szCs w:val="24"/>
               </w:rPr>
-              <w:t>Selezionato filtro “</w:t>
-            </w:r>
-            <w:r>
-              <w:rPr>
-                <w:sz w:val="24"/>
-                <w:szCs w:val="24"/>
-              </w:rPr>
-              <w:t>Guerra</w:t>
-            </w:r>
-            <w:r>
-              <w:rPr>
-                <w:sz w:val="24"/>
-                <w:szCs w:val="24"/>
-              </w:rPr>
-              <w:t>”</w:t>
+              <w:t>Selezionato filtro “Guerra”</w:t>
             </w:r>
           </w:p>
         </w:tc>
@@ -8290,21 +8934,7 @@
                 <w:sz w:val="24"/>
                 <w:szCs w:val="24"/>
               </w:rPr>
-              <w:t>Selezionato filtro “</w:t>
-            </w:r>
-            <w:r>
-              <w:rPr>
-                <w:sz w:val="24"/>
-                <w:szCs w:val="24"/>
-              </w:rPr>
-              <w:t>Horror</w:t>
-            </w:r>
-            <w:r>
-              <w:rPr>
-                <w:sz w:val="24"/>
-                <w:szCs w:val="24"/>
-              </w:rPr>
-              <w:t>”</w:t>
+              <w:t>Selezionato filtro “Horror”</w:t>
             </w:r>
           </w:p>
         </w:tc>
@@ -8354,21 +8984,7 @@
                 <w:sz w:val="24"/>
                 <w:szCs w:val="24"/>
               </w:rPr>
-              <w:t>Selezionato filtro “</w:t>
-            </w:r>
-            <w:r>
-              <w:rPr>
-                <w:sz w:val="24"/>
-                <w:szCs w:val="24"/>
-              </w:rPr>
-              <w:t>Magia</w:t>
-            </w:r>
-            <w:r>
-              <w:rPr>
-                <w:sz w:val="24"/>
-                <w:szCs w:val="24"/>
-              </w:rPr>
-              <w:t>”</w:t>
+              <w:t>Selezionato filtro “Magia”</w:t>
             </w:r>
           </w:p>
         </w:tc>
@@ -8420,6 +9036,7 @@
               </w:rPr>
               <w:t>Selezionato filtro “</w:t>
             </w:r>
+            <w:proofErr w:type="spellStart"/>
             <w:r>
               <w:rPr>
                 <w:sz w:val="24"/>
@@ -8427,6 +9044,7 @@
               </w:rPr>
               <w:t>Mecha</w:t>
             </w:r>
+            <w:proofErr w:type="spellEnd"/>
             <w:r>
               <w:rPr>
                 <w:sz w:val="24"/>
@@ -8451,8 +9069,13 @@
               <w:spacing w:after="0"/>
             </w:pPr>
             <w:r>
-              <w:t>Visualizzazione della pagina del catalogo in cui sono presenti tutti i prodotti del genere Mecha</w:t>
-            </w:r>
+              <w:t xml:space="preserve">Visualizzazione della pagina del catalogo in cui sono presenti tutti i prodotti del genere </w:t>
+            </w:r>
+            <w:proofErr w:type="spellStart"/>
+            <w:r>
+              <w:t>Mecha</w:t>
+            </w:r>
+            <w:proofErr w:type="spellEnd"/>
           </w:p>
         </w:tc>
       </w:tr>
@@ -8482,21 +9105,7 @@
                 <w:sz w:val="24"/>
                 <w:szCs w:val="24"/>
               </w:rPr>
-              <w:t>Selezionato filtro “</w:t>
-            </w:r>
-            <w:r>
-              <w:rPr>
-                <w:sz w:val="24"/>
-                <w:szCs w:val="24"/>
-              </w:rPr>
-              <w:t>Mistero</w:t>
-            </w:r>
-            <w:r>
-              <w:rPr>
-                <w:sz w:val="24"/>
-                <w:szCs w:val="24"/>
-              </w:rPr>
-              <w:t>”</w:t>
+              <w:t>Selezionato filtro “Mistero”</w:t>
             </w:r>
           </w:p>
         </w:tc>
@@ -8546,21 +9155,7 @@
                 <w:sz w:val="24"/>
                 <w:szCs w:val="24"/>
               </w:rPr>
-              <w:t>Selezionato filtro “</w:t>
-            </w:r>
-            <w:r>
-              <w:rPr>
-                <w:sz w:val="24"/>
-                <w:szCs w:val="24"/>
-              </w:rPr>
-              <w:t>Musicale</w:t>
-            </w:r>
-            <w:r>
-              <w:rPr>
-                <w:sz w:val="24"/>
-                <w:szCs w:val="24"/>
-              </w:rPr>
-              <w:t>”</w:t>
+              <w:t>Selezionato filtro “Musicale”</w:t>
             </w:r>
           </w:p>
         </w:tc>
@@ -8610,21 +9205,7 @@
                 <w:sz w:val="24"/>
                 <w:szCs w:val="24"/>
               </w:rPr>
-              <w:t>Selezionato filtro “</w:t>
-            </w:r>
-            <w:r>
-              <w:rPr>
-                <w:sz w:val="24"/>
-                <w:szCs w:val="24"/>
-              </w:rPr>
-              <w:t>Poliziesco</w:t>
-            </w:r>
-            <w:r>
-              <w:rPr>
-                <w:sz w:val="24"/>
-                <w:szCs w:val="24"/>
-              </w:rPr>
-              <w:t>”</w:t>
+              <w:t>Selezionato filtro “Poliziesco”</w:t>
             </w:r>
           </w:p>
         </w:tc>
@@ -8674,21 +9255,7 @@
                 <w:sz w:val="24"/>
                 <w:szCs w:val="24"/>
               </w:rPr>
-              <w:t>Selezionato filtro “</w:t>
-            </w:r>
-            <w:r>
-              <w:rPr>
-                <w:sz w:val="24"/>
-                <w:szCs w:val="24"/>
-              </w:rPr>
-              <w:t>Psicologico</w:t>
-            </w:r>
-            <w:r>
-              <w:rPr>
-                <w:sz w:val="24"/>
-                <w:szCs w:val="24"/>
-              </w:rPr>
-              <w:t>”</w:t>
+              <w:t>Selezionato filtro “Psicologico”</w:t>
             </w:r>
           </w:p>
         </w:tc>
@@ -8738,21 +9305,7 @@
                 <w:sz w:val="24"/>
                 <w:szCs w:val="24"/>
               </w:rPr>
-              <w:t>Selezionato filtro “</w:t>
-            </w:r>
-            <w:r>
-              <w:rPr>
-                <w:sz w:val="24"/>
-                <w:szCs w:val="24"/>
-              </w:rPr>
-              <w:t>Scolastico</w:t>
-            </w:r>
-            <w:r>
-              <w:rPr>
-                <w:sz w:val="24"/>
-                <w:szCs w:val="24"/>
-              </w:rPr>
-              <w:t>”</w:t>
+              <w:t>Selezionato filtro “Scolastico”</w:t>
             </w:r>
           </w:p>
         </w:tc>
@@ -8802,21 +9355,7 @@
                 <w:sz w:val="24"/>
                 <w:szCs w:val="24"/>
               </w:rPr>
-              <w:t>Selezionato filtro “</w:t>
-            </w:r>
-            <w:r>
-              <w:rPr>
-                <w:sz w:val="24"/>
-                <w:szCs w:val="24"/>
-              </w:rPr>
-              <w:t>Sentimentale</w:t>
-            </w:r>
-            <w:r>
-              <w:rPr>
-                <w:sz w:val="24"/>
-                <w:szCs w:val="24"/>
-              </w:rPr>
-              <w:t>”</w:t>
+              <w:t>Selezionato filtro “Sentimentale”</w:t>
             </w:r>
           </w:p>
         </w:tc>
@@ -8866,21 +9405,7 @@
                 <w:sz w:val="24"/>
                 <w:szCs w:val="24"/>
               </w:rPr>
-              <w:t>Selezionato filtro “</w:t>
-            </w:r>
-            <w:r>
-              <w:rPr>
-                <w:sz w:val="24"/>
-                <w:szCs w:val="24"/>
-              </w:rPr>
-              <w:t>Sportivo</w:t>
-            </w:r>
-            <w:r>
-              <w:rPr>
-                <w:sz w:val="24"/>
-                <w:szCs w:val="24"/>
-              </w:rPr>
-              <w:t>”</w:t>
+              <w:t>Selezionato filtro “Sportivo”</w:t>
             </w:r>
           </w:p>
         </w:tc>
@@ -8930,21 +9455,7 @@
                 <w:sz w:val="24"/>
                 <w:szCs w:val="24"/>
               </w:rPr>
-              <w:t>Selezionato filtro “</w:t>
-            </w:r>
-            <w:r>
-              <w:rPr>
-                <w:sz w:val="24"/>
-                <w:szCs w:val="24"/>
-              </w:rPr>
-              <w:t>Storico</w:t>
-            </w:r>
-            <w:r>
-              <w:rPr>
-                <w:sz w:val="24"/>
-                <w:szCs w:val="24"/>
-              </w:rPr>
-              <w:t>”</w:t>
+              <w:t>Selezionato filtro “Storico”</w:t>
             </w:r>
           </w:p>
         </w:tc>
@@ -8999,21 +9510,7 @@
                 <w:szCs w:val="24"/>
               </w:rPr>
               <w:lastRenderedPageBreak/>
-              <w:t>Selezionato filtro “</w:t>
-            </w:r>
-            <w:r>
-              <w:rPr>
-                <w:sz w:val="24"/>
-                <w:szCs w:val="24"/>
-              </w:rPr>
-              <w:t>Supereroi</w:t>
-            </w:r>
-            <w:r>
-              <w:rPr>
-                <w:sz w:val="24"/>
-                <w:szCs w:val="24"/>
-              </w:rPr>
-              <w:t>”</w:t>
+              <w:t>Selezionato filtro “Supereroi”</w:t>
             </w:r>
           </w:p>
         </w:tc>
@@ -9063,21 +9560,7 @@
                 <w:sz w:val="24"/>
                 <w:szCs w:val="24"/>
               </w:rPr>
-              <w:t>Selezionato filtro “</w:t>
-            </w:r>
-            <w:r>
-              <w:rPr>
-                <w:sz w:val="24"/>
-                <w:szCs w:val="24"/>
-              </w:rPr>
-              <w:t>Thriller</w:t>
-            </w:r>
-            <w:r>
-              <w:rPr>
-                <w:sz w:val="24"/>
-                <w:szCs w:val="24"/>
-              </w:rPr>
-              <w:t>”</w:t>
+              <w:t>Selezionato filtro “Thriller”</w:t>
             </w:r>
           </w:p>
         </w:tc>
@@ -9764,7 +10247,15 @@
     <w:p>
       <w:r>
         <w:tab/>
-        <w:t xml:space="preserve">Quando l’utente vuole effettuare un’ordine al momento del checkout gli viene chiesto di inserire i </w:t>
+        <w:t xml:space="preserve">Quando l’utente vuole effettuare </w:t>
+      </w:r>
+      <w:proofErr w:type="spellStart"/>
+      <w:r>
+        <w:t>un’ordine</w:t>
+      </w:r>
+      <w:proofErr w:type="spellEnd"/>
+      <w:r>
+        <w:t xml:space="preserve"> al momento del checkout gli viene chiesto di inserire i </w:t>
       </w:r>
       <w:r>
         <w:tab/>
@@ -9987,56 +10478,7 @@
                 <w:sz w:val="24"/>
                 <w:szCs w:val="24"/>
               </w:rPr>
-              <w:t>pagamento con box del numero di carta</w:t>
-            </w:r>
-            <w:r>
-              <w:rPr>
-                <w:sz w:val="24"/>
-                <w:szCs w:val="24"/>
-              </w:rPr>
-              <w:t>,</w:t>
-            </w:r>
-            <w:r>
-              <w:rPr>
-                <w:sz w:val="24"/>
-                <w:szCs w:val="24"/>
-              </w:rPr>
-              <w:t xml:space="preserve"> del CVV </w:t>
-            </w:r>
-            <w:r>
-              <w:rPr>
-                <w:sz w:val="24"/>
-                <w:szCs w:val="24"/>
-              </w:rPr>
-              <w:t xml:space="preserve">e della data di scadenza </w:t>
-            </w:r>
-            <w:r>
-              <w:rPr>
-                <w:sz w:val="24"/>
-                <w:szCs w:val="24"/>
-              </w:rPr>
-              <w:t>illuminat</w:t>
-            </w:r>
-            <w:r>
-              <w:rPr>
-                <w:sz w:val="24"/>
-                <w:szCs w:val="24"/>
-              </w:rPr>
-              <w:t>i</w:t>
-            </w:r>
-            <w:r>
-              <w:rPr>
-                <w:sz w:val="24"/>
-                <w:szCs w:val="24"/>
-              </w:rPr>
-              <w:t xml:space="preserve"> di rosso con </w:t>
-            </w:r>
-            <w:r>
-              <w:rPr>
-                <w:sz w:val="24"/>
-                <w:szCs w:val="24"/>
-              </w:rPr>
-              <w:t xml:space="preserve">i </w:t>
+              <w:t xml:space="preserve">pagamento con box del numero di carta, del CVV e della data di scadenza illuminati di rosso con i </w:t>
             </w:r>
             <w:r>
               <w:rPr>
@@ -10121,7 +10563,33 @@
                 <w:lang w:eastAsia="it-IT"/>
                 <w14:ligatures w14:val="none"/>
               </w:rPr>
-              <w:t>Il numero del CVV deve essere lungo 3 caratteri e contenere solo numeri.</w:t>
+              <w:t xml:space="preserve">Il numero del CVV deve essere lungo </w:t>
+            </w:r>
+            <w:proofErr w:type="gramStart"/>
+            <w:r>
+              <w:rPr>
+                <w:rFonts w:eastAsia="Times New Roman" w:cstheme="minorHAnsi"/>
+                <w:color w:val="000000" w:themeColor="text1"/>
+                <w:kern w:val="0"/>
+                <w:sz w:val="24"/>
+                <w:szCs w:val="24"/>
+                <w:lang w:eastAsia="it-IT"/>
+                <w14:ligatures w14:val="none"/>
+              </w:rPr>
+              <w:t>3</w:t>
+            </w:r>
+            <w:proofErr w:type="gramEnd"/>
+            <w:r>
+              <w:rPr>
+                <w:rFonts w:eastAsia="Times New Roman" w:cstheme="minorHAnsi"/>
+                <w:color w:val="000000" w:themeColor="text1"/>
+                <w:kern w:val="0"/>
+                <w:sz w:val="24"/>
+                <w:szCs w:val="24"/>
+                <w:lang w:eastAsia="it-IT"/>
+                <w14:ligatures w14:val="none"/>
+              </w:rPr>
+              <w:t xml:space="preserve"> caratteri e contenere solo numeri.</w:t>
             </w:r>
             <w:r>
               <w:rPr>
@@ -10276,21 +10744,7 @@
                 <w:sz w:val="24"/>
                 <w:szCs w:val="24"/>
               </w:rPr>
-              <w:t xml:space="preserve">pagamento con box del numero di carta, del CVV e della data di scadenza illuminati di rosso con i </w:t>
-            </w:r>
-            <w:r>
-              <w:rPr>
-                <w:sz w:val="24"/>
-                <w:szCs w:val="24"/>
-              </w:rPr>
-              <w:t>seguenti</w:t>
-            </w:r>
-            <w:r>
-              <w:rPr>
-                <w:sz w:val="24"/>
-                <w:szCs w:val="24"/>
-              </w:rPr>
-              <w:t xml:space="preserve"> errori:</w:t>
+              <w:t>pagamento con box del numero di carta, del CVV e della data di scadenza illuminati di rosso con i seguenti errori:</w:t>
             </w:r>
           </w:p>
           <w:p>
@@ -10322,7 +10776,33 @@
                 <w:lang w:eastAsia="it-IT"/>
                 <w14:ligatures w14:val="none"/>
               </w:rPr>
-              <w:t>Il numero del CVV deve essere lungo 3 caratteri e contenere solo numeri.</w:t>
+              <w:t xml:space="preserve">Il numero del CVV deve essere lungo </w:t>
+            </w:r>
+            <w:proofErr w:type="gramStart"/>
+            <w:r>
+              <w:rPr>
+                <w:rFonts w:eastAsia="Times New Roman" w:cstheme="minorHAnsi"/>
+                <w:color w:val="000000" w:themeColor="text1"/>
+                <w:kern w:val="0"/>
+                <w:sz w:val="24"/>
+                <w:szCs w:val="24"/>
+                <w:lang w:eastAsia="it-IT"/>
+                <w14:ligatures w14:val="none"/>
+              </w:rPr>
+              <w:t>3</w:t>
+            </w:r>
+            <w:proofErr w:type="gramEnd"/>
+            <w:r>
+              <w:rPr>
+                <w:rFonts w:eastAsia="Times New Roman" w:cstheme="minorHAnsi"/>
+                <w:color w:val="000000" w:themeColor="text1"/>
+                <w:kern w:val="0"/>
+                <w:sz w:val="24"/>
+                <w:szCs w:val="24"/>
+                <w:lang w:eastAsia="it-IT"/>
+                <w14:ligatures w14:val="none"/>
+              </w:rPr>
+              <w:t xml:space="preserve"> caratteri e contenere solo numeri.</w:t>
             </w:r>
             <w:r>
               <w:rPr>
@@ -10404,14 +10884,7 @@
                 <w:sz w:val="24"/>
                 <w:szCs w:val="24"/>
               </w:rPr>
-              <w:t xml:space="preserve">Formato carta di credito </w:t>
-            </w:r>
-            <w:r>
-              <w:rPr>
-                <w:sz w:val="24"/>
-                <w:szCs w:val="24"/>
-              </w:rPr>
-              <w:t>errato</w:t>
+              <w:t>Formato carta di credito errato</w:t>
             </w:r>
           </w:p>
           <w:p>
@@ -10428,14 +10901,7 @@
                 <w:sz w:val="24"/>
                 <w:szCs w:val="24"/>
               </w:rPr>
-              <w:t xml:space="preserve">Formato CVV </w:t>
-            </w:r>
-            <w:r>
-              <w:rPr>
-                <w:sz w:val="24"/>
-                <w:szCs w:val="24"/>
-              </w:rPr>
-              <w:t>corretto</w:t>
+              <w:t>Formato CVV corretto</w:t>
             </w:r>
           </w:p>
           <w:p>
@@ -10577,14 +11043,7 @@
                 <w:sz w:val="24"/>
                 <w:szCs w:val="24"/>
               </w:rPr>
-              <w:t xml:space="preserve">Formato CVV </w:t>
-            </w:r>
-            <w:r>
-              <w:rPr>
-                <w:sz w:val="24"/>
-                <w:szCs w:val="24"/>
-              </w:rPr>
-              <w:t>errato</w:t>
+              <w:t>Formato CVV errato</w:t>
             </w:r>
           </w:p>
           <w:p>
@@ -10601,14 +11060,7 @@
                 <w:sz w:val="24"/>
                 <w:szCs w:val="24"/>
               </w:rPr>
-              <w:t xml:space="preserve">Formato data di scadenza </w:t>
-            </w:r>
-            <w:r>
-              <w:rPr>
-                <w:sz w:val="24"/>
-                <w:szCs w:val="24"/>
-              </w:rPr>
-              <w:t>corretto</w:t>
+              <w:t>Formato data di scadenza corretto</w:t>
             </w:r>
           </w:p>
         </w:tc>
@@ -10713,7 +11165,33 @@
                 <w:lang w:eastAsia="it-IT"/>
                 <w14:ligatures w14:val="none"/>
               </w:rPr>
-              <w:t>Il numero del CVV deve essere lungo 3 caratteri e contenere solo numeri.</w:t>
+              <w:t xml:space="preserve">Il numero del CVV deve essere lungo </w:t>
+            </w:r>
+            <w:proofErr w:type="gramStart"/>
+            <w:r>
+              <w:rPr>
+                <w:rFonts w:eastAsia="Times New Roman" w:cstheme="minorHAnsi"/>
+                <w:color w:val="000000" w:themeColor="text1"/>
+                <w:kern w:val="0"/>
+                <w:sz w:val="24"/>
+                <w:szCs w:val="24"/>
+                <w:lang w:eastAsia="it-IT"/>
+                <w14:ligatures w14:val="none"/>
+              </w:rPr>
+              <w:t>3</w:t>
+            </w:r>
+            <w:proofErr w:type="gramEnd"/>
+            <w:r>
+              <w:rPr>
+                <w:rFonts w:eastAsia="Times New Roman" w:cstheme="minorHAnsi"/>
+                <w:color w:val="000000" w:themeColor="text1"/>
+                <w:kern w:val="0"/>
+                <w:sz w:val="24"/>
+                <w:szCs w:val="24"/>
+                <w:lang w:eastAsia="it-IT"/>
+                <w14:ligatures w14:val="none"/>
+              </w:rPr>
+              <w:t xml:space="preserve"> caratteri e contenere solo numeri.</w:t>
             </w:r>
             <w:r>
               <w:rPr>
@@ -10773,14 +11251,7 @@
                 <w:sz w:val="24"/>
                 <w:szCs w:val="24"/>
               </w:rPr>
-              <w:t xml:space="preserve">Formato CVV </w:t>
-            </w:r>
-            <w:r>
-              <w:rPr>
-                <w:sz w:val="24"/>
-                <w:szCs w:val="24"/>
-              </w:rPr>
-              <w:t>corretto</w:t>
+              <w:t>Formato CVV corretto</w:t>
             </w:r>
           </w:p>
           <w:p>
@@ -10831,21 +11302,7 @@
                 <w:sz w:val="24"/>
                 <w:szCs w:val="24"/>
               </w:rPr>
-              <w:t xml:space="preserve">pagamento con box del numero di carta, del CVV e della data di scadenza illuminati di rosso con i </w:t>
-            </w:r>
-            <w:r>
-              <w:rPr>
-                <w:sz w:val="24"/>
-                <w:szCs w:val="24"/>
-              </w:rPr>
-              <w:t>seguenti</w:t>
-            </w:r>
-            <w:r>
-              <w:rPr>
-                <w:sz w:val="24"/>
-                <w:szCs w:val="24"/>
-              </w:rPr>
-              <w:t xml:space="preserve"> errori:</w:t>
+              <w:t>pagamento con box del numero di carta, del CVV e della data di scadenza illuminati di rosso con i seguenti errori:</w:t>
             </w:r>
           </w:p>
           <w:p>
@@ -10935,14 +11392,7 @@
                 <w:sz w:val="24"/>
                 <w:szCs w:val="24"/>
               </w:rPr>
-              <w:t>Formato CVV</w:t>
-            </w:r>
-            <w:r>
-              <w:rPr>
-                <w:sz w:val="24"/>
-                <w:szCs w:val="24"/>
-              </w:rPr>
-              <w:t xml:space="preserve"> errato</w:t>
+              <w:t>Formato CVV errato</w:t>
             </w:r>
           </w:p>
           <w:p>
@@ -10959,21 +11409,7 @@
                 <w:sz w:val="24"/>
                 <w:szCs w:val="24"/>
               </w:rPr>
-              <w:t xml:space="preserve">Formato data di scadenza </w:t>
-            </w:r>
-            <w:r>
-              <w:rPr>
-                <w:sz w:val="24"/>
-                <w:szCs w:val="24"/>
-              </w:rPr>
-              <w:t>corret</w:t>
-            </w:r>
-            <w:r>
-              <w:rPr>
-                <w:sz w:val="24"/>
-                <w:szCs w:val="24"/>
-              </w:rPr>
-              <w:t>to</w:t>
+              <w:t>Formato data di scadenza corretto</w:t>
             </w:r>
           </w:p>
         </w:tc>
@@ -11039,7 +11475,33 @@
                 <w:lang w:eastAsia="it-IT"/>
                 <w14:ligatures w14:val="none"/>
               </w:rPr>
-              <w:t>Il numero del CVV deve essere lungo 3 caratteri e contenere solo numeri.</w:t>
+              <w:t xml:space="preserve">Il numero del CVV deve essere lungo </w:t>
+            </w:r>
+            <w:proofErr w:type="gramStart"/>
+            <w:r>
+              <w:rPr>
+                <w:rFonts w:eastAsia="Times New Roman" w:cstheme="minorHAnsi"/>
+                <w:color w:val="000000" w:themeColor="text1"/>
+                <w:kern w:val="0"/>
+                <w:sz w:val="24"/>
+                <w:szCs w:val="24"/>
+                <w:lang w:eastAsia="it-IT"/>
+                <w14:ligatures w14:val="none"/>
+              </w:rPr>
+              <w:t>3</w:t>
+            </w:r>
+            <w:proofErr w:type="gramEnd"/>
+            <w:r>
+              <w:rPr>
+                <w:rFonts w:eastAsia="Times New Roman" w:cstheme="minorHAnsi"/>
+                <w:color w:val="000000" w:themeColor="text1"/>
+                <w:kern w:val="0"/>
+                <w:sz w:val="24"/>
+                <w:szCs w:val="24"/>
+                <w:lang w:eastAsia="it-IT"/>
+                <w14:ligatures w14:val="none"/>
+              </w:rPr>
+              <w:t xml:space="preserve"> caratteri e contenere solo numeri.</w:t>
             </w:r>
             <w:r>
               <w:rPr>
@@ -11082,14 +11544,7 @@
                 <w:sz w:val="24"/>
                 <w:szCs w:val="24"/>
               </w:rPr>
-              <w:t xml:space="preserve">Formato carta di credito </w:t>
-            </w:r>
-            <w:r>
-              <w:rPr>
-                <w:sz w:val="24"/>
-                <w:szCs w:val="24"/>
-              </w:rPr>
-              <w:t>errato</w:t>
+              <w:t>Formato carta di credito errato</w:t>
             </w:r>
           </w:p>
           <w:p>
@@ -11106,14 +11561,7 @@
                 <w:sz w:val="24"/>
                 <w:szCs w:val="24"/>
               </w:rPr>
-              <w:t xml:space="preserve">Formato CVV </w:t>
-            </w:r>
-            <w:r>
-              <w:rPr>
-                <w:sz w:val="24"/>
-                <w:szCs w:val="24"/>
-              </w:rPr>
-              <w:t>corretto</w:t>
+              <w:t>Formato CVV corretto</w:t>
             </w:r>
           </w:p>
           <w:p>
@@ -11237,14 +11685,7 @@
                 <w:sz w:val="24"/>
                 <w:szCs w:val="24"/>
               </w:rPr>
-              <w:t xml:space="preserve">Formato carta di credito </w:t>
-            </w:r>
-            <w:r>
-              <w:rPr>
-                <w:sz w:val="24"/>
-                <w:szCs w:val="24"/>
-              </w:rPr>
-              <w:t>corretto</w:t>
+              <w:t>Formato carta di credito corretto</w:t>
             </w:r>
           </w:p>
           <w:p>
@@ -11356,7 +11797,19 @@
     <w:p>
       <w:r>
         <w:tab/>
-        <w:t>email,password,nome,cognome,Indirizzo, città, CAP, provincia</w:t>
+      </w:r>
+      <w:proofErr w:type="spellStart"/>
+      <w:proofErr w:type="gramStart"/>
+      <w:r>
+        <w:t>email,password</w:t>
+      </w:r>
+      <w:proofErr w:type="gramEnd"/>
+      <w:r>
+        <w:t>,nome,cognome,Indirizzo</w:t>
+      </w:r>
+      <w:proofErr w:type="spellEnd"/>
+      <w:r>
+        <w:t>, città, CAP, provincia</w:t>
       </w:r>
     </w:p>
     <w:p>
@@ -11394,7 +11847,15 @@
         <w:t>rimane invariato e verranno modificati solo i campi dove sono stati inseriti dei valori</w:t>
       </w:r>
       <w:r>
-        <w:t xml:space="preserve">; tuttavia per </w:t>
+        <w:t xml:space="preserve">; </w:t>
+      </w:r>
+      <w:proofErr w:type="gramStart"/>
+      <w:r>
+        <w:t>tuttavia</w:t>
+      </w:r>
+      <w:proofErr w:type="gramEnd"/>
+      <w:r>
+        <w:t xml:space="preserve"> per </w:t>
       </w:r>
       <w:r>
         <w:tab/>
@@ -11528,12 +11989,21 @@
                 <w:szCs w:val="24"/>
               </w:rPr>
             </w:pPr>
-            <w:r>
-              <w:rPr>
-                <w:sz w:val="24"/>
-                <w:szCs w:val="24"/>
-              </w:rPr>
-              <w:t>Email non presente nel database e tutti i campi formattati correttamente</w:t>
+            <w:proofErr w:type="gramStart"/>
+            <w:r>
+              <w:rPr>
+                <w:sz w:val="24"/>
+                <w:szCs w:val="24"/>
+              </w:rPr>
+              <w:t>Email</w:t>
+            </w:r>
+            <w:proofErr w:type="gramEnd"/>
+            <w:r>
+              <w:rPr>
+                <w:sz w:val="24"/>
+                <w:szCs w:val="24"/>
+              </w:rPr>
+              <w:t xml:space="preserve"> non presente nel database e tutti i campi formattati correttamente</w:t>
             </w:r>
           </w:p>
         </w:tc>
@@ -11673,12 +12143,21 @@
                 <w:szCs w:val="24"/>
               </w:rPr>
             </w:pPr>
-            <w:r>
-              <w:rPr>
-                <w:sz w:val="24"/>
-                <w:szCs w:val="24"/>
-              </w:rPr>
-              <w:t>Email presente nel Database</w:t>
+            <w:proofErr w:type="gramStart"/>
+            <w:r>
+              <w:rPr>
+                <w:sz w:val="24"/>
+                <w:szCs w:val="24"/>
+              </w:rPr>
+              <w:t>Email</w:t>
+            </w:r>
+            <w:proofErr w:type="gramEnd"/>
+            <w:r>
+              <w:rPr>
+                <w:sz w:val="24"/>
+                <w:szCs w:val="24"/>
+              </w:rPr>
+              <w:t xml:space="preserve"> presente nel Database</w:t>
             </w:r>
           </w:p>
         </w:tc>
@@ -11875,12 +12354,21 @@
                 <w:szCs w:val="24"/>
               </w:rPr>
             </w:pPr>
-            <w:r>
-              <w:rPr>
-                <w:sz w:val="24"/>
-                <w:szCs w:val="24"/>
-              </w:rPr>
-              <w:t>Email non presente nel Database</w:t>
+            <w:proofErr w:type="gramStart"/>
+            <w:r>
+              <w:rPr>
+                <w:sz w:val="24"/>
+                <w:szCs w:val="24"/>
+              </w:rPr>
+              <w:t>Email</w:t>
+            </w:r>
+            <w:proofErr w:type="gramEnd"/>
+            <w:r>
+              <w:rPr>
+                <w:sz w:val="24"/>
+                <w:szCs w:val="24"/>
+              </w:rPr>
+              <w:t xml:space="preserve"> non presente nel Database</w:t>
             </w:r>
           </w:p>
           <w:p>
@@ -11950,12 +12438,21 @@
                 <w:szCs w:val="24"/>
               </w:rPr>
             </w:pPr>
-            <w:r>
-              <w:rPr>
-                <w:sz w:val="24"/>
-                <w:szCs w:val="24"/>
-              </w:rPr>
-              <w:t>Email non presente nel Database</w:t>
+            <w:proofErr w:type="gramStart"/>
+            <w:r>
+              <w:rPr>
+                <w:sz w:val="24"/>
+                <w:szCs w:val="24"/>
+              </w:rPr>
+              <w:t>Email</w:t>
+            </w:r>
+            <w:proofErr w:type="gramEnd"/>
+            <w:r>
+              <w:rPr>
+                <w:sz w:val="24"/>
+                <w:szCs w:val="24"/>
+              </w:rPr>
+              <w:t xml:space="preserve"> non presente nel Database</w:t>
             </w:r>
           </w:p>
           <w:p>
@@ -11972,21 +12469,7 @@
                 <w:sz w:val="24"/>
                 <w:szCs w:val="24"/>
               </w:rPr>
-              <w:t>Tutti i campi modificati eccetto il campo “</w:t>
-            </w:r>
-            <w:r>
-              <w:rPr>
-                <w:sz w:val="24"/>
-                <w:szCs w:val="24"/>
-              </w:rPr>
-              <w:t>cog</w:t>
-            </w:r>
-            <w:r>
-              <w:rPr>
-                <w:sz w:val="24"/>
-                <w:szCs w:val="24"/>
-              </w:rPr>
-              <w:t>nome”</w:t>
+              <w:t>Tutti i campi modificati eccetto il campo “cognome”</w:t>
             </w:r>
           </w:p>
         </w:tc>
@@ -12058,21 +12541,7 @@
                 <w:sz w:val="24"/>
                 <w:szCs w:val="24"/>
               </w:rPr>
-              <w:t>Tutti i campi modificati eccetto il campo “</w:t>
-            </w:r>
-            <w:r>
-              <w:rPr>
-                <w:sz w:val="24"/>
-                <w:szCs w:val="24"/>
-              </w:rPr>
-              <w:t>email</w:t>
-            </w:r>
-            <w:r>
-              <w:rPr>
-                <w:sz w:val="24"/>
-                <w:szCs w:val="24"/>
-              </w:rPr>
-              <w:t>”</w:t>
+              <w:t>Tutti i campi modificati eccetto il campo “email”</w:t>
             </w:r>
           </w:p>
         </w:tc>
@@ -12101,6 +12570,7 @@
               </w:rPr>
               <w:t xml:space="preserve">Profilo correttamente aggiornato per tutti i campi eccetto </w:t>
             </w:r>
+            <w:proofErr w:type="gramStart"/>
             <w:r>
               <w:rPr>
                 <w:sz w:val="24"/>
@@ -12108,6 +12578,7 @@
               </w:rPr>
               <w:t>l’email</w:t>
             </w:r>
+            <w:proofErr w:type="gramEnd"/>
             <w:r>
               <w:rPr>
                 <w:sz w:val="24"/>
@@ -12139,12 +12610,21 @@
                 <w:szCs w:val="24"/>
               </w:rPr>
             </w:pPr>
-            <w:r>
-              <w:rPr>
-                <w:sz w:val="24"/>
-                <w:szCs w:val="24"/>
-              </w:rPr>
-              <w:t>Email non presente nel Database</w:t>
+            <w:proofErr w:type="gramStart"/>
+            <w:r>
+              <w:rPr>
+                <w:sz w:val="24"/>
+                <w:szCs w:val="24"/>
+              </w:rPr>
+              <w:t>Email</w:t>
+            </w:r>
+            <w:proofErr w:type="gramEnd"/>
+            <w:r>
+              <w:rPr>
+                <w:sz w:val="24"/>
+                <w:szCs w:val="24"/>
+              </w:rPr>
+              <w:t xml:space="preserve"> non presente nel Database</w:t>
             </w:r>
           </w:p>
           <w:p>
@@ -12161,21 +12641,7 @@
                 <w:sz w:val="24"/>
                 <w:szCs w:val="24"/>
               </w:rPr>
-              <w:t>Tutti i campi modificati eccetto il campo “</w:t>
-            </w:r>
-            <w:r>
-              <w:rPr>
-                <w:sz w:val="24"/>
-                <w:szCs w:val="24"/>
-              </w:rPr>
-              <w:t>indirizzo</w:t>
-            </w:r>
-            <w:r>
-              <w:rPr>
-                <w:sz w:val="24"/>
-                <w:szCs w:val="24"/>
-              </w:rPr>
-              <w:t>”</w:t>
+              <w:t>Tutti i campi modificati eccetto il campo “indirizzo”</w:t>
             </w:r>
           </w:p>
         </w:tc>
@@ -12228,12 +12694,21 @@
                 <w:szCs w:val="24"/>
               </w:rPr>
             </w:pPr>
-            <w:r>
-              <w:rPr>
-                <w:sz w:val="24"/>
-                <w:szCs w:val="24"/>
-              </w:rPr>
-              <w:t>Email non presente nel Database</w:t>
+            <w:proofErr w:type="gramStart"/>
+            <w:r>
+              <w:rPr>
+                <w:sz w:val="24"/>
+                <w:szCs w:val="24"/>
+              </w:rPr>
+              <w:t>Email</w:t>
+            </w:r>
+            <w:proofErr w:type="gramEnd"/>
+            <w:r>
+              <w:rPr>
+                <w:sz w:val="24"/>
+                <w:szCs w:val="24"/>
+              </w:rPr>
+              <w:t xml:space="preserve"> non presente nel Database</w:t>
             </w:r>
           </w:p>
           <w:p>
@@ -12251,21 +12726,7 @@
                 <w:szCs w:val="24"/>
               </w:rPr>
               <w:lastRenderedPageBreak/>
-              <w:t>Tutti i campi modificati eccetto il campo “</w:t>
-            </w:r>
-            <w:r>
-              <w:rPr>
-                <w:sz w:val="24"/>
-                <w:szCs w:val="24"/>
-              </w:rPr>
-              <w:t>città</w:t>
-            </w:r>
-            <w:r>
-              <w:rPr>
-                <w:sz w:val="24"/>
-                <w:szCs w:val="24"/>
-              </w:rPr>
-              <w:t>”</w:t>
+              <w:t>Tutti i campi modificati eccetto il campo “città”</w:t>
             </w:r>
           </w:p>
         </w:tc>
@@ -12327,13 +12788,22 @@
                 <w:szCs w:val="24"/>
               </w:rPr>
             </w:pPr>
+            <w:proofErr w:type="gramStart"/>
             <w:r>
               <w:rPr>
                 <w:sz w:val="24"/>
                 <w:szCs w:val="24"/>
               </w:rPr>
               <w:lastRenderedPageBreak/>
-              <w:t>Email non presente nel Database</w:t>
+              <w:t>Email</w:t>
+            </w:r>
+            <w:proofErr w:type="gramEnd"/>
+            <w:r>
+              <w:rPr>
+                <w:sz w:val="24"/>
+                <w:szCs w:val="24"/>
+              </w:rPr>
+              <w:t xml:space="preserve"> non presente nel Database</w:t>
             </w:r>
           </w:p>
           <w:p>
@@ -12350,21 +12820,7 @@
                 <w:sz w:val="24"/>
                 <w:szCs w:val="24"/>
               </w:rPr>
-              <w:t>Tutti i campi modificati eccetto il campo “</w:t>
-            </w:r>
-            <w:r>
-              <w:rPr>
-                <w:sz w:val="24"/>
-                <w:szCs w:val="24"/>
-              </w:rPr>
-              <w:t>CAP</w:t>
-            </w:r>
-            <w:r>
-              <w:rPr>
-                <w:sz w:val="24"/>
-                <w:szCs w:val="24"/>
-              </w:rPr>
-              <w:t>”</w:t>
+              <w:t>Tutti i campi modificati eccetto il campo “CAP”</w:t>
             </w:r>
           </w:p>
         </w:tc>
@@ -12417,12 +12873,21 @@
                 <w:szCs w:val="24"/>
               </w:rPr>
             </w:pPr>
-            <w:r>
-              <w:rPr>
-                <w:sz w:val="24"/>
-                <w:szCs w:val="24"/>
-              </w:rPr>
-              <w:t>Email non presente nel Database</w:t>
+            <w:proofErr w:type="gramStart"/>
+            <w:r>
+              <w:rPr>
+                <w:sz w:val="24"/>
+                <w:szCs w:val="24"/>
+              </w:rPr>
+              <w:t>Email</w:t>
+            </w:r>
+            <w:proofErr w:type="gramEnd"/>
+            <w:r>
+              <w:rPr>
+                <w:sz w:val="24"/>
+                <w:szCs w:val="24"/>
+              </w:rPr>
+              <w:t xml:space="preserve"> non presente nel Database</w:t>
             </w:r>
           </w:p>
           <w:p>
@@ -12439,21 +12904,7 @@
                 <w:sz w:val="24"/>
                 <w:szCs w:val="24"/>
               </w:rPr>
-              <w:t>Tutti i campi modificati eccetto il campo “</w:t>
-            </w:r>
-            <w:r>
-              <w:rPr>
-                <w:sz w:val="24"/>
-                <w:szCs w:val="24"/>
-              </w:rPr>
-              <w:t>provincia</w:t>
-            </w:r>
-            <w:r>
-              <w:rPr>
-                <w:sz w:val="24"/>
-                <w:szCs w:val="24"/>
-              </w:rPr>
-              <w:t>”</w:t>
+              <w:t>Tutti i campi modificati eccetto il campo “provincia”</w:t>
             </w:r>
           </w:p>
         </w:tc>
@@ -12506,12 +12957,21 @@
                 <w:szCs w:val="24"/>
               </w:rPr>
             </w:pPr>
-            <w:r>
-              <w:rPr>
-                <w:sz w:val="24"/>
-                <w:szCs w:val="24"/>
-              </w:rPr>
-              <w:t>Email non presente nel Database</w:t>
+            <w:proofErr w:type="gramStart"/>
+            <w:r>
+              <w:rPr>
+                <w:sz w:val="24"/>
+                <w:szCs w:val="24"/>
+              </w:rPr>
+              <w:t>Email</w:t>
+            </w:r>
+            <w:proofErr w:type="gramEnd"/>
+            <w:r>
+              <w:rPr>
+                <w:sz w:val="24"/>
+                <w:szCs w:val="24"/>
+              </w:rPr>
+              <w:t xml:space="preserve"> non presente nel Database</w:t>
             </w:r>
           </w:p>
           <w:p>
@@ -12631,8 +13091,13 @@
         <w:t xml:space="preserve"> </w:t>
       </w:r>
       <w:r>
-        <w:t>ordine in :</w:t>
-      </w:r>
+        <w:t xml:space="preserve">ordine </w:t>
+      </w:r>
+      <w:proofErr w:type="gramStart"/>
+      <w:r>
+        <w:t>in :</w:t>
+      </w:r>
+      <w:proofErr w:type="gramEnd"/>
     </w:p>
     <w:p>
       <w:pPr>
@@ -12821,13 +13286,7 @@
               <w:jc w:val="center"/>
             </w:pPr>
             <w:r>
-              <w:t>Il gestore degli ordini seleziona “</w:t>
-            </w:r>
-            <w:r>
-              <w:t>Spedito</w:t>
-            </w:r>
-            <w:r>
-              <w:t>”</w:t>
+              <w:t>Il gestore degli ordini seleziona “Spedito”</w:t>
             </w:r>
           </w:p>
         </w:tc>
@@ -12868,13 +13327,7 @@
               <w:jc w:val="center"/>
             </w:pPr>
             <w:r>
-              <w:t>Il gestore degli ordini seleziona “</w:t>
-            </w:r>
-            <w:r>
-              <w:t>Annullato</w:t>
-            </w:r>
-            <w:r>
-              <w:t>”</w:t>
+              <w:t>Il gestore degli ordini seleziona “Annullato”</w:t>
             </w:r>
           </w:p>
         </w:tc>
@@ -12929,8 +13382,21 @@
     <w:p>
       <w:r>
         <w:tab/>
-        <w:t>Parametri: Data Iniziale, Data finale, id_utente, stato_ordine</w:t>
-      </w:r>
+        <w:t xml:space="preserve">Parametri: Data Iniziale, Data finale, </w:t>
+      </w:r>
+      <w:proofErr w:type="spellStart"/>
+      <w:r>
+        <w:t>id_utente</w:t>
+      </w:r>
+      <w:proofErr w:type="spellEnd"/>
+      <w:r>
+        <w:t xml:space="preserve">, </w:t>
+      </w:r>
+      <w:proofErr w:type="spellStart"/>
+      <w:r>
+        <w:t>stato_ordine</w:t>
+      </w:r>
+      <w:proofErr w:type="spellEnd"/>
     </w:p>
     <w:p>
       <w:r>
@@ -13940,16 +14406,7 @@
               <w:jc w:val="center"/>
             </w:pPr>
             <w:r>
-              <w:t>Tutti i campi</w:t>
-            </w:r>
-            <w:r>
-              <w:t xml:space="preserve"> formattati correttamente ad eccezione del campo “</w:t>
-            </w:r>
-            <w:r>
-              <w:t>ISBN</w:t>
-            </w:r>
-            <w:r>
-              <w:t>”</w:t>
+              <w:t>Tutti i campi formattati correttamente ad eccezione del campo “ISBN”</w:t>
             </w:r>
           </w:p>
         </w:tc>
@@ -13968,13 +14425,7 @@
               <w:spacing w:after="0"/>
             </w:pPr>
             <w:r>
-              <w:t>Visualizzazione della pagina di aggiunta di un prodotto al catalogo con messaggio d’errore “inserire un ISBN valido</w:t>
-            </w:r>
-            <w:r>
-              <w:t xml:space="preserve"> composto da 17 cifre numeriche</w:t>
-            </w:r>
-            <w:r>
-              <w:t>”</w:t>
+              <w:t>Visualizzazione della pagina di aggiunta di un prodotto al catalogo con messaggio d’errore “inserire un ISBN valido composto da 17 cifre numeriche”</w:t>
             </w:r>
           </w:p>
         </w:tc>
@@ -14060,10 +14511,7 @@
               <w:jc w:val="center"/>
             </w:pPr>
             <w:r>
-              <w:t>Tutti i campi compilati e formattati correttamente ad eccezione del campo “</w:t>
-            </w:r>
-            <w:r>
-              <w:t>autor</w:t>
+              <w:t>Tutti i campi compilati e formattati correttamente ad eccezione del campo “autor</w:t>
             </w:r>
             <w:r>
               <w:t>e</w:t>
@@ -14120,13 +14568,7 @@
               <w:jc w:val="center"/>
             </w:pPr>
             <w:r>
-              <w:t>Tutti i campi compilati e formattati correttamente ad eccezione del campo “</w:t>
-            </w:r>
-            <w:r>
-              <w:t>descrizione</w:t>
-            </w:r>
-            <w:r>
-              <w:t>”</w:t>
+              <w:t>Tutti i campi compilati e formattati correttamente ad eccezione del campo “descrizione”</w:t>
             </w:r>
           </w:p>
         </w:tc>
@@ -14181,13 +14623,7 @@
             </w:r>
             <w:r>
               <w:lastRenderedPageBreak/>
-              <w:t>correttamente ad eccezione del campo “</w:t>
-            </w:r>
-            <w:r>
-              <w:t>File</w:t>
-            </w:r>
-            <w:r>
-              <w:t>”</w:t>
+              <w:t>correttamente ad eccezione del campo “File”</w:t>
             </w:r>
           </w:p>
         </w:tc>
@@ -14265,10 +14701,7 @@
               <w:t>p</w:t>
             </w:r>
             <w:r>
-              <w:t>rezzo</w:t>
-            </w:r>
-            <w:r>
-              <w:t>”</w:t>
+              <w:t>rezzo”</w:t>
             </w:r>
           </w:p>
         </w:tc>
@@ -14325,13 +14758,7 @@
               <w:jc w:val="center"/>
             </w:pPr>
             <w:r>
-              <w:t>Tutti i campi compilati e formattati correttamente ad eccezione del campo “</w:t>
-            </w:r>
-            <w:r>
-              <w:t>prezzo</w:t>
-            </w:r>
-            <w:r>
-              <w:t>”</w:t>
+              <w:t>Tutti i campi compilati e formattati correttamente ad eccezione del campo “prezzo”</w:t>
             </w:r>
           </w:p>
         </w:tc>
@@ -14382,13 +14809,7 @@
               <w:jc w:val="center"/>
             </w:pPr>
             <w:r>
-              <w:t>Tutti i campi formattati correttamente ad eccezione del campo “</w:t>
-            </w:r>
-            <w:r>
-              <w:t>quantità</w:t>
-            </w:r>
-            <w:r>
-              <w:t>”</w:t>
+              <w:t>Tutti i campi formattati correttamente ad eccezione del campo “quantità”</w:t>
             </w:r>
           </w:p>
         </w:tc>
@@ -14439,13 +14860,7 @@
               <w:jc w:val="center"/>
             </w:pPr>
             <w:r>
-              <w:t>Tutti i campi compilati e formattati correttamente ad eccezione del campo “</w:t>
-            </w:r>
-            <w:r>
-              <w:t>quantità</w:t>
-            </w:r>
-            <w:r>
-              <w:t>”</w:t>
+              <w:t>Tutti i campi compilati e formattati correttamente ad eccezione del campo “quantità”</w:t>
             </w:r>
           </w:p>
         </w:tc>
@@ -14496,13 +14911,7 @@
               <w:jc w:val="center"/>
             </w:pPr>
             <w:r>
-              <w:t>Tutti i campi compilati e formattati correttamente ad eccezione del campo “</w:t>
-            </w:r>
-            <w:r>
-              <w:t>genere</w:t>
-            </w:r>
-            <w:r>
-              <w:t>”</w:t>
+              <w:t>Tutti i campi compilati e formattati correttamente ad eccezione del campo “genere”</w:t>
             </w:r>
           </w:p>
         </w:tc>
@@ -14553,13 +14962,7 @@
               <w:jc w:val="center"/>
             </w:pPr>
             <w:r>
-              <w:t>Tutti i campi compilati e formattati correttamente ad eccezione del campo “</w:t>
-            </w:r>
-            <w:r>
-              <w:t>categoria</w:t>
-            </w:r>
-            <w:r>
-              <w:t>”</w:t>
+              <w:t>Tutti i campi compilati e formattati correttamente ad eccezione del campo “categoria”</w:t>
             </w:r>
           </w:p>
         </w:tc>
@@ -14942,13 +15345,7 @@
               <w:jc w:val="center"/>
             </w:pPr>
             <w:r>
-              <w:t>Tutti i campi selezionati e formattati correttamente ad eccezione del campo “</w:t>
-            </w:r>
-            <w:r>
-              <w:t>autore</w:t>
-            </w:r>
-            <w:r>
-              <w:t>”</w:t>
+              <w:t>Tutti i campi selezionati e formattati correttamente ad eccezione del campo “autore”</w:t>
             </w:r>
           </w:p>
         </w:tc>
@@ -14990,13 +15387,7 @@
               <w:jc w:val="center"/>
             </w:pPr>
             <w:r>
-              <w:t>Tutti i campi selezionati e formattati correttamente ad eccezione del campo “</w:t>
-            </w:r>
-            <w:r>
-              <w:t>descrizione</w:t>
-            </w:r>
-            <w:r>
-              <w:t>”</w:t>
+              <w:t>Tutti i campi selezionati e formattati correttamente ad eccezione del campo “descrizione”</w:t>
             </w:r>
           </w:p>
         </w:tc>
@@ -15038,13 +15429,7 @@
               <w:jc w:val="center"/>
             </w:pPr>
             <w:r>
-              <w:t>Tutti i campi selezionati e formattati correttamente ad eccezione del campo “</w:t>
-            </w:r>
-            <w:r>
-              <w:t>file</w:t>
-            </w:r>
-            <w:r>
-              <w:t>”</w:t>
+              <w:t>Tutti i campi selezionati e formattati correttamente ad eccezione del campo “file”</w:t>
             </w:r>
           </w:p>
         </w:tc>
@@ -15089,13 +15474,7 @@
               <w:jc w:val="center"/>
             </w:pPr>
             <w:r>
-              <w:t>Tutti i campi selezionati e formattati correttamente ad eccezione del campo “</w:t>
-            </w:r>
-            <w:r>
-              <w:t>prezzo</w:t>
-            </w:r>
-            <w:r>
-              <w:t>”</w:t>
+              <w:t>Tutti i campi selezionati e formattati correttamente ad eccezione del campo “prezzo”</w:t>
             </w:r>
           </w:p>
         </w:tc>
@@ -15165,13 +15544,7 @@
               <w:spacing w:after="0"/>
             </w:pPr>
             <w:r>
-              <w:t xml:space="preserve">Visualizzazione della pagina di aggiunta di un prodotto al catalogo con messaggio d’errore “il valore deve essere superiore o uguale a </w:t>
-            </w:r>
-            <w:r>
-              <w:t>0</w:t>
-            </w:r>
-            <w:r>
-              <w:t>”</w:t>
+              <w:t>Visualizzazione della pagina di aggiunta di un prodotto al catalogo con messaggio d’errore “il valore deve essere superiore o uguale a 0”</w:t>
             </w:r>
           </w:p>
         </w:tc>
@@ -15194,13 +15567,7 @@
               <w:jc w:val="center"/>
             </w:pPr>
             <w:r>
-              <w:t>Tutti i campi selezionati e formattati correttamente ad eccezione del campo “</w:t>
-            </w:r>
-            <w:r>
-              <w:t>quantità</w:t>
-            </w:r>
-            <w:r>
-              <w:t>”</w:t>
+              <w:t>Tutti i campi selezionati e formattati correttamente ad eccezione del campo “quantità”</w:t>
             </w:r>
           </w:p>
         </w:tc>
@@ -15251,13 +15618,7 @@
               <w:jc w:val="center"/>
             </w:pPr>
             <w:r>
-              <w:t>Tutti i campi formattati correttamente ad eccezione del campo “</w:t>
-            </w:r>
-            <w:r>
-              <w:t>quantità</w:t>
-            </w:r>
-            <w:r>
-              <w:t>”</w:t>
+              <w:t>Tutti i campi formattati correttamente ad eccezione del campo “quantità”</w:t>
             </w:r>
           </w:p>
         </w:tc>
@@ -15299,13 +15660,7 @@
               <w:jc w:val="center"/>
             </w:pPr>
             <w:r>
-              <w:t>Tutti i campi selezionati e formattati correttamente ad eccezione del campo “</w:t>
-            </w:r>
-            <w:r>
-              <w:t>genere</w:t>
-            </w:r>
-            <w:r>
-              <w:t>”</w:t>
+              <w:t>Tutti i campi selezionati e formattati correttamente ad eccezione del campo “genere”</w:t>
             </w:r>
           </w:p>
         </w:tc>
@@ -15347,13 +15702,7 @@
               <w:jc w:val="center"/>
             </w:pPr>
             <w:r>
-              <w:t>Tutti i campi selezionati e formattati correttamente ad eccezione del campo “</w:t>
-            </w:r>
-            <w:r>
-              <w:t>categoria</w:t>
-            </w:r>
-            <w:r>
-              <w:t>”</w:t>
+              <w:t>Tutti i campi selezionati e formattati correttamente ad eccezione del campo “categoria”</w:t>
             </w:r>
           </w:p>
         </w:tc>
@@ -15605,8 +15954,17 @@
               <w:sz w:val="24"/>
               <w:szCs w:val="24"/>
             </w:rPr>
-            <w:t>Progetto: Kawaii</w:t>
+            <w:t xml:space="preserve">Progetto: </w:t>
           </w:r>
+          <w:proofErr w:type="spellStart"/>
+          <w:r>
+            <w:rPr>
+              <w:sz w:val="24"/>
+              <w:szCs w:val="24"/>
+            </w:rPr>
+            <w:t>Kawaii</w:t>
+          </w:r>
+          <w:proofErr w:type="spellEnd"/>
           <w:r>
             <w:rPr>
               <w:sz w:val="24"/>
@@ -20987,6 +21345,7 @@
   <w:style w:type="character" w:default="1" w:styleId="Carpredefinitoparagrafo">
     <w:name w:val="Default Paragraph Font"/>
     <w:uiPriority w:val="1"/>
+    <w:semiHidden/>
     <w:unhideWhenUsed/>
   </w:style>
   <w:style w:type="table" w:default="1" w:styleId="Tabellanormale">

</xml_diff>

<commit_message>
Modifiche minori TP e casi di test
</commit_message>
<xml_diff>
--- a/Semilavorati/TP_KawaiiComix.docx
+++ b/Semilavorati/TP_KawaiiComix.docx
@@ -2,7 +2,11 @@
 <file path=word/document.xml><?xml version="1.0" encoding="utf-8"?>
 <w:document xmlns:wpc="http://schemas.microsoft.com/office/word/2010/wordprocessingCanvas" xmlns:cx="http://schemas.microsoft.com/office/drawing/2014/chartex" xmlns:cx1="http://schemas.microsoft.com/office/drawing/2015/9/8/chartex" xmlns:cx2="http://schemas.microsoft.com/office/drawing/2015/10/21/chartex" xmlns:cx3="http://schemas.microsoft.com/office/drawing/2016/5/9/chartex" xmlns:cx4="http://schemas.microsoft.com/office/drawing/2016/5/10/chartex" xmlns:cx5="http://schemas.microsoft.com/office/drawing/2016/5/11/chartex" xmlns:cx6="http://schemas.microsoft.com/office/drawing/2016/5/12/chartex" xmlns:cx7="http://schemas.microsoft.com/office/drawing/2016/5/13/chartex" xmlns:cx8="http://schemas.microsoft.com/office/drawing/2016/5/14/chartex" xmlns:mc="http://schemas.openxmlformats.org/markup-compatibility/2006" xmlns:aink="http://schemas.microsoft.com/office/drawing/2016/ink" xmlns:am3d="http://schemas.microsoft.com/office/drawing/2017/model3d" xmlns:o="urn:schemas-microsoft-com:office:office" xmlns:oel="http://schemas.microsoft.com/office/2019/extlst" xmlns:r="http://schemas.openxmlformats.org/officeDocument/2006/relationships" xmlns:m="http://schemas.openxmlformats.org/officeDocument/2006/math" xmlns:v="urn:schemas-microsoft-com:vml" xmlns:wp14="http://schemas.microsoft.com/office/word/2010/wordprocessingDrawing" xmlns:wp="http://schemas.openxmlformats.org/drawingml/2006/wordprocessingDrawing" xmlns:w10="urn:schemas-microsoft-com:office:word" xmlns:w="http://schemas.openxmlformats.org/wordprocessingml/2006/main" xmlns:w14="http://schemas.microsoft.com/office/word/2010/wordml" xmlns:w15="http://schemas.microsoft.com/office/word/2012/wordml" xmlns:w16cex="http://schemas.microsoft.com/office/word/2018/wordml/cex" xmlns:w16cid="http://schemas.microsoft.com/office/word/2016/wordml/cid" xmlns:w16="http://schemas.microsoft.com/office/word/2018/wordml" xmlns:w16sdtdh="http://schemas.microsoft.com/office/word/2020/wordml/sdtdatahash" xmlns:w16se="http://schemas.microsoft.com/office/word/2015/wordml/symex" xmlns:wpg="http://schemas.microsoft.com/office/word/2010/wordprocessingGroup" xmlns:wpi="http://schemas.microsoft.com/office/word/2010/wordprocessingInk" xmlns:wne="http://schemas.microsoft.com/office/word/2006/wordml" xmlns:wps="http://schemas.microsoft.com/office/word/2010/wordprocessingShape" mc:Ignorable="w14 w15 w16se w16cid w16 w16cex w16sdtdh wp14">
   <w:body>
-    <w:p/>
+    <w:p>
+      <w:r>
+        <w:t xml:space="preserve"> </w:t>
+      </w:r>
+    </w:p>
     <w:tbl>
       <w:tblPr>
         <w:tblpPr w:leftFromText="141" w:rightFromText="141" w:horzAnchor="margin" w:tblpXSpec="center" w:tblpY="-820"/>
@@ -5130,8 +5134,31 @@
                 <w:sz w:val="24"/>
                 <w:szCs w:val="24"/>
               </w:rPr>
-              <w:t>Visualizzazione della pagina di registrazione con messaggio d’errore “L’Indirizzo non può essere vuoto”</w:t>
-            </w:r>
+              <w:t>Visualizzazione della pagina di registrazione con messaggio d’errore “</w:t>
+            </w:r>
+            <w:r>
+              <w:rPr>
+                <w:sz w:val="24"/>
+                <w:szCs w:val="24"/>
+              </w:rPr>
+              <w:t xml:space="preserve">Inserire un indirizzo </w:t>
+            </w:r>
+            <w:proofErr w:type="gramStart"/>
+            <w:r>
+              <w:rPr>
+                <w:sz w:val="24"/>
+                <w:szCs w:val="24"/>
+              </w:rPr>
+              <w:t xml:space="preserve">valido </w:t>
+            </w:r>
+            <w:r>
+              <w:rPr>
+                <w:sz w:val="24"/>
+                <w:szCs w:val="24"/>
+              </w:rPr>
+              <w:t>”</w:t>
+            </w:r>
+            <w:proofErr w:type="gramEnd"/>
           </w:p>
         </w:tc>
       </w:tr>
@@ -5206,7 +5233,14 @@
                 <w:sz w:val="24"/>
                 <w:szCs w:val="24"/>
               </w:rPr>
-              <w:t>Visualizzazione della pagina di registrazione con messaggio d’errore “La Città non può essere vuota”</w:t>
+              <w:t>Visualizzazione della pagina di registrazione con messaggio d’errore “</w:t>
+            </w:r>
+            <w:r>
+              <w:rPr>
+                <w:sz w:val="24"/>
+                <w:szCs w:val="24"/>
+              </w:rPr>
+              <w:t>inserire una città valida”</w:t>
             </w:r>
           </w:p>
         </w:tc>
@@ -5340,7 +5374,35 @@
                 <w:sz w:val="24"/>
                 <w:szCs w:val="24"/>
               </w:rPr>
-              <w:t>Visualizzazione della pagina di registrazione con messaggio d’errore “La Provincia non può essere vuota”</w:t>
+              <w:t>Visualizzazione della pagina di registrazione con messaggio d’errore “</w:t>
+            </w:r>
+            <w:r>
+              <w:rPr>
+                <w:sz w:val="24"/>
+                <w:szCs w:val="24"/>
+              </w:rPr>
+              <w:t>inserire una</w:t>
+            </w:r>
+            <w:r>
+              <w:rPr>
+                <w:sz w:val="24"/>
+                <w:szCs w:val="24"/>
+              </w:rPr>
+              <w:t xml:space="preserve"> Provincia</w:t>
+            </w:r>
+            <w:r>
+              <w:rPr>
+                <w:sz w:val="24"/>
+                <w:szCs w:val="24"/>
+              </w:rPr>
+              <w:t xml:space="preserve"> valida</w:t>
+            </w:r>
+            <w:r>
+              <w:rPr>
+                <w:sz w:val="24"/>
+                <w:szCs w:val="24"/>
+              </w:rPr>
+              <w:t>”</w:t>
             </w:r>
           </w:p>
         </w:tc>
@@ -5791,7 +5853,7 @@
                 <w:sz w:val="24"/>
                 <w:szCs w:val="24"/>
               </w:rPr>
-              <w:t>L’email è presente nel database ma la password non corrisponde all’email</w:t>
+              <w:t>L’email non è formattata correttamente</w:t>
             </w:r>
           </w:p>
         </w:tc>
@@ -5814,7 +5876,10 @@
               </w:rPr>
             </w:pPr>
             <w:r>
-              <w:t>Visualizzazione della pagina di autenticazione con messaggio d’errore “L'Email e/o la Password inserite sono errate”</w:t>
+              <w:t xml:space="preserve">Visualizzazione della pagina di autenticazione con messaggio d’errore “L'Email </w:t>
+            </w:r>
+            <w:r>
+              <w:t>inserita non è del formato corretto”</w:t>
             </w:r>
           </w:p>
         </w:tc>
@@ -5845,14 +5910,15 @@
                 <w:sz w:val="24"/>
                 <w:szCs w:val="24"/>
               </w:rPr>
-              <w:t>L’email non è presente nel database</w:t>
-            </w:r>
-            <w:r>
-              <w:rPr>
-                <w:sz w:val="24"/>
-                <w:szCs w:val="24"/>
-              </w:rPr>
-              <w:t xml:space="preserve"> </w:t>
+              <w:t xml:space="preserve">L’email è presente nel database ma la </w:t>
+            </w:r>
+            <w:r>
+              <w:rPr>
+                <w:sz w:val="24"/>
+                <w:szCs w:val="24"/>
+              </w:rPr>
+              <w:lastRenderedPageBreak/>
+              <w:t>password non corrisponde all’email</w:t>
             </w:r>
           </w:p>
         </w:tc>
@@ -5875,11 +5941,74 @@
               </w:rPr>
             </w:pPr>
             <w:r>
+              <w:lastRenderedPageBreak/>
               <w:t xml:space="preserve">Visualizzazione della pagina di autenticazione </w:t>
             </w:r>
             <w:r>
               <w:lastRenderedPageBreak/>
               <w:t>con messaggio d’errore “L'Email e/o la Password inserite sono errate”</w:t>
+            </w:r>
+          </w:p>
+        </w:tc>
+      </w:tr>
+      <w:tr>
+        <w:tc>
+          <w:tcPr>
+            <w:tcW w:w="4570" w:type="dxa"/>
+            <w:tcBorders>
+              <w:top w:val="single" w:sz="4" w:space="0" w:color="auto"/>
+              <w:left w:val="single" w:sz="4" w:space="0" w:color="auto"/>
+              <w:bottom w:val="single" w:sz="4" w:space="0" w:color="auto"/>
+              <w:right w:val="single" w:sz="4" w:space="0" w:color="auto"/>
+            </w:tcBorders>
+            <w:vAlign w:val="center"/>
+          </w:tcPr>
+          <w:p>
+            <w:pPr>
+              <w:spacing w:after="0"/>
+              <w:jc w:val="center"/>
+              <w:rPr>
+                <w:sz w:val="24"/>
+                <w:szCs w:val="24"/>
+              </w:rPr>
+            </w:pPr>
+            <w:r>
+              <w:rPr>
+                <w:sz w:val="24"/>
+                <w:szCs w:val="24"/>
+              </w:rPr>
+              <w:lastRenderedPageBreak/>
+              <w:t>L’email non è presente nel database</w:t>
+            </w:r>
+            <w:r>
+              <w:rPr>
+                <w:sz w:val="24"/>
+                <w:szCs w:val="24"/>
+              </w:rPr>
+              <w:t xml:space="preserve"> </w:t>
+            </w:r>
+          </w:p>
+        </w:tc>
+        <w:tc>
+          <w:tcPr>
+            <w:tcW w:w="4574" w:type="dxa"/>
+            <w:tcBorders>
+              <w:top w:val="single" w:sz="4" w:space="0" w:color="auto"/>
+              <w:left w:val="single" w:sz="4" w:space="0" w:color="auto"/>
+              <w:bottom w:val="single" w:sz="4" w:space="0" w:color="auto"/>
+              <w:right w:val="single" w:sz="4" w:space="0" w:color="auto"/>
+            </w:tcBorders>
+          </w:tcPr>
+          <w:p>
+            <w:pPr>
+              <w:spacing w:after="0"/>
+              <w:rPr>
+                <w:sz w:val="24"/>
+                <w:szCs w:val="24"/>
+              </w:rPr>
+            </w:pPr>
+            <w:r>
+              <w:t>Visualizzazione della pagina di autenticazione con messaggio d’errore “L'Email e/o la Password inserite sono errate”</w:t>
             </w:r>
           </w:p>
         </w:tc>
@@ -6937,6 +7066,7 @@
                 <w:rFonts w:cstheme="minorHAnsi"/>
                 <w:color w:val="000000" w:themeColor="text1"/>
               </w:rPr>
+              <w:lastRenderedPageBreak/>
               <w:t>Nessun filtro</w:t>
             </w:r>
             <w:r>
@@ -7044,11 +7174,7 @@
               <w:spacing w:after="0"/>
             </w:pPr>
             <w:r>
-              <w:t xml:space="preserve">Visualizzazione della pagina del catalogo in cui sono presenti tutti i prodotti della categoria Art </w:t>
-            </w:r>
-            <w:r>
-              <w:lastRenderedPageBreak/>
-              <w:t xml:space="preserve">Book </w:t>
+              <w:t xml:space="preserve">Visualizzazione della pagina del catalogo in cui sono presenti tutti i prodotti della categoria Art Book </w:t>
             </w:r>
           </w:p>
         </w:tc>
@@ -7081,6 +7207,1246 @@
                 <w:szCs w:val="24"/>
                 <w:lang w:val="en-US"/>
               </w:rPr>
+              <w:t>Selezionato</w:t>
+            </w:r>
+            <w:proofErr w:type="spellEnd"/>
+            <w:r>
+              <w:rPr>
+                <w:sz w:val="24"/>
+                <w:szCs w:val="24"/>
+                <w:lang w:val="en-US"/>
+              </w:rPr>
+              <w:t xml:space="preserve"> </w:t>
+            </w:r>
+            <w:proofErr w:type="spellStart"/>
+            <w:r>
+              <w:rPr>
+                <w:sz w:val="24"/>
+                <w:szCs w:val="24"/>
+                <w:lang w:val="en-US"/>
+              </w:rPr>
+              <w:t>filtro</w:t>
+            </w:r>
+            <w:proofErr w:type="spellEnd"/>
+            <w:r>
+              <w:rPr>
+                <w:sz w:val="24"/>
+                <w:szCs w:val="24"/>
+                <w:lang w:val="en-US"/>
+              </w:rPr>
+              <w:t xml:space="preserve"> “Character Book”</w:t>
+            </w:r>
+          </w:p>
+        </w:tc>
+        <w:tc>
+          <w:tcPr>
+            <w:tcW w:w="4574" w:type="dxa"/>
+            <w:tcBorders>
+              <w:top w:val="single" w:sz="4" w:space="0" w:color="auto"/>
+              <w:left w:val="single" w:sz="4" w:space="0" w:color="auto"/>
+              <w:bottom w:val="single" w:sz="4" w:space="0" w:color="auto"/>
+              <w:right w:val="single" w:sz="4" w:space="0" w:color="auto"/>
+            </w:tcBorders>
+          </w:tcPr>
+          <w:p>
+            <w:pPr>
+              <w:spacing w:after="0"/>
+            </w:pPr>
+            <w:r>
+              <w:t xml:space="preserve">Visualizzazione della pagina del catalogo in cui sono presenti tutti i prodotti della categoria </w:t>
+            </w:r>
+            <w:proofErr w:type="spellStart"/>
+            <w:r>
+              <w:t>Character</w:t>
+            </w:r>
+            <w:proofErr w:type="spellEnd"/>
+            <w:r>
+              <w:t xml:space="preserve"> Book</w:t>
+            </w:r>
+          </w:p>
+        </w:tc>
+      </w:tr>
+      <w:tr>
+        <w:tc>
+          <w:tcPr>
+            <w:tcW w:w="4570" w:type="dxa"/>
+            <w:tcBorders>
+              <w:top w:val="single" w:sz="4" w:space="0" w:color="auto"/>
+              <w:left w:val="single" w:sz="4" w:space="0" w:color="auto"/>
+              <w:bottom w:val="single" w:sz="4" w:space="0" w:color="auto"/>
+              <w:right w:val="single" w:sz="4" w:space="0" w:color="auto"/>
+            </w:tcBorders>
+            <w:vAlign w:val="center"/>
+          </w:tcPr>
+          <w:p>
+            <w:pPr>
+              <w:spacing w:after="0"/>
+              <w:jc w:val="center"/>
+              <w:rPr>
+                <w:sz w:val="24"/>
+                <w:szCs w:val="24"/>
+              </w:rPr>
+            </w:pPr>
+            <w:proofErr w:type="spellStart"/>
+            <w:r>
+              <w:rPr>
+                <w:sz w:val="24"/>
+                <w:szCs w:val="24"/>
+                <w:lang w:val="en-US"/>
+              </w:rPr>
+              <w:t>Selezionato</w:t>
+            </w:r>
+            <w:proofErr w:type="spellEnd"/>
+            <w:r>
+              <w:rPr>
+                <w:sz w:val="24"/>
+                <w:szCs w:val="24"/>
+                <w:lang w:val="en-US"/>
+              </w:rPr>
+              <w:t xml:space="preserve"> </w:t>
+            </w:r>
+            <w:proofErr w:type="spellStart"/>
+            <w:r>
+              <w:rPr>
+                <w:sz w:val="24"/>
+                <w:szCs w:val="24"/>
+                <w:lang w:val="en-US"/>
+              </w:rPr>
+              <w:t>filtro</w:t>
+            </w:r>
+            <w:proofErr w:type="spellEnd"/>
+            <w:r>
+              <w:rPr>
+                <w:sz w:val="24"/>
+                <w:szCs w:val="24"/>
+                <w:lang w:val="en-US"/>
+              </w:rPr>
+              <w:t xml:space="preserve"> “Josei”</w:t>
+            </w:r>
+          </w:p>
+        </w:tc>
+        <w:tc>
+          <w:tcPr>
+            <w:tcW w:w="4574" w:type="dxa"/>
+            <w:tcBorders>
+              <w:top w:val="single" w:sz="4" w:space="0" w:color="auto"/>
+              <w:left w:val="single" w:sz="4" w:space="0" w:color="auto"/>
+              <w:bottom w:val="single" w:sz="4" w:space="0" w:color="auto"/>
+              <w:right w:val="single" w:sz="4" w:space="0" w:color="auto"/>
+            </w:tcBorders>
+          </w:tcPr>
+          <w:p>
+            <w:pPr>
+              <w:spacing w:after="0"/>
+            </w:pPr>
+            <w:r>
+              <w:t xml:space="preserve">Visualizzazione della pagina del catalogo in cui sono presenti tutti i prodotti della categoria </w:t>
+            </w:r>
+            <w:proofErr w:type="spellStart"/>
+            <w:r>
+              <w:t>Josei</w:t>
+            </w:r>
+            <w:proofErr w:type="spellEnd"/>
+            <w:r>
+              <w:t xml:space="preserve"> </w:t>
+            </w:r>
+          </w:p>
+        </w:tc>
+      </w:tr>
+      <w:tr>
+        <w:tc>
+          <w:tcPr>
+            <w:tcW w:w="4570" w:type="dxa"/>
+            <w:tcBorders>
+              <w:top w:val="single" w:sz="4" w:space="0" w:color="auto"/>
+              <w:left w:val="single" w:sz="4" w:space="0" w:color="auto"/>
+              <w:bottom w:val="single" w:sz="4" w:space="0" w:color="auto"/>
+              <w:right w:val="single" w:sz="4" w:space="0" w:color="auto"/>
+            </w:tcBorders>
+            <w:vAlign w:val="center"/>
+          </w:tcPr>
+          <w:p>
+            <w:pPr>
+              <w:spacing w:after="0"/>
+              <w:jc w:val="center"/>
+              <w:rPr>
+                <w:sz w:val="24"/>
+                <w:szCs w:val="24"/>
+              </w:rPr>
+            </w:pPr>
+            <w:proofErr w:type="spellStart"/>
+            <w:r>
+              <w:rPr>
+                <w:sz w:val="24"/>
+                <w:szCs w:val="24"/>
+                <w:lang w:val="en-US"/>
+              </w:rPr>
+              <w:t>Selezionato</w:t>
+            </w:r>
+            <w:proofErr w:type="spellEnd"/>
+            <w:r>
+              <w:rPr>
+                <w:sz w:val="24"/>
+                <w:szCs w:val="24"/>
+                <w:lang w:val="en-US"/>
+              </w:rPr>
+              <w:t xml:space="preserve"> </w:t>
+            </w:r>
+            <w:proofErr w:type="spellStart"/>
+            <w:r>
+              <w:rPr>
+                <w:sz w:val="24"/>
+                <w:szCs w:val="24"/>
+                <w:lang w:val="en-US"/>
+              </w:rPr>
+              <w:t>filtro</w:t>
+            </w:r>
+            <w:proofErr w:type="spellEnd"/>
+            <w:r>
+              <w:rPr>
+                <w:sz w:val="24"/>
+                <w:szCs w:val="24"/>
+                <w:lang w:val="en-US"/>
+              </w:rPr>
+              <w:t xml:space="preserve"> “</w:t>
+            </w:r>
+            <w:proofErr w:type="spellStart"/>
+            <w:r>
+              <w:rPr>
+                <w:sz w:val="24"/>
+                <w:szCs w:val="24"/>
+                <w:lang w:val="en-US"/>
+              </w:rPr>
+              <w:t>Kodomo</w:t>
+            </w:r>
+            <w:proofErr w:type="spellEnd"/>
+            <w:r>
+              <w:rPr>
+                <w:sz w:val="24"/>
+                <w:szCs w:val="24"/>
+                <w:lang w:val="en-US"/>
+              </w:rPr>
+              <w:t>”</w:t>
+            </w:r>
+          </w:p>
+        </w:tc>
+        <w:tc>
+          <w:tcPr>
+            <w:tcW w:w="4574" w:type="dxa"/>
+            <w:tcBorders>
+              <w:top w:val="single" w:sz="4" w:space="0" w:color="auto"/>
+              <w:left w:val="single" w:sz="4" w:space="0" w:color="auto"/>
+              <w:bottom w:val="single" w:sz="4" w:space="0" w:color="auto"/>
+              <w:right w:val="single" w:sz="4" w:space="0" w:color="auto"/>
+            </w:tcBorders>
+          </w:tcPr>
+          <w:p>
+            <w:pPr>
+              <w:spacing w:after="0"/>
+            </w:pPr>
+            <w:r>
+              <w:t xml:space="preserve">Visualizzazione della pagina del catalogo in cui sono presenti tutti i prodotti della categoria </w:t>
+            </w:r>
+            <w:proofErr w:type="spellStart"/>
+            <w:r>
+              <w:t>Kodomo</w:t>
+            </w:r>
+            <w:proofErr w:type="spellEnd"/>
+          </w:p>
+        </w:tc>
+      </w:tr>
+      <w:tr>
+        <w:tc>
+          <w:tcPr>
+            <w:tcW w:w="4570" w:type="dxa"/>
+            <w:tcBorders>
+              <w:top w:val="single" w:sz="4" w:space="0" w:color="auto"/>
+              <w:left w:val="single" w:sz="4" w:space="0" w:color="auto"/>
+              <w:bottom w:val="single" w:sz="4" w:space="0" w:color="auto"/>
+              <w:right w:val="single" w:sz="4" w:space="0" w:color="auto"/>
+            </w:tcBorders>
+            <w:vAlign w:val="center"/>
+          </w:tcPr>
+          <w:p>
+            <w:pPr>
+              <w:spacing w:after="0"/>
+              <w:jc w:val="center"/>
+              <w:rPr>
+                <w:sz w:val="24"/>
+                <w:szCs w:val="24"/>
+              </w:rPr>
+            </w:pPr>
+            <w:proofErr w:type="spellStart"/>
+            <w:r>
+              <w:rPr>
+                <w:sz w:val="24"/>
+                <w:szCs w:val="24"/>
+                <w:lang w:val="en-US"/>
+              </w:rPr>
+              <w:t>Selezionato</w:t>
+            </w:r>
+            <w:proofErr w:type="spellEnd"/>
+            <w:r>
+              <w:rPr>
+                <w:sz w:val="24"/>
+                <w:szCs w:val="24"/>
+                <w:lang w:val="en-US"/>
+              </w:rPr>
+              <w:t xml:space="preserve"> </w:t>
+            </w:r>
+            <w:proofErr w:type="spellStart"/>
+            <w:r>
+              <w:rPr>
+                <w:sz w:val="24"/>
+                <w:szCs w:val="24"/>
+                <w:lang w:val="en-US"/>
+              </w:rPr>
+              <w:t>filtro</w:t>
+            </w:r>
+            <w:proofErr w:type="spellEnd"/>
+            <w:r>
+              <w:rPr>
+                <w:sz w:val="24"/>
+                <w:szCs w:val="24"/>
+                <w:lang w:val="en-US"/>
+              </w:rPr>
+              <w:t xml:space="preserve"> “Manga </w:t>
+            </w:r>
+            <w:proofErr w:type="spellStart"/>
+            <w:r>
+              <w:rPr>
+                <w:sz w:val="24"/>
+                <w:szCs w:val="24"/>
+                <w:lang w:val="en-US"/>
+              </w:rPr>
+              <w:t>Italiani</w:t>
+            </w:r>
+            <w:proofErr w:type="spellEnd"/>
+            <w:r>
+              <w:rPr>
+                <w:sz w:val="24"/>
+                <w:szCs w:val="24"/>
+                <w:lang w:val="en-US"/>
+              </w:rPr>
+              <w:t>”</w:t>
+            </w:r>
+          </w:p>
+        </w:tc>
+        <w:tc>
+          <w:tcPr>
+            <w:tcW w:w="4574" w:type="dxa"/>
+            <w:tcBorders>
+              <w:top w:val="single" w:sz="4" w:space="0" w:color="auto"/>
+              <w:left w:val="single" w:sz="4" w:space="0" w:color="auto"/>
+              <w:bottom w:val="single" w:sz="4" w:space="0" w:color="auto"/>
+              <w:right w:val="single" w:sz="4" w:space="0" w:color="auto"/>
+            </w:tcBorders>
+          </w:tcPr>
+          <w:p>
+            <w:pPr>
+              <w:spacing w:after="0"/>
+            </w:pPr>
+            <w:r>
+              <w:t>Visualizzazione della pagina del catalogo in cui sono presenti tutti i prodotti della categoria Manga Italiani</w:t>
+            </w:r>
+          </w:p>
+        </w:tc>
+      </w:tr>
+      <w:tr>
+        <w:tc>
+          <w:tcPr>
+            <w:tcW w:w="4570" w:type="dxa"/>
+            <w:tcBorders>
+              <w:top w:val="single" w:sz="4" w:space="0" w:color="auto"/>
+              <w:left w:val="single" w:sz="4" w:space="0" w:color="auto"/>
+              <w:bottom w:val="single" w:sz="4" w:space="0" w:color="auto"/>
+              <w:right w:val="single" w:sz="4" w:space="0" w:color="auto"/>
+            </w:tcBorders>
+            <w:vAlign w:val="center"/>
+          </w:tcPr>
+          <w:p>
+            <w:pPr>
+              <w:spacing w:after="0"/>
+              <w:jc w:val="center"/>
+              <w:rPr>
+                <w:sz w:val="24"/>
+                <w:szCs w:val="24"/>
+              </w:rPr>
+            </w:pPr>
+            <w:proofErr w:type="spellStart"/>
+            <w:r>
+              <w:rPr>
+                <w:sz w:val="24"/>
+                <w:szCs w:val="24"/>
+                <w:lang w:val="en-US"/>
+              </w:rPr>
+              <w:t>Selezionato</w:t>
+            </w:r>
+            <w:proofErr w:type="spellEnd"/>
+            <w:r>
+              <w:rPr>
+                <w:sz w:val="24"/>
+                <w:szCs w:val="24"/>
+                <w:lang w:val="en-US"/>
+              </w:rPr>
+              <w:t xml:space="preserve"> </w:t>
+            </w:r>
+            <w:proofErr w:type="spellStart"/>
+            <w:r>
+              <w:rPr>
+                <w:sz w:val="24"/>
+                <w:szCs w:val="24"/>
+                <w:lang w:val="en-US"/>
+              </w:rPr>
+              <w:t>filtro</w:t>
+            </w:r>
+            <w:proofErr w:type="spellEnd"/>
+            <w:r>
+              <w:rPr>
+                <w:sz w:val="24"/>
+                <w:szCs w:val="24"/>
+                <w:lang w:val="en-US"/>
+              </w:rPr>
+              <w:t xml:space="preserve"> “Manga Magazine”</w:t>
+            </w:r>
+          </w:p>
+        </w:tc>
+        <w:tc>
+          <w:tcPr>
+            <w:tcW w:w="4574" w:type="dxa"/>
+            <w:tcBorders>
+              <w:top w:val="single" w:sz="4" w:space="0" w:color="auto"/>
+              <w:left w:val="single" w:sz="4" w:space="0" w:color="auto"/>
+              <w:bottom w:val="single" w:sz="4" w:space="0" w:color="auto"/>
+              <w:right w:val="single" w:sz="4" w:space="0" w:color="auto"/>
+            </w:tcBorders>
+          </w:tcPr>
+          <w:p>
+            <w:pPr>
+              <w:spacing w:after="0"/>
+            </w:pPr>
+            <w:r>
+              <w:t>Visualizzazione della pagina del catalogo in cui sono presenti tutti i prodotti della categoria Manga Magazine</w:t>
+            </w:r>
+          </w:p>
+        </w:tc>
+      </w:tr>
+      <w:tr>
+        <w:tc>
+          <w:tcPr>
+            <w:tcW w:w="4570" w:type="dxa"/>
+            <w:tcBorders>
+              <w:top w:val="single" w:sz="4" w:space="0" w:color="auto"/>
+              <w:left w:val="single" w:sz="4" w:space="0" w:color="auto"/>
+              <w:bottom w:val="single" w:sz="4" w:space="0" w:color="auto"/>
+              <w:right w:val="single" w:sz="4" w:space="0" w:color="auto"/>
+            </w:tcBorders>
+            <w:vAlign w:val="center"/>
+          </w:tcPr>
+          <w:p>
+            <w:pPr>
+              <w:spacing w:after="0"/>
+              <w:jc w:val="center"/>
+              <w:rPr>
+                <w:sz w:val="24"/>
+                <w:szCs w:val="24"/>
+              </w:rPr>
+            </w:pPr>
+            <w:proofErr w:type="spellStart"/>
+            <w:r>
+              <w:rPr>
+                <w:sz w:val="24"/>
+                <w:szCs w:val="24"/>
+                <w:lang w:val="en-US"/>
+              </w:rPr>
+              <w:t>Selezionato</w:t>
+            </w:r>
+            <w:proofErr w:type="spellEnd"/>
+            <w:r>
+              <w:rPr>
+                <w:sz w:val="24"/>
+                <w:szCs w:val="24"/>
+                <w:lang w:val="en-US"/>
+              </w:rPr>
+              <w:t xml:space="preserve"> </w:t>
+            </w:r>
+            <w:proofErr w:type="spellStart"/>
+            <w:r>
+              <w:rPr>
+                <w:sz w:val="24"/>
+                <w:szCs w:val="24"/>
+                <w:lang w:val="en-US"/>
+              </w:rPr>
+              <w:t>filtro</w:t>
+            </w:r>
+            <w:proofErr w:type="spellEnd"/>
+            <w:r>
+              <w:rPr>
+                <w:sz w:val="24"/>
+                <w:szCs w:val="24"/>
+                <w:lang w:val="en-US"/>
+              </w:rPr>
+              <w:t xml:space="preserve"> “Novel”</w:t>
+            </w:r>
+          </w:p>
+        </w:tc>
+        <w:tc>
+          <w:tcPr>
+            <w:tcW w:w="4574" w:type="dxa"/>
+            <w:tcBorders>
+              <w:top w:val="single" w:sz="4" w:space="0" w:color="auto"/>
+              <w:left w:val="single" w:sz="4" w:space="0" w:color="auto"/>
+              <w:bottom w:val="single" w:sz="4" w:space="0" w:color="auto"/>
+              <w:right w:val="single" w:sz="4" w:space="0" w:color="auto"/>
+            </w:tcBorders>
+          </w:tcPr>
+          <w:p>
+            <w:pPr>
+              <w:spacing w:after="0"/>
+            </w:pPr>
+            <w:r>
+              <w:t xml:space="preserve">Visualizzazione della pagina del catalogo in cui sono presenti tutti i prodotti della categoria </w:t>
+            </w:r>
+            <w:proofErr w:type="spellStart"/>
+            <w:r>
+              <w:t>Novel</w:t>
+            </w:r>
+            <w:proofErr w:type="spellEnd"/>
+          </w:p>
+        </w:tc>
+      </w:tr>
+      <w:tr>
+        <w:tc>
+          <w:tcPr>
+            <w:tcW w:w="4570" w:type="dxa"/>
+            <w:tcBorders>
+              <w:top w:val="single" w:sz="4" w:space="0" w:color="auto"/>
+              <w:left w:val="single" w:sz="4" w:space="0" w:color="auto"/>
+              <w:bottom w:val="single" w:sz="4" w:space="0" w:color="auto"/>
+              <w:right w:val="single" w:sz="4" w:space="0" w:color="auto"/>
+            </w:tcBorders>
+            <w:vAlign w:val="center"/>
+          </w:tcPr>
+          <w:p>
+            <w:pPr>
+              <w:spacing w:after="0"/>
+              <w:jc w:val="center"/>
+              <w:rPr>
+                <w:sz w:val="24"/>
+                <w:szCs w:val="24"/>
+              </w:rPr>
+            </w:pPr>
+            <w:proofErr w:type="spellStart"/>
+            <w:r>
+              <w:rPr>
+                <w:sz w:val="24"/>
+                <w:szCs w:val="24"/>
+                <w:lang w:val="en-US"/>
+              </w:rPr>
+              <w:t>Selezionato</w:t>
+            </w:r>
+            <w:proofErr w:type="spellEnd"/>
+            <w:r>
+              <w:rPr>
+                <w:sz w:val="24"/>
+                <w:szCs w:val="24"/>
+                <w:lang w:val="en-US"/>
+              </w:rPr>
+              <w:t xml:space="preserve"> </w:t>
+            </w:r>
+            <w:proofErr w:type="spellStart"/>
+            <w:r>
+              <w:rPr>
+                <w:sz w:val="24"/>
+                <w:szCs w:val="24"/>
+                <w:lang w:val="en-US"/>
+              </w:rPr>
+              <w:t>filtro</w:t>
+            </w:r>
+            <w:proofErr w:type="spellEnd"/>
+            <w:r>
+              <w:rPr>
+                <w:sz w:val="24"/>
+                <w:szCs w:val="24"/>
+                <w:lang w:val="en-US"/>
+              </w:rPr>
+              <w:t xml:space="preserve"> “S</w:t>
+            </w:r>
+            <w:r>
+              <w:rPr>
+                <w:sz w:val="24"/>
+                <w:szCs w:val="24"/>
+                <w:u w:val="single"/>
+                <w:lang w:val="en-US"/>
+              </w:rPr>
+              <w:t>einen</w:t>
+            </w:r>
+            <w:r>
+              <w:rPr>
+                <w:sz w:val="24"/>
+                <w:szCs w:val="24"/>
+                <w:lang w:val="en-US"/>
+              </w:rPr>
+              <w:t>”</w:t>
+            </w:r>
+          </w:p>
+        </w:tc>
+        <w:tc>
+          <w:tcPr>
+            <w:tcW w:w="4574" w:type="dxa"/>
+            <w:tcBorders>
+              <w:top w:val="single" w:sz="4" w:space="0" w:color="auto"/>
+              <w:left w:val="single" w:sz="4" w:space="0" w:color="auto"/>
+              <w:bottom w:val="single" w:sz="4" w:space="0" w:color="auto"/>
+              <w:right w:val="single" w:sz="4" w:space="0" w:color="auto"/>
+            </w:tcBorders>
+          </w:tcPr>
+          <w:p>
+            <w:pPr>
+              <w:spacing w:after="0"/>
+            </w:pPr>
+            <w:r>
+              <w:t xml:space="preserve">Visualizzazione della pagina del catalogo in cui sono presenti tutti i prodotti della categoria </w:t>
+            </w:r>
+            <w:proofErr w:type="spellStart"/>
+            <w:r>
+              <w:t>Seinen</w:t>
+            </w:r>
+            <w:proofErr w:type="spellEnd"/>
+          </w:p>
+        </w:tc>
+      </w:tr>
+      <w:tr>
+        <w:tc>
+          <w:tcPr>
+            <w:tcW w:w="4570" w:type="dxa"/>
+            <w:tcBorders>
+              <w:top w:val="single" w:sz="4" w:space="0" w:color="auto"/>
+              <w:left w:val="single" w:sz="4" w:space="0" w:color="auto"/>
+              <w:bottom w:val="single" w:sz="4" w:space="0" w:color="auto"/>
+              <w:right w:val="single" w:sz="4" w:space="0" w:color="auto"/>
+            </w:tcBorders>
+            <w:vAlign w:val="center"/>
+          </w:tcPr>
+          <w:p>
+            <w:pPr>
+              <w:spacing w:after="0"/>
+              <w:jc w:val="center"/>
+              <w:rPr>
+                <w:sz w:val="24"/>
+                <w:szCs w:val="24"/>
+              </w:rPr>
+            </w:pPr>
+            <w:proofErr w:type="spellStart"/>
+            <w:r>
+              <w:rPr>
+                <w:sz w:val="24"/>
+                <w:szCs w:val="24"/>
+                <w:lang w:val="en-US"/>
+              </w:rPr>
+              <w:t>Selezionato</w:t>
+            </w:r>
+            <w:proofErr w:type="spellEnd"/>
+            <w:r>
+              <w:rPr>
+                <w:sz w:val="24"/>
+                <w:szCs w:val="24"/>
+                <w:lang w:val="en-US"/>
+              </w:rPr>
+              <w:t xml:space="preserve"> </w:t>
+            </w:r>
+            <w:proofErr w:type="spellStart"/>
+            <w:r>
+              <w:rPr>
+                <w:sz w:val="24"/>
+                <w:szCs w:val="24"/>
+                <w:lang w:val="en-US"/>
+              </w:rPr>
+              <w:t>filtro</w:t>
+            </w:r>
+            <w:proofErr w:type="spellEnd"/>
+            <w:r>
+              <w:rPr>
+                <w:sz w:val="24"/>
+                <w:szCs w:val="24"/>
+                <w:lang w:val="en-US"/>
+              </w:rPr>
+              <w:t xml:space="preserve"> “Shojo”</w:t>
+            </w:r>
+          </w:p>
+        </w:tc>
+        <w:tc>
+          <w:tcPr>
+            <w:tcW w:w="4574" w:type="dxa"/>
+            <w:tcBorders>
+              <w:top w:val="single" w:sz="4" w:space="0" w:color="auto"/>
+              <w:left w:val="single" w:sz="4" w:space="0" w:color="auto"/>
+              <w:bottom w:val="single" w:sz="4" w:space="0" w:color="auto"/>
+              <w:right w:val="single" w:sz="4" w:space="0" w:color="auto"/>
+            </w:tcBorders>
+          </w:tcPr>
+          <w:p>
+            <w:pPr>
+              <w:spacing w:after="0"/>
+            </w:pPr>
+            <w:r>
+              <w:t xml:space="preserve">Visualizzazione della pagina del catalogo in cui sono presenti tutti i prodotti della categoria </w:t>
+            </w:r>
+            <w:proofErr w:type="spellStart"/>
+            <w:r>
+              <w:t>Shojo</w:t>
+            </w:r>
+            <w:proofErr w:type="spellEnd"/>
+          </w:p>
+        </w:tc>
+      </w:tr>
+      <w:tr>
+        <w:tc>
+          <w:tcPr>
+            <w:tcW w:w="4570" w:type="dxa"/>
+            <w:tcBorders>
+              <w:top w:val="single" w:sz="4" w:space="0" w:color="auto"/>
+              <w:left w:val="single" w:sz="4" w:space="0" w:color="auto"/>
+              <w:bottom w:val="single" w:sz="4" w:space="0" w:color="auto"/>
+              <w:right w:val="single" w:sz="4" w:space="0" w:color="auto"/>
+            </w:tcBorders>
+            <w:vAlign w:val="center"/>
+          </w:tcPr>
+          <w:p>
+            <w:pPr>
+              <w:spacing w:after="0"/>
+              <w:jc w:val="center"/>
+              <w:rPr>
+                <w:sz w:val="24"/>
+                <w:szCs w:val="24"/>
+              </w:rPr>
+            </w:pPr>
+            <w:proofErr w:type="spellStart"/>
+            <w:r>
+              <w:rPr>
+                <w:sz w:val="24"/>
+                <w:szCs w:val="24"/>
+                <w:lang w:val="en-US"/>
+              </w:rPr>
+              <w:t>Selezionato</w:t>
+            </w:r>
+            <w:proofErr w:type="spellEnd"/>
+            <w:r>
+              <w:rPr>
+                <w:sz w:val="24"/>
+                <w:szCs w:val="24"/>
+                <w:lang w:val="en-US"/>
+              </w:rPr>
+              <w:t xml:space="preserve"> </w:t>
+            </w:r>
+            <w:proofErr w:type="spellStart"/>
+            <w:r>
+              <w:rPr>
+                <w:sz w:val="24"/>
+                <w:szCs w:val="24"/>
+                <w:lang w:val="en-US"/>
+              </w:rPr>
+              <w:t>filtro</w:t>
+            </w:r>
+            <w:proofErr w:type="spellEnd"/>
+            <w:r>
+              <w:rPr>
+                <w:sz w:val="24"/>
+                <w:szCs w:val="24"/>
+                <w:lang w:val="en-US"/>
+              </w:rPr>
+              <w:t xml:space="preserve"> “Shonen”</w:t>
+            </w:r>
+          </w:p>
+        </w:tc>
+        <w:tc>
+          <w:tcPr>
+            <w:tcW w:w="4574" w:type="dxa"/>
+            <w:tcBorders>
+              <w:top w:val="single" w:sz="4" w:space="0" w:color="auto"/>
+              <w:left w:val="single" w:sz="4" w:space="0" w:color="auto"/>
+              <w:bottom w:val="single" w:sz="4" w:space="0" w:color="auto"/>
+              <w:right w:val="single" w:sz="4" w:space="0" w:color="auto"/>
+            </w:tcBorders>
+          </w:tcPr>
+          <w:p>
+            <w:pPr>
+              <w:spacing w:after="0"/>
+            </w:pPr>
+            <w:r>
+              <w:t xml:space="preserve">Visualizzazione della pagina del catalogo in cui sono presenti tutti i prodotti della categoria </w:t>
+            </w:r>
+            <w:proofErr w:type="spellStart"/>
+            <w:r>
+              <w:t>Shonen</w:t>
+            </w:r>
+            <w:proofErr w:type="spellEnd"/>
+          </w:p>
+        </w:tc>
+      </w:tr>
+      <w:tr>
+        <w:tc>
+          <w:tcPr>
+            <w:tcW w:w="4570" w:type="dxa"/>
+            <w:tcBorders>
+              <w:top w:val="single" w:sz="4" w:space="0" w:color="auto"/>
+              <w:left w:val="single" w:sz="4" w:space="0" w:color="auto"/>
+              <w:bottom w:val="single" w:sz="4" w:space="0" w:color="auto"/>
+              <w:right w:val="single" w:sz="4" w:space="0" w:color="auto"/>
+            </w:tcBorders>
+            <w:vAlign w:val="center"/>
+          </w:tcPr>
+          <w:p>
+            <w:pPr>
+              <w:spacing w:after="0"/>
+              <w:jc w:val="center"/>
+              <w:rPr>
+                <w:sz w:val="24"/>
+                <w:szCs w:val="24"/>
+              </w:rPr>
+            </w:pPr>
+            <w:proofErr w:type="spellStart"/>
+            <w:r>
+              <w:rPr>
+                <w:sz w:val="24"/>
+                <w:szCs w:val="24"/>
+                <w:lang w:val="en-US"/>
+              </w:rPr>
+              <w:t>Selezionato</w:t>
+            </w:r>
+            <w:proofErr w:type="spellEnd"/>
+            <w:r>
+              <w:rPr>
+                <w:sz w:val="24"/>
+                <w:szCs w:val="24"/>
+                <w:lang w:val="en-US"/>
+              </w:rPr>
+              <w:t xml:space="preserve"> </w:t>
+            </w:r>
+            <w:proofErr w:type="spellStart"/>
+            <w:r>
+              <w:rPr>
+                <w:sz w:val="24"/>
+                <w:szCs w:val="24"/>
+                <w:lang w:val="en-US"/>
+              </w:rPr>
+              <w:t>filtro</w:t>
+            </w:r>
+            <w:proofErr w:type="spellEnd"/>
+            <w:r>
+              <w:rPr>
+                <w:sz w:val="24"/>
+                <w:szCs w:val="24"/>
+                <w:lang w:val="en-US"/>
+              </w:rPr>
+              <w:t xml:space="preserve"> “Web Comic”</w:t>
+            </w:r>
+          </w:p>
+        </w:tc>
+        <w:tc>
+          <w:tcPr>
+            <w:tcW w:w="4574" w:type="dxa"/>
+            <w:tcBorders>
+              <w:top w:val="single" w:sz="4" w:space="0" w:color="auto"/>
+              <w:left w:val="single" w:sz="4" w:space="0" w:color="auto"/>
+              <w:bottom w:val="single" w:sz="4" w:space="0" w:color="auto"/>
+              <w:right w:val="single" w:sz="4" w:space="0" w:color="auto"/>
+            </w:tcBorders>
+          </w:tcPr>
+          <w:p>
+            <w:pPr>
+              <w:spacing w:after="0"/>
+            </w:pPr>
+            <w:r>
+              <w:t>Visualizzazione della pagina del catalogo in cui sono presenti tutti i prodotti della categoria Web Comic</w:t>
+            </w:r>
+          </w:p>
+        </w:tc>
+      </w:tr>
+      <w:tr>
+        <w:tc>
+          <w:tcPr>
+            <w:tcW w:w="4570" w:type="dxa"/>
+            <w:tcBorders>
+              <w:top w:val="single" w:sz="4" w:space="0" w:color="auto"/>
+              <w:left w:val="single" w:sz="4" w:space="0" w:color="auto"/>
+              <w:bottom w:val="single" w:sz="4" w:space="0" w:color="auto"/>
+              <w:right w:val="single" w:sz="4" w:space="0" w:color="auto"/>
+            </w:tcBorders>
+            <w:vAlign w:val="center"/>
+          </w:tcPr>
+          <w:p>
+            <w:pPr>
+              <w:spacing w:after="0"/>
+              <w:jc w:val="center"/>
+              <w:rPr>
+                <w:sz w:val="24"/>
+                <w:szCs w:val="24"/>
+              </w:rPr>
+            </w:pPr>
+            <w:proofErr w:type="spellStart"/>
+            <w:r>
+              <w:rPr>
+                <w:sz w:val="24"/>
+                <w:szCs w:val="24"/>
+                <w:lang w:val="en-US"/>
+              </w:rPr>
+              <w:t>Selezionato</w:t>
+            </w:r>
+            <w:proofErr w:type="spellEnd"/>
+            <w:r>
+              <w:rPr>
+                <w:sz w:val="24"/>
+                <w:szCs w:val="24"/>
+                <w:lang w:val="en-US"/>
+              </w:rPr>
+              <w:t xml:space="preserve"> </w:t>
+            </w:r>
+            <w:proofErr w:type="spellStart"/>
+            <w:r>
+              <w:rPr>
+                <w:sz w:val="24"/>
+                <w:szCs w:val="24"/>
+                <w:lang w:val="en-US"/>
+              </w:rPr>
+              <w:t>filtro</w:t>
+            </w:r>
+            <w:proofErr w:type="spellEnd"/>
+            <w:r>
+              <w:rPr>
+                <w:sz w:val="24"/>
+                <w:szCs w:val="24"/>
+                <w:lang w:val="en-US"/>
+              </w:rPr>
+              <w:t xml:space="preserve"> “</w:t>
+            </w:r>
+            <w:proofErr w:type="spellStart"/>
+            <w:r>
+              <w:rPr>
+                <w:sz w:val="24"/>
+                <w:szCs w:val="24"/>
+                <w:lang w:val="en-US"/>
+              </w:rPr>
+              <w:t>Avventura</w:t>
+            </w:r>
+            <w:proofErr w:type="spellEnd"/>
+            <w:r>
+              <w:rPr>
+                <w:sz w:val="24"/>
+                <w:szCs w:val="24"/>
+                <w:lang w:val="en-US"/>
+              </w:rPr>
+              <w:t>”</w:t>
+            </w:r>
+          </w:p>
+        </w:tc>
+        <w:tc>
+          <w:tcPr>
+            <w:tcW w:w="4574" w:type="dxa"/>
+            <w:tcBorders>
+              <w:top w:val="single" w:sz="4" w:space="0" w:color="auto"/>
+              <w:left w:val="single" w:sz="4" w:space="0" w:color="auto"/>
+              <w:bottom w:val="single" w:sz="4" w:space="0" w:color="auto"/>
+              <w:right w:val="single" w:sz="4" w:space="0" w:color="auto"/>
+            </w:tcBorders>
+          </w:tcPr>
+          <w:p>
+            <w:pPr>
+              <w:spacing w:after="0"/>
+            </w:pPr>
+            <w:r>
+              <w:t>Visualizzazione della pagina del catalogo in cui sono presenti tutti i prodotti del genere Avventura</w:t>
+            </w:r>
+          </w:p>
+        </w:tc>
+      </w:tr>
+      <w:tr>
+        <w:tc>
+          <w:tcPr>
+            <w:tcW w:w="4570" w:type="dxa"/>
+            <w:tcBorders>
+              <w:top w:val="single" w:sz="4" w:space="0" w:color="auto"/>
+              <w:left w:val="single" w:sz="4" w:space="0" w:color="auto"/>
+              <w:bottom w:val="single" w:sz="4" w:space="0" w:color="auto"/>
+              <w:right w:val="single" w:sz="4" w:space="0" w:color="auto"/>
+            </w:tcBorders>
+            <w:vAlign w:val="center"/>
+          </w:tcPr>
+          <w:p>
+            <w:pPr>
+              <w:spacing w:after="0"/>
+              <w:jc w:val="center"/>
+              <w:rPr>
+                <w:sz w:val="24"/>
+                <w:szCs w:val="24"/>
+              </w:rPr>
+            </w:pPr>
+            <w:proofErr w:type="spellStart"/>
+            <w:r>
+              <w:rPr>
+                <w:sz w:val="24"/>
+                <w:szCs w:val="24"/>
+                <w:lang w:val="en-US"/>
+              </w:rPr>
+              <w:t>Selezionato</w:t>
+            </w:r>
+            <w:proofErr w:type="spellEnd"/>
+            <w:r>
+              <w:rPr>
+                <w:sz w:val="24"/>
+                <w:szCs w:val="24"/>
+                <w:lang w:val="en-US"/>
+              </w:rPr>
+              <w:t xml:space="preserve"> </w:t>
+            </w:r>
+            <w:proofErr w:type="spellStart"/>
+            <w:r>
+              <w:rPr>
+                <w:sz w:val="24"/>
+                <w:szCs w:val="24"/>
+                <w:lang w:val="en-US"/>
+              </w:rPr>
+              <w:t>filtro</w:t>
+            </w:r>
+            <w:proofErr w:type="spellEnd"/>
+            <w:r>
+              <w:rPr>
+                <w:sz w:val="24"/>
+                <w:szCs w:val="24"/>
+                <w:lang w:val="en-US"/>
+              </w:rPr>
+              <w:t xml:space="preserve"> “Azione”</w:t>
+            </w:r>
+          </w:p>
+        </w:tc>
+        <w:tc>
+          <w:tcPr>
+            <w:tcW w:w="4574" w:type="dxa"/>
+            <w:tcBorders>
+              <w:top w:val="single" w:sz="4" w:space="0" w:color="auto"/>
+              <w:left w:val="single" w:sz="4" w:space="0" w:color="auto"/>
+              <w:bottom w:val="single" w:sz="4" w:space="0" w:color="auto"/>
+              <w:right w:val="single" w:sz="4" w:space="0" w:color="auto"/>
+            </w:tcBorders>
+          </w:tcPr>
+          <w:p>
+            <w:pPr>
+              <w:spacing w:after="0"/>
+            </w:pPr>
+            <w:r>
+              <w:t>Visualizzazione della pagina del catalogo in cui sono presenti tutti i prodotti del genere Azione</w:t>
+            </w:r>
+          </w:p>
+        </w:tc>
+      </w:tr>
+      <w:tr>
+        <w:tc>
+          <w:tcPr>
+            <w:tcW w:w="4570" w:type="dxa"/>
+            <w:tcBorders>
+              <w:top w:val="single" w:sz="4" w:space="0" w:color="auto"/>
+              <w:left w:val="single" w:sz="4" w:space="0" w:color="auto"/>
+              <w:bottom w:val="single" w:sz="4" w:space="0" w:color="auto"/>
+              <w:right w:val="single" w:sz="4" w:space="0" w:color="auto"/>
+            </w:tcBorders>
+            <w:vAlign w:val="center"/>
+          </w:tcPr>
+          <w:p>
+            <w:pPr>
+              <w:spacing w:after="0"/>
+              <w:jc w:val="center"/>
+              <w:rPr>
+                <w:sz w:val="24"/>
+                <w:szCs w:val="24"/>
+              </w:rPr>
+            </w:pPr>
+            <w:proofErr w:type="spellStart"/>
+            <w:r>
+              <w:rPr>
+                <w:sz w:val="24"/>
+                <w:szCs w:val="24"/>
+                <w:lang w:val="en-US"/>
+              </w:rPr>
+              <w:t>Selezionato</w:t>
+            </w:r>
+            <w:proofErr w:type="spellEnd"/>
+            <w:r>
+              <w:rPr>
+                <w:sz w:val="24"/>
+                <w:szCs w:val="24"/>
+                <w:lang w:val="en-US"/>
+              </w:rPr>
+              <w:t xml:space="preserve"> </w:t>
+            </w:r>
+            <w:proofErr w:type="spellStart"/>
+            <w:r>
+              <w:rPr>
+                <w:sz w:val="24"/>
+                <w:szCs w:val="24"/>
+                <w:lang w:val="en-US"/>
+              </w:rPr>
+              <w:t>filtro</w:t>
+            </w:r>
+            <w:proofErr w:type="spellEnd"/>
+            <w:r>
+              <w:rPr>
+                <w:sz w:val="24"/>
+                <w:szCs w:val="24"/>
+                <w:lang w:val="en-US"/>
+              </w:rPr>
+              <w:t xml:space="preserve"> “</w:t>
+            </w:r>
+            <w:proofErr w:type="spellStart"/>
+            <w:r>
+              <w:rPr>
+                <w:sz w:val="24"/>
+                <w:szCs w:val="24"/>
+                <w:lang w:val="en-US"/>
+              </w:rPr>
+              <w:t>Combattimento</w:t>
+            </w:r>
+            <w:proofErr w:type="spellEnd"/>
+            <w:r>
+              <w:rPr>
+                <w:sz w:val="24"/>
+                <w:szCs w:val="24"/>
+                <w:lang w:val="en-US"/>
+              </w:rPr>
+              <w:t>”</w:t>
+            </w:r>
+          </w:p>
+        </w:tc>
+        <w:tc>
+          <w:tcPr>
+            <w:tcW w:w="4574" w:type="dxa"/>
+            <w:tcBorders>
+              <w:top w:val="single" w:sz="4" w:space="0" w:color="auto"/>
+              <w:left w:val="single" w:sz="4" w:space="0" w:color="auto"/>
+              <w:bottom w:val="single" w:sz="4" w:space="0" w:color="auto"/>
+              <w:right w:val="single" w:sz="4" w:space="0" w:color="auto"/>
+            </w:tcBorders>
+          </w:tcPr>
+          <w:p>
+            <w:pPr>
+              <w:spacing w:after="0"/>
+            </w:pPr>
+            <w:r>
+              <w:t>Visualizzazione della pagina del catalogo in cui sono presenti tutti i prodotti del genere Combattimento</w:t>
+            </w:r>
+          </w:p>
+        </w:tc>
+      </w:tr>
+      <w:tr>
+        <w:tc>
+          <w:tcPr>
+            <w:tcW w:w="4570" w:type="dxa"/>
+            <w:tcBorders>
+              <w:top w:val="single" w:sz="4" w:space="0" w:color="auto"/>
+              <w:left w:val="single" w:sz="4" w:space="0" w:color="auto"/>
+              <w:bottom w:val="single" w:sz="4" w:space="0" w:color="auto"/>
+              <w:right w:val="single" w:sz="4" w:space="0" w:color="auto"/>
+            </w:tcBorders>
+            <w:vAlign w:val="center"/>
+          </w:tcPr>
+          <w:p>
+            <w:pPr>
+              <w:spacing w:after="0"/>
+              <w:jc w:val="center"/>
+              <w:rPr>
+                <w:sz w:val="24"/>
+                <w:szCs w:val="24"/>
+              </w:rPr>
+            </w:pPr>
+            <w:proofErr w:type="spellStart"/>
+            <w:r>
+              <w:rPr>
+                <w:sz w:val="24"/>
+                <w:szCs w:val="24"/>
+                <w:lang w:val="en-US"/>
+              </w:rPr>
+              <w:t>Selezionato</w:t>
+            </w:r>
+            <w:proofErr w:type="spellEnd"/>
+            <w:r>
+              <w:rPr>
+                <w:sz w:val="24"/>
+                <w:szCs w:val="24"/>
+                <w:lang w:val="en-US"/>
+              </w:rPr>
+              <w:t xml:space="preserve"> </w:t>
+            </w:r>
+            <w:proofErr w:type="spellStart"/>
+            <w:r>
+              <w:rPr>
+                <w:sz w:val="24"/>
+                <w:szCs w:val="24"/>
+                <w:lang w:val="en-US"/>
+              </w:rPr>
+              <w:t>filtro</w:t>
+            </w:r>
+            <w:proofErr w:type="spellEnd"/>
+            <w:r>
+              <w:rPr>
+                <w:sz w:val="24"/>
+                <w:szCs w:val="24"/>
+                <w:lang w:val="en-US"/>
+              </w:rPr>
+              <w:t xml:space="preserve"> “Commedia”</w:t>
+            </w:r>
+          </w:p>
+        </w:tc>
+        <w:tc>
+          <w:tcPr>
+            <w:tcW w:w="4574" w:type="dxa"/>
+            <w:tcBorders>
+              <w:top w:val="single" w:sz="4" w:space="0" w:color="auto"/>
+              <w:left w:val="single" w:sz="4" w:space="0" w:color="auto"/>
+              <w:bottom w:val="single" w:sz="4" w:space="0" w:color="auto"/>
+              <w:right w:val="single" w:sz="4" w:space="0" w:color="auto"/>
+            </w:tcBorders>
+          </w:tcPr>
+          <w:p>
+            <w:pPr>
+              <w:spacing w:after="0"/>
+            </w:pPr>
+            <w:r>
+              <w:t xml:space="preserve">Visualizzazione della pagina del catalogo in cui </w:t>
+            </w:r>
+            <w:r>
+              <w:lastRenderedPageBreak/>
+              <w:t>sono presenti tutti i prodotti del genere Commedia</w:t>
+            </w:r>
+          </w:p>
+        </w:tc>
+      </w:tr>
+      <w:tr>
+        <w:tc>
+          <w:tcPr>
+            <w:tcW w:w="4570" w:type="dxa"/>
+            <w:tcBorders>
+              <w:top w:val="single" w:sz="4" w:space="0" w:color="auto"/>
+              <w:left w:val="single" w:sz="4" w:space="0" w:color="auto"/>
+              <w:bottom w:val="single" w:sz="4" w:space="0" w:color="auto"/>
+              <w:right w:val="single" w:sz="4" w:space="0" w:color="auto"/>
+            </w:tcBorders>
+            <w:vAlign w:val="center"/>
+          </w:tcPr>
+          <w:p>
+            <w:pPr>
+              <w:spacing w:after="0"/>
+              <w:jc w:val="center"/>
+              <w:rPr>
+                <w:sz w:val="24"/>
+                <w:szCs w:val="24"/>
+              </w:rPr>
+            </w:pPr>
+            <w:proofErr w:type="spellStart"/>
+            <w:r>
+              <w:rPr>
+                <w:sz w:val="24"/>
+                <w:szCs w:val="24"/>
+                <w:lang w:val="en-US"/>
+              </w:rPr>
               <w:lastRenderedPageBreak/>
               <w:t>Selezionato</w:t>
             </w:r>
@@ -7109,7 +8475,25 @@
                 <w:szCs w:val="24"/>
                 <w:lang w:val="en-US"/>
               </w:rPr>
-              <w:t xml:space="preserve"> “Character Book”</w:t>
+              <w:t xml:space="preserve"> “</w:t>
+            </w:r>
+            <w:proofErr w:type="spellStart"/>
+            <w:r>
+              <w:rPr>
+                <w:sz w:val="24"/>
+                <w:szCs w:val="24"/>
+                <w:lang w:val="en-US"/>
+              </w:rPr>
+              <w:t>Crimine</w:t>
+            </w:r>
+            <w:proofErr w:type="spellEnd"/>
+            <w:r>
+              <w:rPr>
+                <w:sz w:val="24"/>
+                <w:szCs w:val="24"/>
+                <w:lang w:val="en-US"/>
+              </w:rPr>
+              <w:t>”</w:t>
             </w:r>
           </w:p>
         </w:tc>
@@ -7128,15 +8512,7 @@
               <w:spacing w:after="0"/>
             </w:pPr>
             <w:r>
-              <w:t xml:space="preserve">Visualizzazione della pagina del catalogo in cui sono presenti tutti i prodotti della categoria </w:t>
-            </w:r>
-            <w:proofErr w:type="spellStart"/>
-            <w:r>
-              <w:t>Character</w:t>
-            </w:r>
-            <w:proofErr w:type="spellEnd"/>
-            <w:r>
-              <w:t xml:space="preserve"> Book</w:t>
+              <w:t>Visualizzazione della pagina del catalogo in cui sono presenti tutti i prodotti del genere Crimine</w:t>
             </w:r>
           </w:p>
         </w:tc>
@@ -7196,7 +8572,25 @@
                 <w:szCs w:val="24"/>
                 <w:lang w:val="en-US"/>
               </w:rPr>
-              <w:t xml:space="preserve"> “Josei”</w:t>
+              <w:t xml:space="preserve"> “</w:t>
+            </w:r>
+            <w:proofErr w:type="spellStart"/>
+            <w:r>
+              <w:rPr>
+                <w:sz w:val="24"/>
+                <w:szCs w:val="24"/>
+                <w:lang w:val="en-US"/>
+              </w:rPr>
+              <w:t>Drammatico</w:t>
+            </w:r>
+            <w:proofErr w:type="spellEnd"/>
+            <w:r>
+              <w:rPr>
+                <w:sz w:val="24"/>
+                <w:szCs w:val="24"/>
+                <w:lang w:val="en-US"/>
+              </w:rPr>
+              <w:t>”</w:t>
             </w:r>
           </w:p>
         </w:tc>
@@ -7215,15 +8609,7 @@
               <w:spacing w:after="0"/>
             </w:pPr>
             <w:r>
-              <w:t xml:space="preserve">Visualizzazione della pagina del catalogo in cui sono presenti tutti i prodotti della categoria </w:t>
-            </w:r>
-            <w:proofErr w:type="spellStart"/>
-            <w:r>
-              <w:t>Josei</w:t>
-            </w:r>
-            <w:proofErr w:type="spellEnd"/>
-            <w:r>
-              <w:t xml:space="preserve"> </w:t>
+              <w:t>Visualizzazione della pagina del catalogo in cui sono presenti tutti i prodotti del genere Drammatico</w:t>
             </w:r>
           </w:p>
         </w:tc>
@@ -7292,7 +8678,7 @@
                 <w:szCs w:val="24"/>
                 <w:lang w:val="en-US"/>
               </w:rPr>
-              <w:t>Kodomo</w:t>
+              <w:t>Fantascienza</w:t>
             </w:r>
             <w:proofErr w:type="spellEnd"/>
             <w:r>
@@ -7320,13 +8706,8 @@
               <w:spacing w:after="0"/>
             </w:pPr>
             <w:r>
-              <w:t xml:space="preserve">Visualizzazione della pagina del catalogo in cui sono presenti tutti i prodotti della categoria </w:t>
-            </w:r>
-            <w:proofErr w:type="spellStart"/>
-            <w:r>
-              <w:t>Kodomo</w:t>
-            </w:r>
-            <w:proofErr w:type="spellEnd"/>
+              <w:t>Visualizzazione della pagina del catalogo in cui sono presenti tutti i prodotti del genere Fantascienza</w:t>
+            </w:r>
           </w:p>
         </w:tc>
       </w:tr>
@@ -7385,7 +8766,7 @@
                 <w:szCs w:val="24"/>
                 <w:lang w:val="en-US"/>
               </w:rPr>
-              <w:t xml:space="preserve"> “Manga </w:t>
+              <w:t xml:space="preserve"> “</w:t>
             </w:r>
             <w:proofErr w:type="spellStart"/>
             <w:r>
@@ -7394,7 +8775,7 @@
                 <w:szCs w:val="24"/>
                 <w:lang w:val="en-US"/>
               </w:rPr>
-              <w:t>Italiani</w:t>
+              <w:t>Fantastico</w:t>
             </w:r>
             <w:proofErr w:type="spellEnd"/>
             <w:r>
@@ -7422,7 +8803,7 @@
               <w:spacing w:after="0"/>
             </w:pPr>
             <w:r>
-              <w:t>Visualizzazione della pagina del catalogo in cui sono presenti tutti i prodotti della categoria Manga Italiani</w:t>
+              <w:t>Visualizzazione della pagina del catalogo in cui sono presenti tutti i prodotti del genere Fantastico</w:t>
             </w:r>
           </w:p>
         </w:tc>
@@ -7482,7 +8863,7 @@
                 <w:szCs w:val="24"/>
                 <w:lang w:val="en-US"/>
               </w:rPr>
-              <w:t xml:space="preserve"> “Manga Magazine”</w:t>
+              <w:t xml:space="preserve"> “Fantasy”</w:t>
             </w:r>
           </w:p>
         </w:tc>
@@ -7501,7 +8882,7 @@
               <w:spacing w:after="0"/>
             </w:pPr>
             <w:r>
-              <w:t>Visualizzazione della pagina del catalogo in cui sono presenti tutti i prodotti della categoria Manga Magazine</w:t>
+              <w:t>Visualizzazione della pagina del catalogo in cui sono presenti tutti i prodotti del genere Fantasy</w:t>
             </w:r>
           </w:p>
         </w:tc>
@@ -7527,41 +8908,12 @@
                 <w:szCs w:val="24"/>
               </w:rPr>
             </w:pPr>
-            <w:proofErr w:type="spellStart"/>
-            <w:r>
-              <w:rPr>
-                <w:sz w:val="24"/>
-                <w:szCs w:val="24"/>
-                <w:lang w:val="en-US"/>
-              </w:rPr>
-              <w:t>Selezionato</w:t>
-            </w:r>
-            <w:proofErr w:type="spellEnd"/>
-            <w:r>
-              <w:rPr>
-                <w:sz w:val="24"/>
-                <w:szCs w:val="24"/>
-                <w:lang w:val="en-US"/>
-              </w:rPr>
-              <w:t xml:space="preserve"> </w:t>
-            </w:r>
-            <w:proofErr w:type="spellStart"/>
-            <w:r>
-              <w:rPr>
-                <w:sz w:val="24"/>
-                <w:szCs w:val="24"/>
-                <w:lang w:val="en-US"/>
-              </w:rPr>
-              <w:t>filtro</w:t>
-            </w:r>
-            <w:proofErr w:type="spellEnd"/>
-            <w:r>
-              <w:rPr>
-                <w:sz w:val="24"/>
-                <w:szCs w:val="24"/>
-                <w:lang w:val="en-US"/>
-              </w:rPr>
-              <w:t xml:space="preserve"> “Novel”</w:t>
+            <w:r>
+              <w:rPr>
+                <w:sz w:val="24"/>
+                <w:szCs w:val="24"/>
+              </w:rPr>
+              <w:t>Selezionato filtro “Gang Giovanili”</w:t>
             </w:r>
           </w:p>
         </w:tc>
@@ -7580,13 +8932,8 @@
               <w:spacing w:after="0"/>
             </w:pPr>
             <w:r>
-              <w:t xml:space="preserve">Visualizzazione della pagina del catalogo in cui sono presenti tutti i prodotti della categoria </w:t>
-            </w:r>
-            <w:proofErr w:type="spellStart"/>
-            <w:r>
-              <w:t>Novel</w:t>
-            </w:r>
-            <w:proofErr w:type="spellEnd"/>
+              <w:t>Visualizzazione della pagina del catalogo in cui sono presenti tutti i prodotti del genere Gang Giovanili</w:t>
+            </w:r>
           </w:p>
         </w:tc>
       </w:tr>
@@ -7611,58 +8958,12 @@
                 <w:szCs w:val="24"/>
               </w:rPr>
             </w:pPr>
-            <w:proofErr w:type="spellStart"/>
-            <w:r>
-              <w:rPr>
-                <w:sz w:val="24"/>
-                <w:szCs w:val="24"/>
-                <w:lang w:val="en-US"/>
-              </w:rPr>
-              <w:t>Selezionato</w:t>
-            </w:r>
-            <w:proofErr w:type="spellEnd"/>
-            <w:r>
-              <w:rPr>
-                <w:sz w:val="24"/>
-                <w:szCs w:val="24"/>
-                <w:lang w:val="en-US"/>
-              </w:rPr>
-              <w:t xml:space="preserve"> </w:t>
-            </w:r>
-            <w:proofErr w:type="spellStart"/>
-            <w:r>
-              <w:rPr>
-                <w:sz w:val="24"/>
-                <w:szCs w:val="24"/>
-                <w:lang w:val="en-US"/>
-              </w:rPr>
-              <w:t>filtro</w:t>
-            </w:r>
-            <w:proofErr w:type="spellEnd"/>
-            <w:r>
-              <w:rPr>
-                <w:sz w:val="24"/>
-                <w:szCs w:val="24"/>
-                <w:lang w:val="en-US"/>
-              </w:rPr>
-              <w:t xml:space="preserve"> “S</w:t>
-            </w:r>
-            <w:r>
-              <w:rPr>
-                <w:sz w:val="24"/>
-                <w:szCs w:val="24"/>
-                <w:u w:val="single"/>
-                <w:lang w:val="en-US"/>
-              </w:rPr>
-              <w:t>einen</w:t>
-            </w:r>
-            <w:r>
-              <w:rPr>
-                <w:sz w:val="24"/>
-                <w:szCs w:val="24"/>
-                <w:lang w:val="en-US"/>
-              </w:rPr>
-              <w:t>”</w:t>
+            <w:r>
+              <w:rPr>
+                <w:sz w:val="24"/>
+                <w:szCs w:val="24"/>
+              </w:rPr>
+              <w:t>Selezionato filtro “Giallo”</w:t>
             </w:r>
           </w:p>
         </w:tc>
@@ -7681,13 +8982,8 @@
               <w:spacing w:after="0"/>
             </w:pPr>
             <w:r>
-              <w:t xml:space="preserve">Visualizzazione della pagina del catalogo in cui sono presenti tutti i prodotti della categoria </w:t>
-            </w:r>
-            <w:proofErr w:type="spellStart"/>
-            <w:r>
-              <w:t>Seinen</w:t>
-            </w:r>
-            <w:proofErr w:type="spellEnd"/>
+              <w:t>Visualizzazione della pagina del catalogo in cui sono presenti tutti i prodotti del genere Giallo</w:t>
+            </w:r>
           </w:p>
         </w:tc>
       </w:tr>
@@ -7712,41 +9008,12 @@
                 <w:szCs w:val="24"/>
               </w:rPr>
             </w:pPr>
-            <w:proofErr w:type="spellStart"/>
-            <w:r>
-              <w:rPr>
-                <w:sz w:val="24"/>
-                <w:szCs w:val="24"/>
-                <w:lang w:val="en-US"/>
-              </w:rPr>
-              <w:t>Selezionato</w:t>
-            </w:r>
-            <w:proofErr w:type="spellEnd"/>
-            <w:r>
-              <w:rPr>
-                <w:sz w:val="24"/>
-                <w:szCs w:val="24"/>
-                <w:lang w:val="en-US"/>
-              </w:rPr>
-              <w:t xml:space="preserve"> </w:t>
-            </w:r>
-            <w:proofErr w:type="spellStart"/>
-            <w:r>
-              <w:rPr>
-                <w:sz w:val="24"/>
-                <w:szCs w:val="24"/>
-                <w:lang w:val="en-US"/>
-              </w:rPr>
-              <w:t>filtro</w:t>
-            </w:r>
-            <w:proofErr w:type="spellEnd"/>
-            <w:r>
-              <w:rPr>
-                <w:sz w:val="24"/>
-                <w:szCs w:val="24"/>
-                <w:lang w:val="en-US"/>
-              </w:rPr>
-              <w:t xml:space="preserve"> “Shojo”</w:t>
+            <w:r>
+              <w:rPr>
+                <w:sz w:val="24"/>
+                <w:szCs w:val="24"/>
+              </w:rPr>
+              <w:t>Selezionato filtro “Guerra”</w:t>
             </w:r>
           </w:p>
         </w:tc>
@@ -7765,13 +9032,8 @@
               <w:spacing w:after="0"/>
             </w:pPr>
             <w:r>
-              <w:t xml:space="preserve">Visualizzazione della pagina del catalogo in cui sono presenti tutti i prodotti della categoria </w:t>
-            </w:r>
-            <w:proofErr w:type="spellStart"/>
-            <w:r>
-              <w:t>Shojo</w:t>
-            </w:r>
-            <w:proofErr w:type="spellEnd"/>
+              <w:t>Visualizzazione della pagina del catalogo in cui sono presenti tutti i prodotti del genere Guerra</w:t>
+            </w:r>
           </w:p>
         </w:tc>
       </w:tr>
@@ -7796,41 +9058,12 @@
                 <w:szCs w:val="24"/>
               </w:rPr>
             </w:pPr>
-            <w:proofErr w:type="spellStart"/>
-            <w:r>
-              <w:rPr>
-                <w:sz w:val="24"/>
-                <w:szCs w:val="24"/>
-                <w:lang w:val="en-US"/>
-              </w:rPr>
-              <w:t>Selezionato</w:t>
-            </w:r>
-            <w:proofErr w:type="spellEnd"/>
-            <w:r>
-              <w:rPr>
-                <w:sz w:val="24"/>
-                <w:szCs w:val="24"/>
-                <w:lang w:val="en-US"/>
-              </w:rPr>
-              <w:t xml:space="preserve"> </w:t>
-            </w:r>
-            <w:proofErr w:type="spellStart"/>
-            <w:r>
-              <w:rPr>
-                <w:sz w:val="24"/>
-                <w:szCs w:val="24"/>
-                <w:lang w:val="en-US"/>
-              </w:rPr>
-              <w:t>filtro</w:t>
-            </w:r>
-            <w:proofErr w:type="spellEnd"/>
-            <w:r>
-              <w:rPr>
-                <w:sz w:val="24"/>
-                <w:szCs w:val="24"/>
-                <w:lang w:val="en-US"/>
-              </w:rPr>
-              <w:t xml:space="preserve"> “Shonen”</w:t>
+            <w:r>
+              <w:rPr>
+                <w:sz w:val="24"/>
+                <w:szCs w:val="24"/>
+              </w:rPr>
+              <w:t>Selezionato filtro “Horror”</w:t>
             </w:r>
           </w:p>
         </w:tc>
@@ -7849,13 +9082,8 @@
               <w:spacing w:after="0"/>
             </w:pPr>
             <w:r>
-              <w:t xml:space="preserve">Visualizzazione della pagina del catalogo in cui sono presenti tutti i prodotti della categoria </w:t>
-            </w:r>
-            <w:proofErr w:type="spellStart"/>
-            <w:r>
-              <w:t>Shonen</w:t>
-            </w:r>
-            <w:proofErr w:type="spellEnd"/>
+              <w:t>Visualizzazione della pagina del catalogo in cui sono presenti tutti i prodotti del genere Horror</w:t>
+            </w:r>
           </w:p>
         </w:tc>
       </w:tr>
@@ -7880,41 +9108,12 @@
                 <w:szCs w:val="24"/>
               </w:rPr>
             </w:pPr>
-            <w:proofErr w:type="spellStart"/>
-            <w:r>
-              <w:rPr>
-                <w:sz w:val="24"/>
-                <w:szCs w:val="24"/>
-                <w:lang w:val="en-US"/>
-              </w:rPr>
-              <w:t>Selezionato</w:t>
-            </w:r>
-            <w:proofErr w:type="spellEnd"/>
-            <w:r>
-              <w:rPr>
-                <w:sz w:val="24"/>
-                <w:szCs w:val="24"/>
-                <w:lang w:val="en-US"/>
-              </w:rPr>
-              <w:t xml:space="preserve"> </w:t>
-            </w:r>
-            <w:proofErr w:type="spellStart"/>
-            <w:r>
-              <w:rPr>
-                <w:sz w:val="24"/>
-                <w:szCs w:val="24"/>
-                <w:lang w:val="en-US"/>
-              </w:rPr>
-              <w:t>filtro</w:t>
-            </w:r>
-            <w:proofErr w:type="spellEnd"/>
-            <w:r>
-              <w:rPr>
-                <w:sz w:val="24"/>
-                <w:szCs w:val="24"/>
-                <w:lang w:val="en-US"/>
-              </w:rPr>
-              <w:t xml:space="preserve"> “Web Comic”</w:t>
+            <w:r>
+              <w:rPr>
+                <w:sz w:val="24"/>
+                <w:szCs w:val="24"/>
+              </w:rPr>
+              <w:t>Selezionato filtro “Magia”</w:t>
             </w:r>
           </w:p>
         </w:tc>
@@ -7933,7 +9132,7 @@
               <w:spacing w:after="0"/>
             </w:pPr>
             <w:r>
-              <w:t>Visualizzazione della pagina del catalogo in cui sono presenti tutti i prodotti della categoria Web Comic</w:t>
+              <w:t>Visualizzazione della pagina del catalogo in cui sono presenti tutti i prodotti del genere Magia</w:t>
             </w:r>
           </w:p>
         </w:tc>
@@ -7959,79 +9158,53 @@
                 <w:szCs w:val="24"/>
               </w:rPr>
             </w:pPr>
+            <w:r>
+              <w:rPr>
+                <w:sz w:val="24"/>
+                <w:szCs w:val="24"/>
+              </w:rPr>
+              <w:t>Selezionato filtro “</w:t>
+            </w:r>
             <w:proofErr w:type="spellStart"/>
             <w:r>
               <w:rPr>
                 <w:sz w:val="24"/>
                 <w:szCs w:val="24"/>
-                <w:lang w:val="en-US"/>
-              </w:rPr>
-              <w:t>Selezionato</w:t>
+              </w:rPr>
+              <w:t>Mecha</w:t>
             </w:r>
             <w:proofErr w:type="spellEnd"/>
             <w:r>
               <w:rPr>
                 <w:sz w:val="24"/>
                 <w:szCs w:val="24"/>
-                <w:lang w:val="en-US"/>
-              </w:rPr>
-              <w:t xml:space="preserve"> </w:t>
+              </w:rPr>
+              <w:t>”</w:t>
+            </w:r>
+          </w:p>
+        </w:tc>
+        <w:tc>
+          <w:tcPr>
+            <w:tcW w:w="4574" w:type="dxa"/>
+            <w:tcBorders>
+              <w:top w:val="single" w:sz="4" w:space="0" w:color="auto"/>
+              <w:left w:val="single" w:sz="4" w:space="0" w:color="auto"/>
+              <w:bottom w:val="single" w:sz="4" w:space="0" w:color="auto"/>
+              <w:right w:val="single" w:sz="4" w:space="0" w:color="auto"/>
+            </w:tcBorders>
+          </w:tcPr>
+          <w:p>
+            <w:pPr>
+              <w:spacing w:after="0"/>
+            </w:pPr>
+            <w:r>
+              <w:t xml:space="preserve">Visualizzazione della pagina del catalogo in cui sono presenti tutti i prodotti del genere </w:t>
             </w:r>
             <w:proofErr w:type="spellStart"/>
             <w:r>
-              <w:rPr>
-                <w:sz w:val="24"/>
-                <w:szCs w:val="24"/>
-                <w:lang w:val="en-US"/>
-              </w:rPr>
-              <w:t>filtro</w:t>
+              <w:t>Mecha</w:t>
             </w:r>
             <w:proofErr w:type="spellEnd"/>
-            <w:r>
-              <w:rPr>
-                <w:sz w:val="24"/>
-                <w:szCs w:val="24"/>
-                <w:lang w:val="en-US"/>
-              </w:rPr>
-              <w:t xml:space="preserve"> “</w:t>
-            </w:r>
-            <w:proofErr w:type="spellStart"/>
-            <w:r>
-              <w:rPr>
-                <w:sz w:val="24"/>
-                <w:szCs w:val="24"/>
-                <w:lang w:val="en-US"/>
-              </w:rPr>
-              <w:t>Avventura</w:t>
-            </w:r>
-            <w:proofErr w:type="spellEnd"/>
-            <w:r>
-              <w:rPr>
-                <w:sz w:val="24"/>
-                <w:szCs w:val="24"/>
-                <w:lang w:val="en-US"/>
-              </w:rPr>
-              <w:t>”</w:t>
-            </w:r>
-          </w:p>
-        </w:tc>
-        <w:tc>
-          <w:tcPr>
-            <w:tcW w:w="4574" w:type="dxa"/>
-            <w:tcBorders>
-              <w:top w:val="single" w:sz="4" w:space="0" w:color="auto"/>
-              <w:left w:val="single" w:sz="4" w:space="0" w:color="auto"/>
-              <w:bottom w:val="single" w:sz="4" w:space="0" w:color="auto"/>
-              <w:right w:val="single" w:sz="4" w:space="0" w:color="auto"/>
-            </w:tcBorders>
-          </w:tcPr>
-          <w:p>
-            <w:pPr>
-              <w:spacing w:after="0"/>
-            </w:pPr>
-            <w:r>
-              <w:t>Visualizzazione della pagina del catalogo in cui sono presenti tutti i prodotti del genere Avventura</w:t>
-            </w:r>
           </w:p>
         </w:tc>
       </w:tr>
@@ -8056,41 +9229,12 @@
                 <w:szCs w:val="24"/>
               </w:rPr>
             </w:pPr>
-            <w:proofErr w:type="spellStart"/>
-            <w:r>
-              <w:rPr>
-                <w:sz w:val="24"/>
-                <w:szCs w:val="24"/>
-                <w:lang w:val="en-US"/>
-              </w:rPr>
-              <w:t>Selezionato</w:t>
-            </w:r>
-            <w:proofErr w:type="spellEnd"/>
-            <w:r>
-              <w:rPr>
-                <w:sz w:val="24"/>
-                <w:szCs w:val="24"/>
-                <w:lang w:val="en-US"/>
-              </w:rPr>
-              <w:t xml:space="preserve"> </w:t>
-            </w:r>
-            <w:proofErr w:type="spellStart"/>
-            <w:r>
-              <w:rPr>
-                <w:sz w:val="24"/>
-                <w:szCs w:val="24"/>
-                <w:lang w:val="en-US"/>
-              </w:rPr>
-              <w:t>filtro</w:t>
-            </w:r>
-            <w:proofErr w:type="spellEnd"/>
-            <w:r>
-              <w:rPr>
-                <w:sz w:val="24"/>
-                <w:szCs w:val="24"/>
-                <w:lang w:val="en-US"/>
-              </w:rPr>
-              <w:t xml:space="preserve"> “Azione”</w:t>
+            <w:r>
+              <w:rPr>
+                <w:sz w:val="24"/>
+                <w:szCs w:val="24"/>
+              </w:rPr>
+              <w:t>Selezionato filtro “Mistero”</w:t>
             </w:r>
           </w:p>
         </w:tc>
@@ -8109,7 +9253,7 @@
               <w:spacing w:after="0"/>
             </w:pPr>
             <w:r>
-              <w:t>Visualizzazione della pagina del catalogo in cui sono presenti tutti i prodotti del genere Azione</w:t>
+              <w:t>Visualizzazione della pagina del catalogo in cui sono presenti tutti i prodotti del genere Mistero</w:t>
             </w:r>
           </w:p>
         </w:tc>
@@ -8135,59 +9279,12 @@
                 <w:szCs w:val="24"/>
               </w:rPr>
             </w:pPr>
-            <w:proofErr w:type="spellStart"/>
-            <w:r>
-              <w:rPr>
-                <w:sz w:val="24"/>
-                <w:szCs w:val="24"/>
-                <w:lang w:val="en-US"/>
-              </w:rPr>
-              <w:t>Selezionato</w:t>
-            </w:r>
-            <w:proofErr w:type="spellEnd"/>
-            <w:r>
-              <w:rPr>
-                <w:sz w:val="24"/>
-                <w:szCs w:val="24"/>
-                <w:lang w:val="en-US"/>
-              </w:rPr>
-              <w:t xml:space="preserve"> </w:t>
-            </w:r>
-            <w:proofErr w:type="spellStart"/>
-            <w:r>
-              <w:rPr>
-                <w:sz w:val="24"/>
-                <w:szCs w:val="24"/>
-                <w:lang w:val="en-US"/>
-              </w:rPr>
-              <w:t>filtro</w:t>
-            </w:r>
-            <w:proofErr w:type="spellEnd"/>
-            <w:r>
-              <w:rPr>
-                <w:sz w:val="24"/>
-                <w:szCs w:val="24"/>
-                <w:lang w:val="en-US"/>
-              </w:rPr>
-              <w:t xml:space="preserve"> “</w:t>
-            </w:r>
-            <w:proofErr w:type="spellStart"/>
-            <w:r>
-              <w:rPr>
-                <w:sz w:val="24"/>
-                <w:szCs w:val="24"/>
-                <w:lang w:val="en-US"/>
-              </w:rPr>
-              <w:t>Combattimento</w:t>
-            </w:r>
-            <w:proofErr w:type="spellEnd"/>
-            <w:r>
-              <w:rPr>
-                <w:sz w:val="24"/>
-                <w:szCs w:val="24"/>
-                <w:lang w:val="en-US"/>
-              </w:rPr>
-              <w:t>”</w:t>
+            <w:r>
+              <w:rPr>
+                <w:sz w:val="24"/>
+                <w:szCs w:val="24"/>
+              </w:rPr>
+              <w:t>Selezionato filtro “Musicale”</w:t>
             </w:r>
           </w:p>
         </w:tc>
@@ -8206,7 +9303,7 @@
               <w:spacing w:after="0"/>
             </w:pPr>
             <w:r>
-              <w:t>Visualizzazione della pagina del catalogo in cui sono presenti tutti i prodotti del genere Combattimento</w:t>
+              <w:t>Visualizzazione della pagina del catalogo in cui sono presenti tutti i prodotti del genere Musicale</w:t>
             </w:r>
           </w:p>
         </w:tc>
@@ -8232,41 +9329,12 @@
                 <w:szCs w:val="24"/>
               </w:rPr>
             </w:pPr>
-            <w:proofErr w:type="spellStart"/>
-            <w:r>
-              <w:rPr>
-                <w:sz w:val="24"/>
-                <w:szCs w:val="24"/>
-                <w:lang w:val="en-US"/>
-              </w:rPr>
-              <w:t>Selezionato</w:t>
-            </w:r>
-            <w:proofErr w:type="spellEnd"/>
-            <w:r>
-              <w:rPr>
-                <w:sz w:val="24"/>
-                <w:szCs w:val="24"/>
-                <w:lang w:val="en-US"/>
-              </w:rPr>
-              <w:t xml:space="preserve"> </w:t>
-            </w:r>
-            <w:proofErr w:type="spellStart"/>
-            <w:r>
-              <w:rPr>
-                <w:sz w:val="24"/>
-                <w:szCs w:val="24"/>
-                <w:lang w:val="en-US"/>
-              </w:rPr>
-              <w:t>filtro</w:t>
-            </w:r>
-            <w:proofErr w:type="spellEnd"/>
-            <w:r>
-              <w:rPr>
-                <w:sz w:val="24"/>
-                <w:szCs w:val="24"/>
-                <w:lang w:val="en-US"/>
-              </w:rPr>
-              <w:t xml:space="preserve"> “Commedia”</w:t>
+            <w:r>
+              <w:rPr>
+                <w:sz w:val="24"/>
+                <w:szCs w:val="24"/>
+              </w:rPr>
+              <w:t>Selezionato filtro “Poliziesco”</w:t>
             </w:r>
           </w:p>
         </w:tc>
@@ -8285,7 +9353,7 @@
               <w:spacing w:after="0"/>
             </w:pPr>
             <w:r>
-              <w:t>Visualizzazione della pagina del catalogo in cui sono presenti tutti i prodotti del genere Commedia</w:t>
+              <w:t>Visualizzazione della pagina del catalogo in cui sono presenti tutti i prodotti del genere Poliziesco</w:t>
             </w:r>
           </w:p>
         </w:tc>
@@ -8311,59 +9379,12 @@
                 <w:szCs w:val="24"/>
               </w:rPr>
             </w:pPr>
-            <w:proofErr w:type="spellStart"/>
-            <w:r>
-              <w:rPr>
-                <w:sz w:val="24"/>
-                <w:szCs w:val="24"/>
-                <w:lang w:val="en-US"/>
-              </w:rPr>
-              <w:t>Selezionato</w:t>
-            </w:r>
-            <w:proofErr w:type="spellEnd"/>
-            <w:r>
-              <w:rPr>
-                <w:sz w:val="24"/>
-                <w:szCs w:val="24"/>
-                <w:lang w:val="en-US"/>
-              </w:rPr>
-              <w:t xml:space="preserve"> </w:t>
-            </w:r>
-            <w:proofErr w:type="spellStart"/>
-            <w:r>
-              <w:rPr>
-                <w:sz w:val="24"/>
-                <w:szCs w:val="24"/>
-                <w:lang w:val="en-US"/>
-              </w:rPr>
-              <w:t>filtro</w:t>
-            </w:r>
-            <w:proofErr w:type="spellEnd"/>
-            <w:r>
-              <w:rPr>
-                <w:sz w:val="24"/>
-                <w:szCs w:val="24"/>
-                <w:lang w:val="en-US"/>
-              </w:rPr>
-              <w:t xml:space="preserve"> “</w:t>
-            </w:r>
-            <w:proofErr w:type="spellStart"/>
-            <w:r>
-              <w:rPr>
-                <w:sz w:val="24"/>
-                <w:szCs w:val="24"/>
-                <w:lang w:val="en-US"/>
-              </w:rPr>
-              <w:t>Crimine</w:t>
-            </w:r>
-            <w:proofErr w:type="spellEnd"/>
-            <w:r>
-              <w:rPr>
-                <w:sz w:val="24"/>
-                <w:szCs w:val="24"/>
-                <w:lang w:val="en-US"/>
-              </w:rPr>
-              <w:t>”</w:t>
+            <w:r>
+              <w:rPr>
+                <w:sz w:val="24"/>
+                <w:szCs w:val="24"/>
+              </w:rPr>
+              <w:t>Selezionato filtro “Psicologico”</w:t>
             </w:r>
           </w:p>
         </w:tc>
@@ -8382,7 +9403,7 @@
               <w:spacing w:after="0"/>
             </w:pPr>
             <w:r>
-              <w:t>Visualizzazione della pagina del catalogo in cui sono presenti tutti i prodotti del genere Crimine</w:t>
+              <w:t xml:space="preserve">Visualizzazione della pagina del catalogo in cui sono presenti tutti i prodotti del genere Psicologico </w:t>
             </w:r>
           </w:p>
         </w:tc>
@@ -8408,60 +9429,12 @@
                 <w:szCs w:val="24"/>
               </w:rPr>
             </w:pPr>
-            <w:proofErr w:type="spellStart"/>
-            <w:r>
-              <w:rPr>
-                <w:sz w:val="24"/>
-                <w:szCs w:val="24"/>
-                <w:lang w:val="en-US"/>
-              </w:rPr>
-              <w:lastRenderedPageBreak/>
-              <w:t>Selezionato</w:t>
-            </w:r>
-            <w:proofErr w:type="spellEnd"/>
-            <w:r>
-              <w:rPr>
-                <w:sz w:val="24"/>
-                <w:szCs w:val="24"/>
-                <w:lang w:val="en-US"/>
-              </w:rPr>
-              <w:t xml:space="preserve"> </w:t>
-            </w:r>
-            <w:proofErr w:type="spellStart"/>
-            <w:r>
-              <w:rPr>
-                <w:sz w:val="24"/>
-                <w:szCs w:val="24"/>
-                <w:lang w:val="en-US"/>
-              </w:rPr>
-              <w:t>filtro</w:t>
-            </w:r>
-            <w:proofErr w:type="spellEnd"/>
-            <w:r>
-              <w:rPr>
-                <w:sz w:val="24"/>
-                <w:szCs w:val="24"/>
-                <w:lang w:val="en-US"/>
-              </w:rPr>
-              <w:t xml:space="preserve"> “</w:t>
-            </w:r>
-            <w:proofErr w:type="spellStart"/>
-            <w:r>
-              <w:rPr>
-                <w:sz w:val="24"/>
-                <w:szCs w:val="24"/>
-                <w:lang w:val="en-US"/>
-              </w:rPr>
-              <w:t>Drammatico</w:t>
-            </w:r>
-            <w:proofErr w:type="spellEnd"/>
-            <w:r>
-              <w:rPr>
-                <w:sz w:val="24"/>
-                <w:szCs w:val="24"/>
-                <w:lang w:val="en-US"/>
-              </w:rPr>
-              <w:t>”</w:t>
+            <w:r>
+              <w:rPr>
+                <w:sz w:val="24"/>
+                <w:szCs w:val="24"/>
+              </w:rPr>
+              <w:t>Selezionato filtro “Scolastico”</w:t>
             </w:r>
           </w:p>
         </w:tc>
@@ -8480,7 +9453,7 @@
               <w:spacing w:after="0"/>
             </w:pPr>
             <w:r>
-              <w:t>Visualizzazione della pagina del catalogo in cui sono presenti tutti i prodotti del genere Drammatico</w:t>
+              <w:t>Visualizzazione della pagina del catalogo in cui sono presenti tutti i prodotti del genere Scolastico</w:t>
             </w:r>
           </w:p>
         </w:tc>
@@ -8506,59 +9479,12 @@
                 <w:szCs w:val="24"/>
               </w:rPr>
             </w:pPr>
-            <w:proofErr w:type="spellStart"/>
-            <w:r>
-              <w:rPr>
-                <w:sz w:val="24"/>
-                <w:szCs w:val="24"/>
-                <w:lang w:val="en-US"/>
-              </w:rPr>
-              <w:t>Selezionato</w:t>
-            </w:r>
-            <w:proofErr w:type="spellEnd"/>
-            <w:r>
-              <w:rPr>
-                <w:sz w:val="24"/>
-                <w:szCs w:val="24"/>
-                <w:lang w:val="en-US"/>
-              </w:rPr>
-              <w:t xml:space="preserve"> </w:t>
-            </w:r>
-            <w:proofErr w:type="spellStart"/>
-            <w:r>
-              <w:rPr>
-                <w:sz w:val="24"/>
-                <w:szCs w:val="24"/>
-                <w:lang w:val="en-US"/>
-              </w:rPr>
-              <w:t>filtro</w:t>
-            </w:r>
-            <w:proofErr w:type="spellEnd"/>
-            <w:r>
-              <w:rPr>
-                <w:sz w:val="24"/>
-                <w:szCs w:val="24"/>
-                <w:lang w:val="en-US"/>
-              </w:rPr>
-              <w:t xml:space="preserve"> “</w:t>
-            </w:r>
-            <w:proofErr w:type="spellStart"/>
-            <w:r>
-              <w:rPr>
-                <w:sz w:val="24"/>
-                <w:szCs w:val="24"/>
-                <w:lang w:val="en-US"/>
-              </w:rPr>
-              <w:t>Fantascienza</w:t>
-            </w:r>
-            <w:proofErr w:type="spellEnd"/>
-            <w:r>
-              <w:rPr>
-                <w:sz w:val="24"/>
-                <w:szCs w:val="24"/>
-                <w:lang w:val="en-US"/>
-              </w:rPr>
-              <w:t>”</w:t>
+            <w:r>
+              <w:rPr>
+                <w:sz w:val="24"/>
+                <w:szCs w:val="24"/>
+              </w:rPr>
+              <w:t>Selezionato filtro “Sentimentale”</w:t>
             </w:r>
           </w:p>
         </w:tc>
@@ -8577,7 +9503,11 @@
               <w:spacing w:after="0"/>
             </w:pPr>
             <w:r>
-              <w:t>Visualizzazione della pagina del catalogo in cui sono presenti tutti i prodotti del genere Fantascienza</w:t>
+              <w:t xml:space="preserve">Visualizzazione della pagina del catalogo in cui sono presenti tutti i prodotti del genere </w:t>
+            </w:r>
+            <w:r>
+              <w:lastRenderedPageBreak/>
+              <w:t>Sentimentale</w:t>
             </w:r>
           </w:p>
         </w:tc>
@@ -8603,59 +9533,13 @@
                 <w:szCs w:val="24"/>
               </w:rPr>
             </w:pPr>
-            <w:proofErr w:type="spellStart"/>
-            <w:r>
-              <w:rPr>
-                <w:sz w:val="24"/>
-                <w:szCs w:val="24"/>
-                <w:lang w:val="en-US"/>
-              </w:rPr>
-              <w:t>Selezionato</w:t>
-            </w:r>
-            <w:proofErr w:type="spellEnd"/>
-            <w:r>
-              <w:rPr>
-                <w:sz w:val="24"/>
-                <w:szCs w:val="24"/>
-                <w:lang w:val="en-US"/>
-              </w:rPr>
-              <w:t xml:space="preserve"> </w:t>
-            </w:r>
-            <w:proofErr w:type="spellStart"/>
-            <w:r>
-              <w:rPr>
-                <w:sz w:val="24"/>
-                <w:szCs w:val="24"/>
-                <w:lang w:val="en-US"/>
-              </w:rPr>
-              <w:t>filtro</w:t>
-            </w:r>
-            <w:proofErr w:type="spellEnd"/>
-            <w:r>
-              <w:rPr>
-                <w:sz w:val="24"/>
-                <w:szCs w:val="24"/>
-                <w:lang w:val="en-US"/>
-              </w:rPr>
-              <w:t xml:space="preserve"> “</w:t>
-            </w:r>
-            <w:proofErr w:type="spellStart"/>
-            <w:r>
-              <w:rPr>
-                <w:sz w:val="24"/>
-                <w:szCs w:val="24"/>
-                <w:lang w:val="en-US"/>
-              </w:rPr>
-              <w:t>Fantastico</w:t>
-            </w:r>
-            <w:proofErr w:type="spellEnd"/>
-            <w:r>
-              <w:rPr>
-                <w:sz w:val="24"/>
-                <w:szCs w:val="24"/>
-                <w:lang w:val="en-US"/>
-              </w:rPr>
-              <w:t>”</w:t>
+            <w:r>
+              <w:rPr>
+                <w:sz w:val="24"/>
+                <w:szCs w:val="24"/>
+              </w:rPr>
+              <w:lastRenderedPageBreak/>
+              <w:t>Selezionato filtro “Sportivo”</w:t>
             </w:r>
           </w:p>
         </w:tc>
@@ -8674,7 +9558,7 @@
               <w:spacing w:after="0"/>
             </w:pPr>
             <w:r>
-              <w:t>Visualizzazione della pagina del catalogo in cui sono presenti tutti i prodotti del genere Fantastico</w:t>
+              <w:t>Visualizzazione della pagina del catalogo in cui sono presenti tutti i prodotti del genere Sportivo</w:t>
             </w:r>
           </w:p>
         </w:tc>
@@ -8700,41 +9584,12 @@
                 <w:szCs w:val="24"/>
               </w:rPr>
             </w:pPr>
-            <w:proofErr w:type="spellStart"/>
-            <w:r>
-              <w:rPr>
-                <w:sz w:val="24"/>
-                <w:szCs w:val="24"/>
-                <w:lang w:val="en-US"/>
-              </w:rPr>
-              <w:t>Selezionato</w:t>
-            </w:r>
-            <w:proofErr w:type="spellEnd"/>
-            <w:r>
-              <w:rPr>
-                <w:sz w:val="24"/>
-                <w:szCs w:val="24"/>
-                <w:lang w:val="en-US"/>
-              </w:rPr>
-              <w:t xml:space="preserve"> </w:t>
-            </w:r>
-            <w:proofErr w:type="spellStart"/>
-            <w:r>
-              <w:rPr>
-                <w:sz w:val="24"/>
-                <w:szCs w:val="24"/>
-                <w:lang w:val="en-US"/>
-              </w:rPr>
-              <w:t>filtro</w:t>
-            </w:r>
-            <w:proofErr w:type="spellEnd"/>
-            <w:r>
-              <w:rPr>
-                <w:sz w:val="24"/>
-                <w:szCs w:val="24"/>
-                <w:lang w:val="en-US"/>
-              </w:rPr>
-              <w:t xml:space="preserve"> “Fantasy”</w:t>
+            <w:r>
+              <w:rPr>
+                <w:sz w:val="24"/>
+                <w:szCs w:val="24"/>
+              </w:rPr>
+              <w:t>Selezionato filtro “Storico”</w:t>
             </w:r>
           </w:p>
         </w:tc>
@@ -8753,7 +9608,7 @@
               <w:spacing w:after="0"/>
             </w:pPr>
             <w:r>
-              <w:t>Visualizzazione della pagina del catalogo in cui sono presenti tutti i prodotti del genere Fantasy</w:t>
+              <w:t>Visualizzazione della pagina del catalogo in cui sono presenti tutti i prodotti del genere Storico</w:t>
             </w:r>
           </w:p>
         </w:tc>
@@ -8784,732 +9639,6 @@
                 <w:sz w:val="24"/>
                 <w:szCs w:val="24"/>
               </w:rPr>
-              <w:t>Selezionato filtro “Gang Giovanili”</w:t>
-            </w:r>
-          </w:p>
-        </w:tc>
-        <w:tc>
-          <w:tcPr>
-            <w:tcW w:w="4574" w:type="dxa"/>
-            <w:tcBorders>
-              <w:top w:val="single" w:sz="4" w:space="0" w:color="auto"/>
-              <w:left w:val="single" w:sz="4" w:space="0" w:color="auto"/>
-              <w:bottom w:val="single" w:sz="4" w:space="0" w:color="auto"/>
-              <w:right w:val="single" w:sz="4" w:space="0" w:color="auto"/>
-            </w:tcBorders>
-          </w:tcPr>
-          <w:p>
-            <w:pPr>
-              <w:spacing w:after="0"/>
-            </w:pPr>
-            <w:r>
-              <w:t>Visualizzazione della pagina del catalogo in cui sono presenti tutti i prodotti del genere Gang Giovanili</w:t>
-            </w:r>
-          </w:p>
-        </w:tc>
-      </w:tr>
-      <w:tr>
-        <w:tc>
-          <w:tcPr>
-            <w:tcW w:w="4570" w:type="dxa"/>
-            <w:tcBorders>
-              <w:top w:val="single" w:sz="4" w:space="0" w:color="auto"/>
-              <w:left w:val="single" w:sz="4" w:space="0" w:color="auto"/>
-              <w:bottom w:val="single" w:sz="4" w:space="0" w:color="auto"/>
-              <w:right w:val="single" w:sz="4" w:space="0" w:color="auto"/>
-            </w:tcBorders>
-            <w:vAlign w:val="center"/>
-          </w:tcPr>
-          <w:p>
-            <w:pPr>
-              <w:spacing w:after="0"/>
-              <w:jc w:val="center"/>
-              <w:rPr>
-                <w:sz w:val="24"/>
-                <w:szCs w:val="24"/>
-              </w:rPr>
-            </w:pPr>
-            <w:r>
-              <w:rPr>
-                <w:sz w:val="24"/>
-                <w:szCs w:val="24"/>
-              </w:rPr>
-              <w:t>Selezionato filtro “Giallo”</w:t>
-            </w:r>
-          </w:p>
-        </w:tc>
-        <w:tc>
-          <w:tcPr>
-            <w:tcW w:w="4574" w:type="dxa"/>
-            <w:tcBorders>
-              <w:top w:val="single" w:sz="4" w:space="0" w:color="auto"/>
-              <w:left w:val="single" w:sz="4" w:space="0" w:color="auto"/>
-              <w:bottom w:val="single" w:sz="4" w:space="0" w:color="auto"/>
-              <w:right w:val="single" w:sz="4" w:space="0" w:color="auto"/>
-            </w:tcBorders>
-          </w:tcPr>
-          <w:p>
-            <w:pPr>
-              <w:spacing w:after="0"/>
-            </w:pPr>
-            <w:r>
-              <w:t>Visualizzazione della pagina del catalogo in cui sono presenti tutti i prodotti del genere Giallo</w:t>
-            </w:r>
-          </w:p>
-        </w:tc>
-      </w:tr>
-      <w:tr>
-        <w:tc>
-          <w:tcPr>
-            <w:tcW w:w="4570" w:type="dxa"/>
-            <w:tcBorders>
-              <w:top w:val="single" w:sz="4" w:space="0" w:color="auto"/>
-              <w:left w:val="single" w:sz="4" w:space="0" w:color="auto"/>
-              <w:bottom w:val="single" w:sz="4" w:space="0" w:color="auto"/>
-              <w:right w:val="single" w:sz="4" w:space="0" w:color="auto"/>
-            </w:tcBorders>
-            <w:vAlign w:val="center"/>
-          </w:tcPr>
-          <w:p>
-            <w:pPr>
-              <w:spacing w:after="0"/>
-              <w:jc w:val="center"/>
-              <w:rPr>
-                <w:sz w:val="24"/>
-                <w:szCs w:val="24"/>
-              </w:rPr>
-            </w:pPr>
-            <w:r>
-              <w:rPr>
-                <w:sz w:val="24"/>
-                <w:szCs w:val="24"/>
-              </w:rPr>
-              <w:t>Selezionato filtro “Guerra”</w:t>
-            </w:r>
-          </w:p>
-        </w:tc>
-        <w:tc>
-          <w:tcPr>
-            <w:tcW w:w="4574" w:type="dxa"/>
-            <w:tcBorders>
-              <w:top w:val="single" w:sz="4" w:space="0" w:color="auto"/>
-              <w:left w:val="single" w:sz="4" w:space="0" w:color="auto"/>
-              <w:bottom w:val="single" w:sz="4" w:space="0" w:color="auto"/>
-              <w:right w:val="single" w:sz="4" w:space="0" w:color="auto"/>
-            </w:tcBorders>
-          </w:tcPr>
-          <w:p>
-            <w:pPr>
-              <w:spacing w:after="0"/>
-            </w:pPr>
-            <w:r>
-              <w:t>Visualizzazione della pagina del catalogo in cui sono presenti tutti i prodotti del genere Guerra</w:t>
-            </w:r>
-          </w:p>
-        </w:tc>
-      </w:tr>
-      <w:tr>
-        <w:tc>
-          <w:tcPr>
-            <w:tcW w:w="4570" w:type="dxa"/>
-            <w:tcBorders>
-              <w:top w:val="single" w:sz="4" w:space="0" w:color="auto"/>
-              <w:left w:val="single" w:sz="4" w:space="0" w:color="auto"/>
-              <w:bottom w:val="single" w:sz="4" w:space="0" w:color="auto"/>
-              <w:right w:val="single" w:sz="4" w:space="0" w:color="auto"/>
-            </w:tcBorders>
-            <w:vAlign w:val="center"/>
-          </w:tcPr>
-          <w:p>
-            <w:pPr>
-              <w:spacing w:after="0"/>
-              <w:jc w:val="center"/>
-              <w:rPr>
-                <w:sz w:val="24"/>
-                <w:szCs w:val="24"/>
-              </w:rPr>
-            </w:pPr>
-            <w:r>
-              <w:rPr>
-                <w:sz w:val="24"/>
-                <w:szCs w:val="24"/>
-              </w:rPr>
-              <w:t>Selezionato filtro “Horror”</w:t>
-            </w:r>
-          </w:p>
-        </w:tc>
-        <w:tc>
-          <w:tcPr>
-            <w:tcW w:w="4574" w:type="dxa"/>
-            <w:tcBorders>
-              <w:top w:val="single" w:sz="4" w:space="0" w:color="auto"/>
-              <w:left w:val="single" w:sz="4" w:space="0" w:color="auto"/>
-              <w:bottom w:val="single" w:sz="4" w:space="0" w:color="auto"/>
-              <w:right w:val="single" w:sz="4" w:space="0" w:color="auto"/>
-            </w:tcBorders>
-          </w:tcPr>
-          <w:p>
-            <w:pPr>
-              <w:spacing w:after="0"/>
-            </w:pPr>
-            <w:r>
-              <w:t>Visualizzazione della pagina del catalogo in cui sono presenti tutti i prodotti del genere Horror</w:t>
-            </w:r>
-          </w:p>
-        </w:tc>
-      </w:tr>
-      <w:tr>
-        <w:tc>
-          <w:tcPr>
-            <w:tcW w:w="4570" w:type="dxa"/>
-            <w:tcBorders>
-              <w:top w:val="single" w:sz="4" w:space="0" w:color="auto"/>
-              <w:left w:val="single" w:sz="4" w:space="0" w:color="auto"/>
-              <w:bottom w:val="single" w:sz="4" w:space="0" w:color="auto"/>
-              <w:right w:val="single" w:sz="4" w:space="0" w:color="auto"/>
-            </w:tcBorders>
-            <w:vAlign w:val="center"/>
-          </w:tcPr>
-          <w:p>
-            <w:pPr>
-              <w:spacing w:after="0"/>
-              <w:jc w:val="center"/>
-              <w:rPr>
-                <w:sz w:val="24"/>
-                <w:szCs w:val="24"/>
-              </w:rPr>
-            </w:pPr>
-            <w:r>
-              <w:rPr>
-                <w:sz w:val="24"/>
-                <w:szCs w:val="24"/>
-              </w:rPr>
-              <w:t>Selezionato filtro “Magia”</w:t>
-            </w:r>
-          </w:p>
-        </w:tc>
-        <w:tc>
-          <w:tcPr>
-            <w:tcW w:w="4574" w:type="dxa"/>
-            <w:tcBorders>
-              <w:top w:val="single" w:sz="4" w:space="0" w:color="auto"/>
-              <w:left w:val="single" w:sz="4" w:space="0" w:color="auto"/>
-              <w:bottom w:val="single" w:sz="4" w:space="0" w:color="auto"/>
-              <w:right w:val="single" w:sz="4" w:space="0" w:color="auto"/>
-            </w:tcBorders>
-          </w:tcPr>
-          <w:p>
-            <w:pPr>
-              <w:spacing w:after="0"/>
-            </w:pPr>
-            <w:r>
-              <w:t>Visualizzazione della pagina del catalogo in cui sono presenti tutti i prodotti del genere Magia</w:t>
-            </w:r>
-          </w:p>
-        </w:tc>
-      </w:tr>
-      <w:tr>
-        <w:tc>
-          <w:tcPr>
-            <w:tcW w:w="4570" w:type="dxa"/>
-            <w:tcBorders>
-              <w:top w:val="single" w:sz="4" w:space="0" w:color="auto"/>
-              <w:left w:val="single" w:sz="4" w:space="0" w:color="auto"/>
-              <w:bottom w:val="single" w:sz="4" w:space="0" w:color="auto"/>
-              <w:right w:val="single" w:sz="4" w:space="0" w:color="auto"/>
-            </w:tcBorders>
-            <w:vAlign w:val="center"/>
-          </w:tcPr>
-          <w:p>
-            <w:pPr>
-              <w:spacing w:after="0"/>
-              <w:jc w:val="center"/>
-              <w:rPr>
-                <w:sz w:val="24"/>
-                <w:szCs w:val="24"/>
-              </w:rPr>
-            </w:pPr>
-            <w:r>
-              <w:rPr>
-                <w:sz w:val="24"/>
-                <w:szCs w:val="24"/>
-              </w:rPr>
-              <w:t>Selezionato filtro “</w:t>
-            </w:r>
-            <w:proofErr w:type="spellStart"/>
-            <w:r>
-              <w:rPr>
-                <w:sz w:val="24"/>
-                <w:szCs w:val="24"/>
-              </w:rPr>
-              <w:t>Mecha</w:t>
-            </w:r>
-            <w:proofErr w:type="spellEnd"/>
-            <w:r>
-              <w:rPr>
-                <w:sz w:val="24"/>
-                <w:szCs w:val="24"/>
-              </w:rPr>
-              <w:t>”</w:t>
-            </w:r>
-          </w:p>
-        </w:tc>
-        <w:tc>
-          <w:tcPr>
-            <w:tcW w:w="4574" w:type="dxa"/>
-            <w:tcBorders>
-              <w:top w:val="single" w:sz="4" w:space="0" w:color="auto"/>
-              <w:left w:val="single" w:sz="4" w:space="0" w:color="auto"/>
-              <w:bottom w:val="single" w:sz="4" w:space="0" w:color="auto"/>
-              <w:right w:val="single" w:sz="4" w:space="0" w:color="auto"/>
-            </w:tcBorders>
-          </w:tcPr>
-          <w:p>
-            <w:pPr>
-              <w:spacing w:after="0"/>
-            </w:pPr>
-            <w:r>
-              <w:t xml:space="preserve">Visualizzazione della pagina del catalogo in cui sono presenti tutti i prodotti del genere </w:t>
-            </w:r>
-            <w:proofErr w:type="spellStart"/>
-            <w:r>
-              <w:t>Mecha</w:t>
-            </w:r>
-            <w:proofErr w:type="spellEnd"/>
-          </w:p>
-        </w:tc>
-      </w:tr>
-      <w:tr>
-        <w:tc>
-          <w:tcPr>
-            <w:tcW w:w="4570" w:type="dxa"/>
-            <w:tcBorders>
-              <w:top w:val="single" w:sz="4" w:space="0" w:color="auto"/>
-              <w:left w:val="single" w:sz="4" w:space="0" w:color="auto"/>
-              <w:bottom w:val="single" w:sz="4" w:space="0" w:color="auto"/>
-              <w:right w:val="single" w:sz="4" w:space="0" w:color="auto"/>
-            </w:tcBorders>
-            <w:vAlign w:val="center"/>
-          </w:tcPr>
-          <w:p>
-            <w:pPr>
-              <w:spacing w:after="0"/>
-              <w:jc w:val="center"/>
-              <w:rPr>
-                <w:sz w:val="24"/>
-                <w:szCs w:val="24"/>
-              </w:rPr>
-            </w:pPr>
-            <w:r>
-              <w:rPr>
-                <w:sz w:val="24"/>
-                <w:szCs w:val="24"/>
-              </w:rPr>
-              <w:t>Selezionato filtro “Mistero”</w:t>
-            </w:r>
-          </w:p>
-        </w:tc>
-        <w:tc>
-          <w:tcPr>
-            <w:tcW w:w="4574" w:type="dxa"/>
-            <w:tcBorders>
-              <w:top w:val="single" w:sz="4" w:space="0" w:color="auto"/>
-              <w:left w:val="single" w:sz="4" w:space="0" w:color="auto"/>
-              <w:bottom w:val="single" w:sz="4" w:space="0" w:color="auto"/>
-              <w:right w:val="single" w:sz="4" w:space="0" w:color="auto"/>
-            </w:tcBorders>
-          </w:tcPr>
-          <w:p>
-            <w:pPr>
-              <w:spacing w:after="0"/>
-            </w:pPr>
-            <w:r>
-              <w:t>Visualizzazione della pagina del catalogo in cui sono presenti tutti i prodotti del genere Mistero</w:t>
-            </w:r>
-          </w:p>
-        </w:tc>
-      </w:tr>
-      <w:tr>
-        <w:tc>
-          <w:tcPr>
-            <w:tcW w:w="4570" w:type="dxa"/>
-            <w:tcBorders>
-              <w:top w:val="single" w:sz="4" w:space="0" w:color="auto"/>
-              <w:left w:val="single" w:sz="4" w:space="0" w:color="auto"/>
-              <w:bottom w:val="single" w:sz="4" w:space="0" w:color="auto"/>
-              <w:right w:val="single" w:sz="4" w:space="0" w:color="auto"/>
-            </w:tcBorders>
-            <w:vAlign w:val="center"/>
-          </w:tcPr>
-          <w:p>
-            <w:pPr>
-              <w:spacing w:after="0"/>
-              <w:jc w:val="center"/>
-              <w:rPr>
-                <w:sz w:val="24"/>
-                <w:szCs w:val="24"/>
-              </w:rPr>
-            </w:pPr>
-            <w:r>
-              <w:rPr>
-                <w:sz w:val="24"/>
-                <w:szCs w:val="24"/>
-              </w:rPr>
-              <w:t>Selezionato filtro “Musicale”</w:t>
-            </w:r>
-          </w:p>
-        </w:tc>
-        <w:tc>
-          <w:tcPr>
-            <w:tcW w:w="4574" w:type="dxa"/>
-            <w:tcBorders>
-              <w:top w:val="single" w:sz="4" w:space="0" w:color="auto"/>
-              <w:left w:val="single" w:sz="4" w:space="0" w:color="auto"/>
-              <w:bottom w:val="single" w:sz="4" w:space="0" w:color="auto"/>
-              <w:right w:val="single" w:sz="4" w:space="0" w:color="auto"/>
-            </w:tcBorders>
-          </w:tcPr>
-          <w:p>
-            <w:pPr>
-              <w:spacing w:after="0"/>
-            </w:pPr>
-            <w:r>
-              <w:t>Visualizzazione della pagina del catalogo in cui sono presenti tutti i prodotti del genere Musicale</w:t>
-            </w:r>
-          </w:p>
-        </w:tc>
-      </w:tr>
-      <w:tr>
-        <w:tc>
-          <w:tcPr>
-            <w:tcW w:w="4570" w:type="dxa"/>
-            <w:tcBorders>
-              <w:top w:val="single" w:sz="4" w:space="0" w:color="auto"/>
-              <w:left w:val="single" w:sz="4" w:space="0" w:color="auto"/>
-              <w:bottom w:val="single" w:sz="4" w:space="0" w:color="auto"/>
-              <w:right w:val="single" w:sz="4" w:space="0" w:color="auto"/>
-            </w:tcBorders>
-            <w:vAlign w:val="center"/>
-          </w:tcPr>
-          <w:p>
-            <w:pPr>
-              <w:spacing w:after="0"/>
-              <w:jc w:val="center"/>
-              <w:rPr>
-                <w:sz w:val="24"/>
-                <w:szCs w:val="24"/>
-              </w:rPr>
-            </w:pPr>
-            <w:r>
-              <w:rPr>
-                <w:sz w:val="24"/>
-                <w:szCs w:val="24"/>
-              </w:rPr>
-              <w:t>Selezionato filtro “Poliziesco”</w:t>
-            </w:r>
-          </w:p>
-        </w:tc>
-        <w:tc>
-          <w:tcPr>
-            <w:tcW w:w="4574" w:type="dxa"/>
-            <w:tcBorders>
-              <w:top w:val="single" w:sz="4" w:space="0" w:color="auto"/>
-              <w:left w:val="single" w:sz="4" w:space="0" w:color="auto"/>
-              <w:bottom w:val="single" w:sz="4" w:space="0" w:color="auto"/>
-              <w:right w:val="single" w:sz="4" w:space="0" w:color="auto"/>
-            </w:tcBorders>
-          </w:tcPr>
-          <w:p>
-            <w:pPr>
-              <w:spacing w:after="0"/>
-            </w:pPr>
-            <w:r>
-              <w:t>Visualizzazione della pagina del catalogo in cui sono presenti tutti i prodotti del genere Poliziesco</w:t>
-            </w:r>
-          </w:p>
-        </w:tc>
-      </w:tr>
-      <w:tr>
-        <w:tc>
-          <w:tcPr>
-            <w:tcW w:w="4570" w:type="dxa"/>
-            <w:tcBorders>
-              <w:top w:val="single" w:sz="4" w:space="0" w:color="auto"/>
-              <w:left w:val="single" w:sz="4" w:space="0" w:color="auto"/>
-              <w:bottom w:val="single" w:sz="4" w:space="0" w:color="auto"/>
-              <w:right w:val="single" w:sz="4" w:space="0" w:color="auto"/>
-            </w:tcBorders>
-            <w:vAlign w:val="center"/>
-          </w:tcPr>
-          <w:p>
-            <w:pPr>
-              <w:spacing w:after="0"/>
-              <w:jc w:val="center"/>
-              <w:rPr>
-                <w:sz w:val="24"/>
-                <w:szCs w:val="24"/>
-              </w:rPr>
-            </w:pPr>
-            <w:r>
-              <w:rPr>
-                <w:sz w:val="24"/>
-                <w:szCs w:val="24"/>
-              </w:rPr>
-              <w:t>Selezionato filtro “Psicologico”</w:t>
-            </w:r>
-          </w:p>
-        </w:tc>
-        <w:tc>
-          <w:tcPr>
-            <w:tcW w:w="4574" w:type="dxa"/>
-            <w:tcBorders>
-              <w:top w:val="single" w:sz="4" w:space="0" w:color="auto"/>
-              <w:left w:val="single" w:sz="4" w:space="0" w:color="auto"/>
-              <w:bottom w:val="single" w:sz="4" w:space="0" w:color="auto"/>
-              <w:right w:val="single" w:sz="4" w:space="0" w:color="auto"/>
-            </w:tcBorders>
-          </w:tcPr>
-          <w:p>
-            <w:pPr>
-              <w:spacing w:after="0"/>
-            </w:pPr>
-            <w:r>
-              <w:t xml:space="preserve">Visualizzazione della pagina del catalogo in cui sono presenti tutti i prodotti del genere Psicologico </w:t>
-            </w:r>
-          </w:p>
-        </w:tc>
-      </w:tr>
-      <w:tr>
-        <w:tc>
-          <w:tcPr>
-            <w:tcW w:w="4570" w:type="dxa"/>
-            <w:tcBorders>
-              <w:top w:val="single" w:sz="4" w:space="0" w:color="auto"/>
-              <w:left w:val="single" w:sz="4" w:space="0" w:color="auto"/>
-              <w:bottom w:val="single" w:sz="4" w:space="0" w:color="auto"/>
-              <w:right w:val="single" w:sz="4" w:space="0" w:color="auto"/>
-            </w:tcBorders>
-            <w:vAlign w:val="center"/>
-          </w:tcPr>
-          <w:p>
-            <w:pPr>
-              <w:spacing w:after="0"/>
-              <w:jc w:val="center"/>
-              <w:rPr>
-                <w:sz w:val="24"/>
-                <w:szCs w:val="24"/>
-              </w:rPr>
-            </w:pPr>
-            <w:r>
-              <w:rPr>
-                <w:sz w:val="24"/>
-                <w:szCs w:val="24"/>
-              </w:rPr>
-              <w:t>Selezionato filtro “Scolastico”</w:t>
-            </w:r>
-          </w:p>
-        </w:tc>
-        <w:tc>
-          <w:tcPr>
-            <w:tcW w:w="4574" w:type="dxa"/>
-            <w:tcBorders>
-              <w:top w:val="single" w:sz="4" w:space="0" w:color="auto"/>
-              <w:left w:val="single" w:sz="4" w:space="0" w:color="auto"/>
-              <w:bottom w:val="single" w:sz="4" w:space="0" w:color="auto"/>
-              <w:right w:val="single" w:sz="4" w:space="0" w:color="auto"/>
-            </w:tcBorders>
-          </w:tcPr>
-          <w:p>
-            <w:pPr>
-              <w:spacing w:after="0"/>
-            </w:pPr>
-            <w:r>
-              <w:t>Visualizzazione della pagina del catalogo in cui sono presenti tutti i prodotti del genere Scolastico</w:t>
-            </w:r>
-          </w:p>
-        </w:tc>
-      </w:tr>
-      <w:tr>
-        <w:tc>
-          <w:tcPr>
-            <w:tcW w:w="4570" w:type="dxa"/>
-            <w:tcBorders>
-              <w:top w:val="single" w:sz="4" w:space="0" w:color="auto"/>
-              <w:left w:val="single" w:sz="4" w:space="0" w:color="auto"/>
-              <w:bottom w:val="single" w:sz="4" w:space="0" w:color="auto"/>
-              <w:right w:val="single" w:sz="4" w:space="0" w:color="auto"/>
-            </w:tcBorders>
-            <w:vAlign w:val="center"/>
-          </w:tcPr>
-          <w:p>
-            <w:pPr>
-              <w:spacing w:after="0"/>
-              <w:jc w:val="center"/>
-              <w:rPr>
-                <w:sz w:val="24"/>
-                <w:szCs w:val="24"/>
-              </w:rPr>
-            </w:pPr>
-            <w:r>
-              <w:rPr>
-                <w:sz w:val="24"/>
-                <w:szCs w:val="24"/>
-              </w:rPr>
-              <w:t>Selezionato filtro “Sentimentale”</w:t>
-            </w:r>
-          </w:p>
-        </w:tc>
-        <w:tc>
-          <w:tcPr>
-            <w:tcW w:w="4574" w:type="dxa"/>
-            <w:tcBorders>
-              <w:top w:val="single" w:sz="4" w:space="0" w:color="auto"/>
-              <w:left w:val="single" w:sz="4" w:space="0" w:color="auto"/>
-              <w:bottom w:val="single" w:sz="4" w:space="0" w:color="auto"/>
-              <w:right w:val="single" w:sz="4" w:space="0" w:color="auto"/>
-            </w:tcBorders>
-          </w:tcPr>
-          <w:p>
-            <w:pPr>
-              <w:spacing w:after="0"/>
-            </w:pPr>
-            <w:r>
-              <w:t>Visualizzazione della pagina del catalogo in cui sono presenti tutti i prodotti del genere Sentimentale</w:t>
-            </w:r>
-          </w:p>
-        </w:tc>
-      </w:tr>
-      <w:tr>
-        <w:tc>
-          <w:tcPr>
-            <w:tcW w:w="4570" w:type="dxa"/>
-            <w:tcBorders>
-              <w:top w:val="single" w:sz="4" w:space="0" w:color="auto"/>
-              <w:left w:val="single" w:sz="4" w:space="0" w:color="auto"/>
-              <w:bottom w:val="single" w:sz="4" w:space="0" w:color="auto"/>
-              <w:right w:val="single" w:sz="4" w:space="0" w:color="auto"/>
-            </w:tcBorders>
-            <w:vAlign w:val="center"/>
-          </w:tcPr>
-          <w:p>
-            <w:pPr>
-              <w:spacing w:after="0"/>
-              <w:jc w:val="center"/>
-              <w:rPr>
-                <w:sz w:val="24"/>
-                <w:szCs w:val="24"/>
-              </w:rPr>
-            </w:pPr>
-            <w:r>
-              <w:rPr>
-                <w:sz w:val="24"/>
-                <w:szCs w:val="24"/>
-              </w:rPr>
-              <w:t>Selezionato filtro “Sportivo”</w:t>
-            </w:r>
-          </w:p>
-        </w:tc>
-        <w:tc>
-          <w:tcPr>
-            <w:tcW w:w="4574" w:type="dxa"/>
-            <w:tcBorders>
-              <w:top w:val="single" w:sz="4" w:space="0" w:color="auto"/>
-              <w:left w:val="single" w:sz="4" w:space="0" w:color="auto"/>
-              <w:bottom w:val="single" w:sz="4" w:space="0" w:color="auto"/>
-              <w:right w:val="single" w:sz="4" w:space="0" w:color="auto"/>
-            </w:tcBorders>
-          </w:tcPr>
-          <w:p>
-            <w:pPr>
-              <w:spacing w:after="0"/>
-            </w:pPr>
-            <w:r>
-              <w:t>Visualizzazione della pagina del catalogo in cui sono presenti tutti i prodotti del genere Sportivo</w:t>
-            </w:r>
-          </w:p>
-        </w:tc>
-      </w:tr>
-      <w:tr>
-        <w:tc>
-          <w:tcPr>
-            <w:tcW w:w="4570" w:type="dxa"/>
-            <w:tcBorders>
-              <w:top w:val="single" w:sz="4" w:space="0" w:color="auto"/>
-              <w:left w:val="single" w:sz="4" w:space="0" w:color="auto"/>
-              <w:bottom w:val="single" w:sz="4" w:space="0" w:color="auto"/>
-              <w:right w:val="single" w:sz="4" w:space="0" w:color="auto"/>
-            </w:tcBorders>
-            <w:vAlign w:val="center"/>
-          </w:tcPr>
-          <w:p>
-            <w:pPr>
-              <w:spacing w:after="0"/>
-              <w:jc w:val="center"/>
-              <w:rPr>
-                <w:sz w:val="24"/>
-                <w:szCs w:val="24"/>
-              </w:rPr>
-            </w:pPr>
-            <w:r>
-              <w:rPr>
-                <w:sz w:val="24"/>
-                <w:szCs w:val="24"/>
-              </w:rPr>
-              <w:t>Selezionato filtro “Storico”</w:t>
-            </w:r>
-          </w:p>
-        </w:tc>
-        <w:tc>
-          <w:tcPr>
-            <w:tcW w:w="4574" w:type="dxa"/>
-            <w:tcBorders>
-              <w:top w:val="single" w:sz="4" w:space="0" w:color="auto"/>
-              <w:left w:val="single" w:sz="4" w:space="0" w:color="auto"/>
-              <w:bottom w:val="single" w:sz="4" w:space="0" w:color="auto"/>
-              <w:right w:val="single" w:sz="4" w:space="0" w:color="auto"/>
-            </w:tcBorders>
-          </w:tcPr>
-          <w:p>
-            <w:pPr>
-              <w:spacing w:after="0"/>
-            </w:pPr>
-            <w:r>
-              <w:t xml:space="preserve">Visualizzazione della pagina del catalogo in cui </w:t>
-            </w:r>
-            <w:r>
-              <w:lastRenderedPageBreak/>
-              <w:t>sono presenti tutti i prodotti del genere Storico</w:t>
-            </w:r>
-          </w:p>
-        </w:tc>
-      </w:tr>
-      <w:tr>
-        <w:tc>
-          <w:tcPr>
-            <w:tcW w:w="4570" w:type="dxa"/>
-            <w:tcBorders>
-              <w:top w:val="single" w:sz="4" w:space="0" w:color="auto"/>
-              <w:left w:val="single" w:sz="4" w:space="0" w:color="auto"/>
-              <w:bottom w:val="single" w:sz="4" w:space="0" w:color="auto"/>
-              <w:right w:val="single" w:sz="4" w:space="0" w:color="auto"/>
-            </w:tcBorders>
-            <w:vAlign w:val="center"/>
-          </w:tcPr>
-          <w:p>
-            <w:pPr>
-              <w:spacing w:after="0"/>
-              <w:jc w:val="center"/>
-              <w:rPr>
-                <w:sz w:val="24"/>
-                <w:szCs w:val="24"/>
-              </w:rPr>
-            </w:pPr>
-            <w:r>
-              <w:rPr>
-                <w:sz w:val="24"/>
-                <w:szCs w:val="24"/>
-              </w:rPr>
-              <w:lastRenderedPageBreak/>
               <w:t>Selezionato filtro “Supereroi”</w:t>
             </w:r>
           </w:p>
@@ -10112,6 +10241,7 @@
                 <w:sz w:val="24"/>
                 <w:szCs w:val="24"/>
               </w:rPr>
+              <w:lastRenderedPageBreak/>
               <w:t>Il carrello contiene un solo prodotto</w:t>
             </w:r>
           </w:p>
@@ -10200,15 +10330,7 @@
                 <w:sz w:val="24"/>
                 <w:szCs w:val="24"/>
               </w:rPr>
-              <w:t xml:space="preserve">Visualizzazione della pagina del carrello con </w:t>
-            </w:r>
-            <w:r>
-              <w:rPr>
-                <w:sz w:val="24"/>
-                <w:szCs w:val="24"/>
-              </w:rPr>
-              <w:lastRenderedPageBreak/>
-              <w:t>il prodotto rimosso</w:t>
+              <w:t>Visualizzazione della pagina del carrello con il prodotto rimosso</w:t>
             </w:r>
           </w:p>
         </w:tc>
@@ -10952,7 +11074,15 @@
                 <w:sz w:val="24"/>
                 <w:szCs w:val="24"/>
               </w:rPr>
-              <w:t>pagamento con box del numero di carta, del CVV e della data di scadenza illuminati di rosso con i seguenti errori:</w:t>
+              <w:t xml:space="preserve">pagamento con box del numero di carta, del CVV e della data di scadenza illuminati di rosso con i </w:t>
+            </w:r>
+            <w:r>
+              <w:rPr>
+                <w:sz w:val="24"/>
+                <w:szCs w:val="24"/>
+              </w:rPr>
+              <w:lastRenderedPageBreak/>
+              <w:t>seguenti errori:</w:t>
             </w:r>
           </w:p>
           <w:p>
@@ -11796,6 +11926,7 @@
     </w:p>
     <w:p>
       <w:r>
+        <w:lastRenderedPageBreak/>
         <w:tab/>
       </w:r>
       <w:proofErr w:type="spellStart"/>
@@ -11814,7 +11945,6 @@
     </w:p>
     <w:p>
       <w:r>
-        <w:lastRenderedPageBreak/>
         <w:tab/>
         <w:t xml:space="preserve">Se uno o più di questi attributi non risulta essere del formato corretto verrà visualizzato un </w:t>
       </w:r>
@@ -12700,6 +12830,7 @@
                 <w:sz w:val="24"/>
                 <w:szCs w:val="24"/>
               </w:rPr>
+              <w:lastRenderedPageBreak/>
               <w:t>Email</w:t>
             </w:r>
             <w:proofErr w:type="gramEnd"/>
@@ -12725,7 +12856,6 @@
                 <w:sz w:val="24"/>
                 <w:szCs w:val="24"/>
               </w:rPr>
-              <w:lastRenderedPageBreak/>
               <w:t>Tutti i campi modificati eccetto il campo “città”</w:t>
             </w:r>
           </w:p>
@@ -12753,16 +12883,7 @@
                 <w:sz w:val="24"/>
                 <w:szCs w:val="24"/>
               </w:rPr>
-              <w:lastRenderedPageBreak/>
-              <w:t xml:space="preserve">Profilo correttamente aggiornato per tutti i </w:t>
-            </w:r>
-            <w:r>
-              <w:rPr>
-                <w:sz w:val="24"/>
-                <w:szCs w:val="24"/>
-              </w:rPr>
-              <w:lastRenderedPageBreak/>
-              <w:t>campi eccetto la città. Viene mantenuto il valore precedente</w:t>
+              <w:t>Profilo correttamente aggiornato per tutti i campi eccetto la città. Viene mantenuto il valore precedente</w:t>
             </w:r>
           </w:p>
         </w:tc>
@@ -12794,7 +12915,6 @@
                 <w:sz w:val="24"/>
                 <w:szCs w:val="24"/>
               </w:rPr>
-              <w:lastRenderedPageBreak/>
               <w:t>Email</w:t>
             </w:r>
             <w:proofErr w:type="gramEnd"/>
@@ -13417,6 +13537,7 @@
         </w:numPr>
       </w:pPr>
       <w:r>
+        <w:lastRenderedPageBreak/>
         <w:t>In un determinato range temporale</w:t>
       </w:r>
     </w:p>
@@ -13429,7 +13550,6 @@
         </w:numPr>
       </w:pPr>
       <w:r>
-        <w:lastRenderedPageBreak/>
         <w:t>Per singolo utente inserendo il suo id</w:t>
       </w:r>
     </w:p>
@@ -14033,7 +14153,11 @@
           <w:p>
             <w:r>
               <w:lastRenderedPageBreak/>
-              <w:t>Visualizzazione di tutti gli ordini effettuati dall’utente con la mail specificata che hanno lo stato specificato</w:t>
+              <w:t xml:space="preserve">Visualizzazione di tutti gli ordini effettuati dall’utente </w:t>
+            </w:r>
+            <w:r>
+              <w:lastRenderedPageBreak/>
+              <w:t>con la mail specificata che hanno lo stato specificato</w:t>
             </w:r>
           </w:p>
         </w:tc>

</xml_diff>

<commit_message>
Aggiunti casi di test, modifiche minori TCS, modifiche minori codice js
</commit_message>
<xml_diff>
--- a/Semilavorati/TP_KawaiiComix.docx
+++ b/Semilavorati/TP_KawaiiComix.docx
@@ -133,13 +133,23 @@
           <w:lang w:val="en-US"/>
         </w:rPr>
       </w:pPr>
+      <w:proofErr w:type="spellStart"/>
       <w:r>
         <w:rPr>
           <w:sz w:val="32"/>
           <w:szCs w:val="32"/>
           <w:lang w:val="en-US"/>
         </w:rPr>
-        <w:t>Versione 1.</w:t>
+        <w:t>Versione</w:t>
+      </w:r>
+      <w:proofErr w:type="spellEnd"/>
+      <w:r>
+        <w:rPr>
+          <w:sz w:val="32"/>
+          <w:szCs w:val="32"/>
+          <w:lang w:val="en-US"/>
+        </w:rPr>
+        <w:t xml:space="preserve"> 1.</w:t>
       </w:r>
       <w:r>
         <w:rPr>
@@ -914,6 +924,7 @@
           <w:szCs w:val="28"/>
         </w:rPr>
       </w:pPr>
+      <w:proofErr w:type="spellStart"/>
       <w:r>
         <w:rPr>
           <w:b/>
@@ -921,7 +932,17 @@
           <w:sz w:val="28"/>
           <w:szCs w:val="28"/>
         </w:rPr>
-        <w:t>Revision History</w:t>
+        <w:t>Revision</w:t>
+      </w:r>
+      <w:proofErr w:type="spellEnd"/>
+      <w:r>
+        <w:rPr>
+          <w:b/>
+          <w:bCs/>
+          <w:sz w:val="28"/>
+          <w:szCs w:val="28"/>
+        </w:rPr>
+        <w:t xml:space="preserve"> History</w:t>
       </w:r>
     </w:p>
     <w:tbl>
@@ -1325,8 +1346,17 @@
                 <w:sz w:val="24"/>
                 <w:szCs w:val="24"/>
               </w:rPr>
-              <w:t>Inseriti ultimi test cases</w:t>
-            </w:r>
+              <w:t xml:space="preserve">Inseriti ultimi test </w:t>
+            </w:r>
+            <w:proofErr w:type="spellStart"/>
+            <w:r>
+              <w:rPr>
+                <w:sz w:val="24"/>
+                <w:szCs w:val="24"/>
+              </w:rPr>
+              <w:t>cases</w:t>
+            </w:r>
+            <w:proofErr w:type="spellEnd"/>
           </w:p>
         </w:tc>
         <w:tc>
@@ -1587,12 +1617,37 @@
                 <w:szCs w:val="24"/>
               </w:rPr>
             </w:pPr>
-            <w:r>
-              <w:rPr>
-                <w:sz w:val="24"/>
-                <w:szCs w:val="24"/>
-              </w:rPr>
-              <w:t>Category Partitioning per i filtri</w:t>
+            <w:proofErr w:type="spellStart"/>
+            <w:r>
+              <w:rPr>
+                <w:sz w:val="24"/>
+                <w:szCs w:val="24"/>
+              </w:rPr>
+              <w:t>Category</w:t>
+            </w:r>
+            <w:proofErr w:type="spellEnd"/>
+            <w:r>
+              <w:rPr>
+                <w:sz w:val="24"/>
+                <w:szCs w:val="24"/>
+              </w:rPr>
+              <w:t xml:space="preserve"> </w:t>
+            </w:r>
+            <w:proofErr w:type="spellStart"/>
+            <w:r>
+              <w:rPr>
+                <w:sz w:val="24"/>
+                <w:szCs w:val="24"/>
+              </w:rPr>
+              <w:t>Partitioning</w:t>
+            </w:r>
+            <w:proofErr w:type="spellEnd"/>
+            <w:r>
+              <w:rPr>
+                <w:sz w:val="24"/>
+                <w:szCs w:val="24"/>
+              </w:rPr>
+              <w:t xml:space="preserve"> per i filtri</w:t>
             </w:r>
           </w:p>
         </w:tc>
@@ -3544,12 +3599,21 @@
         </w:rPr>
         <w:t xml:space="preserve">di definire le strategie che verranno utilizzate per effettuare il testing del sistema </w:t>
       </w:r>
+      <w:proofErr w:type="spellStart"/>
       <w:r>
         <w:rPr>
           <w:sz w:val="24"/>
           <w:szCs w:val="24"/>
         </w:rPr>
-        <w:t>Kawaii Comix</w:t>
+        <w:t>Kawaii</w:t>
+      </w:r>
+      <w:proofErr w:type="spellEnd"/>
+      <w:r>
+        <w:rPr>
+          <w:sz w:val="24"/>
+          <w:szCs w:val="24"/>
+        </w:rPr>
+        <w:t xml:space="preserve"> Comix</w:t>
       </w:r>
       <w:r>
         <w:rPr>
@@ -4069,7 +4133,23 @@
           <w:sz w:val="24"/>
           <w:szCs w:val="24"/>
         </w:rPr>
-        <w:t>Eseguiremo prima i test di unità e poi i test di sistema, per ogni esecuzione di test sarà presente un test execution report che ci permetterà di individuare le problematiche sorte in fase di testing.</w:t>
+        <w:t xml:space="preserve">Eseguiremo prima i test di unità e poi i test di sistema, per ogni esecuzione di test sarà presente un test </w:t>
+      </w:r>
+      <w:proofErr w:type="spellStart"/>
+      <w:r>
+        <w:rPr>
+          <w:sz w:val="24"/>
+          <w:szCs w:val="24"/>
+        </w:rPr>
+        <w:t>execution</w:t>
+      </w:r>
+      <w:proofErr w:type="spellEnd"/>
+      <w:r>
+        <w:rPr>
+          <w:sz w:val="24"/>
+          <w:szCs w:val="24"/>
+        </w:rPr>
+        <w:t xml:space="preserve"> report che ci permetterà di individuare le problematiche sorte in fase di testing.</w:t>
       </w:r>
     </w:p>
     <w:p>
@@ -4116,6 +4196,7 @@
           <w:szCs w:val="24"/>
         </w:rPr>
       </w:pPr>
+      <w:proofErr w:type="spellStart"/>
       <w:r>
         <w:rPr>
           <w:sz w:val="24"/>
@@ -4123,6 +4204,7 @@
         </w:rPr>
         <w:t>DBUnit</w:t>
       </w:r>
+      <w:proofErr w:type="spellEnd"/>
     </w:p>
     <w:p>
       <w:pPr>
@@ -4138,6 +4220,7 @@
           <w:szCs w:val="24"/>
         </w:rPr>
       </w:pPr>
+      <w:proofErr w:type="spellStart"/>
       <w:r>
         <w:rPr>
           <w:sz w:val="24"/>
@@ -4145,6 +4228,7 @@
         </w:rPr>
         <w:t>Selenium</w:t>
       </w:r>
+      <w:proofErr w:type="spellEnd"/>
     </w:p>
     <w:p>
       <w:pPr>
@@ -4160,6 +4244,7 @@
           <w:szCs w:val="24"/>
         </w:rPr>
       </w:pPr>
+      <w:proofErr w:type="spellStart"/>
       <w:r>
         <w:rPr>
           <w:sz w:val="24"/>
@@ -4167,6 +4252,7 @@
         </w:rPr>
         <w:t>Mockito</w:t>
       </w:r>
+      <w:proofErr w:type="spellEnd"/>
     </w:p>
     <w:p>
       <w:pPr>
@@ -4452,6 +4538,13 @@
           <w:szCs w:val="24"/>
         </w:rPr>
         <w:tab/>
+      </w:r>
+      <w:proofErr w:type="gramStart"/>
+      <w:r>
+        <w:rPr>
+          <w:sz w:val="24"/>
+          <w:szCs w:val="24"/>
+        </w:rPr>
         <w:t>e</w:t>
       </w:r>
       <w:r>
@@ -4461,12 +4554,29 @@
         </w:rPr>
         <w:t>-</w:t>
       </w:r>
+      <w:proofErr w:type="spellStart"/>
       <w:r>
         <w:rPr>
           <w:sz w:val="24"/>
           <w:szCs w:val="24"/>
         </w:rPr>
-        <w:t>mail,password,nome,cognome,Indirizzo, città, CAP, provincia</w:t>
+        <w:t>mail,password</w:t>
+      </w:r>
+      <w:proofErr w:type="gramEnd"/>
+      <w:r>
+        <w:rPr>
+          <w:sz w:val="24"/>
+          <w:szCs w:val="24"/>
+        </w:rPr>
+        <w:t>,nome,cognome,Indirizzo</w:t>
+      </w:r>
+      <w:proofErr w:type="spellEnd"/>
+      <w:r>
+        <w:rPr>
+          <w:sz w:val="24"/>
+          <w:szCs w:val="24"/>
+        </w:rPr>
+        <w:t>, città, CAP, provincia</w:t>
       </w:r>
     </w:p>
     <w:p>
@@ -4482,7 +4592,23 @@
           <w:szCs w:val="24"/>
         </w:rPr>
         <w:tab/>
-        <w:t xml:space="preserve">se uno o più di questi attributi non risulta essere del formato corretto o se l’email che si usa </w:t>
+        <w:t xml:space="preserve">se uno o più di questi attributi non risulta essere del formato corretto o se </w:t>
+      </w:r>
+      <w:proofErr w:type="gramStart"/>
+      <w:r>
+        <w:rPr>
+          <w:sz w:val="24"/>
+          <w:szCs w:val="24"/>
+        </w:rPr>
+        <w:t>l’email</w:t>
+      </w:r>
+      <w:proofErr w:type="gramEnd"/>
+      <w:r>
+        <w:rPr>
+          <w:sz w:val="24"/>
+          <w:szCs w:val="24"/>
+        </w:rPr>
+        <w:t xml:space="preserve"> che si usa </w:t>
       </w:r>
       <w:r>
         <w:rPr>
@@ -5001,7 +5127,23 @@
                 <w:szCs w:val="24"/>
               </w:rPr>
               <w:lastRenderedPageBreak/>
-              <w:t>L’email non è presente nel database e tutti i campi sono formattati correttamente tranne il campo ”cognome”</w:t>
+              <w:t xml:space="preserve">L’email non è presente nel database e tutti i campi sono formattati correttamente tranne il </w:t>
+            </w:r>
+            <w:proofErr w:type="gramStart"/>
+            <w:r>
+              <w:rPr>
+                <w:sz w:val="24"/>
+                <w:szCs w:val="24"/>
+              </w:rPr>
+              <w:t>campo ”cognome</w:t>
+            </w:r>
+            <w:proofErr w:type="gramEnd"/>
+            <w:r>
+              <w:rPr>
+                <w:sz w:val="24"/>
+                <w:szCs w:val="24"/>
+              </w:rPr>
+              <w:t>”</w:t>
             </w:r>
           </w:p>
         </w:tc>
@@ -5118,7 +5260,23 @@
                 <w:sz w:val="24"/>
                 <w:szCs w:val="24"/>
               </w:rPr>
-              <w:t>L’email non è presente nel database e tutti i campi sono formattati correttamente tranne il campo ”città”</w:t>
+              <w:t xml:space="preserve">L’email non è presente nel database e tutti i campi sono formattati correttamente tranne il </w:t>
+            </w:r>
+            <w:proofErr w:type="gramStart"/>
+            <w:r>
+              <w:rPr>
+                <w:sz w:val="24"/>
+                <w:szCs w:val="24"/>
+              </w:rPr>
+              <w:t>campo ”città</w:t>
+            </w:r>
+            <w:proofErr w:type="gramEnd"/>
+            <w:r>
+              <w:rPr>
+                <w:sz w:val="24"/>
+                <w:szCs w:val="24"/>
+              </w:rPr>
+              <w:t>”</w:t>
             </w:r>
           </w:p>
         </w:tc>
@@ -5390,8 +5548,19 @@
           <w:sz w:val="24"/>
           <w:szCs w:val="24"/>
         </w:rPr>
-        <w:t>I parametri per l’autenticazione sono: email,password</w:t>
-      </w:r>
+        <w:t xml:space="preserve">I parametri per l’autenticazione sono: </w:t>
+      </w:r>
+      <w:proofErr w:type="spellStart"/>
+      <w:proofErr w:type="gramStart"/>
+      <w:r>
+        <w:rPr>
+          <w:sz w:val="24"/>
+          <w:szCs w:val="24"/>
+        </w:rPr>
+        <w:t>email,password</w:t>
+      </w:r>
+      <w:proofErr w:type="spellEnd"/>
+      <w:proofErr w:type="gramEnd"/>
     </w:p>
     <w:p>
       <w:pPr>
@@ -5406,7 +5575,23 @@
           <w:sz w:val="24"/>
           <w:szCs w:val="24"/>
         </w:rPr>
-        <w:t xml:space="preserve">Se l’email è presente all’interno del database viene verificato che la password inserita corrisponda a </w:t>
+        <w:t xml:space="preserve">Se </w:t>
+      </w:r>
+      <w:proofErr w:type="gramStart"/>
+      <w:r>
+        <w:rPr>
+          <w:sz w:val="24"/>
+          <w:szCs w:val="24"/>
+        </w:rPr>
+        <w:t>l’email</w:t>
+      </w:r>
+      <w:proofErr w:type="gramEnd"/>
+      <w:r>
+        <w:rPr>
+          <w:sz w:val="24"/>
+          <w:szCs w:val="24"/>
+        </w:rPr>
+        <w:t xml:space="preserve"> è presente all’interno del database viene verificato che la password inserita corrisponda a </w:t>
       </w:r>
       <w:r>
         <w:rPr>
@@ -5430,7 +5615,23 @@
           <w:sz w:val="24"/>
           <w:szCs w:val="24"/>
         </w:rPr>
-        <w:t>Se l’email non è presente all’interno del database o se l’email non risulta essere del formato corretto viene mostrato un messaggio d’errore e l’autenticazione non va a buon fine</w:t>
+        <w:t xml:space="preserve">Se </w:t>
+      </w:r>
+      <w:proofErr w:type="gramStart"/>
+      <w:r>
+        <w:rPr>
+          <w:sz w:val="24"/>
+          <w:szCs w:val="24"/>
+        </w:rPr>
+        <w:t>l’email</w:t>
+      </w:r>
+      <w:proofErr w:type="gramEnd"/>
+      <w:r>
+        <w:rPr>
+          <w:sz w:val="24"/>
+          <w:szCs w:val="24"/>
+        </w:rPr>
+        <w:t xml:space="preserve"> non è presente all’interno del database o se l’email non risulta essere del formato corretto viene mostrato un messaggio d’errore e l’autenticazione non va a buon fine</w:t>
       </w:r>
     </w:p>
     <w:p>
@@ -6089,12 +6290,28 @@
           <w:color w:val="365F91" w:themeColor="accent1" w:themeShade="BF"/>
         </w:rPr>
       </w:pPr>
+      <w:proofErr w:type="spellStart"/>
       <w:r>
         <w:rPr>
           <w:color w:val="365F91" w:themeColor="accent1" w:themeShade="BF"/>
         </w:rPr>
-        <w:t>Category Partitioning</w:t>
-      </w:r>
+        <w:t>Category</w:t>
+      </w:r>
+      <w:proofErr w:type="spellEnd"/>
+      <w:r>
+        <w:rPr>
+          <w:color w:val="365F91" w:themeColor="accent1" w:themeShade="BF"/>
+        </w:rPr>
+        <w:t xml:space="preserve"> </w:t>
+      </w:r>
+      <w:proofErr w:type="spellStart"/>
+      <w:r>
+        <w:rPr>
+          <w:color w:val="365F91" w:themeColor="accent1" w:themeShade="BF"/>
+        </w:rPr>
+        <w:t>Partitioning</w:t>
+      </w:r>
+      <w:proofErr w:type="spellEnd"/>
     </w:p>
     <w:p>
       <w:pPr>
@@ -6122,7 +6339,71 @@
         </w:rPr>
       </w:pPr>
       <w:r>
-        <w:t>Categorie: Art Book, Character Book, Josei, Kodomo, Manga Italiani, Manga Magazine, Manhwa, Novel, Seinen, Shojo, Shonen, Web Comic</w:t>
+        <w:t xml:space="preserve">Categorie: Art Book, </w:t>
+      </w:r>
+      <w:proofErr w:type="spellStart"/>
+      <w:r>
+        <w:t>Character</w:t>
+      </w:r>
+      <w:proofErr w:type="spellEnd"/>
+      <w:r>
+        <w:t xml:space="preserve"> Book, </w:t>
+      </w:r>
+      <w:proofErr w:type="spellStart"/>
+      <w:r>
+        <w:t>Josei</w:t>
+      </w:r>
+      <w:proofErr w:type="spellEnd"/>
+      <w:r>
+        <w:t xml:space="preserve">, </w:t>
+      </w:r>
+      <w:proofErr w:type="spellStart"/>
+      <w:r>
+        <w:t>Kodomo</w:t>
+      </w:r>
+      <w:proofErr w:type="spellEnd"/>
+      <w:r>
+        <w:t xml:space="preserve">, Manga Italiani, Manga Magazine, </w:t>
+      </w:r>
+      <w:proofErr w:type="spellStart"/>
+      <w:r>
+        <w:t>Manhwa</w:t>
+      </w:r>
+      <w:proofErr w:type="spellEnd"/>
+      <w:r>
+        <w:t xml:space="preserve">, </w:t>
+      </w:r>
+      <w:proofErr w:type="spellStart"/>
+      <w:r>
+        <w:t>Novel</w:t>
+      </w:r>
+      <w:proofErr w:type="spellEnd"/>
+      <w:r>
+        <w:t xml:space="preserve">, </w:t>
+      </w:r>
+      <w:proofErr w:type="spellStart"/>
+      <w:r>
+        <w:t>Seinen</w:t>
+      </w:r>
+      <w:proofErr w:type="spellEnd"/>
+      <w:r>
+        <w:t xml:space="preserve">, </w:t>
+      </w:r>
+      <w:proofErr w:type="spellStart"/>
+      <w:r>
+        <w:t>Shojo</w:t>
+      </w:r>
+      <w:proofErr w:type="spellEnd"/>
+      <w:r>
+        <w:t xml:space="preserve">, </w:t>
+      </w:r>
+      <w:proofErr w:type="spellStart"/>
+      <w:r>
+        <w:t>Shonen</w:t>
+      </w:r>
+      <w:proofErr w:type="spellEnd"/>
+      <w:r>
+        <w:t>, Web Comic</w:t>
       </w:r>
     </w:p>
     <w:p>
@@ -6145,8 +6426,13 @@
       <w:r>
         <w:t xml:space="preserve">Fantascienza, Fantastico, Fantasy, Gang Giovanili, Giallo, Guerra, Horror, Magia, </w:t>
       </w:r>
-      <w:r>
-        <w:t>Mecha, Mistero</w:t>
+      <w:proofErr w:type="spellStart"/>
+      <w:r>
+        <w:t>Mecha</w:t>
+      </w:r>
+      <w:proofErr w:type="spellEnd"/>
+      <w:r>
+        <w:t>, Mistero</w:t>
       </w:r>
       <w:r>
         <w:t>, Musicale, Poliziesco, Psicologico, Scolastico, Sentimentale, Sportivo, Storico, Supereroi, Thriller</w:t>
@@ -6165,13 +6451,46 @@
         <w:t>mostrati solo i prodotti relativi ai filtri selezionati</w:t>
       </w:r>
       <w:r>
-        <w:t xml:space="preserve">. Per i fini di testing verranno </w:t>
+        <w:t xml:space="preserve">. </w:t>
+      </w:r>
+    </w:p>
+    <w:p>
+      <w:r>
+        <w:tab/>
+      </w:r>
+      <w:r>
+        <w:t xml:space="preserve">Essendo la funzionalità di filtraggio di ognuno di questi filtri equivalente ne mostreremo solo alcuni </w:t>
+      </w:r>
+      <w:r>
+        <w:tab/>
+      </w:r>
+      <w:r>
+        <w:t xml:space="preserve">diminuendo, così, le combinazioni possibili per quanto </w:t>
+      </w:r>
+      <w:proofErr w:type="spellStart"/>
+      <w:r>
+        <w:t>riguarda</w:t>
+      </w:r>
+      <w:proofErr w:type="spellEnd"/>
+      <w:r>
+        <w:t xml:space="preserve"> la selezione di questi singoli filtri.</w:t>
+      </w:r>
+    </w:p>
+    <w:p>
+      <w:r>
+        <w:tab/>
+      </w:r>
+      <w:r>
+        <w:t xml:space="preserve">Per i fini di testing verranno </w:t>
       </w:r>
       <w:r>
         <w:t>considerate</w:t>
       </w:r>
       <w:r>
-        <w:t xml:space="preserve"> solo alcune combinazioni ritenute rilevanti.</w:t>
+        <w:t xml:space="preserve">, quindi, </w:t>
+      </w:r>
+      <w:r>
+        <w:t>solo alcune combinazioni ritenute rilevanti.</w:t>
       </w:r>
     </w:p>
     <w:p>
@@ -6360,13 +6679,42 @@
                 <w:szCs w:val="24"/>
               </w:rPr>
             </w:pPr>
+            <w:proofErr w:type="spellStart"/>
             <w:r>
               <w:rPr>
                 <w:sz w:val="24"/>
                 <w:szCs w:val="24"/>
                 <w:lang w:val="en-US"/>
               </w:rPr>
-              <w:t>Selezionato filtro “Shonen”</w:t>
+              <w:lastRenderedPageBreak/>
+              <w:t>Selezionato</w:t>
+            </w:r>
+            <w:proofErr w:type="spellEnd"/>
+            <w:r>
+              <w:rPr>
+                <w:sz w:val="24"/>
+                <w:szCs w:val="24"/>
+                <w:lang w:val="en-US"/>
+              </w:rPr>
+              <w:t xml:space="preserve"> </w:t>
+            </w:r>
+            <w:proofErr w:type="spellStart"/>
+            <w:r>
+              <w:rPr>
+                <w:sz w:val="24"/>
+                <w:szCs w:val="24"/>
+                <w:lang w:val="en-US"/>
+              </w:rPr>
+              <w:t>filtro</w:t>
+            </w:r>
+            <w:proofErr w:type="spellEnd"/>
+            <w:r>
+              <w:rPr>
+                <w:sz w:val="24"/>
+                <w:szCs w:val="24"/>
+                <w:lang w:val="en-US"/>
+              </w:rPr>
+              <w:t xml:space="preserve"> “Shonen”</w:t>
             </w:r>
           </w:p>
         </w:tc>
@@ -6385,8 +6733,13 @@
               <w:spacing w:after="0"/>
             </w:pPr>
             <w:r>
-              <w:t>Visualizzazione della pagina del catalogo in cui sono presenti tutti i prodotti della categoria Shonen</w:t>
-            </w:r>
+              <w:t xml:space="preserve">Visualizzazione della pagina del catalogo in cui sono presenti tutti i prodotti della categoria </w:t>
+            </w:r>
+            <w:proofErr w:type="spellStart"/>
+            <w:r>
+              <w:t>Shonen</w:t>
+            </w:r>
+            <w:proofErr w:type="spellEnd"/>
           </w:p>
         </w:tc>
       </w:tr>
@@ -6411,13 +6764,59 @@
                 <w:szCs w:val="24"/>
               </w:rPr>
             </w:pPr>
+            <w:proofErr w:type="spellStart"/>
             <w:r>
               <w:rPr>
                 <w:sz w:val="24"/>
                 <w:szCs w:val="24"/>
                 <w:lang w:val="en-US"/>
               </w:rPr>
-              <w:t>Selezionato filtro “Avventura”</w:t>
+              <w:t>Selezionato</w:t>
+            </w:r>
+            <w:proofErr w:type="spellEnd"/>
+            <w:r>
+              <w:rPr>
+                <w:sz w:val="24"/>
+                <w:szCs w:val="24"/>
+                <w:lang w:val="en-US"/>
+              </w:rPr>
+              <w:t xml:space="preserve"> </w:t>
+            </w:r>
+            <w:proofErr w:type="spellStart"/>
+            <w:r>
+              <w:rPr>
+                <w:sz w:val="24"/>
+                <w:szCs w:val="24"/>
+                <w:lang w:val="en-US"/>
+              </w:rPr>
+              <w:t>filtro</w:t>
+            </w:r>
+            <w:proofErr w:type="spellEnd"/>
+            <w:r>
+              <w:rPr>
+                <w:sz w:val="24"/>
+                <w:szCs w:val="24"/>
+                <w:lang w:val="en-US"/>
+              </w:rPr>
+              <w:t xml:space="preserve"> “</w:t>
+            </w:r>
+            <w:proofErr w:type="spellStart"/>
+            <w:r>
+              <w:rPr>
+                <w:sz w:val="24"/>
+                <w:szCs w:val="24"/>
+                <w:lang w:val="en-US"/>
+              </w:rPr>
+              <w:t>Avventura</w:t>
+            </w:r>
+            <w:proofErr w:type="spellEnd"/>
+            <w:r>
+              <w:rPr>
+                <w:sz w:val="24"/>
+                <w:szCs w:val="24"/>
+                <w:lang w:val="en-US"/>
+              </w:rPr>
+              <w:t>”</w:t>
             </w:r>
           </w:p>
         </w:tc>
@@ -6436,11 +6835,7 @@
               <w:spacing w:after="0"/>
             </w:pPr>
             <w:r>
-              <w:t xml:space="preserve">Visualizzazione della pagina del catalogo in cui </w:t>
-            </w:r>
-            <w:r>
-              <w:lastRenderedPageBreak/>
-              <w:t>sono presenti tutti i prodotti del genere Avventura</w:t>
+              <w:t>Visualizzazione della pagina del catalogo in cui sono presenti tutti i prodotti del genere Avventura</w:t>
             </w:r>
           </w:p>
         </w:tc>
@@ -6471,7 +6866,6 @@
                 <w:sz w:val="24"/>
                 <w:szCs w:val="24"/>
               </w:rPr>
-              <w:lastRenderedPageBreak/>
               <w:t xml:space="preserve">Selezionati </w:t>
             </w:r>
             <w:r>
@@ -6486,7 +6880,23 @@
                 <w:sz w:val="24"/>
                 <w:szCs w:val="24"/>
               </w:rPr>
-              <w:t xml:space="preserve"> filtri “Shonen” e</w:t>
+              <w:t xml:space="preserve"> filtri “</w:t>
+            </w:r>
+            <w:proofErr w:type="spellStart"/>
+            <w:r>
+              <w:rPr>
+                <w:sz w:val="24"/>
+                <w:szCs w:val="24"/>
+              </w:rPr>
+              <w:t>Shonen</w:t>
+            </w:r>
+            <w:proofErr w:type="spellEnd"/>
+            <w:r>
+              <w:rPr>
+                <w:sz w:val="24"/>
+                <w:szCs w:val="24"/>
+              </w:rPr>
+              <w:t>” e</w:t>
             </w:r>
             <w:r>
               <w:rPr>
@@ -6512,17 +6922,13 @@
               <w:spacing w:after="0"/>
             </w:pPr>
             <w:r>
-              <w:t xml:space="preserve">Visualizzazione della pagina del catalogo in cui sono </w:t>
-            </w:r>
-            <w:r>
-              <w:t xml:space="preserve">presenti tutti i prodotti della categoria </w:t>
-            </w:r>
-            <w:r>
-              <w:t>“</w:t>
-            </w:r>
+              <w:t>Visualizzazione della pagina del catalogo in cui sono presenti tutti i prodotti della categoria “</w:t>
+            </w:r>
+            <w:proofErr w:type="spellStart"/>
             <w:r>
               <w:t>Shonen</w:t>
             </w:r>
+            <w:proofErr w:type="spellEnd"/>
             <w:r>
               <w:t>” e del genere “Avventura”</w:t>
             </w:r>
@@ -6555,7 +6961,39 @@
                 <w:sz w:val="24"/>
                 <w:szCs w:val="24"/>
               </w:rPr>
-              <w:t>Selezionati i filtri “Shonen” e “Shojo”</w:t>
+              <w:t>Selezionati i filtri “</w:t>
+            </w:r>
+            <w:proofErr w:type="spellStart"/>
+            <w:r>
+              <w:rPr>
+                <w:sz w:val="24"/>
+                <w:szCs w:val="24"/>
+              </w:rPr>
+              <w:t>Shonen</w:t>
+            </w:r>
+            <w:proofErr w:type="spellEnd"/>
+            <w:r>
+              <w:rPr>
+                <w:sz w:val="24"/>
+                <w:szCs w:val="24"/>
+              </w:rPr>
+              <w:t>” e “</w:t>
+            </w:r>
+            <w:proofErr w:type="spellStart"/>
+            <w:r>
+              <w:rPr>
+                <w:sz w:val="24"/>
+                <w:szCs w:val="24"/>
+              </w:rPr>
+              <w:t>Shojo</w:t>
+            </w:r>
+            <w:proofErr w:type="spellEnd"/>
+            <w:r>
+              <w:rPr>
+                <w:sz w:val="24"/>
+                <w:szCs w:val="24"/>
+              </w:rPr>
+              <w:t>”</w:t>
             </w:r>
           </w:p>
         </w:tc>
@@ -6574,22 +7012,23 @@
               <w:spacing w:after="0"/>
             </w:pPr>
             <w:r>
-              <w:t xml:space="preserve">Visualizzazione della pagina del catalogo in cui sono presenti tutti i prodotti della categoria </w:t>
-            </w:r>
-            <w:r>
-              <w:t>“</w:t>
-            </w:r>
+              <w:t>Visualizzazione della pagina del catalogo in cui sono presenti tutti i prodotti della categoria “</w:t>
+            </w:r>
+            <w:proofErr w:type="spellStart"/>
             <w:r>
               <w:t>Shonen</w:t>
             </w:r>
+            <w:proofErr w:type="spellEnd"/>
+            <w:r>
+              <w:t>” o “</w:t>
+            </w:r>
+            <w:proofErr w:type="spellStart"/>
+            <w:r>
+              <w:t>Shojo</w:t>
+            </w:r>
+            <w:proofErr w:type="spellEnd"/>
             <w:r>
               <w:t>”</w:t>
-            </w:r>
-            <w:r>
-              <w:t xml:space="preserve"> </w:t>
-            </w:r>
-            <w:r>
-              <w:t>o “Shojo”</w:t>
             </w:r>
           </w:p>
         </w:tc>
@@ -6639,10 +7078,7 @@
               <w:spacing w:after="0"/>
             </w:pPr>
             <w:r>
-              <w:t>Visualizzazione della pagina del catalogo in cui sono presenti tutti i prodotti del genere “Avventura”</w:t>
-            </w:r>
-            <w:r>
-              <w:t xml:space="preserve"> o “Magia”</w:t>
+              <w:t>Visualizzazione della pagina del catalogo in cui sono presenti tutti i prodotti del genere “Avventura” o “Magia”</w:t>
             </w:r>
           </w:p>
         </w:tc>
@@ -6673,7 +7109,39 @@
                 <w:sz w:val="24"/>
                 <w:szCs w:val="24"/>
               </w:rPr>
-              <w:t>Selezionati i filtri “Shonen”, “Shojo” e “Magia”</w:t>
+              <w:t>Selezionati i filtri “</w:t>
+            </w:r>
+            <w:proofErr w:type="spellStart"/>
+            <w:r>
+              <w:rPr>
+                <w:sz w:val="24"/>
+                <w:szCs w:val="24"/>
+              </w:rPr>
+              <w:t>Shonen</w:t>
+            </w:r>
+            <w:proofErr w:type="spellEnd"/>
+            <w:r>
+              <w:rPr>
+                <w:sz w:val="24"/>
+                <w:szCs w:val="24"/>
+              </w:rPr>
+              <w:t>”, “</w:t>
+            </w:r>
+            <w:proofErr w:type="spellStart"/>
+            <w:r>
+              <w:rPr>
+                <w:sz w:val="24"/>
+                <w:szCs w:val="24"/>
+              </w:rPr>
+              <w:t>Shojo</w:t>
+            </w:r>
+            <w:proofErr w:type="spellEnd"/>
+            <w:r>
+              <w:rPr>
+                <w:sz w:val="24"/>
+                <w:szCs w:val="24"/>
+              </w:rPr>
+              <w:t>” e “Magia”</w:t>
             </w:r>
           </w:p>
         </w:tc>
@@ -6692,19 +7160,23 @@
               <w:spacing w:after="0"/>
             </w:pPr>
             <w:r>
-              <w:t xml:space="preserve">Visualizzazione della pagina del catalogo in cui sono presenti tutti i prodotti della categoria </w:t>
-            </w:r>
-            <w:r>
-              <w:t>“</w:t>
-            </w:r>
+              <w:t>Visualizzazione della pagina del catalogo in cui sono presenti tutti i prodotti della categoria “</w:t>
+            </w:r>
+            <w:proofErr w:type="spellStart"/>
             <w:r>
               <w:t>Shonen</w:t>
             </w:r>
-            <w:r>
-              <w:t>” o “Shojo”,</w:t>
-            </w:r>
-            <w:r>
-              <w:t xml:space="preserve"> e del genere “</w:t>
+            <w:proofErr w:type="spellEnd"/>
+            <w:r>
+              <w:t>” o “</w:t>
+            </w:r>
+            <w:proofErr w:type="spellStart"/>
+            <w:r>
+              <w:t>Shojo</w:t>
+            </w:r>
+            <w:proofErr w:type="spellEnd"/>
+            <w:r>
+              <w:t>”, e del genere “</w:t>
             </w:r>
             <w:r>
               <w:t>Magia</w:t>
@@ -6750,6 +7222,7 @@
               </w:rPr>
               <w:t>“</w:t>
             </w:r>
+            <w:proofErr w:type="spellStart"/>
             <w:r>
               <w:rPr>
                 <w:sz w:val="24"/>
@@ -6757,6 +7230,7 @@
               </w:rPr>
               <w:t>Shojo</w:t>
             </w:r>
+            <w:proofErr w:type="spellEnd"/>
             <w:r>
               <w:rPr>
                 <w:sz w:val="24"/>
@@ -6793,9 +7267,11 @@
             <w:r>
               <w:t>“</w:t>
             </w:r>
+            <w:proofErr w:type="spellStart"/>
             <w:r>
               <w:t>Shojo</w:t>
             </w:r>
+            <w:proofErr w:type="spellEnd"/>
             <w:r>
               <w:t>”</w:t>
             </w:r>
@@ -6840,21 +7316,39 @@
                 <w:sz w:val="24"/>
                 <w:szCs w:val="24"/>
               </w:rPr>
-              <w:t>Selezionati i filtri “Shonen”, “Shojo”</w:t>
-            </w:r>
-            <w:r>
-              <w:rPr>
-                <w:sz w:val="24"/>
-                <w:szCs w:val="24"/>
-              </w:rPr>
-              <w:t>, “Avventura”</w:t>
-            </w:r>
-            <w:r>
-              <w:rPr>
-                <w:sz w:val="24"/>
-                <w:szCs w:val="24"/>
-              </w:rPr>
-              <w:t xml:space="preserve"> e “Magia”</w:t>
+              <w:t>Selezionati i filtri “</w:t>
+            </w:r>
+            <w:proofErr w:type="spellStart"/>
+            <w:r>
+              <w:rPr>
+                <w:sz w:val="24"/>
+                <w:szCs w:val="24"/>
+              </w:rPr>
+              <w:t>Shonen</w:t>
+            </w:r>
+            <w:proofErr w:type="spellEnd"/>
+            <w:r>
+              <w:rPr>
+                <w:sz w:val="24"/>
+                <w:szCs w:val="24"/>
+              </w:rPr>
+              <w:t>”, “</w:t>
+            </w:r>
+            <w:proofErr w:type="spellStart"/>
+            <w:r>
+              <w:rPr>
+                <w:sz w:val="24"/>
+                <w:szCs w:val="24"/>
+              </w:rPr>
+              <w:t>Shojo</w:t>
+            </w:r>
+            <w:proofErr w:type="spellEnd"/>
+            <w:r>
+              <w:rPr>
+                <w:sz w:val="24"/>
+                <w:szCs w:val="24"/>
+              </w:rPr>
+              <w:t>”, “Avventura” e “Magia”</w:t>
             </w:r>
           </w:p>
         </w:tc>
@@ -6873,13 +7367,23 @@
               <w:spacing w:after="0"/>
             </w:pPr>
             <w:r>
-              <w:t xml:space="preserve">Visualizzazione della pagina del catalogo in cui sono presenti tutti i prodotti della categoria </w:t>
-            </w:r>
-            <w:r>
-              <w:t xml:space="preserve">“Shonen” o </w:t>
-            </w:r>
-            <w:r>
-              <w:t>“Shojo”, e del genere “Magia” o “Avventura”</w:t>
+              <w:t>Visualizzazione della pagina del catalogo in cui sono presenti tutti i prodotti della categoria “</w:t>
+            </w:r>
+            <w:proofErr w:type="spellStart"/>
+            <w:r>
+              <w:t>Shonen</w:t>
+            </w:r>
+            <w:proofErr w:type="spellEnd"/>
+            <w:r>
+              <w:t>” o “</w:t>
+            </w:r>
+            <w:proofErr w:type="spellStart"/>
+            <w:r>
+              <w:t>Shojo</w:t>
+            </w:r>
+            <w:proofErr w:type="spellEnd"/>
+            <w:r>
+              <w:t>”, e del genere “Magia” o “Avventura”</w:t>
             </w:r>
           </w:p>
         </w:tc>
@@ -7187,7 +7691,6 @@
       </w:pPr>
       <w:bookmarkStart w:id="44" w:name="_Toc156257442"/>
       <w:r>
-        <w:lastRenderedPageBreak/>
         <w:t>TC1_</w:t>
       </w:r>
       <w:r>
@@ -7540,7 +8043,15 @@
     <w:p>
       <w:r>
         <w:tab/>
-        <w:t xml:space="preserve">Quando l’utente vuole effettuare un’ordine al momento del checkout gli viene chiesto di inserire i </w:t>
+        <w:t xml:space="preserve">Quando l’utente vuole effettuare </w:t>
+      </w:r>
+      <w:proofErr w:type="spellStart"/>
+      <w:r>
+        <w:t>un’ordine</w:t>
+      </w:r>
+      <w:proofErr w:type="spellEnd"/>
+      <w:r>
+        <w:t xml:space="preserve"> al momento del checkout gli viene chiesto di inserire i </w:t>
       </w:r>
       <w:r>
         <w:tab/>
@@ -7848,7 +8359,33 @@
                 <w:lang w:eastAsia="it-IT"/>
                 <w14:ligatures w14:val="none"/>
               </w:rPr>
-              <w:t>Il numero del CVV deve essere lungo 3 caratteri e contenere solo numeri.</w:t>
+              <w:t xml:space="preserve">Il numero del CVV deve essere lungo </w:t>
+            </w:r>
+            <w:proofErr w:type="gramStart"/>
+            <w:r>
+              <w:rPr>
+                <w:rFonts w:eastAsia="Times New Roman" w:cstheme="minorHAnsi"/>
+                <w:color w:val="000000" w:themeColor="text1"/>
+                <w:kern w:val="0"/>
+                <w:sz w:val="24"/>
+                <w:szCs w:val="24"/>
+                <w:lang w:eastAsia="it-IT"/>
+                <w14:ligatures w14:val="none"/>
+              </w:rPr>
+              <w:t>3</w:t>
+            </w:r>
+            <w:proofErr w:type="gramEnd"/>
+            <w:r>
+              <w:rPr>
+                <w:rFonts w:eastAsia="Times New Roman" w:cstheme="minorHAnsi"/>
+                <w:color w:val="000000" w:themeColor="text1"/>
+                <w:kern w:val="0"/>
+                <w:sz w:val="24"/>
+                <w:szCs w:val="24"/>
+                <w:lang w:eastAsia="it-IT"/>
+                <w14:ligatures w14:val="none"/>
+              </w:rPr>
+              <w:t xml:space="preserve"> caratteri e contenere solo numeri.</w:t>
             </w:r>
             <w:r>
               <w:rPr>
@@ -7880,6 +8417,7 @@
                 <w:sz w:val="24"/>
                 <w:szCs w:val="24"/>
               </w:rPr>
+              <w:lastRenderedPageBreak/>
               <w:t>“</w:t>
             </w:r>
             <w:r>
@@ -8036,7 +8574,33 @@
                 <w:lang w:eastAsia="it-IT"/>
                 <w14:ligatures w14:val="none"/>
               </w:rPr>
-              <w:t>Il numero del CVV deve essere lungo 3 caratteri e contenere solo numeri.</w:t>
+              <w:t xml:space="preserve">Il numero del CVV deve essere lungo </w:t>
+            </w:r>
+            <w:proofErr w:type="gramStart"/>
+            <w:r>
+              <w:rPr>
+                <w:rFonts w:eastAsia="Times New Roman" w:cstheme="minorHAnsi"/>
+                <w:color w:val="000000" w:themeColor="text1"/>
+                <w:kern w:val="0"/>
+                <w:sz w:val="24"/>
+                <w:szCs w:val="24"/>
+                <w:lang w:eastAsia="it-IT"/>
+                <w14:ligatures w14:val="none"/>
+              </w:rPr>
+              <w:t>3</w:t>
+            </w:r>
+            <w:proofErr w:type="gramEnd"/>
+            <w:r>
+              <w:rPr>
+                <w:rFonts w:eastAsia="Times New Roman" w:cstheme="minorHAnsi"/>
+                <w:color w:val="000000" w:themeColor="text1"/>
+                <w:kern w:val="0"/>
+                <w:sz w:val="24"/>
+                <w:szCs w:val="24"/>
+                <w:lang w:eastAsia="it-IT"/>
+                <w14:ligatures w14:val="none"/>
+              </w:rPr>
+              <w:t xml:space="preserve"> caratteri e contenere solo numeri.</w:t>
             </w:r>
             <w:r>
               <w:rPr>
@@ -8398,7 +8962,33 @@
                 <w:lang w:eastAsia="it-IT"/>
                 <w14:ligatures w14:val="none"/>
               </w:rPr>
-              <w:t>Il numero del CVV deve essere lungo 3 caratteri e contenere solo numeri.</w:t>
+              <w:t xml:space="preserve">Il numero del CVV deve essere lungo </w:t>
+            </w:r>
+            <w:proofErr w:type="gramStart"/>
+            <w:r>
+              <w:rPr>
+                <w:rFonts w:eastAsia="Times New Roman" w:cstheme="minorHAnsi"/>
+                <w:color w:val="000000" w:themeColor="text1"/>
+                <w:kern w:val="0"/>
+                <w:sz w:val="24"/>
+                <w:szCs w:val="24"/>
+                <w:lang w:eastAsia="it-IT"/>
+                <w14:ligatures w14:val="none"/>
+              </w:rPr>
+              <w:t>3</w:t>
+            </w:r>
+            <w:proofErr w:type="gramEnd"/>
+            <w:r>
+              <w:rPr>
+                <w:rFonts w:eastAsia="Times New Roman" w:cstheme="minorHAnsi"/>
+                <w:color w:val="000000" w:themeColor="text1"/>
+                <w:kern w:val="0"/>
+                <w:sz w:val="24"/>
+                <w:szCs w:val="24"/>
+                <w:lang w:eastAsia="it-IT"/>
+                <w14:ligatures w14:val="none"/>
+              </w:rPr>
+              <w:t xml:space="preserve"> caratteri e contenere solo numeri.</w:t>
             </w:r>
             <w:r>
               <w:rPr>
@@ -8682,7 +9272,33 @@
                 <w:lang w:eastAsia="it-IT"/>
                 <w14:ligatures w14:val="none"/>
               </w:rPr>
-              <w:t>Il numero del CVV deve essere lungo 3 caratteri e contenere solo numeri.</w:t>
+              <w:t xml:space="preserve">Il numero del CVV deve essere lungo </w:t>
+            </w:r>
+            <w:proofErr w:type="gramStart"/>
+            <w:r>
+              <w:rPr>
+                <w:rFonts w:eastAsia="Times New Roman" w:cstheme="minorHAnsi"/>
+                <w:color w:val="000000" w:themeColor="text1"/>
+                <w:kern w:val="0"/>
+                <w:sz w:val="24"/>
+                <w:szCs w:val="24"/>
+                <w:lang w:eastAsia="it-IT"/>
+                <w14:ligatures w14:val="none"/>
+              </w:rPr>
+              <w:t>3</w:t>
+            </w:r>
+            <w:proofErr w:type="gramEnd"/>
+            <w:r>
+              <w:rPr>
+                <w:rFonts w:eastAsia="Times New Roman" w:cstheme="minorHAnsi"/>
+                <w:color w:val="000000" w:themeColor="text1"/>
+                <w:kern w:val="0"/>
+                <w:sz w:val="24"/>
+                <w:szCs w:val="24"/>
+                <w:lang w:eastAsia="it-IT"/>
+                <w14:ligatures w14:val="none"/>
+              </w:rPr>
+              <w:t xml:space="preserve"> caratteri e contenere solo numeri.</w:t>
             </w:r>
             <w:r>
               <w:rPr>
@@ -8759,6 +9375,7 @@
                 <w:sz w:val="24"/>
                 <w:szCs w:val="24"/>
               </w:rPr>
+              <w:lastRenderedPageBreak/>
               <w:t>Formato data di scadenza corretto</w:t>
             </w:r>
           </w:p>
@@ -8786,6 +9403,7 @@
                 <w:sz w:val="24"/>
                 <w:szCs w:val="24"/>
               </w:rPr>
+              <w:lastRenderedPageBreak/>
               <w:t xml:space="preserve">Visualizzazione della pagina del </w:t>
             </w:r>
             <w:r>
@@ -8793,7 +9411,15 @@
                 <w:sz w:val="24"/>
                 <w:szCs w:val="24"/>
               </w:rPr>
-              <w:t>pagamento con box del numero di carta, del CVV e della data di scadenza illuminati di rosso con i seguenti errori:</w:t>
+              <w:t xml:space="preserve">pagamento con box del numero di carta, del CVV e della </w:t>
+            </w:r>
+            <w:r>
+              <w:rPr>
+                <w:sz w:val="24"/>
+                <w:szCs w:val="24"/>
+              </w:rPr>
+              <w:lastRenderedPageBreak/>
+              <w:t>data di scadenza illuminati di rosso con i seguenti errori:</w:t>
             </w:r>
           </w:p>
           <w:p>
@@ -8811,7 +9437,6 @@
                 <w:sz w:val="24"/>
                 <w:szCs w:val="24"/>
               </w:rPr>
-              <w:lastRenderedPageBreak/>
               <w:t>“</w:t>
             </w:r>
             <w:r>
@@ -8980,7 +9605,19 @@
     <w:p>
       <w:r>
         <w:tab/>
-        <w:t>email,password,nome,cognome,Indirizzo, città, CAP, provincia</w:t>
+      </w:r>
+      <w:proofErr w:type="spellStart"/>
+      <w:proofErr w:type="gramStart"/>
+      <w:r>
+        <w:t>email,password</w:t>
+      </w:r>
+      <w:proofErr w:type="gramEnd"/>
+      <w:r>
+        <w:t>,nome,cognome,Indirizzo</w:t>
+      </w:r>
+      <w:proofErr w:type="spellEnd"/>
+      <w:r>
+        <w:t>, città, CAP, provincia</w:t>
       </w:r>
     </w:p>
     <w:p>
@@ -9017,7 +9654,15 @@
         <w:t>rimane invariato e verranno modificati solo i campi dove sono stati inseriti dei valori</w:t>
       </w:r>
       <w:r>
-        <w:t xml:space="preserve">; tuttavia per </w:t>
+        <w:t xml:space="preserve">; </w:t>
+      </w:r>
+      <w:proofErr w:type="gramStart"/>
+      <w:r>
+        <w:t>tuttavia</w:t>
+      </w:r>
+      <w:proofErr w:type="gramEnd"/>
+      <w:r>
+        <w:t xml:space="preserve"> per </w:t>
       </w:r>
       <w:r>
         <w:tab/>
@@ -9151,12 +9796,21 @@
                 <w:szCs w:val="24"/>
               </w:rPr>
             </w:pPr>
-            <w:r>
-              <w:rPr>
-                <w:sz w:val="24"/>
-                <w:szCs w:val="24"/>
-              </w:rPr>
-              <w:t>Email non presente nel database e tutti i campi formattati correttamente</w:t>
+            <w:proofErr w:type="gramStart"/>
+            <w:r>
+              <w:rPr>
+                <w:sz w:val="24"/>
+                <w:szCs w:val="24"/>
+              </w:rPr>
+              <w:t>Email</w:t>
+            </w:r>
+            <w:proofErr w:type="gramEnd"/>
+            <w:r>
+              <w:rPr>
+                <w:sz w:val="24"/>
+                <w:szCs w:val="24"/>
+              </w:rPr>
+              <w:t xml:space="preserve"> non presente nel database e tutti i campi formattati correttamente</w:t>
             </w:r>
           </w:p>
         </w:tc>
@@ -9296,12 +9950,21 @@
                 <w:szCs w:val="24"/>
               </w:rPr>
             </w:pPr>
-            <w:r>
-              <w:rPr>
-                <w:sz w:val="24"/>
-                <w:szCs w:val="24"/>
-              </w:rPr>
-              <w:t>Email presente nel Database</w:t>
+            <w:proofErr w:type="gramStart"/>
+            <w:r>
+              <w:rPr>
+                <w:sz w:val="24"/>
+                <w:szCs w:val="24"/>
+              </w:rPr>
+              <w:t>Email</w:t>
+            </w:r>
+            <w:proofErr w:type="gramEnd"/>
+            <w:r>
+              <w:rPr>
+                <w:sz w:val="24"/>
+                <w:szCs w:val="24"/>
+              </w:rPr>
+              <w:t xml:space="preserve"> presente nel Database</w:t>
             </w:r>
           </w:p>
         </w:tc>
@@ -9445,15 +10108,8 @@
                 <w:sz w:val="24"/>
                 <w:szCs w:val="24"/>
               </w:rPr>
-              <w:t xml:space="preserve">La nuova password e il re-inserimento della stessa per confermare la modifica non </w:t>
-            </w:r>
-            <w:r>
-              <w:rPr>
-                <w:sz w:val="24"/>
-                <w:szCs w:val="24"/>
-              </w:rPr>
               <w:lastRenderedPageBreak/>
-              <w:t xml:space="preserve">corrispondono </w:t>
+              <w:t xml:space="preserve">La nuova password e il re-inserimento della stessa per confermare la modifica non corrispondono </w:t>
             </w:r>
           </w:p>
         </w:tc>
@@ -9480,16 +10136,7 @@
                 <w:sz w:val="24"/>
                 <w:szCs w:val="24"/>
               </w:rPr>
-              <w:lastRenderedPageBreak/>
-              <w:t xml:space="preserve">Profilo non aggiornato. Visualizzazione del messaggio d’errore “Le password non </w:t>
-            </w:r>
-            <w:r>
-              <w:rPr>
-                <w:sz w:val="24"/>
-                <w:szCs w:val="24"/>
-              </w:rPr>
-              <w:lastRenderedPageBreak/>
-              <w:t>corrispondono”</w:t>
+              <w:t>Profilo non aggiornato. Visualizzazione del messaggio d’errore “Le password non corrispondono”</w:t>
             </w:r>
           </w:p>
         </w:tc>
@@ -9515,13 +10162,21 @@
                 <w:szCs w:val="24"/>
               </w:rPr>
             </w:pPr>
-            <w:r>
-              <w:rPr>
-                <w:sz w:val="24"/>
-                <w:szCs w:val="24"/>
-              </w:rPr>
-              <w:lastRenderedPageBreak/>
-              <w:t>Email non presente nel Database</w:t>
+            <w:proofErr w:type="gramStart"/>
+            <w:r>
+              <w:rPr>
+                <w:sz w:val="24"/>
+                <w:szCs w:val="24"/>
+              </w:rPr>
+              <w:t>Email</w:t>
+            </w:r>
+            <w:proofErr w:type="gramEnd"/>
+            <w:r>
+              <w:rPr>
+                <w:sz w:val="24"/>
+                <w:szCs w:val="24"/>
+              </w:rPr>
+              <w:t xml:space="preserve"> non presente nel Database</w:t>
             </w:r>
           </w:p>
           <w:p>
@@ -9591,12 +10246,21 @@
                 <w:szCs w:val="24"/>
               </w:rPr>
             </w:pPr>
-            <w:r>
-              <w:rPr>
-                <w:sz w:val="24"/>
-                <w:szCs w:val="24"/>
-              </w:rPr>
-              <w:t>Email non presente nel Database</w:t>
+            <w:proofErr w:type="gramStart"/>
+            <w:r>
+              <w:rPr>
+                <w:sz w:val="24"/>
+                <w:szCs w:val="24"/>
+              </w:rPr>
+              <w:t>Email</w:t>
+            </w:r>
+            <w:proofErr w:type="gramEnd"/>
+            <w:r>
+              <w:rPr>
+                <w:sz w:val="24"/>
+                <w:szCs w:val="24"/>
+              </w:rPr>
+              <w:t xml:space="preserve"> non presente nel Database</w:t>
             </w:r>
           </w:p>
           <w:p>
@@ -9712,7 +10376,23 @@
                 <w:sz w:val="24"/>
                 <w:szCs w:val="24"/>
               </w:rPr>
-              <w:t>Profilo correttamente aggiornato per tutti i campi eccetto l’email. Viene mantenuto il valore precedente</w:t>
+              <w:t xml:space="preserve">Profilo correttamente aggiornato per tutti i campi eccetto </w:t>
+            </w:r>
+            <w:proofErr w:type="gramStart"/>
+            <w:r>
+              <w:rPr>
+                <w:sz w:val="24"/>
+                <w:szCs w:val="24"/>
+              </w:rPr>
+              <w:t>l’email</w:t>
+            </w:r>
+            <w:proofErr w:type="gramEnd"/>
+            <w:r>
+              <w:rPr>
+                <w:sz w:val="24"/>
+                <w:szCs w:val="24"/>
+              </w:rPr>
+              <w:t>. Viene mantenuto il valore precedente</w:t>
             </w:r>
           </w:p>
         </w:tc>
@@ -9738,12 +10418,21 @@
                 <w:szCs w:val="24"/>
               </w:rPr>
             </w:pPr>
-            <w:r>
-              <w:rPr>
-                <w:sz w:val="24"/>
-                <w:szCs w:val="24"/>
-              </w:rPr>
-              <w:t>Email non presente nel Database</w:t>
+            <w:proofErr w:type="gramStart"/>
+            <w:r>
+              <w:rPr>
+                <w:sz w:val="24"/>
+                <w:szCs w:val="24"/>
+              </w:rPr>
+              <w:t>Email</w:t>
+            </w:r>
+            <w:proofErr w:type="gramEnd"/>
+            <w:r>
+              <w:rPr>
+                <w:sz w:val="24"/>
+                <w:szCs w:val="24"/>
+              </w:rPr>
+              <w:t xml:space="preserve"> non presente nel Database</w:t>
             </w:r>
           </w:p>
           <w:p>
@@ -9813,12 +10502,21 @@
                 <w:szCs w:val="24"/>
               </w:rPr>
             </w:pPr>
-            <w:r>
-              <w:rPr>
-                <w:sz w:val="24"/>
-                <w:szCs w:val="24"/>
-              </w:rPr>
-              <w:t>Email non presente nel Database</w:t>
+            <w:proofErr w:type="gramStart"/>
+            <w:r>
+              <w:rPr>
+                <w:sz w:val="24"/>
+                <w:szCs w:val="24"/>
+              </w:rPr>
+              <w:t>Email</w:t>
+            </w:r>
+            <w:proofErr w:type="gramEnd"/>
+            <w:r>
+              <w:rPr>
+                <w:sz w:val="24"/>
+                <w:szCs w:val="24"/>
+              </w:rPr>
+              <w:t xml:space="preserve"> non presente nel Database</w:t>
             </w:r>
           </w:p>
           <w:p>
@@ -9888,12 +10586,21 @@
                 <w:szCs w:val="24"/>
               </w:rPr>
             </w:pPr>
-            <w:r>
-              <w:rPr>
-                <w:sz w:val="24"/>
-                <w:szCs w:val="24"/>
-              </w:rPr>
-              <w:t>Email non presente nel Database</w:t>
+            <w:proofErr w:type="gramStart"/>
+            <w:r>
+              <w:rPr>
+                <w:sz w:val="24"/>
+                <w:szCs w:val="24"/>
+              </w:rPr>
+              <w:t>Email</w:t>
+            </w:r>
+            <w:proofErr w:type="gramEnd"/>
+            <w:r>
+              <w:rPr>
+                <w:sz w:val="24"/>
+                <w:szCs w:val="24"/>
+              </w:rPr>
+              <w:t xml:space="preserve"> non presente nel Database</w:t>
             </w:r>
           </w:p>
           <w:p>
@@ -9963,12 +10670,21 @@
                 <w:szCs w:val="24"/>
               </w:rPr>
             </w:pPr>
-            <w:r>
-              <w:rPr>
-                <w:sz w:val="24"/>
-                <w:szCs w:val="24"/>
-              </w:rPr>
-              <w:t>Email non presente nel Database</w:t>
+            <w:proofErr w:type="gramStart"/>
+            <w:r>
+              <w:rPr>
+                <w:sz w:val="24"/>
+                <w:szCs w:val="24"/>
+              </w:rPr>
+              <w:t>Email</w:t>
+            </w:r>
+            <w:proofErr w:type="gramEnd"/>
+            <w:r>
+              <w:rPr>
+                <w:sz w:val="24"/>
+                <w:szCs w:val="24"/>
+              </w:rPr>
+              <w:t xml:space="preserve"> non presente nel Database</w:t>
             </w:r>
           </w:p>
           <w:p>
@@ -10038,12 +10754,21 @@
                 <w:szCs w:val="24"/>
               </w:rPr>
             </w:pPr>
-            <w:r>
-              <w:rPr>
-                <w:sz w:val="24"/>
-                <w:szCs w:val="24"/>
-              </w:rPr>
-              <w:t>Email non presente nel Database</w:t>
+            <w:proofErr w:type="gramStart"/>
+            <w:r>
+              <w:rPr>
+                <w:sz w:val="24"/>
+                <w:szCs w:val="24"/>
+              </w:rPr>
+              <w:t>Email</w:t>
+            </w:r>
+            <w:proofErr w:type="gramEnd"/>
+            <w:r>
+              <w:rPr>
+                <w:sz w:val="24"/>
+                <w:szCs w:val="24"/>
+              </w:rPr>
+              <w:t xml:space="preserve"> non presente nel Database</w:t>
             </w:r>
           </w:p>
           <w:p>
@@ -10163,8 +10888,13 @@
         <w:t xml:space="preserve"> </w:t>
       </w:r>
       <w:r>
-        <w:t>ordine in :</w:t>
-      </w:r>
+        <w:t xml:space="preserve">ordine </w:t>
+      </w:r>
+      <w:proofErr w:type="gramStart"/>
+      <w:r>
+        <w:t>in :</w:t>
+      </w:r>
+      <w:proofErr w:type="gramEnd"/>
     </w:p>
     <w:p>
       <w:pPr>
@@ -10331,7 +11061,11 @@
           </w:tcPr>
           <w:p>
             <w:r>
-              <w:t>Visualizzazione della pagina della gestione degli ordini con stato dell’ordine modificato in “Confermato”</w:t>
+              <w:t xml:space="preserve">Visualizzazione della pagina della gestione degli ordini con stato dell’ordine modificato in </w:t>
+            </w:r>
+            <w:r>
+              <w:lastRenderedPageBreak/>
+              <w:t>“Confermato”</w:t>
             </w:r>
           </w:p>
         </w:tc>
@@ -10450,8 +11184,21 @@
     <w:p>
       <w:r>
         <w:tab/>
-        <w:t>Parametri: Data Iniziale, Data finale, id_utente, stato_ordine</w:t>
-      </w:r>
+        <w:t xml:space="preserve">Parametri: Data Iniziale, Data finale, </w:t>
+      </w:r>
+      <w:proofErr w:type="spellStart"/>
+      <w:r>
+        <w:t>id_utente</w:t>
+      </w:r>
+      <w:proofErr w:type="spellEnd"/>
+      <w:r>
+        <w:t xml:space="preserve">, </w:t>
+      </w:r>
+      <w:proofErr w:type="spellStart"/>
+      <w:r>
+        <w:t>stato_ordine</w:t>
+      </w:r>
+      <w:proofErr w:type="spellEnd"/>
     </w:p>
     <w:p>
       <w:r>
@@ -10496,9 +11243,183 @@
         </w:numPr>
       </w:pPr>
       <w:r>
-        <w:t xml:space="preserve">Per stato dell’ordine </w:t>
+        <w:t>Per stato dell’ordine</w:t>
       </w:r>
     </w:p>
+    <w:p>
+      <w:pPr>
+        <w:ind w:left="708"/>
+        <w:rPr>
+          <w:color w:val="365F91" w:themeColor="accent1" w:themeShade="BF"/>
+        </w:rPr>
+      </w:pPr>
+      <w:proofErr w:type="spellStart"/>
+      <w:r>
+        <w:rPr>
+          <w:color w:val="365F91" w:themeColor="accent1" w:themeShade="BF"/>
+        </w:rPr>
+        <w:t>Category</w:t>
+      </w:r>
+      <w:proofErr w:type="spellEnd"/>
+      <w:r>
+        <w:rPr>
+          <w:color w:val="365F91" w:themeColor="accent1" w:themeShade="BF"/>
+        </w:rPr>
+        <w:t xml:space="preserve"> </w:t>
+      </w:r>
+      <w:proofErr w:type="spellStart"/>
+      <w:r>
+        <w:rPr>
+          <w:color w:val="365F91" w:themeColor="accent1" w:themeShade="BF"/>
+        </w:rPr>
+        <w:t>Partitioning</w:t>
+      </w:r>
+      <w:proofErr w:type="spellEnd"/>
+    </w:p>
+    <w:p>
+      <w:r>
+        <w:tab/>
+        <w:t xml:space="preserve">Gli stati dell’ordine sono </w:t>
+      </w:r>
+      <w:proofErr w:type="gramStart"/>
+      <w:r>
+        <w:t>4</w:t>
+      </w:r>
+      <w:proofErr w:type="gramEnd"/>
+      <w:r>
+        <w:t xml:space="preserve"> e si suddividono in:</w:t>
+      </w:r>
+    </w:p>
+    <w:p>
+      <w:pPr>
+        <w:pStyle w:val="Paragrafoelenco"/>
+        <w:numPr>
+          <w:ilvl w:val="0"/>
+          <w:numId w:val="48"/>
+        </w:numPr>
+      </w:pPr>
+      <w:r>
+        <w:t xml:space="preserve">In </w:t>
+      </w:r>
+      <w:proofErr w:type="gramStart"/>
+      <w:r>
+        <w:t>lavorazione :</w:t>
+      </w:r>
+      <w:proofErr w:type="gramEnd"/>
+      <w:r>
+        <w:t xml:space="preserve"> ordini più recenti presenti sul sito</w:t>
+      </w:r>
+    </w:p>
+    <w:p>
+      <w:pPr>
+        <w:pStyle w:val="Paragrafoelenco"/>
+        <w:numPr>
+          <w:ilvl w:val="0"/>
+          <w:numId w:val="48"/>
+        </w:numPr>
+      </w:pPr>
+      <w:proofErr w:type="gramStart"/>
+      <w:r>
+        <w:t>Confermato :</w:t>
+      </w:r>
+      <w:proofErr w:type="gramEnd"/>
+      <w:r>
+        <w:t xml:space="preserve"> ordini per cui è stato verificato il pagamento</w:t>
+      </w:r>
+    </w:p>
+    <w:p>
+      <w:pPr>
+        <w:pStyle w:val="Paragrafoelenco"/>
+        <w:numPr>
+          <w:ilvl w:val="0"/>
+          <w:numId w:val="48"/>
+        </w:numPr>
+      </w:pPr>
+      <w:proofErr w:type="gramStart"/>
+      <w:r>
+        <w:t>Spedito :</w:t>
+      </w:r>
+      <w:proofErr w:type="gramEnd"/>
+      <w:r>
+        <w:t xml:space="preserve"> ordini per cui è terminata la procedura di imballaggio e sono stati inviati al mittente</w:t>
+      </w:r>
+    </w:p>
+    <w:p>
+      <w:pPr>
+        <w:pStyle w:val="Paragrafoelenco"/>
+        <w:numPr>
+          <w:ilvl w:val="0"/>
+          <w:numId w:val="48"/>
+        </w:numPr>
+      </w:pPr>
+      <w:proofErr w:type="gramStart"/>
+      <w:r>
+        <w:t>Annullato :</w:t>
+      </w:r>
+      <w:proofErr w:type="gramEnd"/>
+      <w:r>
+        <w:t xml:space="preserve"> Ordini annullati dal gestore catalogo</w:t>
+      </w:r>
+    </w:p>
+    <w:p>
+      <w:r>
+        <w:tab/>
+        <w:t xml:space="preserve">Essendo la funzionalità di filtraggio di ognuno di questi filtri equivalente ne mostreremo solo alcuni </w:t>
+      </w:r>
+    </w:p>
+    <w:p>
+      <w:pPr>
+        <w:spacing w:after="0" w:line="240" w:lineRule="auto"/>
+        <w:ind w:left="705"/>
+      </w:pPr>
+      <w:r>
+        <w:tab/>
+        <w:t xml:space="preserve">diminuendo, così, le combinazioni possibili per quanto riguarda </w:t>
+      </w:r>
+      <w:r>
+        <w:t xml:space="preserve">la selezione di </w:t>
+      </w:r>
+      <w:r>
+        <w:t>questi</w:t>
+      </w:r>
+      <w:r>
+        <w:t xml:space="preserve"> singoli</w:t>
+      </w:r>
+      <w:r>
+        <w:t xml:space="preserve"> filtri.</w:t>
+      </w:r>
+      <w:r>
+        <w:br/>
+      </w:r>
+    </w:p>
+    <w:p>
+      <w:pPr>
+        <w:spacing w:after="0" w:line="240" w:lineRule="auto"/>
+        <w:ind w:left="705"/>
+      </w:pPr>
+      <w:r>
+        <w:tab/>
+      </w:r>
+      <w:r>
+        <w:t xml:space="preserve">Per i fini di testing verranno </w:t>
+      </w:r>
+      <w:r>
+        <w:t>considerate</w:t>
+      </w:r>
+      <w:r>
+        <w:t>,</w:t>
+      </w:r>
+      <w:r>
+        <w:t xml:space="preserve"> </w:t>
+      </w:r>
+      <w:r>
+        <w:t>quindi,</w:t>
+      </w:r>
+      <w:r>
+        <w:t xml:space="preserve"> solo alcune combinazioni ritenute rilevanti.</w:t>
+      </w:r>
+    </w:p>
+    <w:p/>
     <w:p>
       <w:pPr>
         <w:ind w:firstLine="708"/>
@@ -10693,6 +11614,7 @@
               <w:jc w:val="center"/>
             </w:pPr>
             <w:r>
+              <w:lastRenderedPageBreak/>
               <w:t>Data iniziale e data finale non selezionate</w:t>
             </w:r>
           </w:p>
@@ -10881,7 +11803,6 @@
               <w:jc w:val="center"/>
             </w:pPr>
             <w:r>
-              <w:lastRenderedPageBreak/>
               <w:t>Id utente non inserito</w:t>
             </w:r>
           </w:p>
@@ -10906,12 +11827,7 @@
           </w:tcPr>
           <w:p>
             <w:r>
-              <w:lastRenderedPageBreak/>
-              <w:t xml:space="preserve">Visualizzazione di tutti gli ordini con lo stato </w:t>
-            </w:r>
-            <w:r>
-              <w:lastRenderedPageBreak/>
-              <w:t>selezionato</w:t>
+              <w:t>Visualizzazione di tutti gli ordini con lo stato selezionato</w:t>
             </w:r>
           </w:p>
         </w:tc>
@@ -10936,7 +11852,6 @@
               <w:jc w:val="center"/>
             </w:pPr>
             <w:r>
-              <w:lastRenderedPageBreak/>
               <w:t>Data iniziale e data finale selezionate</w:t>
             </w:r>
           </w:p>
@@ -11156,6 +12071,7 @@
     </w:p>
     <w:p>
       <w:r>
+        <w:lastRenderedPageBreak/>
         <w:tab/>
       </w:r>
       <w:r>
@@ -11456,7 +12372,6 @@
               <w:jc w:val="center"/>
             </w:pPr>
             <w:r>
-              <w:lastRenderedPageBreak/>
               <w:t xml:space="preserve">Tutti i campi compilati </w:t>
             </w:r>
           </w:p>
@@ -11485,12 +12400,7 @@
               <w:spacing w:after="0"/>
             </w:pPr>
             <w:r>
-              <w:lastRenderedPageBreak/>
-              <w:t xml:space="preserve">Visualizzazione della pagina di aggiunta di un </w:t>
-            </w:r>
-            <w:r>
-              <w:lastRenderedPageBreak/>
-              <w:t>prodotto al catalogo con messaggio d’errore “inserire un ISBN valido composto da 17 cifre numeriche”</w:t>
+              <w:t>Visualizzazione della pagina di aggiunta di un prodotto al catalogo con messaggio d’errore “inserire un ISBN valido composto da 17 cifre numeriche”</w:t>
             </w:r>
           </w:p>
         </w:tc>
@@ -11516,7 +12426,6 @@
               <w:jc w:val="center"/>
             </w:pPr>
             <w:r>
-              <w:lastRenderedPageBreak/>
               <w:t>L’ISBN non è presente nel database</w:t>
             </w:r>
           </w:p>
@@ -11916,6 +12825,7 @@
               <w:jc w:val="center"/>
             </w:pPr>
             <w:r>
+              <w:lastRenderedPageBreak/>
               <w:t>Tutti i campi compilati e formattati correttamente ad eccezione del campo “quantità”</w:t>
             </w:r>
           </w:p>
@@ -11935,7 +12845,12 @@
               <w:spacing w:after="0"/>
             </w:pPr>
             <w:r>
-              <w:t>Visualizzazione della pagina di aggiunta di un prodotto al catalogo con messaggio d’errore “inserire una quantità”</w:t>
+              <w:lastRenderedPageBreak/>
+              <w:t xml:space="preserve">Visualizzazione della pagina di aggiunta di un </w:t>
+            </w:r>
+            <w:r>
+              <w:lastRenderedPageBreak/>
+              <w:t>prodotto al catalogo con messaggio d’errore “inserire una quantità”</w:t>
             </w:r>
           </w:p>
         </w:tc>
@@ -11958,6 +12873,7 @@
               <w:jc w:val="center"/>
             </w:pPr>
             <w:r>
+              <w:lastRenderedPageBreak/>
               <w:t>L’ISBN non è presente nel database</w:t>
             </w:r>
           </w:p>
@@ -12087,7 +13003,6 @@
     </w:p>
     <w:p>
       <w:r>
-        <w:lastRenderedPageBreak/>
         <w:tab/>
         <w:t xml:space="preserve">Se uno o più di questi attributi non risulta essere del formato corretto verrà visualizzato un </w:t>
       </w:r>
@@ -12503,7 +13418,11 @@
               <w:spacing w:after="0"/>
             </w:pPr>
             <w:r>
-              <w:t>Prodotto correttamente modificato nel Database tranne per il campo immagine. Viene mantenuto il valore precedente.</w:t>
+              <w:t xml:space="preserve">Prodotto correttamente modificato nel Database tranne per il campo immagine. Viene mantenuto </w:t>
+            </w:r>
+            <w:r>
+              <w:lastRenderedPageBreak/>
+              <w:t>il valore precedente.</w:t>
             </w:r>
           </w:p>
         </w:tc>
@@ -12526,6 +13445,7 @@
               <w:jc w:val="center"/>
             </w:pPr>
             <w:r>
+              <w:lastRenderedPageBreak/>
               <w:t>Tutti i campi selezionati e formattati correttamente ad eccezione del campo “prezzo”</w:t>
             </w:r>
           </w:p>
@@ -12754,11 +13674,7 @@
               <w:jc w:val="center"/>
             </w:pPr>
             <w:r>
-              <w:t xml:space="preserve">Tutti i campi selezionati e formattati correttamente ad eccezione del campo </w:t>
-            </w:r>
-            <w:r>
-              <w:lastRenderedPageBreak/>
-              <w:t>“categoria”</w:t>
+              <w:t>Tutti i campi selezionati e formattati correttamente ad eccezione del campo “categoria”</w:t>
             </w:r>
           </w:p>
         </w:tc>
@@ -12777,12 +13693,7 @@
               <w:spacing w:after="0"/>
             </w:pPr>
             <w:r>
-              <w:lastRenderedPageBreak/>
-              <w:t xml:space="preserve">Prodotto correttamente modificato nel Database tranne per il campo categoria. Viene mantenuto </w:t>
-            </w:r>
-            <w:r>
-              <w:lastRenderedPageBreak/>
-              <w:t>il valore precedente.</w:t>
+              <w:t>Prodotto correttamente modificato nel Database tranne per il campo categoria. Viene mantenuto il valore precedente.</w:t>
             </w:r>
           </w:p>
         </w:tc>
@@ -13049,8 +13960,17 @@
               <w:sz w:val="24"/>
               <w:szCs w:val="24"/>
             </w:rPr>
-            <w:t>Progetto: Kawaii</w:t>
+            <w:t xml:space="preserve">Progetto: </w:t>
           </w:r>
+          <w:proofErr w:type="spellStart"/>
+          <w:r>
+            <w:rPr>
+              <w:sz w:val="24"/>
+              <w:szCs w:val="24"/>
+            </w:rPr>
+            <w:t>Kawaii</w:t>
+          </w:r>
+          <w:proofErr w:type="spellEnd"/>
           <w:r>
             <w:rPr>
               <w:sz w:val="24"/>
@@ -13555,6 +14475,119 @@
     </w:lvl>
   </w:abstractNum>
   <w:abstractNum w:abstractNumId="3" w15:restartNumberingAfterBreak="0">
+    <w:nsid w:val="08E913B5"/>
+    <w:multiLevelType w:val="hybridMultilevel"/>
+    <w:tmpl w:val="543C0AA0"/>
+    <w:lvl w:ilvl="0" w:tplc="04100001">
+      <w:start w:val="1"/>
+      <w:numFmt w:val="bullet"/>
+      <w:lvlText w:val=""/>
+      <w:lvlJc w:val="left"/>
+      <w:pPr>
+        <w:ind w:left="1425" w:hanging="360"/>
+      </w:pPr>
+      <w:rPr>
+        <w:rFonts w:ascii="Symbol" w:hAnsi="Symbol" w:hint="default"/>
+      </w:rPr>
+    </w:lvl>
+    <w:lvl w:ilvl="1" w:tplc="04100003" w:tentative="1">
+      <w:start w:val="1"/>
+      <w:numFmt w:val="bullet"/>
+      <w:lvlText w:val="o"/>
+      <w:lvlJc w:val="left"/>
+      <w:pPr>
+        <w:ind w:left="2145" w:hanging="360"/>
+      </w:pPr>
+      <w:rPr>
+        <w:rFonts w:ascii="Courier New" w:hAnsi="Courier New" w:cs="Courier New" w:hint="default"/>
+      </w:rPr>
+    </w:lvl>
+    <w:lvl w:ilvl="2" w:tplc="04100005" w:tentative="1">
+      <w:start w:val="1"/>
+      <w:numFmt w:val="bullet"/>
+      <w:lvlText w:val=""/>
+      <w:lvlJc w:val="left"/>
+      <w:pPr>
+        <w:ind w:left="2865" w:hanging="360"/>
+      </w:pPr>
+      <w:rPr>
+        <w:rFonts w:ascii="Wingdings" w:hAnsi="Wingdings" w:hint="default"/>
+      </w:rPr>
+    </w:lvl>
+    <w:lvl w:ilvl="3" w:tplc="04100001" w:tentative="1">
+      <w:start w:val="1"/>
+      <w:numFmt w:val="bullet"/>
+      <w:lvlText w:val=""/>
+      <w:lvlJc w:val="left"/>
+      <w:pPr>
+        <w:ind w:left="3585" w:hanging="360"/>
+      </w:pPr>
+      <w:rPr>
+        <w:rFonts w:ascii="Symbol" w:hAnsi="Symbol" w:hint="default"/>
+      </w:rPr>
+    </w:lvl>
+    <w:lvl w:ilvl="4" w:tplc="04100003" w:tentative="1">
+      <w:start w:val="1"/>
+      <w:numFmt w:val="bullet"/>
+      <w:lvlText w:val="o"/>
+      <w:lvlJc w:val="left"/>
+      <w:pPr>
+        <w:ind w:left="4305" w:hanging="360"/>
+      </w:pPr>
+      <w:rPr>
+        <w:rFonts w:ascii="Courier New" w:hAnsi="Courier New" w:cs="Courier New" w:hint="default"/>
+      </w:rPr>
+    </w:lvl>
+    <w:lvl w:ilvl="5" w:tplc="04100005" w:tentative="1">
+      <w:start w:val="1"/>
+      <w:numFmt w:val="bullet"/>
+      <w:lvlText w:val=""/>
+      <w:lvlJc w:val="left"/>
+      <w:pPr>
+        <w:ind w:left="5025" w:hanging="360"/>
+      </w:pPr>
+      <w:rPr>
+        <w:rFonts w:ascii="Wingdings" w:hAnsi="Wingdings" w:hint="default"/>
+      </w:rPr>
+    </w:lvl>
+    <w:lvl w:ilvl="6" w:tplc="04100001" w:tentative="1">
+      <w:start w:val="1"/>
+      <w:numFmt w:val="bullet"/>
+      <w:lvlText w:val=""/>
+      <w:lvlJc w:val="left"/>
+      <w:pPr>
+        <w:ind w:left="5745" w:hanging="360"/>
+      </w:pPr>
+      <w:rPr>
+        <w:rFonts w:ascii="Symbol" w:hAnsi="Symbol" w:hint="default"/>
+      </w:rPr>
+    </w:lvl>
+    <w:lvl w:ilvl="7" w:tplc="04100003" w:tentative="1">
+      <w:start w:val="1"/>
+      <w:numFmt w:val="bullet"/>
+      <w:lvlText w:val="o"/>
+      <w:lvlJc w:val="left"/>
+      <w:pPr>
+        <w:ind w:left="6465" w:hanging="360"/>
+      </w:pPr>
+      <w:rPr>
+        <w:rFonts w:ascii="Courier New" w:hAnsi="Courier New" w:cs="Courier New" w:hint="default"/>
+      </w:rPr>
+    </w:lvl>
+    <w:lvl w:ilvl="8" w:tplc="04100005" w:tentative="1">
+      <w:start w:val="1"/>
+      <w:numFmt w:val="bullet"/>
+      <w:lvlText w:val=""/>
+      <w:lvlJc w:val="left"/>
+      <w:pPr>
+        <w:ind w:left="7185" w:hanging="360"/>
+      </w:pPr>
+      <w:rPr>
+        <w:rFonts w:ascii="Wingdings" w:hAnsi="Wingdings" w:hint="default"/>
+      </w:rPr>
+    </w:lvl>
+  </w:abstractNum>
+  <w:abstractNum w:abstractNumId="4" w15:restartNumberingAfterBreak="0">
     <w:nsid w:val="094836E8"/>
     <w:multiLevelType w:val="hybridMultilevel"/>
     <w:tmpl w:val="B524B18C"/>
@@ -13643,7 +14676,7 @@
       </w:pPr>
     </w:lvl>
   </w:abstractNum>
-  <w:abstractNum w:abstractNumId="4" w15:restartNumberingAfterBreak="0">
+  <w:abstractNum w:abstractNumId="5" w15:restartNumberingAfterBreak="0">
     <w:nsid w:val="0C345EFB"/>
     <w:multiLevelType w:val="hybridMultilevel"/>
     <w:tmpl w:val="357AF662"/>
@@ -13756,7 +14789,7 @@
       </w:rPr>
     </w:lvl>
   </w:abstractNum>
-  <w:abstractNum w:abstractNumId="5" w15:restartNumberingAfterBreak="0">
+  <w:abstractNum w:abstractNumId="6" w15:restartNumberingAfterBreak="0">
     <w:nsid w:val="14C465FF"/>
     <w:multiLevelType w:val="hybridMultilevel"/>
     <w:tmpl w:val="91E46432"/>
@@ -13842,7 +14875,7 @@
       </w:pPr>
     </w:lvl>
   </w:abstractNum>
-  <w:abstractNum w:abstractNumId="6" w15:restartNumberingAfterBreak="0">
+  <w:abstractNum w:abstractNumId="7" w15:restartNumberingAfterBreak="0">
     <w:nsid w:val="16100FCD"/>
     <w:multiLevelType w:val="hybridMultilevel"/>
     <w:tmpl w:val="A280756A"/>
@@ -13955,7 +14988,7 @@
       </w:rPr>
     </w:lvl>
   </w:abstractNum>
-  <w:abstractNum w:abstractNumId="7" w15:restartNumberingAfterBreak="0">
+  <w:abstractNum w:abstractNumId="8" w15:restartNumberingAfterBreak="0">
     <w:nsid w:val="168945FD"/>
     <w:multiLevelType w:val="hybridMultilevel"/>
     <w:tmpl w:val="9E9671BA"/>
@@ -14068,7 +15101,7 @@
       </w:rPr>
     </w:lvl>
   </w:abstractNum>
-  <w:abstractNum w:abstractNumId="8" w15:restartNumberingAfterBreak="0">
+  <w:abstractNum w:abstractNumId="9" w15:restartNumberingAfterBreak="0">
     <w:nsid w:val="1B356415"/>
     <w:multiLevelType w:val="hybridMultilevel"/>
     <w:tmpl w:val="918C143E"/>
@@ -14181,7 +15214,7 @@
       </w:rPr>
     </w:lvl>
   </w:abstractNum>
-  <w:abstractNum w:abstractNumId="9" w15:restartNumberingAfterBreak="0">
+  <w:abstractNum w:abstractNumId="10" w15:restartNumberingAfterBreak="0">
     <w:nsid w:val="1D5448C3"/>
     <w:multiLevelType w:val="hybridMultilevel"/>
     <w:tmpl w:val="6762AD8C"/>
@@ -14294,7 +15327,7 @@
       </w:rPr>
     </w:lvl>
   </w:abstractNum>
-  <w:abstractNum w:abstractNumId="10" w15:restartNumberingAfterBreak="0">
+  <w:abstractNum w:abstractNumId="11" w15:restartNumberingAfterBreak="0">
     <w:nsid w:val="22E4495E"/>
     <w:multiLevelType w:val="hybridMultilevel"/>
     <w:tmpl w:val="D004C53E"/>
@@ -14407,7 +15440,7 @@
       </w:rPr>
     </w:lvl>
   </w:abstractNum>
-  <w:abstractNum w:abstractNumId="11" w15:restartNumberingAfterBreak="0">
+  <w:abstractNum w:abstractNumId="12" w15:restartNumberingAfterBreak="0">
     <w:nsid w:val="243D7613"/>
     <w:multiLevelType w:val="hybridMultilevel"/>
     <w:tmpl w:val="A35A247C"/>
@@ -14493,7 +15526,7 @@
       </w:pPr>
     </w:lvl>
   </w:abstractNum>
-  <w:abstractNum w:abstractNumId="12" w15:restartNumberingAfterBreak="0">
+  <w:abstractNum w:abstractNumId="13" w15:restartNumberingAfterBreak="0">
     <w:nsid w:val="251D0DC8"/>
     <w:multiLevelType w:val="hybridMultilevel"/>
     <w:tmpl w:val="C42C5C8E"/>
@@ -14579,7 +15612,7 @@
       </w:pPr>
     </w:lvl>
   </w:abstractNum>
-  <w:abstractNum w:abstractNumId="13" w15:restartNumberingAfterBreak="0">
+  <w:abstractNum w:abstractNumId="14" w15:restartNumberingAfterBreak="0">
     <w:nsid w:val="2742402C"/>
     <w:multiLevelType w:val="hybridMultilevel"/>
     <w:tmpl w:val="C95C5F70"/>
@@ -14692,7 +15725,7 @@
       </w:rPr>
     </w:lvl>
   </w:abstractNum>
-  <w:abstractNum w:abstractNumId="14" w15:restartNumberingAfterBreak="0">
+  <w:abstractNum w:abstractNumId="15" w15:restartNumberingAfterBreak="0">
     <w:nsid w:val="2BBE5C11"/>
     <w:multiLevelType w:val="hybridMultilevel"/>
     <w:tmpl w:val="EBB66CCC"/>
@@ -14805,7 +15838,7 @@
       </w:rPr>
     </w:lvl>
   </w:abstractNum>
-  <w:abstractNum w:abstractNumId="15" w15:restartNumberingAfterBreak="0">
+  <w:abstractNum w:abstractNumId="16" w15:restartNumberingAfterBreak="0">
     <w:nsid w:val="2F550A26"/>
     <w:multiLevelType w:val="hybridMultilevel"/>
     <w:tmpl w:val="DBE68D3E"/>
@@ -14891,7 +15924,7 @@
       </w:pPr>
     </w:lvl>
   </w:abstractNum>
-  <w:abstractNum w:abstractNumId="16" w15:restartNumberingAfterBreak="0">
+  <w:abstractNum w:abstractNumId="17" w15:restartNumberingAfterBreak="0">
     <w:nsid w:val="32E95677"/>
     <w:multiLevelType w:val="hybridMultilevel"/>
     <w:tmpl w:val="3A9A8FD2"/>
@@ -14977,7 +16010,7 @@
       </w:pPr>
     </w:lvl>
   </w:abstractNum>
-  <w:abstractNum w:abstractNumId="17" w15:restartNumberingAfterBreak="0">
+  <w:abstractNum w:abstractNumId="18" w15:restartNumberingAfterBreak="0">
     <w:nsid w:val="348F187C"/>
     <w:multiLevelType w:val="hybridMultilevel"/>
     <w:tmpl w:val="1E2E2D80"/>
@@ -15090,7 +16123,7 @@
       </w:rPr>
     </w:lvl>
   </w:abstractNum>
-  <w:abstractNum w:abstractNumId="18" w15:restartNumberingAfterBreak="0">
+  <w:abstractNum w:abstractNumId="19" w15:restartNumberingAfterBreak="0">
     <w:nsid w:val="35A003F7"/>
     <w:multiLevelType w:val="hybridMultilevel"/>
     <w:tmpl w:val="61AA432C"/>
@@ -15203,7 +16236,7 @@
       </w:rPr>
     </w:lvl>
   </w:abstractNum>
-  <w:abstractNum w:abstractNumId="19" w15:restartNumberingAfterBreak="0">
+  <w:abstractNum w:abstractNumId="20" w15:restartNumberingAfterBreak="0">
     <w:nsid w:val="370B5832"/>
     <w:multiLevelType w:val="hybridMultilevel"/>
     <w:tmpl w:val="A13AAFFA"/>
@@ -15316,7 +16349,7 @@
       </w:rPr>
     </w:lvl>
   </w:abstractNum>
-  <w:abstractNum w:abstractNumId="20" w15:restartNumberingAfterBreak="0">
+  <w:abstractNum w:abstractNumId="21" w15:restartNumberingAfterBreak="0">
     <w:nsid w:val="38165ED9"/>
     <w:multiLevelType w:val="multilevel"/>
     <w:tmpl w:val="2A7E9182"/>
@@ -15439,7 +16472,7 @@
       </w:rPr>
     </w:lvl>
   </w:abstractNum>
-  <w:abstractNum w:abstractNumId="21" w15:restartNumberingAfterBreak="0">
+  <w:abstractNum w:abstractNumId="22" w15:restartNumberingAfterBreak="0">
     <w:nsid w:val="3C8A4D0F"/>
     <w:multiLevelType w:val="hybridMultilevel"/>
     <w:tmpl w:val="76F4040C"/>
@@ -15552,7 +16585,7 @@
       </w:rPr>
     </w:lvl>
   </w:abstractNum>
-  <w:abstractNum w:abstractNumId="22" w15:restartNumberingAfterBreak="0">
+  <w:abstractNum w:abstractNumId="23" w15:restartNumberingAfterBreak="0">
     <w:nsid w:val="3C8F0D3C"/>
     <w:multiLevelType w:val="hybridMultilevel"/>
     <w:tmpl w:val="BD1C669E"/>
@@ -15665,7 +16698,7 @@
       </w:rPr>
     </w:lvl>
   </w:abstractNum>
-  <w:abstractNum w:abstractNumId="23" w15:restartNumberingAfterBreak="0">
+  <w:abstractNum w:abstractNumId="24" w15:restartNumberingAfterBreak="0">
     <w:nsid w:val="40617D43"/>
     <w:multiLevelType w:val="hybridMultilevel"/>
     <w:tmpl w:val="CD944A4C"/>
@@ -15778,7 +16811,7 @@
       </w:rPr>
     </w:lvl>
   </w:abstractNum>
-  <w:abstractNum w:abstractNumId="24" w15:restartNumberingAfterBreak="0">
+  <w:abstractNum w:abstractNumId="25" w15:restartNumberingAfterBreak="0">
     <w:nsid w:val="408628E2"/>
     <w:multiLevelType w:val="multilevel"/>
     <w:tmpl w:val="53C0831C"/>
@@ -15901,7 +16934,7 @@
       </w:rPr>
     </w:lvl>
   </w:abstractNum>
-  <w:abstractNum w:abstractNumId="25" w15:restartNumberingAfterBreak="0">
+  <w:abstractNum w:abstractNumId="26" w15:restartNumberingAfterBreak="0">
     <w:nsid w:val="48E13350"/>
     <w:multiLevelType w:val="hybridMultilevel"/>
     <w:tmpl w:val="A7DE95B0"/>
@@ -16014,7 +17047,7 @@
       </w:rPr>
     </w:lvl>
   </w:abstractNum>
-  <w:abstractNum w:abstractNumId="26" w15:restartNumberingAfterBreak="0">
+  <w:abstractNum w:abstractNumId="27" w15:restartNumberingAfterBreak="0">
     <w:nsid w:val="4E3222D7"/>
     <w:multiLevelType w:val="hybridMultilevel"/>
     <w:tmpl w:val="57885156"/>
@@ -16127,7 +17160,7 @@
       </w:rPr>
     </w:lvl>
   </w:abstractNum>
-  <w:abstractNum w:abstractNumId="27" w15:restartNumberingAfterBreak="0">
+  <w:abstractNum w:abstractNumId="28" w15:restartNumberingAfterBreak="0">
     <w:nsid w:val="550E4992"/>
     <w:multiLevelType w:val="hybridMultilevel"/>
     <w:tmpl w:val="6C104202"/>
@@ -16240,7 +17273,7 @@
       </w:rPr>
     </w:lvl>
   </w:abstractNum>
-  <w:abstractNum w:abstractNumId="28" w15:restartNumberingAfterBreak="0">
+  <w:abstractNum w:abstractNumId="29" w15:restartNumberingAfterBreak="0">
     <w:nsid w:val="55D33C60"/>
     <w:multiLevelType w:val="hybridMultilevel"/>
     <w:tmpl w:val="DF94E9A2"/>
@@ -16353,7 +17386,7 @@
       </w:rPr>
     </w:lvl>
   </w:abstractNum>
-  <w:abstractNum w:abstractNumId="29" w15:restartNumberingAfterBreak="0">
+  <w:abstractNum w:abstractNumId="30" w15:restartNumberingAfterBreak="0">
     <w:nsid w:val="5C4A566F"/>
     <w:multiLevelType w:val="hybridMultilevel"/>
     <w:tmpl w:val="41A0E0F4"/>
@@ -16466,7 +17499,7 @@
       </w:rPr>
     </w:lvl>
   </w:abstractNum>
-  <w:abstractNum w:abstractNumId="30" w15:restartNumberingAfterBreak="0">
+  <w:abstractNum w:abstractNumId="31" w15:restartNumberingAfterBreak="0">
     <w:nsid w:val="5CF02EBD"/>
     <w:multiLevelType w:val="multilevel"/>
     <w:tmpl w:val="2A7E9182"/>
@@ -16589,7 +17622,7 @@
       </w:rPr>
     </w:lvl>
   </w:abstractNum>
-  <w:abstractNum w:abstractNumId="31" w15:restartNumberingAfterBreak="0">
+  <w:abstractNum w:abstractNumId="32" w15:restartNumberingAfterBreak="0">
     <w:nsid w:val="67BF5103"/>
     <w:multiLevelType w:val="multilevel"/>
     <w:tmpl w:val="0410001F"/>
@@ -16675,7 +17708,7 @@
       </w:pPr>
     </w:lvl>
   </w:abstractNum>
-  <w:abstractNum w:abstractNumId="32" w15:restartNumberingAfterBreak="0">
+  <w:abstractNum w:abstractNumId="33" w15:restartNumberingAfterBreak="0">
     <w:nsid w:val="6BF60AB1"/>
     <w:multiLevelType w:val="hybridMultilevel"/>
     <w:tmpl w:val="BF745EB6"/>
@@ -16788,7 +17821,7 @@
       </w:rPr>
     </w:lvl>
   </w:abstractNum>
-  <w:abstractNum w:abstractNumId="33" w15:restartNumberingAfterBreak="0">
+  <w:abstractNum w:abstractNumId="34" w15:restartNumberingAfterBreak="0">
     <w:nsid w:val="6C2A5EC6"/>
     <w:multiLevelType w:val="multilevel"/>
     <w:tmpl w:val="E566176A"/>
@@ -16909,7 +17942,7 @@
       </w:rPr>
     </w:lvl>
   </w:abstractNum>
-  <w:abstractNum w:abstractNumId="34" w15:restartNumberingAfterBreak="0">
+  <w:abstractNum w:abstractNumId="35" w15:restartNumberingAfterBreak="0">
     <w:nsid w:val="6D565814"/>
     <w:multiLevelType w:val="hybridMultilevel"/>
     <w:tmpl w:val="774ACDD4"/>
@@ -17022,7 +18055,7 @@
       </w:rPr>
     </w:lvl>
   </w:abstractNum>
-  <w:abstractNum w:abstractNumId="35" w15:restartNumberingAfterBreak="0">
+  <w:abstractNum w:abstractNumId="36" w15:restartNumberingAfterBreak="0">
     <w:nsid w:val="6F295528"/>
     <w:multiLevelType w:val="hybridMultilevel"/>
     <w:tmpl w:val="2FA2BA4A"/>
@@ -17135,7 +18168,7 @@
       </w:rPr>
     </w:lvl>
   </w:abstractNum>
-  <w:abstractNum w:abstractNumId="36" w15:restartNumberingAfterBreak="0">
+  <w:abstractNum w:abstractNumId="37" w15:restartNumberingAfterBreak="0">
     <w:nsid w:val="71DB3007"/>
     <w:multiLevelType w:val="hybridMultilevel"/>
     <w:tmpl w:val="7752E31E"/>
@@ -17248,7 +18281,7 @@
       </w:rPr>
     </w:lvl>
   </w:abstractNum>
-  <w:abstractNum w:abstractNumId="37" w15:restartNumberingAfterBreak="0">
+  <w:abstractNum w:abstractNumId="38" w15:restartNumberingAfterBreak="0">
     <w:nsid w:val="750051DC"/>
     <w:multiLevelType w:val="multilevel"/>
     <w:tmpl w:val="02640AEA"/>
@@ -17371,7 +18404,7 @@
       </w:rPr>
     </w:lvl>
   </w:abstractNum>
-  <w:abstractNum w:abstractNumId="38" w15:restartNumberingAfterBreak="0">
+  <w:abstractNum w:abstractNumId="39" w15:restartNumberingAfterBreak="0">
     <w:nsid w:val="75E10E6C"/>
     <w:multiLevelType w:val="multilevel"/>
     <w:tmpl w:val="0410001F"/>
@@ -17457,7 +18490,7 @@
       </w:pPr>
     </w:lvl>
   </w:abstractNum>
-  <w:abstractNum w:abstractNumId="39" w15:restartNumberingAfterBreak="0">
+  <w:abstractNum w:abstractNumId="40" w15:restartNumberingAfterBreak="0">
     <w:nsid w:val="78F47A92"/>
     <w:multiLevelType w:val="hybridMultilevel"/>
     <w:tmpl w:val="84B8E78A"/>
@@ -17570,7 +18603,7 @@
       </w:rPr>
     </w:lvl>
   </w:abstractNum>
-  <w:abstractNum w:abstractNumId="40" w15:restartNumberingAfterBreak="0">
+  <w:abstractNum w:abstractNumId="41" w15:restartNumberingAfterBreak="0">
     <w:nsid w:val="7B6B0068"/>
     <w:multiLevelType w:val="hybridMultilevel"/>
     <w:tmpl w:val="FDE4D15C"/>
@@ -17684,70 +18717,70 @@
     </w:lvl>
   </w:abstractNum>
   <w:num w:numId="1" w16cid:durableId="1218737284">
-    <w:abstractNumId w:val="33"/>
+    <w:abstractNumId w:val="34"/>
   </w:num>
   <w:num w:numId="2" w16cid:durableId="1441604346">
-    <w:abstractNumId w:val="7"/>
+    <w:abstractNumId w:val="8"/>
   </w:num>
   <w:num w:numId="3" w16cid:durableId="204634973">
-    <w:abstractNumId w:val="24"/>
+    <w:abstractNumId w:val="25"/>
   </w:num>
   <w:num w:numId="4" w16cid:durableId="399059192">
-    <w:abstractNumId w:val="40"/>
+    <w:abstractNumId w:val="41"/>
   </w:num>
   <w:num w:numId="5" w16cid:durableId="45766777">
-    <w:abstractNumId w:val="3"/>
+    <w:abstractNumId w:val="4"/>
   </w:num>
   <w:num w:numId="6" w16cid:durableId="1028335368">
-    <w:abstractNumId w:val="4"/>
+    <w:abstractNumId w:val="5"/>
   </w:num>
   <w:num w:numId="7" w16cid:durableId="1187327956">
-    <w:abstractNumId w:val="12"/>
+    <w:abstractNumId w:val="13"/>
   </w:num>
   <w:num w:numId="8" w16cid:durableId="66657577">
-    <w:abstractNumId w:val="31"/>
+    <w:abstractNumId w:val="32"/>
   </w:num>
   <w:num w:numId="9" w16cid:durableId="1803772010">
-    <w:abstractNumId w:val="38"/>
+    <w:abstractNumId w:val="39"/>
   </w:num>
   <w:num w:numId="10" w16cid:durableId="837816375">
-    <w:abstractNumId w:val="13"/>
+    <w:abstractNumId w:val="14"/>
   </w:num>
   <w:num w:numId="11" w16cid:durableId="1038357355">
     <w:abstractNumId w:val="1"/>
   </w:num>
   <w:num w:numId="12" w16cid:durableId="15935341">
-    <w:abstractNumId w:val="29"/>
+    <w:abstractNumId w:val="30"/>
   </w:num>
   <w:num w:numId="13" w16cid:durableId="1014305455">
-    <w:abstractNumId w:val="26"/>
+    <w:abstractNumId w:val="27"/>
   </w:num>
   <w:num w:numId="14" w16cid:durableId="453790009">
-    <w:abstractNumId w:val="21"/>
+    <w:abstractNumId w:val="22"/>
   </w:num>
   <w:num w:numId="15" w16cid:durableId="1597902295">
-    <w:abstractNumId w:val="39"/>
+    <w:abstractNumId w:val="40"/>
   </w:num>
   <w:num w:numId="16" w16cid:durableId="1812362521">
-    <w:abstractNumId w:val="17"/>
+    <w:abstractNumId w:val="18"/>
   </w:num>
   <w:num w:numId="17" w16cid:durableId="1353145101">
     <w:abstractNumId w:val="2"/>
   </w:num>
   <w:num w:numId="18" w16cid:durableId="1636716762">
-    <w:abstractNumId w:val="34"/>
+    <w:abstractNumId w:val="35"/>
   </w:num>
   <w:num w:numId="19" w16cid:durableId="1331369111">
-    <w:abstractNumId w:val="20"/>
+    <w:abstractNumId w:val="21"/>
   </w:num>
   <w:num w:numId="20" w16cid:durableId="145318896">
-    <w:abstractNumId w:val="22"/>
+    <w:abstractNumId w:val="23"/>
   </w:num>
   <w:num w:numId="21" w16cid:durableId="1979725324">
-    <w:abstractNumId w:val="9"/>
+    <w:abstractNumId w:val="10"/>
   </w:num>
   <w:num w:numId="22" w16cid:durableId="173106114">
-    <w:abstractNumId w:val="20"/>
+    <w:abstractNumId w:val="21"/>
     <w:lvlOverride w:ilvl="0">
       <w:lvl w:ilvl="0">
         <w:start w:val="1"/>
@@ -17886,88 +18919,91 @@
     </w:lvlOverride>
   </w:num>
   <w:num w:numId="23" w16cid:durableId="1960331117">
-    <w:abstractNumId w:val="27"/>
+    <w:abstractNumId w:val="28"/>
   </w:num>
   <w:num w:numId="24" w16cid:durableId="1285620994">
-    <w:abstractNumId w:val="14"/>
+    <w:abstractNumId w:val="15"/>
   </w:num>
   <w:num w:numId="25" w16cid:durableId="1832519926">
-    <w:abstractNumId w:val="32"/>
+    <w:abstractNumId w:val="33"/>
   </w:num>
   <w:num w:numId="26" w16cid:durableId="919021127">
-    <w:abstractNumId w:val="8"/>
+    <w:abstractNumId w:val="9"/>
   </w:num>
   <w:num w:numId="27" w16cid:durableId="2042511051">
-    <w:abstractNumId w:val="16"/>
+    <w:abstractNumId w:val="17"/>
   </w:num>
   <w:num w:numId="28" w16cid:durableId="1927499501">
-    <w:abstractNumId w:val="11"/>
+    <w:abstractNumId w:val="12"/>
   </w:num>
   <w:num w:numId="29" w16cid:durableId="1067073743">
-    <w:abstractNumId w:val="11"/>
+    <w:abstractNumId w:val="12"/>
     <w:lvlOverride w:ilvl="0">
       <w:startOverride w:val="1"/>
     </w:lvlOverride>
   </w:num>
   <w:num w:numId="30" w16cid:durableId="1904755244">
-    <w:abstractNumId w:val="11"/>
+    <w:abstractNumId w:val="12"/>
   </w:num>
   <w:num w:numId="31" w16cid:durableId="1164466649">
-    <w:abstractNumId w:val="15"/>
+    <w:abstractNumId w:val="16"/>
   </w:num>
   <w:num w:numId="32" w16cid:durableId="1260916646">
-    <w:abstractNumId w:val="15"/>
+    <w:abstractNumId w:val="16"/>
   </w:num>
   <w:num w:numId="33" w16cid:durableId="571083679">
-    <w:abstractNumId w:val="15"/>
+    <w:abstractNumId w:val="16"/>
     <w:lvlOverride w:ilvl="0">
       <w:startOverride w:val="1"/>
     </w:lvlOverride>
   </w:num>
   <w:num w:numId="34" w16cid:durableId="756176358">
-    <w:abstractNumId w:val="15"/>
+    <w:abstractNumId w:val="16"/>
     <w:lvlOverride w:ilvl="0">
       <w:startOverride w:val="1"/>
     </w:lvlOverride>
   </w:num>
   <w:num w:numId="35" w16cid:durableId="1814254300">
-    <w:abstractNumId w:val="5"/>
+    <w:abstractNumId w:val="6"/>
   </w:num>
   <w:num w:numId="36" w16cid:durableId="1172137206">
-    <w:abstractNumId w:val="37"/>
+    <w:abstractNumId w:val="38"/>
   </w:num>
   <w:num w:numId="37" w16cid:durableId="541671274">
     <w:abstractNumId w:val="0"/>
   </w:num>
   <w:num w:numId="38" w16cid:durableId="501890634">
-    <w:abstractNumId w:val="35"/>
+    <w:abstractNumId w:val="36"/>
   </w:num>
   <w:num w:numId="39" w16cid:durableId="99647033">
-    <w:abstractNumId w:val="10"/>
+    <w:abstractNumId w:val="11"/>
   </w:num>
   <w:num w:numId="40" w16cid:durableId="941569372">
-    <w:abstractNumId w:val="23"/>
+    <w:abstractNumId w:val="24"/>
   </w:num>
   <w:num w:numId="41" w16cid:durableId="578098442">
-    <w:abstractNumId w:val="28"/>
+    <w:abstractNumId w:val="29"/>
   </w:num>
   <w:num w:numId="42" w16cid:durableId="834030969">
-    <w:abstractNumId w:val="36"/>
+    <w:abstractNumId w:val="37"/>
   </w:num>
   <w:num w:numId="43" w16cid:durableId="464277483">
+    <w:abstractNumId w:val="20"/>
+  </w:num>
+  <w:num w:numId="44" w16cid:durableId="551775150">
     <w:abstractNumId w:val="19"/>
   </w:num>
-  <w:num w:numId="44" w16cid:durableId="551775150">
-    <w:abstractNumId w:val="18"/>
-  </w:num>
   <w:num w:numId="45" w16cid:durableId="858936337">
-    <w:abstractNumId w:val="30"/>
+    <w:abstractNumId w:val="31"/>
   </w:num>
   <w:num w:numId="46" w16cid:durableId="1761026597">
-    <w:abstractNumId w:val="6"/>
+    <w:abstractNumId w:val="7"/>
   </w:num>
   <w:num w:numId="47" w16cid:durableId="133259842">
-    <w:abstractNumId w:val="25"/>
+    <w:abstractNumId w:val="26"/>
+  </w:num>
+  <w:num w:numId="48" w16cid:durableId="353464464">
+    <w:abstractNumId w:val="3"/>
   </w:num>
 </w:numbering>
 </file>
@@ -18372,7 +19408,7 @@
   <w:style w:type="paragraph" w:default="1" w:styleId="Normale">
     <w:name w:val="Normal"/>
     <w:qFormat/>
-    <w:rsid w:val="00040EDB"/>
+    <w:rsid w:val="00963E3E"/>
   </w:style>
   <w:style w:type="paragraph" w:styleId="Titolo1">
     <w:name w:val="heading 1"/>

</xml_diff>

<commit_message>
Aggiunti ultimi casi di test, modifiche minori al codice javascript
</commit_message>
<xml_diff>
--- a/Semilavorati/TP_KawaiiComix.docx
+++ b/Semilavorati/TP_KawaiiComix.docx
@@ -133,23 +133,13 @@
           <w:lang w:val="en-US"/>
         </w:rPr>
       </w:pPr>
-      <w:proofErr w:type="spellStart"/>
       <w:r>
         <w:rPr>
           <w:sz w:val="32"/>
           <w:szCs w:val="32"/>
           <w:lang w:val="en-US"/>
         </w:rPr>
-        <w:t>Versione</w:t>
-      </w:r>
-      <w:proofErr w:type="spellEnd"/>
-      <w:r>
-        <w:rPr>
-          <w:sz w:val="32"/>
-          <w:szCs w:val="32"/>
-          <w:lang w:val="en-US"/>
-        </w:rPr>
-        <w:t xml:space="preserve"> 1.</w:t>
+        <w:t>Versione 1.</w:t>
       </w:r>
       <w:r>
         <w:rPr>
@@ -924,7 +914,6 @@
           <w:szCs w:val="28"/>
         </w:rPr>
       </w:pPr>
-      <w:proofErr w:type="spellStart"/>
       <w:r>
         <w:rPr>
           <w:b/>
@@ -932,17 +921,7 @@
           <w:sz w:val="28"/>
           <w:szCs w:val="28"/>
         </w:rPr>
-        <w:t>Revision</w:t>
-      </w:r>
-      <w:proofErr w:type="spellEnd"/>
-      <w:r>
-        <w:rPr>
-          <w:b/>
-          <w:bCs/>
-          <w:sz w:val="28"/>
-          <w:szCs w:val="28"/>
-        </w:rPr>
-        <w:t xml:space="preserve"> History</w:t>
+        <w:t>Revision History</w:t>
       </w:r>
     </w:p>
     <w:tbl>
@@ -1346,17 +1325,8 @@
                 <w:sz w:val="24"/>
                 <w:szCs w:val="24"/>
               </w:rPr>
-              <w:t xml:space="preserve">Inseriti ultimi test </w:t>
-            </w:r>
-            <w:proofErr w:type="spellStart"/>
-            <w:r>
-              <w:rPr>
-                <w:sz w:val="24"/>
-                <w:szCs w:val="24"/>
-              </w:rPr>
-              <w:t>cases</w:t>
-            </w:r>
-            <w:proofErr w:type="spellEnd"/>
+              <w:t>Inseriti ultimi test cases</w:t>
+            </w:r>
           </w:p>
         </w:tc>
         <w:tc>
@@ -1617,37 +1587,12 @@
                 <w:szCs w:val="24"/>
               </w:rPr>
             </w:pPr>
-            <w:proofErr w:type="spellStart"/>
-            <w:r>
-              <w:rPr>
-                <w:sz w:val="24"/>
-                <w:szCs w:val="24"/>
-              </w:rPr>
-              <w:t>Category</w:t>
-            </w:r>
-            <w:proofErr w:type="spellEnd"/>
-            <w:r>
-              <w:rPr>
-                <w:sz w:val="24"/>
-                <w:szCs w:val="24"/>
-              </w:rPr>
-              <w:t xml:space="preserve"> </w:t>
-            </w:r>
-            <w:proofErr w:type="spellStart"/>
-            <w:r>
-              <w:rPr>
-                <w:sz w:val="24"/>
-                <w:szCs w:val="24"/>
-              </w:rPr>
-              <w:t>Partitioning</w:t>
-            </w:r>
-            <w:proofErr w:type="spellEnd"/>
-            <w:r>
-              <w:rPr>
-                <w:sz w:val="24"/>
-                <w:szCs w:val="24"/>
-              </w:rPr>
-              <w:t xml:space="preserve"> per i filtri</w:t>
+            <w:r>
+              <w:rPr>
+                <w:sz w:val="24"/>
+                <w:szCs w:val="24"/>
+              </w:rPr>
+              <w:t>Category Partitioning per i filtri</w:t>
             </w:r>
           </w:p>
         </w:tc>
@@ -3599,21 +3544,12 @@
         </w:rPr>
         <w:t xml:space="preserve">di definire le strategie che verranno utilizzate per effettuare il testing del sistema </w:t>
       </w:r>
-      <w:proofErr w:type="spellStart"/>
       <w:r>
         <w:rPr>
           <w:sz w:val="24"/>
           <w:szCs w:val="24"/>
         </w:rPr>
-        <w:t>Kawaii</w:t>
-      </w:r>
-      <w:proofErr w:type="spellEnd"/>
-      <w:r>
-        <w:rPr>
-          <w:sz w:val="24"/>
-          <w:szCs w:val="24"/>
-        </w:rPr>
-        <w:t xml:space="preserve"> Comix</w:t>
+        <w:t>Kawaii Comix</w:t>
       </w:r>
       <w:r>
         <w:rPr>
@@ -4133,23 +4069,7 @@
           <w:sz w:val="24"/>
           <w:szCs w:val="24"/>
         </w:rPr>
-        <w:t xml:space="preserve">Eseguiremo prima i test di unità e poi i test di sistema, per ogni esecuzione di test sarà presente un test </w:t>
-      </w:r>
-      <w:proofErr w:type="spellStart"/>
-      <w:r>
-        <w:rPr>
-          <w:sz w:val="24"/>
-          <w:szCs w:val="24"/>
-        </w:rPr>
-        <w:t>execution</w:t>
-      </w:r>
-      <w:proofErr w:type="spellEnd"/>
-      <w:r>
-        <w:rPr>
-          <w:sz w:val="24"/>
-          <w:szCs w:val="24"/>
-        </w:rPr>
-        <w:t xml:space="preserve"> report che ci permetterà di individuare le problematiche sorte in fase di testing.</w:t>
+        <w:t>Eseguiremo prima i test di unità e poi i test di sistema, per ogni esecuzione di test sarà presente un test execution report che ci permetterà di individuare le problematiche sorte in fase di testing.</w:t>
       </w:r>
     </w:p>
     <w:p>
@@ -4196,7 +4116,6 @@
           <w:szCs w:val="24"/>
         </w:rPr>
       </w:pPr>
-      <w:proofErr w:type="spellStart"/>
       <w:r>
         <w:rPr>
           <w:sz w:val="24"/>
@@ -4204,7 +4123,6 @@
         </w:rPr>
         <w:t>DBUnit</w:t>
       </w:r>
-      <w:proofErr w:type="spellEnd"/>
     </w:p>
     <w:p>
       <w:pPr>
@@ -4220,7 +4138,6 @@
           <w:szCs w:val="24"/>
         </w:rPr>
       </w:pPr>
-      <w:proofErr w:type="spellStart"/>
       <w:r>
         <w:rPr>
           <w:sz w:val="24"/>
@@ -4228,7 +4145,6 @@
         </w:rPr>
         <w:t>Selenium</w:t>
       </w:r>
-      <w:proofErr w:type="spellEnd"/>
     </w:p>
     <w:p>
       <w:pPr>
@@ -4244,7 +4160,6 @@
           <w:szCs w:val="24"/>
         </w:rPr>
       </w:pPr>
-      <w:proofErr w:type="spellStart"/>
       <w:r>
         <w:rPr>
           <w:sz w:val="24"/>
@@ -4252,7 +4167,6 @@
         </w:rPr>
         <w:t>Mockito</w:t>
       </w:r>
-      <w:proofErr w:type="spellEnd"/>
     </w:p>
     <w:p>
       <w:pPr>
@@ -4538,13 +4452,6 @@
           <w:szCs w:val="24"/>
         </w:rPr>
         <w:tab/>
-      </w:r>
-      <w:proofErr w:type="gramStart"/>
-      <w:r>
-        <w:rPr>
-          <w:sz w:val="24"/>
-          <w:szCs w:val="24"/>
-        </w:rPr>
         <w:t>e</w:t>
       </w:r>
       <w:r>
@@ -4554,29 +4461,12 @@
         </w:rPr>
         <w:t>-</w:t>
       </w:r>
-      <w:proofErr w:type="spellStart"/>
       <w:r>
         <w:rPr>
           <w:sz w:val="24"/>
           <w:szCs w:val="24"/>
         </w:rPr>
-        <w:t>mail,password</w:t>
-      </w:r>
-      <w:proofErr w:type="gramEnd"/>
-      <w:r>
-        <w:rPr>
-          <w:sz w:val="24"/>
-          <w:szCs w:val="24"/>
-        </w:rPr>
-        <w:t>,nome,cognome,Indirizzo</w:t>
-      </w:r>
-      <w:proofErr w:type="spellEnd"/>
-      <w:r>
-        <w:rPr>
-          <w:sz w:val="24"/>
-          <w:szCs w:val="24"/>
-        </w:rPr>
-        <w:t>, città, CAP, provincia</w:t>
+        <w:t>mail,password,nome,cognome,Indirizzo, città, CAP, provincia</w:t>
       </w:r>
     </w:p>
     <w:p>
@@ -4592,23 +4482,7 @@
           <w:szCs w:val="24"/>
         </w:rPr>
         <w:tab/>
-        <w:t xml:space="preserve">se uno o più di questi attributi non risulta essere del formato corretto o se </w:t>
-      </w:r>
-      <w:proofErr w:type="gramStart"/>
-      <w:r>
-        <w:rPr>
-          <w:sz w:val="24"/>
-          <w:szCs w:val="24"/>
-        </w:rPr>
-        <w:t>l’email</w:t>
-      </w:r>
-      <w:proofErr w:type="gramEnd"/>
-      <w:r>
-        <w:rPr>
-          <w:sz w:val="24"/>
-          <w:szCs w:val="24"/>
-        </w:rPr>
-        <w:t xml:space="preserve"> che si usa </w:t>
+        <w:t xml:space="preserve">se uno o più di questi attributi non risulta essere del formato corretto o se l’email che si usa </w:t>
       </w:r>
       <w:r>
         <w:rPr>
@@ -5127,23 +5001,7 @@
                 <w:szCs w:val="24"/>
               </w:rPr>
               <w:lastRenderedPageBreak/>
-              <w:t xml:space="preserve">L’email non è presente nel database e tutti i campi sono formattati correttamente tranne il </w:t>
-            </w:r>
-            <w:proofErr w:type="gramStart"/>
-            <w:r>
-              <w:rPr>
-                <w:sz w:val="24"/>
-                <w:szCs w:val="24"/>
-              </w:rPr>
-              <w:t>campo ”cognome</w:t>
-            </w:r>
-            <w:proofErr w:type="gramEnd"/>
-            <w:r>
-              <w:rPr>
-                <w:sz w:val="24"/>
-                <w:szCs w:val="24"/>
-              </w:rPr>
-              <w:t>”</w:t>
+              <w:t>L’email non è presente nel database e tutti i campi sono formattati correttamente tranne il campo ”cognome”</w:t>
             </w:r>
           </w:p>
         </w:tc>
@@ -5260,23 +5118,7 @@
                 <w:sz w:val="24"/>
                 <w:szCs w:val="24"/>
               </w:rPr>
-              <w:t xml:space="preserve">L’email non è presente nel database e tutti i campi sono formattati correttamente tranne il </w:t>
-            </w:r>
-            <w:proofErr w:type="gramStart"/>
-            <w:r>
-              <w:rPr>
-                <w:sz w:val="24"/>
-                <w:szCs w:val="24"/>
-              </w:rPr>
-              <w:t>campo ”città</w:t>
-            </w:r>
-            <w:proofErr w:type="gramEnd"/>
-            <w:r>
-              <w:rPr>
-                <w:sz w:val="24"/>
-                <w:szCs w:val="24"/>
-              </w:rPr>
-              <w:t>”</w:t>
+              <w:t>L’email non è presente nel database e tutti i campi sono formattati correttamente tranne il campo ”città”</w:t>
             </w:r>
           </w:p>
         </w:tc>
@@ -5548,19 +5390,8 @@
           <w:sz w:val="24"/>
           <w:szCs w:val="24"/>
         </w:rPr>
-        <w:t xml:space="preserve">I parametri per l’autenticazione sono: </w:t>
-      </w:r>
-      <w:proofErr w:type="spellStart"/>
-      <w:proofErr w:type="gramStart"/>
-      <w:r>
-        <w:rPr>
-          <w:sz w:val="24"/>
-          <w:szCs w:val="24"/>
-        </w:rPr>
-        <w:t>email,password</w:t>
-      </w:r>
-      <w:proofErr w:type="spellEnd"/>
-      <w:proofErr w:type="gramEnd"/>
+        <w:t>I parametri per l’autenticazione sono: email,password</w:t>
+      </w:r>
     </w:p>
     <w:p>
       <w:pPr>
@@ -5575,23 +5406,7 @@
           <w:sz w:val="24"/>
           <w:szCs w:val="24"/>
         </w:rPr>
-        <w:t xml:space="preserve">Se </w:t>
-      </w:r>
-      <w:proofErr w:type="gramStart"/>
-      <w:r>
-        <w:rPr>
-          <w:sz w:val="24"/>
-          <w:szCs w:val="24"/>
-        </w:rPr>
-        <w:t>l’email</w:t>
-      </w:r>
-      <w:proofErr w:type="gramEnd"/>
-      <w:r>
-        <w:rPr>
-          <w:sz w:val="24"/>
-          <w:szCs w:val="24"/>
-        </w:rPr>
-        <w:t xml:space="preserve"> è presente all’interno del database viene verificato che la password inserita corrisponda a </w:t>
+        <w:t xml:space="preserve">Se l’email è presente all’interno del database viene verificato che la password inserita corrisponda a </w:t>
       </w:r>
       <w:r>
         <w:rPr>
@@ -5615,23 +5430,7 @@
           <w:sz w:val="24"/>
           <w:szCs w:val="24"/>
         </w:rPr>
-        <w:t xml:space="preserve">Se </w:t>
-      </w:r>
-      <w:proofErr w:type="gramStart"/>
-      <w:r>
-        <w:rPr>
-          <w:sz w:val="24"/>
-          <w:szCs w:val="24"/>
-        </w:rPr>
-        <w:t>l’email</w:t>
-      </w:r>
-      <w:proofErr w:type="gramEnd"/>
-      <w:r>
-        <w:rPr>
-          <w:sz w:val="24"/>
-          <w:szCs w:val="24"/>
-        </w:rPr>
-        <w:t xml:space="preserve"> non è presente all’interno del database o se l’email non risulta essere del formato corretto viene mostrato un messaggio d’errore e l’autenticazione non va a buon fine</w:t>
+        <w:t>Se l’email non è presente all’interno del database o se l’email non risulta essere del formato corretto viene mostrato un messaggio d’errore e l’autenticazione non va a buon fine</w:t>
       </w:r>
     </w:p>
     <w:p>
@@ -6290,28 +6089,12 @@
           <w:color w:val="365F91" w:themeColor="accent1" w:themeShade="BF"/>
         </w:rPr>
       </w:pPr>
-      <w:proofErr w:type="spellStart"/>
       <w:r>
         <w:rPr>
           <w:color w:val="365F91" w:themeColor="accent1" w:themeShade="BF"/>
         </w:rPr>
-        <w:t>Category</w:t>
-      </w:r>
-      <w:proofErr w:type="spellEnd"/>
-      <w:r>
-        <w:rPr>
-          <w:color w:val="365F91" w:themeColor="accent1" w:themeShade="BF"/>
-        </w:rPr>
-        <w:t xml:space="preserve"> </w:t>
-      </w:r>
-      <w:proofErr w:type="spellStart"/>
-      <w:r>
-        <w:rPr>
-          <w:color w:val="365F91" w:themeColor="accent1" w:themeShade="BF"/>
-        </w:rPr>
-        <w:t>Partitioning</w:t>
-      </w:r>
-      <w:proofErr w:type="spellEnd"/>
+        <w:t>Category Partitioning</w:t>
+      </w:r>
     </w:p>
     <w:p>
       <w:pPr>
@@ -6339,71 +6122,7 @@
         </w:rPr>
       </w:pPr>
       <w:r>
-        <w:t xml:space="preserve">Categorie: Art Book, </w:t>
-      </w:r>
-      <w:proofErr w:type="spellStart"/>
-      <w:r>
-        <w:t>Character</w:t>
-      </w:r>
-      <w:proofErr w:type="spellEnd"/>
-      <w:r>
-        <w:t xml:space="preserve"> Book, </w:t>
-      </w:r>
-      <w:proofErr w:type="spellStart"/>
-      <w:r>
-        <w:t>Josei</w:t>
-      </w:r>
-      <w:proofErr w:type="spellEnd"/>
-      <w:r>
-        <w:t xml:space="preserve">, </w:t>
-      </w:r>
-      <w:proofErr w:type="spellStart"/>
-      <w:r>
-        <w:t>Kodomo</w:t>
-      </w:r>
-      <w:proofErr w:type="spellEnd"/>
-      <w:r>
-        <w:t xml:space="preserve">, Manga Italiani, Manga Magazine, </w:t>
-      </w:r>
-      <w:proofErr w:type="spellStart"/>
-      <w:r>
-        <w:t>Manhwa</w:t>
-      </w:r>
-      <w:proofErr w:type="spellEnd"/>
-      <w:r>
-        <w:t xml:space="preserve">, </w:t>
-      </w:r>
-      <w:proofErr w:type="spellStart"/>
-      <w:r>
-        <w:t>Novel</w:t>
-      </w:r>
-      <w:proofErr w:type="spellEnd"/>
-      <w:r>
-        <w:t xml:space="preserve">, </w:t>
-      </w:r>
-      <w:proofErr w:type="spellStart"/>
-      <w:r>
-        <w:t>Seinen</w:t>
-      </w:r>
-      <w:proofErr w:type="spellEnd"/>
-      <w:r>
-        <w:t xml:space="preserve">, </w:t>
-      </w:r>
-      <w:proofErr w:type="spellStart"/>
-      <w:r>
-        <w:t>Shojo</w:t>
-      </w:r>
-      <w:proofErr w:type="spellEnd"/>
-      <w:r>
-        <w:t xml:space="preserve">, </w:t>
-      </w:r>
-      <w:proofErr w:type="spellStart"/>
-      <w:r>
-        <w:t>Shonen</w:t>
-      </w:r>
-      <w:proofErr w:type="spellEnd"/>
-      <w:r>
-        <w:t>, Web Comic</w:t>
+        <w:t>Categorie: Art Book, Character Book, Josei, Kodomo, Manga Italiani, Manga Magazine, Manhwa, Novel, Seinen, Shojo, Shonen, Web Comic</w:t>
       </w:r>
     </w:p>
     <w:p>
@@ -6426,13 +6145,8 @@
       <w:r>
         <w:t xml:space="preserve">Fantascienza, Fantastico, Fantasy, Gang Giovanili, Giallo, Guerra, Horror, Magia, </w:t>
       </w:r>
-      <w:proofErr w:type="spellStart"/>
-      <w:r>
-        <w:t>Mecha</w:t>
-      </w:r>
-      <w:proofErr w:type="spellEnd"/>
-      <w:r>
-        <w:t>, Mistero</w:t>
+      <w:r>
+        <w:t>Mecha, Mistero</w:t>
       </w:r>
       <w:r>
         <w:t>, Musicale, Poliziesco, Psicologico, Scolastico, Sentimentale, Sportivo, Storico, Supereroi, Thriller</w:t>
@@ -6457,23 +6171,14 @@
     <w:p>
       <w:r>
         <w:tab/>
-      </w:r>
-      <w:r>
         <w:t xml:space="preserve">Essendo la funzionalità di filtraggio di ognuno di questi filtri equivalente ne mostreremo solo alcuni </w:t>
       </w:r>
       <w:r>
         <w:tab/>
-      </w:r>
-      <w:r>
         <w:t xml:space="preserve">diminuendo, così, le combinazioni possibili per quanto </w:t>
       </w:r>
-      <w:proofErr w:type="spellStart"/>
-      <w:r>
-        <w:t>riguarda</w:t>
-      </w:r>
-      <w:proofErr w:type="spellEnd"/>
-      <w:r>
-        <w:t xml:space="preserve"> la selezione di questi singoli filtri.</w:t>
+      <w:r>
+        <w:t>riguarda la selezione di questi singoli filtri.</w:t>
       </w:r>
     </w:p>
     <w:p>
@@ -6679,7 +6384,6 @@
                 <w:szCs w:val="24"/>
               </w:rPr>
             </w:pPr>
-            <w:proofErr w:type="spellStart"/>
             <w:r>
               <w:rPr>
                 <w:sz w:val="24"/>
@@ -6687,34 +6391,7 @@
                 <w:lang w:val="en-US"/>
               </w:rPr>
               <w:lastRenderedPageBreak/>
-              <w:t>Selezionato</w:t>
-            </w:r>
-            <w:proofErr w:type="spellEnd"/>
-            <w:r>
-              <w:rPr>
-                <w:sz w:val="24"/>
-                <w:szCs w:val="24"/>
-                <w:lang w:val="en-US"/>
-              </w:rPr>
-              <w:t xml:space="preserve"> </w:t>
-            </w:r>
-            <w:proofErr w:type="spellStart"/>
-            <w:r>
-              <w:rPr>
-                <w:sz w:val="24"/>
-                <w:szCs w:val="24"/>
-                <w:lang w:val="en-US"/>
-              </w:rPr>
-              <w:t>filtro</w:t>
-            </w:r>
-            <w:proofErr w:type="spellEnd"/>
-            <w:r>
-              <w:rPr>
-                <w:sz w:val="24"/>
-                <w:szCs w:val="24"/>
-                <w:lang w:val="en-US"/>
-              </w:rPr>
-              <w:t xml:space="preserve"> “Shonen”</w:t>
+              <w:t>Selezionato filtro “Shonen”</w:t>
             </w:r>
           </w:p>
         </w:tc>
@@ -6733,13 +6410,8 @@
               <w:spacing w:after="0"/>
             </w:pPr>
             <w:r>
-              <w:t xml:space="preserve">Visualizzazione della pagina del catalogo in cui sono presenti tutti i prodotti della categoria </w:t>
-            </w:r>
-            <w:proofErr w:type="spellStart"/>
-            <w:r>
-              <w:t>Shonen</w:t>
-            </w:r>
-            <w:proofErr w:type="spellEnd"/>
+              <w:t>Visualizzazione della pagina del catalogo in cui sono presenti tutti i prodotti della categoria Shonen</w:t>
+            </w:r>
           </w:p>
         </w:tc>
       </w:tr>
@@ -6764,59 +6436,13 @@
                 <w:szCs w:val="24"/>
               </w:rPr>
             </w:pPr>
-            <w:proofErr w:type="spellStart"/>
             <w:r>
               <w:rPr>
                 <w:sz w:val="24"/>
                 <w:szCs w:val="24"/>
                 <w:lang w:val="en-US"/>
               </w:rPr>
-              <w:t>Selezionato</w:t>
-            </w:r>
-            <w:proofErr w:type="spellEnd"/>
-            <w:r>
-              <w:rPr>
-                <w:sz w:val="24"/>
-                <w:szCs w:val="24"/>
-                <w:lang w:val="en-US"/>
-              </w:rPr>
-              <w:t xml:space="preserve"> </w:t>
-            </w:r>
-            <w:proofErr w:type="spellStart"/>
-            <w:r>
-              <w:rPr>
-                <w:sz w:val="24"/>
-                <w:szCs w:val="24"/>
-                <w:lang w:val="en-US"/>
-              </w:rPr>
-              <w:t>filtro</w:t>
-            </w:r>
-            <w:proofErr w:type="spellEnd"/>
-            <w:r>
-              <w:rPr>
-                <w:sz w:val="24"/>
-                <w:szCs w:val="24"/>
-                <w:lang w:val="en-US"/>
-              </w:rPr>
-              <w:t xml:space="preserve"> “</w:t>
-            </w:r>
-            <w:proofErr w:type="spellStart"/>
-            <w:r>
-              <w:rPr>
-                <w:sz w:val="24"/>
-                <w:szCs w:val="24"/>
-                <w:lang w:val="en-US"/>
-              </w:rPr>
-              <w:t>Avventura</w:t>
-            </w:r>
-            <w:proofErr w:type="spellEnd"/>
-            <w:r>
-              <w:rPr>
-                <w:sz w:val="24"/>
-                <w:szCs w:val="24"/>
-                <w:lang w:val="en-US"/>
-              </w:rPr>
-              <w:t>”</w:t>
+              <w:t>Selezionato filtro “Avventura”</w:t>
             </w:r>
           </w:p>
         </w:tc>
@@ -6880,23 +6506,7 @@
                 <w:sz w:val="24"/>
                 <w:szCs w:val="24"/>
               </w:rPr>
-              <w:t xml:space="preserve"> filtri “</w:t>
-            </w:r>
-            <w:proofErr w:type="spellStart"/>
-            <w:r>
-              <w:rPr>
-                <w:sz w:val="24"/>
-                <w:szCs w:val="24"/>
-              </w:rPr>
-              <w:t>Shonen</w:t>
-            </w:r>
-            <w:proofErr w:type="spellEnd"/>
-            <w:r>
-              <w:rPr>
-                <w:sz w:val="24"/>
-                <w:szCs w:val="24"/>
-              </w:rPr>
-              <w:t>” e</w:t>
+              <w:t xml:space="preserve"> filtri “Shonen” e</w:t>
             </w:r>
             <w:r>
               <w:rPr>
@@ -6922,15 +6532,7 @@
               <w:spacing w:after="0"/>
             </w:pPr>
             <w:r>
-              <w:t>Visualizzazione della pagina del catalogo in cui sono presenti tutti i prodotti della categoria “</w:t>
-            </w:r>
-            <w:proofErr w:type="spellStart"/>
-            <w:r>
-              <w:t>Shonen</w:t>
-            </w:r>
-            <w:proofErr w:type="spellEnd"/>
-            <w:r>
-              <w:t>” e del genere “Avventura”</w:t>
+              <w:t>Visualizzazione della pagina del catalogo in cui sono presenti tutti i prodotti della categoria “Shonen” e del genere “Avventura”</w:t>
             </w:r>
           </w:p>
         </w:tc>
@@ -6961,39 +6563,7 @@
                 <w:sz w:val="24"/>
                 <w:szCs w:val="24"/>
               </w:rPr>
-              <w:t>Selezionati i filtri “</w:t>
-            </w:r>
-            <w:proofErr w:type="spellStart"/>
-            <w:r>
-              <w:rPr>
-                <w:sz w:val="24"/>
-                <w:szCs w:val="24"/>
-              </w:rPr>
-              <w:t>Shonen</w:t>
-            </w:r>
-            <w:proofErr w:type="spellEnd"/>
-            <w:r>
-              <w:rPr>
-                <w:sz w:val="24"/>
-                <w:szCs w:val="24"/>
-              </w:rPr>
-              <w:t>” e “</w:t>
-            </w:r>
-            <w:proofErr w:type="spellStart"/>
-            <w:r>
-              <w:rPr>
-                <w:sz w:val="24"/>
-                <w:szCs w:val="24"/>
-              </w:rPr>
-              <w:t>Shojo</w:t>
-            </w:r>
-            <w:proofErr w:type="spellEnd"/>
-            <w:r>
-              <w:rPr>
-                <w:sz w:val="24"/>
-                <w:szCs w:val="24"/>
-              </w:rPr>
-              <w:t>”</w:t>
+              <w:t>Selezionati i filtri “Shonen” e “Shojo”</w:t>
             </w:r>
           </w:p>
         </w:tc>
@@ -7012,23 +6582,7 @@
               <w:spacing w:after="0"/>
             </w:pPr>
             <w:r>
-              <w:t>Visualizzazione della pagina del catalogo in cui sono presenti tutti i prodotti della categoria “</w:t>
-            </w:r>
-            <w:proofErr w:type="spellStart"/>
-            <w:r>
-              <w:t>Shonen</w:t>
-            </w:r>
-            <w:proofErr w:type="spellEnd"/>
-            <w:r>
-              <w:t>” o “</w:t>
-            </w:r>
-            <w:proofErr w:type="spellStart"/>
-            <w:r>
-              <w:t>Shojo</w:t>
-            </w:r>
-            <w:proofErr w:type="spellEnd"/>
-            <w:r>
-              <w:t>”</w:t>
+              <w:t>Visualizzazione della pagina del catalogo in cui sono presenti tutti i prodotti della categoria “Shonen” o “Shojo”</w:t>
             </w:r>
           </w:p>
         </w:tc>
@@ -7109,39 +6663,7 @@
                 <w:sz w:val="24"/>
                 <w:szCs w:val="24"/>
               </w:rPr>
-              <w:t>Selezionati i filtri “</w:t>
-            </w:r>
-            <w:proofErr w:type="spellStart"/>
-            <w:r>
-              <w:rPr>
-                <w:sz w:val="24"/>
-                <w:szCs w:val="24"/>
-              </w:rPr>
-              <w:t>Shonen</w:t>
-            </w:r>
-            <w:proofErr w:type="spellEnd"/>
-            <w:r>
-              <w:rPr>
-                <w:sz w:val="24"/>
-                <w:szCs w:val="24"/>
-              </w:rPr>
-              <w:t>”, “</w:t>
-            </w:r>
-            <w:proofErr w:type="spellStart"/>
-            <w:r>
-              <w:rPr>
-                <w:sz w:val="24"/>
-                <w:szCs w:val="24"/>
-              </w:rPr>
-              <w:t>Shojo</w:t>
-            </w:r>
-            <w:proofErr w:type="spellEnd"/>
-            <w:r>
-              <w:rPr>
-                <w:sz w:val="24"/>
-                <w:szCs w:val="24"/>
-              </w:rPr>
-              <w:t>” e “Magia”</w:t>
+              <w:t>Selezionati i filtri “Shonen”, “Shojo” e “Magia”</w:t>
             </w:r>
           </w:p>
         </w:tc>
@@ -7160,23 +6682,7 @@
               <w:spacing w:after="0"/>
             </w:pPr>
             <w:r>
-              <w:t>Visualizzazione della pagina del catalogo in cui sono presenti tutti i prodotti della categoria “</w:t>
-            </w:r>
-            <w:proofErr w:type="spellStart"/>
-            <w:r>
-              <w:t>Shonen</w:t>
-            </w:r>
-            <w:proofErr w:type="spellEnd"/>
-            <w:r>
-              <w:t>” o “</w:t>
-            </w:r>
-            <w:proofErr w:type="spellStart"/>
-            <w:r>
-              <w:t>Shojo</w:t>
-            </w:r>
-            <w:proofErr w:type="spellEnd"/>
-            <w:r>
-              <w:t>”, e del genere “</w:t>
+              <w:t>Visualizzazione della pagina del catalogo in cui sono presenti tutti i prodotti della categoria “Shonen” o “Shojo”, e del genere “</w:t>
             </w:r>
             <w:r>
               <w:t>Magia</w:t>
@@ -7222,7 +6728,6 @@
               </w:rPr>
               <w:t>“</w:t>
             </w:r>
-            <w:proofErr w:type="spellStart"/>
             <w:r>
               <w:rPr>
                 <w:sz w:val="24"/>
@@ -7230,7 +6735,6 @@
               </w:rPr>
               <w:t>Shojo</w:t>
             </w:r>
-            <w:proofErr w:type="spellEnd"/>
             <w:r>
               <w:rPr>
                 <w:sz w:val="24"/>
@@ -7267,11 +6771,9 @@
             <w:r>
               <w:t>“</w:t>
             </w:r>
-            <w:proofErr w:type="spellStart"/>
             <w:r>
               <w:t>Shojo</w:t>
             </w:r>
-            <w:proofErr w:type="spellEnd"/>
             <w:r>
               <w:t>”</w:t>
             </w:r>
@@ -7316,39 +6818,7 @@
                 <w:sz w:val="24"/>
                 <w:szCs w:val="24"/>
               </w:rPr>
-              <w:t>Selezionati i filtri “</w:t>
-            </w:r>
-            <w:proofErr w:type="spellStart"/>
-            <w:r>
-              <w:rPr>
-                <w:sz w:val="24"/>
-                <w:szCs w:val="24"/>
-              </w:rPr>
-              <w:t>Shonen</w:t>
-            </w:r>
-            <w:proofErr w:type="spellEnd"/>
-            <w:r>
-              <w:rPr>
-                <w:sz w:val="24"/>
-                <w:szCs w:val="24"/>
-              </w:rPr>
-              <w:t>”, “</w:t>
-            </w:r>
-            <w:proofErr w:type="spellStart"/>
-            <w:r>
-              <w:rPr>
-                <w:sz w:val="24"/>
-                <w:szCs w:val="24"/>
-              </w:rPr>
-              <w:t>Shojo</w:t>
-            </w:r>
-            <w:proofErr w:type="spellEnd"/>
-            <w:r>
-              <w:rPr>
-                <w:sz w:val="24"/>
-                <w:szCs w:val="24"/>
-              </w:rPr>
-              <w:t>”, “Avventura” e “Magia”</w:t>
+              <w:t>Selezionati i filtri “Shonen”, “Shojo”, “Avventura” e “Magia”</w:t>
             </w:r>
           </w:p>
         </w:tc>
@@ -7367,23 +6837,7 @@
               <w:spacing w:after="0"/>
             </w:pPr>
             <w:r>
-              <w:t>Visualizzazione della pagina del catalogo in cui sono presenti tutti i prodotti della categoria “</w:t>
-            </w:r>
-            <w:proofErr w:type="spellStart"/>
-            <w:r>
-              <w:t>Shonen</w:t>
-            </w:r>
-            <w:proofErr w:type="spellEnd"/>
-            <w:r>
-              <w:t>” o “</w:t>
-            </w:r>
-            <w:proofErr w:type="spellStart"/>
-            <w:r>
-              <w:t>Shojo</w:t>
-            </w:r>
-            <w:proofErr w:type="spellEnd"/>
-            <w:r>
-              <w:t>”, e del genere “Magia” o “Avventura”</w:t>
+              <w:t>Visualizzazione della pagina del catalogo in cui sono presenti tutti i prodotti della categoria “Shonen” o “Shojo”, e del genere “Magia” o “Avventura”</w:t>
             </w:r>
           </w:p>
         </w:tc>
@@ -8043,15 +7497,7 @@
     <w:p>
       <w:r>
         <w:tab/>
-        <w:t xml:space="preserve">Quando l’utente vuole effettuare </w:t>
-      </w:r>
-      <w:proofErr w:type="spellStart"/>
-      <w:r>
-        <w:t>un’ordine</w:t>
-      </w:r>
-      <w:proofErr w:type="spellEnd"/>
-      <w:r>
-        <w:t xml:space="preserve"> al momento del checkout gli viene chiesto di inserire i </w:t>
+        <w:t xml:space="preserve">Quando l’utente vuole effettuare un’ordine al momento del checkout gli viene chiesto di inserire i </w:t>
       </w:r>
       <w:r>
         <w:tab/>
@@ -8359,33 +7805,7 @@
                 <w:lang w:eastAsia="it-IT"/>
                 <w14:ligatures w14:val="none"/>
               </w:rPr>
-              <w:t xml:space="preserve">Il numero del CVV deve essere lungo </w:t>
-            </w:r>
-            <w:proofErr w:type="gramStart"/>
-            <w:r>
-              <w:rPr>
-                <w:rFonts w:eastAsia="Times New Roman" w:cstheme="minorHAnsi"/>
-                <w:color w:val="000000" w:themeColor="text1"/>
-                <w:kern w:val="0"/>
-                <w:sz w:val="24"/>
-                <w:szCs w:val="24"/>
-                <w:lang w:eastAsia="it-IT"/>
-                <w14:ligatures w14:val="none"/>
-              </w:rPr>
-              <w:t>3</w:t>
-            </w:r>
-            <w:proofErr w:type="gramEnd"/>
-            <w:r>
-              <w:rPr>
-                <w:rFonts w:eastAsia="Times New Roman" w:cstheme="minorHAnsi"/>
-                <w:color w:val="000000" w:themeColor="text1"/>
-                <w:kern w:val="0"/>
-                <w:sz w:val="24"/>
-                <w:szCs w:val="24"/>
-                <w:lang w:eastAsia="it-IT"/>
-                <w14:ligatures w14:val="none"/>
-              </w:rPr>
-              <w:t xml:space="preserve"> caratteri e contenere solo numeri.</w:t>
+              <w:t>Il numero del CVV deve essere lungo 3 caratteri e contenere solo numeri.</w:t>
             </w:r>
             <w:r>
               <w:rPr>
@@ -8574,33 +7994,7 @@
                 <w:lang w:eastAsia="it-IT"/>
                 <w14:ligatures w14:val="none"/>
               </w:rPr>
-              <w:t xml:space="preserve">Il numero del CVV deve essere lungo </w:t>
-            </w:r>
-            <w:proofErr w:type="gramStart"/>
-            <w:r>
-              <w:rPr>
-                <w:rFonts w:eastAsia="Times New Roman" w:cstheme="minorHAnsi"/>
-                <w:color w:val="000000" w:themeColor="text1"/>
-                <w:kern w:val="0"/>
-                <w:sz w:val="24"/>
-                <w:szCs w:val="24"/>
-                <w:lang w:eastAsia="it-IT"/>
-                <w14:ligatures w14:val="none"/>
-              </w:rPr>
-              <w:t>3</w:t>
-            </w:r>
-            <w:proofErr w:type="gramEnd"/>
-            <w:r>
-              <w:rPr>
-                <w:rFonts w:eastAsia="Times New Roman" w:cstheme="minorHAnsi"/>
-                <w:color w:val="000000" w:themeColor="text1"/>
-                <w:kern w:val="0"/>
-                <w:sz w:val="24"/>
-                <w:szCs w:val="24"/>
-                <w:lang w:eastAsia="it-IT"/>
-                <w14:ligatures w14:val="none"/>
-              </w:rPr>
-              <w:t xml:space="preserve"> caratteri e contenere solo numeri.</w:t>
+              <w:t>Il numero del CVV deve essere lungo 3 caratteri e contenere solo numeri.</w:t>
             </w:r>
             <w:r>
               <w:rPr>
@@ -8962,33 +8356,7 @@
                 <w:lang w:eastAsia="it-IT"/>
                 <w14:ligatures w14:val="none"/>
               </w:rPr>
-              <w:t xml:space="preserve">Il numero del CVV deve essere lungo </w:t>
-            </w:r>
-            <w:proofErr w:type="gramStart"/>
-            <w:r>
-              <w:rPr>
-                <w:rFonts w:eastAsia="Times New Roman" w:cstheme="minorHAnsi"/>
-                <w:color w:val="000000" w:themeColor="text1"/>
-                <w:kern w:val="0"/>
-                <w:sz w:val="24"/>
-                <w:szCs w:val="24"/>
-                <w:lang w:eastAsia="it-IT"/>
-                <w14:ligatures w14:val="none"/>
-              </w:rPr>
-              <w:t>3</w:t>
-            </w:r>
-            <w:proofErr w:type="gramEnd"/>
-            <w:r>
-              <w:rPr>
-                <w:rFonts w:eastAsia="Times New Roman" w:cstheme="minorHAnsi"/>
-                <w:color w:val="000000" w:themeColor="text1"/>
-                <w:kern w:val="0"/>
-                <w:sz w:val="24"/>
-                <w:szCs w:val="24"/>
-                <w:lang w:eastAsia="it-IT"/>
-                <w14:ligatures w14:val="none"/>
-              </w:rPr>
-              <w:t xml:space="preserve"> caratteri e contenere solo numeri.</w:t>
+              <w:t>Il numero del CVV deve essere lungo 3 caratteri e contenere solo numeri.</w:t>
             </w:r>
             <w:r>
               <w:rPr>
@@ -9272,33 +8640,7 @@
                 <w:lang w:eastAsia="it-IT"/>
                 <w14:ligatures w14:val="none"/>
               </w:rPr>
-              <w:t xml:space="preserve">Il numero del CVV deve essere lungo </w:t>
-            </w:r>
-            <w:proofErr w:type="gramStart"/>
-            <w:r>
-              <w:rPr>
-                <w:rFonts w:eastAsia="Times New Roman" w:cstheme="minorHAnsi"/>
-                <w:color w:val="000000" w:themeColor="text1"/>
-                <w:kern w:val="0"/>
-                <w:sz w:val="24"/>
-                <w:szCs w:val="24"/>
-                <w:lang w:eastAsia="it-IT"/>
-                <w14:ligatures w14:val="none"/>
-              </w:rPr>
-              <w:t>3</w:t>
-            </w:r>
-            <w:proofErr w:type="gramEnd"/>
-            <w:r>
-              <w:rPr>
-                <w:rFonts w:eastAsia="Times New Roman" w:cstheme="minorHAnsi"/>
-                <w:color w:val="000000" w:themeColor="text1"/>
-                <w:kern w:val="0"/>
-                <w:sz w:val="24"/>
-                <w:szCs w:val="24"/>
-                <w:lang w:eastAsia="it-IT"/>
-                <w14:ligatures w14:val="none"/>
-              </w:rPr>
-              <w:t xml:space="preserve"> caratteri e contenere solo numeri.</w:t>
+              <w:t>Il numero del CVV deve essere lungo 3 caratteri e contenere solo numeri.</w:t>
             </w:r>
             <w:r>
               <w:rPr>
@@ -9605,19 +8947,7 @@
     <w:p>
       <w:r>
         <w:tab/>
-      </w:r>
-      <w:proofErr w:type="spellStart"/>
-      <w:proofErr w:type="gramStart"/>
-      <w:r>
-        <w:t>email,password</w:t>
-      </w:r>
-      <w:proofErr w:type="gramEnd"/>
-      <w:r>
-        <w:t>,nome,cognome,Indirizzo</w:t>
-      </w:r>
-      <w:proofErr w:type="spellEnd"/>
-      <w:r>
-        <w:t>, città, CAP, provincia</w:t>
+        <w:t>email,password,nome,cognome,Indirizzo, città, CAP, provincia</w:t>
       </w:r>
     </w:p>
     <w:p>
@@ -9654,15 +8984,7 @@
         <w:t>rimane invariato e verranno modificati solo i campi dove sono stati inseriti dei valori</w:t>
       </w:r>
       <w:r>
-        <w:t xml:space="preserve">; </w:t>
-      </w:r>
-      <w:proofErr w:type="gramStart"/>
-      <w:r>
-        <w:t>tuttavia</w:t>
-      </w:r>
-      <w:proofErr w:type="gramEnd"/>
-      <w:r>
-        <w:t xml:space="preserve"> per </w:t>
+        <w:t xml:space="preserve">; tuttavia per </w:t>
       </w:r>
       <w:r>
         <w:tab/>
@@ -9796,21 +9118,12 @@
                 <w:szCs w:val="24"/>
               </w:rPr>
             </w:pPr>
-            <w:proofErr w:type="gramStart"/>
-            <w:r>
-              <w:rPr>
-                <w:sz w:val="24"/>
-                <w:szCs w:val="24"/>
-              </w:rPr>
-              <w:t>Email</w:t>
-            </w:r>
-            <w:proofErr w:type="gramEnd"/>
-            <w:r>
-              <w:rPr>
-                <w:sz w:val="24"/>
-                <w:szCs w:val="24"/>
-              </w:rPr>
-              <w:t xml:space="preserve"> non presente nel database e tutti i campi formattati correttamente</w:t>
+            <w:r>
+              <w:rPr>
+                <w:sz w:val="24"/>
+                <w:szCs w:val="24"/>
+              </w:rPr>
+              <w:t>Email non presente nel database e tutti i campi formattati correttamente</w:t>
             </w:r>
           </w:p>
         </w:tc>
@@ -9950,21 +9263,12 @@
                 <w:szCs w:val="24"/>
               </w:rPr>
             </w:pPr>
-            <w:proofErr w:type="gramStart"/>
-            <w:r>
-              <w:rPr>
-                <w:sz w:val="24"/>
-                <w:szCs w:val="24"/>
-              </w:rPr>
-              <w:t>Email</w:t>
-            </w:r>
-            <w:proofErr w:type="gramEnd"/>
-            <w:r>
-              <w:rPr>
-                <w:sz w:val="24"/>
-                <w:szCs w:val="24"/>
-              </w:rPr>
-              <w:t xml:space="preserve"> presente nel Database</w:t>
+            <w:r>
+              <w:rPr>
+                <w:sz w:val="24"/>
+                <w:szCs w:val="24"/>
+              </w:rPr>
+              <w:t>Email presente nel Database</w:t>
             </w:r>
           </w:p>
         </w:tc>
@@ -10162,21 +9466,12 @@
                 <w:szCs w:val="24"/>
               </w:rPr>
             </w:pPr>
-            <w:proofErr w:type="gramStart"/>
-            <w:r>
-              <w:rPr>
-                <w:sz w:val="24"/>
-                <w:szCs w:val="24"/>
-              </w:rPr>
-              <w:t>Email</w:t>
-            </w:r>
-            <w:proofErr w:type="gramEnd"/>
-            <w:r>
-              <w:rPr>
-                <w:sz w:val="24"/>
-                <w:szCs w:val="24"/>
-              </w:rPr>
-              <w:t xml:space="preserve"> non presente nel Database</w:t>
+            <w:r>
+              <w:rPr>
+                <w:sz w:val="24"/>
+                <w:szCs w:val="24"/>
+              </w:rPr>
+              <w:t>Email non presente nel Database</w:t>
             </w:r>
           </w:p>
           <w:p>
@@ -10246,21 +9541,12 @@
                 <w:szCs w:val="24"/>
               </w:rPr>
             </w:pPr>
-            <w:proofErr w:type="gramStart"/>
-            <w:r>
-              <w:rPr>
-                <w:sz w:val="24"/>
-                <w:szCs w:val="24"/>
-              </w:rPr>
-              <w:t>Email</w:t>
-            </w:r>
-            <w:proofErr w:type="gramEnd"/>
-            <w:r>
-              <w:rPr>
-                <w:sz w:val="24"/>
-                <w:szCs w:val="24"/>
-              </w:rPr>
-              <w:t xml:space="preserve"> non presente nel Database</w:t>
+            <w:r>
+              <w:rPr>
+                <w:sz w:val="24"/>
+                <w:szCs w:val="24"/>
+              </w:rPr>
+              <w:t>Email non presente nel Database</w:t>
             </w:r>
           </w:p>
           <w:p>
@@ -10376,23 +9662,7 @@
                 <w:sz w:val="24"/>
                 <w:szCs w:val="24"/>
               </w:rPr>
-              <w:t xml:space="preserve">Profilo correttamente aggiornato per tutti i campi eccetto </w:t>
-            </w:r>
-            <w:proofErr w:type="gramStart"/>
-            <w:r>
-              <w:rPr>
-                <w:sz w:val="24"/>
-                <w:szCs w:val="24"/>
-              </w:rPr>
-              <w:t>l’email</w:t>
-            </w:r>
-            <w:proofErr w:type="gramEnd"/>
-            <w:r>
-              <w:rPr>
-                <w:sz w:val="24"/>
-                <w:szCs w:val="24"/>
-              </w:rPr>
-              <w:t>. Viene mantenuto il valore precedente</w:t>
+              <w:t>Profilo correttamente aggiornato per tutti i campi eccetto l’email. Viene mantenuto il valore precedente</w:t>
             </w:r>
           </w:p>
         </w:tc>
@@ -10418,21 +9688,12 @@
                 <w:szCs w:val="24"/>
               </w:rPr>
             </w:pPr>
-            <w:proofErr w:type="gramStart"/>
-            <w:r>
-              <w:rPr>
-                <w:sz w:val="24"/>
-                <w:szCs w:val="24"/>
-              </w:rPr>
-              <w:t>Email</w:t>
-            </w:r>
-            <w:proofErr w:type="gramEnd"/>
-            <w:r>
-              <w:rPr>
-                <w:sz w:val="24"/>
-                <w:szCs w:val="24"/>
-              </w:rPr>
-              <w:t xml:space="preserve"> non presente nel Database</w:t>
+            <w:r>
+              <w:rPr>
+                <w:sz w:val="24"/>
+                <w:szCs w:val="24"/>
+              </w:rPr>
+              <w:t>Email non presente nel Database</w:t>
             </w:r>
           </w:p>
           <w:p>
@@ -10502,21 +9763,12 @@
                 <w:szCs w:val="24"/>
               </w:rPr>
             </w:pPr>
-            <w:proofErr w:type="gramStart"/>
-            <w:r>
-              <w:rPr>
-                <w:sz w:val="24"/>
-                <w:szCs w:val="24"/>
-              </w:rPr>
-              <w:t>Email</w:t>
-            </w:r>
-            <w:proofErr w:type="gramEnd"/>
-            <w:r>
-              <w:rPr>
-                <w:sz w:val="24"/>
-                <w:szCs w:val="24"/>
-              </w:rPr>
-              <w:t xml:space="preserve"> non presente nel Database</w:t>
+            <w:r>
+              <w:rPr>
+                <w:sz w:val="24"/>
+                <w:szCs w:val="24"/>
+              </w:rPr>
+              <w:t>Email non presente nel Database</w:t>
             </w:r>
           </w:p>
           <w:p>
@@ -10586,21 +9838,12 @@
                 <w:szCs w:val="24"/>
               </w:rPr>
             </w:pPr>
-            <w:proofErr w:type="gramStart"/>
-            <w:r>
-              <w:rPr>
-                <w:sz w:val="24"/>
-                <w:szCs w:val="24"/>
-              </w:rPr>
-              <w:t>Email</w:t>
-            </w:r>
-            <w:proofErr w:type="gramEnd"/>
-            <w:r>
-              <w:rPr>
-                <w:sz w:val="24"/>
-                <w:szCs w:val="24"/>
-              </w:rPr>
-              <w:t xml:space="preserve"> non presente nel Database</w:t>
+            <w:r>
+              <w:rPr>
+                <w:sz w:val="24"/>
+                <w:szCs w:val="24"/>
+              </w:rPr>
+              <w:t>Email non presente nel Database</w:t>
             </w:r>
           </w:p>
           <w:p>
@@ -10670,21 +9913,12 @@
                 <w:szCs w:val="24"/>
               </w:rPr>
             </w:pPr>
-            <w:proofErr w:type="gramStart"/>
-            <w:r>
-              <w:rPr>
-                <w:sz w:val="24"/>
-                <w:szCs w:val="24"/>
-              </w:rPr>
-              <w:t>Email</w:t>
-            </w:r>
-            <w:proofErr w:type="gramEnd"/>
-            <w:r>
-              <w:rPr>
-                <w:sz w:val="24"/>
-                <w:szCs w:val="24"/>
-              </w:rPr>
-              <w:t xml:space="preserve"> non presente nel Database</w:t>
+            <w:r>
+              <w:rPr>
+                <w:sz w:val="24"/>
+                <w:szCs w:val="24"/>
+              </w:rPr>
+              <w:t>Email non presente nel Database</w:t>
             </w:r>
           </w:p>
           <w:p>
@@ -10754,21 +9988,12 @@
                 <w:szCs w:val="24"/>
               </w:rPr>
             </w:pPr>
-            <w:proofErr w:type="gramStart"/>
-            <w:r>
-              <w:rPr>
-                <w:sz w:val="24"/>
-                <w:szCs w:val="24"/>
-              </w:rPr>
-              <w:t>Email</w:t>
-            </w:r>
-            <w:proofErr w:type="gramEnd"/>
-            <w:r>
-              <w:rPr>
-                <w:sz w:val="24"/>
-                <w:szCs w:val="24"/>
-              </w:rPr>
-              <w:t xml:space="preserve"> non presente nel Database</w:t>
+            <w:r>
+              <w:rPr>
+                <w:sz w:val="24"/>
+                <w:szCs w:val="24"/>
+              </w:rPr>
+              <w:t>Email non presente nel Database</w:t>
             </w:r>
           </w:p>
           <w:p>
@@ -10888,13 +10113,8 @@
         <w:t xml:space="preserve"> </w:t>
       </w:r>
       <w:r>
-        <w:t xml:space="preserve">ordine </w:t>
-      </w:r>
-      <w:proofErr w:type="gramStart"/>
-      <w:r>
-        <w:t>in :</w:t>
-      </w:r>
-      <w:proofErr w:type="gramEnd"/>
+        <w:t>ordine in :</w:t>
+      </w:r>
     </w:p>
     <w:p>
       <w:pPr>
@@ -11184,21 +10404,8 @@
     <w:p>
       <w:r>
         <w:tab/>
-        <w:t xml:space="preserve">Parametri: Data Iniziale, Data finale, </w:t>
-      </w:r>
-      <w:proofErr w:type="spellStart"/>
-      <w:r>
-        <w:t>id_utente</w:t>
-      </w:r>
-      <w:proofErr w:type="spellEnd"/>
-      <w:r>
-        <w:t xml:space="preserve">, </w:t>
-      </w:r>
-      <w:proofErr w:type="spellStart"/>
-      <w:r>
-        <w:t>stato_ordine</w:t>
-      </w:r>
-      <w:proofErr w:type="spellEnd"/>
+        <w:t>Parametri: Data Iniziale, Data finale, id_utente, stato_ordine</w:t>
+      </w:r>
     </w:p>
     <w:p>
       <w:r>
@@ -11253,41 +10460,17 @@
           <w:color w:val="365F91" w:themeColor="accent1" w:themeShade="BF"/>
         </w:rPr>
       </w:pPr>
-      <w:proofErr w:type="spellStart"/>
       <w:r>
         <w:rPr>
           <w:color w:val="365F91" w:themeColor="accent1" w:themeShade="BF"/>
         </w:rPr>
-        <w:t>Category</w:t>
-      </w:r>
-      <w:proofErr w:type="spellEnd"/>
-      <w:r>
-        <w:rPr>
-          <w:color w:val="365F91" w:themeColor="accent1" w:themeShade="BF"/>
-        </w:rPr>
-        <w:t xml:space="preserve"> </w:t>
-      </w:r>
-      <w:proofErr w:type="spellStart"/>
-      <w:r>
-        <w:rPr>
-          <w:color w:val="365F91" w:themeColor="accent1" w:themeShade="BF"/>
-        </w:rPr>
-        <w:t>Partitioning</w:t>
-      </w:r>
-      <w:proofErr w:type="spellEnd"/>
+        <w:t>Category Partitioning</w:t>
+      </w:r>
     </w:p>
     <w:p>
       <w:r>
         <w:tab/>
-        <w:t xml:space="preserve">Gli stati dell’ordine sono </w:t>
-      </w:r>
-      <w:proofErr w:type="gramStart"/>
-      <w:r>
-        <w:t>4</w:t>
-      </w:r>
-      <w:proofErr w:type="gramEnd"/>
-      <w:r>
-        <w:t xml:space="preserve"> e si suddividono in:</w:t>
+        <w:t>Gli stati dell’ordine sono 4 e si suddividono in:</w:t>
       </w:r>
     </w:p>
     <w:p>
@@ -11299,15 +10482,7 @@
         </w:numPr>
       </w:pPr>
       <w:r>
-        <w:t xml:space="preserve">In </w:t>
-      </w:r>
-      <w:proofErr w:type="gramStart"/>
-      <w:r>
-        <w:t>lavorazione :</w:t>
-      </w:r>
-      <w:proofErr w:type="gramEnd"/>
-      <w:r>
-        <w:t xml:space="preserve"> ordini più recenti presenti sul sito</w:t>
+        <w:t>In lavorazione : ordini più recenti presenti sul sito</w:t>
       </w:r>
     </w:p>
     <w:p>
@@ -11318,13 +10493,8 @@
           <w:numId w:val="48"/>
         </w:numPr>
       </w:pPr>
-      <w:proofErr w:type="gramStart"/>
-      <w:r>
-        <w:t>Confermato :</w:t>
-      </w:r>
-      <w:proofErr w:type="gramEnd"/>
-      <w:r>
-        <w:t xml:space="preserve"> ordini per cui è stato verificato il pagamento</w:t>
+      <w:r>
+        <w:t>Confermato : ordini per cui è stato verificato il pagamento</w:t>
       </w:r>
     </w:p>
     <w:p>
@@ -11335,13 +10505,8 @@
           <w:numId w:val="48"/>
         </w:numPr>
       </w:pPr>
-      <w:proofErr w:type="gramStart"/>
-      <w:r>
-        <w:t>Spedito :</w:t>
-      </w:r>
-      <w:proofErr w:type="gramEnd"/>
-      <w:r>
-        <w:t xml:space="preserve"> ordini per cui è terminata la procedura di imballaggio e sono stati inviati al mittente</w:t>
+      <w:r>
+        <w:t>Spedito : ordini per cui è terminata la procedura di imballaggio e sono stati inviati al mittente</w:t>
       </w:r>
     </w:p>
     <w:p>
@@ -11352,13 +10517,8 @@
           <w:numId w:val="48"/>
         </w:numPr>
       </w:pPr>
-      <w:proofErr w:type="gramStart"/>
-      <w:r>
-        <w:t>Annullato :</w:t>
-      </w:r>
-      <w:proofErr w:type="gramEnd"/>
-      <w:r>
-        <w:t xml:space="preserve"> Ordini annullati dal gestore catalogo</w:t>
+      <w:r>
+        <w:t>Annullato : Ordini annullati dal gestore catalogo</w:t>
       </w:r>
     </w:p>
     <w:p>
@@ -11404,10 +10564,7 @@
         <w:t xml:space="preserve">Per i fini di testing verranno </w:t>
       </w:r>
       <w:r>
-        <w:t>considerate</w:t>
-      </w:r>
-      <w:r>
-        <w:t>,</w:t>
+        <w:t>considerate,</w:t>
       </w:r>
       <w:r>
         <w:t xml:space="preserve"> </w:t>
@@ -13224,7 +12381,7 @@
               <w:jc w:val="center"/>
             </w:pPr>
             <w:r>
-              <w:t>ISBN non selezionato</w:t>
+              <w:t>Prodotto da modificare non selezionato</w:t>
             </w:r>
           </w:p>
         </w:tc>
@@ -13244,7 +12401,13 @@
               <w:spacing w:after="0"/>
             </w:pPr>
             <w:r>
-              <w:t>Visualizzazione della pagina di modifica di un prodotto del catalogo con messaggio d’errore “inserire un ISBN”</w:t>
+              <w:t>Visualizzazione della pagina di modifica di un prodotto del catalogo con messaggio d’errore “</w:t>
+            </w:r>
+            <w:r>
+              <w:t>selezionare un prodotto</w:t>
+            </w:r>
+            <w:r>
+              <w:t>”</w:t>
             </w:r>
           </w:p>
         </w:tc>
@@ -13960,17 +13123,8 @@
               <w:sz w:val="24"/>
               <w:szCs w:val="24"/>
             </w:rPr>
-            <w:t xml:space="preserve">Progetto: </w:t>
+            <w:t>Progetto: Kawaii</w:t>
           </w:r>
-          <w:proofErr w:type="spellStart"/>
-          <w:r>
-            <w:rPr>
-              <w:sz w:val="24"/>
-              <w:szCs w:val="24"/>
-            </w:rPr>
-            <w:t>Kawaii</w:t>
-          </w:r>
-          <w:proofErr w:type="spellEnd"/>
           <w:r>
             <w:rPr>
               <w:sz w:val="24"/>

</xml_diff>